<commit_message>
update latar belakang pengertian deep learning
</commit_message>
<xml_diff>
--- a/PROPOSAL/Proposal Skripsi.docx
+++ b/PROPOSAL/Proposal Skripsi.docx
@@ -1141,18 +1141,62 @@
           <w:szCs w:val="24"/>
           <w:lang w:val="en-ID"/>
         </w:rPr>
-        <w:t>Indonesia merupakan neg</w:t>
-      </w:r>
-      <w:r>
-        <w:rPr>
-          <w:rFonts w:ascii="Times New Roman" w:hAnsi="Times New Roman" w:cs="Times New Roman"/>
-          <w:color w:val="000000"/>
-          <w:kern w:val="0"/>
-          <w:sz w:val="24"/>
-          <w:szCs w:val="24"/>
-          <w:lang w:val="en-ID"/>
-        </w:rPr>
-        <w:t xml:space="preserve">ara tropis yang memiliki dua musim, yaitu musim hujan dan musim kemarau. </w:t>
+        <w:t xml:space="preserve">Indonesia </w:t>
+      </w:r>
+      <w:r>
+        <w:rPr>
+          <w:rFonts w:ascii="Times New Roman" w:hAnsi="Times New Roman" w:cs="Times New Roman"/>
+          <w:color w:val="000000"/>
+          <w:kern w:val="0"/>
+          <w:sz w:val="24"/>
+          <w:szCs w:val="24"/>
+          <w:lang w:val="en-ID"/>
+        </w:rPr>
+        <w:t>merupakan</w:t>
+      </w:r>
+      <w:r>
+        <w:rPr>
+          <w:rFonts w:ascii="Times New Roman" w:hAnsi="Times New Roman" w:cs="Times New Roman"/>
+          <w:color w:val="000000"/>
+          <w:kern w:val="0"/>
+          <w:sz w:val="24"/>
+          <w:szCs w:val="24"/>
+          <w:lang w:val="en-ID"/>
+        </w:rPr>
+        <w:t xml:space="preserve"> neg</w:t>
+      </w:r>
+      <w:r>
+        <w:rPr>
+          <w:rFonts w:ascii="Times New Roman" w:hAnsi="Times New Roman" w:cs="Times New Roman"/>
+          <w:color w:val="000000"/>
+          <w:kern w:val="0"/>
+          <w:sz w:val="24"/>
+          <w:szCs w:val="24"/>
+          <w:lang w:val="en-ID"/>
+        </w:rPr>
+        <w:t xml:space="preserve">ara tropis </w:t>
+      </w:r>
+      <w:r>
+        <w:rPr>
+          <w:rFonts w:ascii="Times New Roman" w:hAnsi="Times New Roman" w:cs="Times New Roman"/>
+          <w:color w:val="000000"/>
+          <w:kern w:val="0"/>
+          <w:sz w:val="24"/>
+          <w:szCs w:val="24"/>
+          <w:lang w:val="en-ID"/>
+        </w:rPr>
+        <w:t>dengan dua musim,</w:t>
+      </w:r>
+      <w:r>
+        <w:rPr>
+          <w:rFonts w:ascii="Times New Roman" w:hAnsi="Times New Roman" w:cs="Times New Roman"/>
+          <w:color w:val="000000"/>
+          <w:kern w:val="0"/>
+          <w:sz w:val="24"/>
+          <w:szCs w:val="24"/>
+          <w:lang w:val="en-ID"/>
+        </w:rPr>
+        <w:t xml:space="preserve"> musim hujan dan musim kemarau. </w:t>
       </w:r>
       <w:r>
         <w:rPr>
@@ -1644,7 +1688,18 @@
           <w:szCs w:val="24"/>
           <w:lang w:val="en-ID"/>
         </w:rPr>
-        <w:t xml:space="preserve"> mempermudah nyamuk betina untuk bertelur. Menurut penelitian yang dilakukan oleh</w:t>
+        <w:t xml:space="preserve"> mempermudah nyamuk betina untuk bertelur. </w:t>
+      </w:r>
+      <w:r>
+        <w:rPr>
+          <w:rFonts w:ascii="Times New Roman" w:hAnsi="Times New Roman" w:cs="Times New Roman"/>
+          <w:color w:val="000000"/>
+          <w:kern w:val="0"/>
+          <w:sz w:val="24"/>
+          <w:szCs w:val="24"/>
+          <w:lang w:val="en-ID"/>
+        </w:rPr>
+        <w:t>Menurut</w:t>
       </w:r>
       <w:r>
         <w:rPr>
@@ -1934,19 +1989,7 @@
           <w:szCs w:val="24"/>
           <w:lang w:val="en-ID"/>
         </w:rPr>
-        <w:t xml:space="preserve">a menunjukkan bahwa rumah </w:t>
-      </w:r>
-      <w:r>
-        <w:rPr>
-          <w:rFonts w:ascii="Times New Roman" w:hAnsi="Times New Roman" w:cs="Times New Roman"/>
-          <w:color w:val="000000"/>
-          <w:kern w:val="0"/>
-          <w:sz w:val="24"/>
-          <w:szCs w:val="24"/>
-          <w:lang w:val="en-ID"/>
-        </w:rPr>
-        <w:lastRenderedPageBreak/>
-        <w:t xml:space="preserve">yang memiliki jentik nyamuk </w:t>
+        <w:t xml:space="preserve">a menunjukkan bahwa rumah yang memiliki jentik nyamuk </w:t>
       </w:r>
       <w:r>
         <w:rPr>
@@ -1994,6 +2037,7 @@
           <w:szCs w:val="24"/>
           <w:lang w:val="en-ID"/>
         </w:rPr>
+        <w:lastRenderedPageBreak/>
         <w:t>Demam Berdarah Dengue (DBD) sendiri masih</w:t>
       </w:r>
       <w:r>
@@ -2112,7 +2156,298 @@
           <w:szCs w:val="24"/>
           <w:lang w:val="en-ID"/>
         </w:rPr>
+        <w:t>.</w:t>
+      </w:r>
+      <w:r>
+        <w:rPr>
+          <w:rFonts w:ascii="Times New Roman" w:hAnsi="Times New Roman" w:cs="Times New Roman"/>
+          <w:color w:val="000000"/>
+          <w:kern w:val="0"/>
+          <w:sz w:val="24"/>
+          <w:szCs w:val="24"/>
+          <w:lang w:val="en-ID"/>
+        </w:rPr>
+        <w:t xml:space="preserve"> </w:t>
+      </w:r>
+      <w:r>
+        <w:rPr>
+          <w:rFonts w:ascii="Times New Roman" w:hAnsi="Times New Roman" w:cs="Times New Roman"/>
+          <w:color w:val="000000"/>
+          <w:kern w:val="0"/>
+          <w:sz w:val="24"/>
+          <w:szCs w:val="24"/>
+          <w:lang w:val="en-ID"/>
+        </w:rPr>
+        <w:t>Pada tahun 2024 menurut laporan</w:t>
+      </w:r>
+      <w:r>
+        <w:rPr>
+          <w:rFonts w:ascii="Times New Roman" w:hAnsi="Times New Roman" w:cs="Times New Roman"/>
+          <w:color w:val="000000"/>
+          <w:kern w:val="0"/>
+          <w:sz w:val="24"/>
+          <w:szCs w:val="24"/>
+          <w:lang w:val="en-ID"/>
+        </w:rPr>
+        <w:t xml:space="preserve"> </w:t>
+      </w:r>
+      <w:sdt>
+        <w:sdtPr>
+          <w:rPr>
+            <w:rFonts w:ascii="Times New Roman" w:hAnsi="Times New Roman" w:cs="Times New Roman"/>
+            <w:color w:val="000000"/>
+            <w:kern w:val="0"/>
+            <w:sz w:val="24"/>
+            <w:szCs w:val="24"/>
+            <w:lang w:val="en-ID"/>
+          </w:rPr>
+          <w:tag w:val="MENDELEY_CITATION_v3_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"/>
+          <w:id w:val="26689425"/>
+          <w:placeholder>
+            <w:docPart w:val="DefaultPlaceholder_-1854013440"/>
+          </w:placeholder>
+        </w:sdtPr>
+        <w:sdtContent>
+          <w:r>
+            <w:rPr>
+              <w:rFonts w:ascii="Times New Roman" w:hAnsi="Times New Roman" w:cs="Times New Roman"/>
+              <w:color w:val="000000"/>
+              <w:kern w:val="0"/>
+              <w:sz w:val="24"/>
+              <w:szCs w:val="24"/>
+              <w:lang w:val="en-ID"/>
+            </w:rPr>
+            <w:t>(Kementerian Kesehatan Republik Indonesia, 2024)</w:t>
+          </w:r>
+        </w:sdtContent>
+      </w:sdt>
+      <w:r>
+        <w:rPr>
+          <w:rFonts w:ascii="Times New Roman" w:hAnsi="Times New Roman" w:cs="Times New Roman"/>
+          <w:color w:val="000000"/>
+          <w:kern w:val="0"/>
+          <w:sz w:val="24"/>
+          <w:szCs w:val="24"/>
+          <w:lang w:val="en-ID"/>
+        </w:rPr>
+        <w:t xml:space="preserve"> hingga minggu ke-17, tercatat 88.593 kasus </w:t>
+      </w:r>
+      <w:r>
+        <w:rPr>
+          <w:rFonts w:ascii="Times New Roman" w:hAnsi="Times New Roman" w:cs="Times New Roman"/>
+          <w:color w:val="000000"/>
+          <w:kern w:val="0"/>
+          <w:sz w:val="24"/>
+          <w:szCs w:val="24"/>
+          <w:lang w:val="en-ID"/>
+        </w:rPr>
+        <w:t>D</w:t>
+      </w:r>
+      <w:r>
+        <w:rPr>
+          <w:rFonts w:ascii="Times New Roman" w:hAnsi="Times New Roman" w:cs="Times New Roman"/>
+          <w:color w:val="000000"/>
+          <w:kern w:val="0"/>
+          <w:sz w:val="24"/>
+          <w:szCs w:val="24"/>
+          <w:lang w:val="en-ID"/>
+        </w:rPr>
+        <w:t xml:space="preserve">emam </w:t>
+      </w:r>
+      <w:r>
+        <w:rPr>
+          <w:rFonts w:ascii="Times New Roman" w:hAnsi="Times New Roman" w:cs="Times New Roman"/>
+          <w:color w:val="000000"/>
+          <w:kern w:val="0"/>
+          <w:sz w:val="24"/>
+          <w:szCs w:val="24"/>
+          <w:lang w:val="en-ID"/>
+        </w:rPr>
+        <w:t>B</w:t>
+      </w:r>
+      <w:r>
+        <w:rPr>
+          <w:rFonts w:ascii="Times New Roman" w:hAnsi="Times New Roman" w:cs="Times New Roman"/>
+          <w:color w:val="000000"/>
+          <w:kern w:val="0"/>
+          <w:sz w:val="24"/>
+          <w:szCs w:val="24"/>
+          <w:lang w:val="en-ID"/>
+        </w:rPr>
+        <w:t xml:space="preserve">erdarah </w:t>
+      </w:r>
+      <w:r>
+        <w:rPr>
+          <w:rFonts w:ascii="Times New Roman" w:hAnsi="Times New Roman" w:cs="Times New Roman"/>
+          <w:color w:val="000000"/>
+          <w:kern w:val="0"/>
+          <w:sz w:val="24"/>
+          <w:szCs w:val="24"/>
+          <w:lang w:val="en-ID"/>
+        </w:rPr>
+        <w:t>Dengue</w:t>
+      </w:r>
+      <w:r>
+        <w:rPr>
+          <w:rFonts w:ascii="Times New Roman" w:hAnsi="Times New Roman" w:cs="Times New Roman"/>
+          <w:color w:val="000000"/>
+          <w:kern w:val="0"/>
+          <w:sz w:val="24"/>
+          <w:szCs w:val="24"/>
+          <w:lang w:val="en-ID"/>
+        </w:rPr>
+        <w:t>,</w:t>
+      </w:r>
+      <w:r>
+        <w:rPr>
+          <w:rFonts w:ascii="Times New Roman" w:hAnsi="Times New Roman" w:cs="Times New Roman"/>
+          <w:color w:val="000000"/>
+          <w:kern w:val="0"/>
+          <w:sz w:val="24"/>
+          <w:szCs w:val="24"/>
+          <w:lang w:val="en-ID"/>
+        </w:rPr>
+        <w:t xml:space="preserve"> </w:t>
+      </w:r>
+      <w:r>
+        <w:rPr>
+          <w:rFonts w:ascii="Times New Roman" w:hAnsi="Times New Roman" w:cs="Times New Roman"/>
+          <w:color w:val="000000"/>
+          <w:kern w:val="0"/>
+          <w:sz w:val="24"/>
+          <w:szCs w:val="24"/>
+          <w:lang w:val="en-ID"/>
+        </w:rPr>
+        <w:t xml:space="preserve">621 diantaranya </w:t>
+      </w:r>
+      <w:r>
+        <w:rPr>
+          <w:rFonts w:ascii="Times New Roman" w:hAnsi="Times New Roman" w:cs="Times New Roman"/>
+          <w:color w:val="000000"/>
+          <w:kern w:val="0"/>
+          <w:sz w:val="24"/>
+          <w:szCs w:val="24"/>
+          <w:lang w:val="en-ID"/>
+        </w:rPr>
+        <w:t xml:space="preserve">berujung kematian. Sepanjang tahun 2024, jumlah kasus DBD mendekati </w:t>
+      </w:r>
+      <w:r>
+        <w:rPr>
+          <w:rFonts w:ascii="Times New Roman" w:hAnsi="Times New Roman" w:cs="Times New Roman"/>
+          <w:color w:val="000000"/>
+          <w:kern w:val="0"/>
+          <w:sz w:val="24"/>
+          <w:szCs w:val="24"/>
+          <w:lang w:val="en-ID"/>
+        </w:rPr>
+        <w:t xml:space="preserve">250 ribu dan kurang lebih 11 </w:t>
+      </w:r>
+      <w:r>
+        <w:rPr>
+          <w:rFonts w:ascii="Times New Roman" w:hAnsi="Times New Roman" w:cs="Times New Roman"/>
+          <w:color w:val="000000"/>
+          <w:kern w:val="0"/>
+          <w:sz w:val="24"/>
+          <w:szCs w:val="24"/>
+          <w:lang w:val="en-ID"/>
+        </w:rPr>
+        <w:t>ribu kematian</w:t>
+      </w:r>
+      <w:r>
+        <w:rPr>
+          <w:rFonts w:ascii="Times New Roman" w:hAnsi="Times New Roman" w:cs="Times New Roman"/>
+          <w:color w:val="000000"/>
+          <w:kern w:val="0"/>
+          <w:sz w:val="24"/>
+          <w:szCs w:val="24"/>
+          <w:lang w:val="en-ID"/>
+        </w:rPr>
+        <w:t>, yang dilaporkan</w:t>
+      </w:r>
+      <w:r>
+        <w:rPr>
+          <w:rFonts w:ascii="Times New Roman" w:hAnsi="Times New Roman" w:cs="Times New Roman"/>
+          <w:color w:val="000000"/>
+          <w:kern w:val="0"/>
+          <w:sz w:val="24"/>
+          <w:szCs w:val="24"/>
+          <w:lang w:val="en-ID"/>
+        </w:rPr>
+        <w:t xml:space="preserve"> dari 448 kabupaten/kota di 36 provinsi</w:t>
+      </w:r>
+      <w:r>
+        <w:rPr>
+          <w:rFonts w:ascii="Times New Roman" w:hAnsi="Times New Roman" w:cs="Times New Roman"/>
+          <w:color w:val="000000"/>
+          <w:kern w:val="0"/>
+          <w:sz w:val="24"/>
+          <w:szCs w:val="24"/>
+          <w:lang w:val="en-ID"/>
+        </w:rPr>
+        <w:t xml:space="preserve"> </w:t>
+      </w:r>
+      <w:sdt>
+        <w:sdtPr>
+          <w:rPr>
+            <w:rFonts w:ascii="Times New Roman" w:hAnsi="Times New Roman" w:cs="Times New Roman"/>
+            <w:color w:val="000000"/>
+            <w:kern w:val="0"/>
+            <w:sz w:val="24"/>
+            <w:szCs w:val="24"/>
+            <w:lang w:val="en-ID"/>
+          </w:rPr>
+          <w:tag w:val="MENDELEY_CITATION_v3_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"/>
+          <w:id w:val="199750508"/>
+          <w:placeholder>
+            <w:docPart w:val="DefaultPlaceholder_-1854013440"/>
+          </w:placeholder>
+        </w:sdtPr>
+        <w:sdtContent>
+          <w:r>
+            <w:rPr>
+              <w:rFonts w:ascii="Times New Roman" w:hAnsi="Times New Roman" w:cs="Times New Roman"/>
+              <w:color w:val="000000"/>
+              <w:kern w:val="0"/>
+              <w:sz w:val="24"/>
+              <w:szCs w:val="24"/>
+              <w:lang w:val="en-ID"/>
+            </w:rPr>
+            <w:t>(health.detik.com, 2025)</w:t>
+          </w:r>
+        </w:sdtContent>
+      </w:sdt>
+      <w:r>
+        <w:rPr>
+          <w:rFonts w:ascii="Times New Roman" w:hAnsi="Times New Roman" w:cs="Times New Roman"/>
+          <w:color w:val="000000"/>
+          <w:kern w:val="0"/>
+          <w:sz w:val="24"/>
+          <w:szCs w:val="24"/>
+          <w:lang w:val="en-ID"/>
+        </w:rPr>
         <w:t xml:space="preserve">. </w:t>
+      </w:r>
+      <w:r>
+        <w:rPr>
+          <w:rFonts w:ascii="Times New Roman" w:hAnsi="Times New Roman" w:cs="Times New Roman"/>
+          <w:color w:val="000000"/>
+          <w:kern w:val="0"/>
+          <w:sz w:val="24"/>
+          <w:szCs w:val="24"/>
+          <w:lang w:val="en-ID"/>
+        </w:rPr>
+        <w:t>Sementara itu, hingga 16 Februari 2025, jumlah kasus DBD yang dilaporkan mencapai 10.752 dengan 48 kematian.</w:t>
+      </w:r>
+      <w:r>
+        <w:rPr>
+          <w:rFonts w:ascii="Times New Roman" w:hAnsi="Times New Roman" w:cs="Times New Roman"/>
+          <w:color w:val="000000"/>
+          <w:kern w:val="0"/>
+          <w:sz w:val="24"/>
+          <w:szCs w:val="24"/>
+          <w:lang w:val="en-ID"/>
+        </w:rPr>
+        <w:t xml:space="preserve"> </w:t>
       </w:r>
       <w:r>
         <w:rPr>
@@ -2620,7 +2955,19 @@
           <w:szCs w:val="24"/>
           <w:lang w:val="en-ID"/>
         </w:rPr>
-        <w:t xml:space="preserve"> (PSN). Salah satu strategi utama dalam PSN adalah melalui program</w:t>
+        <w:t xml:space="preserve"> (PSN). Salah </w:t>
+      </w:r>
+      <w:r>
+        <w:rPr>
+          <w:rFonts w:ascii="Times New Roman" w:hAnsi="Times New Roman" w:cs="Times New Roman"/>
+          <w:color w:val="000000"/>
+          <w:kern w:val="0"/>
+          <w:sz w:val="24"/>
+          <w:szCs w:val="24"/>
+          <w:lang w:val="en-ID"/>
+        </w:rPr>
+        <w:lastRenderedPageBreak/>
+        <w:t>satu strategi utama dalam PSN adalah melalui program</w:t>
       </w:r>
       <w:r>
         <w:rPr>
@@ -2683,19 +3030,7 @@
           <w:szCs w:val="24"/>
           <w:lang w:val="en-ID"/>
         </w:rPr>
-        <w:t xml:space="preserve">. Dalam upaya meningkatkan efisiensi dan efektivitas kader Jumantik, pemanfaatan teknologi dapat menjadi </w:t>
-      </w:r>
-      <w:r>
-        <w:rPr>
-          <w:rFonts w:ascii="Times New Roman" w:hAnsi="Times New Roman" w:cs="Times New Roman"/>
-          <w:color w:val="000000"/>
-          <w:kern w:val="0"/>
-          <w:sz w:val="24"/>
-          <w:szCs w:val="24"/>
-          <w:lang w:val="en-ID"/>
-        </w:rPr>
-        <w:lastRenderedPageBreak/>
-        <w:t xml:space="preserve">solusi untuk mempercepat dalam analisis dan pengambilan keputusan </w:t>
+        <w:t xml:space="preserve">. Dalam upaya meningkatkan efisiensi dan efektivitas kader Jumantik, pemanfaatan teknologi dapat menjadi solusi untuk mempercepat dalam analisis dan pengambilan keputusan </w:t>
       </w:r>
       <w:sdt>
         <w:sdtPr>
@@ -2736,7 +3071,18 @@
           <w:szCs w:val="24"/>
           <w:lang w:val="en-ID"/>
         </w:rPr>
-        <w:t xml:space="preserve">. Pemanfaatan teknologi berbasis </w:t>
+        <w:t xml:space="preserve">. </w:t>
+      </w:r>
+      <w:r>
+        <w:rPr>
+          <w:rFonts w:ascii="Times New Roman" w:hAnsi="Times New Roman" w:cs="Times New Roman"/>
+          <w:color w:val="000000"/>
+          <w:kern w:val="0"/>
+          <w:sz w:val="24"/>
+          <w:szCs w:val="24"/>
+          <w:lang w:val="en-ID"/>
+        </w:rPr>
+        <w:t xml:space="preserve">Pemanfaatan teknologi berbasis </w:t>
       </w:r>
       <w:r>
         <w:rPr>
@@ -2749,18 +3095,7 @@
           <w:szCs w:val="24"/>
           <w:lang w:val="en-ID"/>
         </w:rPr>
-        <w:t>machine learning</w:t>
-      </w:r>
-      <w:r>
-        <w:rPr>
-          <w:rFonts w:ascii="Times New Roman" w:hAnsi="Times New Roman" w:cs="Times New Roman"/>
-          <w:color w:val="000000"/>
-          <w:kern w:val="0"/>
-          <w:sz w:val="24"/>
-          <w:szCs w:val="24"/>
-          <w:lang w:val="en-ID"/>
-        </w:rPr>
-        <w:t xml:space="preserve"> dapat diimplementasikan untuk mengidentifikasi jentik nyamuk secara </w:t>
+        <w:t>M</w:t>
       </w:r>
       <w:r>
         <w:rPr>
@@ -2773,18 +3108,7 @@
           <w:szCs w:val="24"/>
           <w:lang w:val="en-ID"/>
         </w:rPr>
-        <w:t>real-time</w:t>
-      </w:r>
-      <w:r>
-        <w:rPr>
-          <w:rFonts w:ascii="Times New Roman" w:hAnsi="Times New Roman" w:cs="Times New Roman"/>
-          <w:color w:val="000000"/>
-          <w:kern w:val="0"/>
-          <w:sz w:val="24"/>
-          <w:szCs w:val="24"/>
-          <w:lang w:val="en-ID"/>
-        </w:rPr>
-        <w:t xml:space="preserve"> melalui aplikasi mobile. Metode seperti </w:t>
+        <w:t xml:space="preserve">achine </w:t>
       </w:r>
       <w:r>
         <w:rPr>
@@ -2797,18 +3121,776 @@
           <w:szCs w:val="24"/>
           <w:lang w:val="en-ID"/>
         </w:rPr>
-        <w:t>Convolutional Neural Network</w:t>
-      </w:r>
-      <w:r>
-        <w:rPr>
-          <w:rFonts w:ascii="Times New Roman" w:hAnsi="Times New Roman" w:cs="Times New Roman"/>
-          <w:color w:val="000000"/>
-          <w:kern w:val="0"/>
-          <w:sz w:val="24"/>
-          <w:szCs w:val="24"/>
-          <w:lang w:val="en-ID"/>
-        </w:rPr>
-        <w:t xml:space="preserve"> dapat digunakan untuk….</w:t>
+        <w:t>L</w:t>
+      </w:r>
+      <w:r>
+        <w:rPr>
+          <w:rFonts w:ascii="Times New Roman" w:hAnsi="Times New Roman" w:cs="Times New Roman"/>
+          <w:i/>
+          <w:iCs/>
+          <w:color w:val="000000"/>
+          <w:kern w:val="0"/>
+          <w:sz w:val="24"/>
+          <w:szCs w:val="24"/>
+          <w:lang w:val="en-ID"/>
+        </w:rPr>
+        <w:t>earning</w:t>
+      </w:r>
+      <w:r>
+        <w:rPr>
+          <w:rFonts w:ascii="Times New Roman" w:hAnsi="Times New Roman" w:cs="Times New Roman"/>
+          <w:color w:val="000000"/>
+          <w:kern w:val="0"/>
+          <w:sz w:val="24"/>
+          <w:szCs w:val="24"/>
+          <w:lang w:val="en-ID"/>
+        </w:rPr>
+        <w:t xml:space="preserve"> dapat diimplementasikan untuk mengidentifikasi jentik nyamuk secara real-time melalui aplikasi mobile. Salah satu cabang </w:t>
+      </w:r>
+      <w:r>
+        <w:rPr>
+          <w:rFonts w:ascii="Times New Roman" w:hAnsi="Times New Roman" w:cs="Times New Roman"/>
+          <w:i/>
+          <w:iCs/>
+          <w:color w:val="000000"/>
+          <w:kern w:val="0"/>
+          <w:sz w:val="24"/>
+          <w:szCs w:val="24"/>
+          <w:lang w:val="en-ID"/>
+        </w:rPr>
+        <w:t>Machine Learning</w:t>
+      </w:r>
+      <w:r>
+        <w:rPr>
+          <w:rFonts w:ascii="Times New Roman" w:hAnsi="Times New Roman" w:cs="Times New Roman"/>
+          <w:color w:val="000000"/>
+          <w:kern w:val="0"/>
+          <w:sz w:val="24"/>
+          <w:szCs w:val="24"/>
+          <w:lang w:val="en-ID"/>
+        </w:rPr>
+        <w:t xml:space="preserve">, yaitu </w:t>
+      </w:r>
+      <w:r>
+        <w:rPr>
+          <w:rFonts w:ascii="Times New Roman" w:hAnsi="Times New Roman" w:cs="Times New Roman"/>
+          <w:i/>
+          <w:iCs/>
+          <w:color w:val="000000"/>
+          <w:kern w:val="0"/>
+          <w:sz w:val="24"/>
+          <w:szCs w:val="24"/>
+          <w:lang w:val="en-ID"/>
+        </w:rPr>
+        <w:t>Deep Learning</w:t>
+      </w:r>
+      <w:r>
+        <w:rPr>
+          <w:rFonts w:ascii="Times New Roman" w:hAnsi="Times New Roman" w:cs="Times New Roman"/>
+          <w:color w:val="000000"/>
+          <w:kern w:val="0"/>
+          <w:sz w:val="24"/>
+          <w:szCs w:val="24"/>
+          <w:lang w:val="en-ID"/>
+        </w:rPr>
+        <w:t>, dapat diterapkan pada aplikasi mobile tersebut untuk meningkatkan akurasi dalam proses identifikasi jentik nyamuk.</w:t>
+      </w:r>
+    </w:p>
+    <w:p>
+      <w:pPr>
+        <w:spacing w:after="0" w:line="360" w:lineRule="auto"/>
+        <w:ind w:firstLine="720"/>
+        <w:jc w:val="both"/>
+        <w:rPr>
+          <w:rFonts w:ascii="Times New Roman" w:hAnsi="Times New Roman" w:cs="Times New Roman"/>
+          <w:color w:val="000000"/>
+          <w:kern w:val="0"/>
+          <w:sz w:val="24"/>
+          <w:szCs w:val="24"/>
+          <w:lang w:val="en-ID"/>
+        </w:rPr>
+      </w:pPr>
+      <w:r>
+        <w:rPr>
+          <w:rFonts w:ascii="Times New Roman" w:hAnsi="Times New Roman" w:cs="Times New Roman"/>
+          <w:i/>
+          <w:iCs/>
+          <w:color w:val="000000"/>
+          <w:kern w:val="0"/>
+          <w:sz w:val="24"/>
+          <w:szCs w:val="24"/>
+          <w:lang w:val="en-ID"/>
+        </w:rPr>
+        <w:t xml:space="preserve">Deep </w:t>
+      </w:r>
+      <w:r>
+        <w:rPr>
+          <w:rFonts w:ascii="Times New Roman" w:hAnsi="Times New Roman" w:cs="Times New Roman"/>
+          <w:i/>
+          <w:iCs/>
+          <w:color w:val="000000"/>
+          <w:kern w:val="0"/>
+          <w:sz w:val="24"/>
+          <w:szCs w:val="24"/>
+          <w:lang w:val="en-ID"/>
+        </w:rPr>
+        <w:t>Learning</w:t>
+      </w:r>
+      <w:r>
+        <w:rPr>
+          <w:rFonts w:ascii="Times New Roman" w:hAnsi="Times New Roman" w:cs="Times New Roman"/>
+          <w:color w:val="000000"/>
+          <w:kern w:val="0"/>
+          <w:sz w:val="24"/>
+          <w:szCs w:val="24"/>
+          <w:lang w:val="en-ID"/>
+        </w:rPr>
+        <w:t xml:space="preserve"> </w:t>
+      </w:r>
+      <w:r>
+        <w:rPr>
+          <w:rFonts w:ascii="Times New Roman" w:hAnsi="Times New Roman" w:cs="Times New Roman"/>
+          <w:color w:val="000000"/>
+          <w:kern w:val="0"/>
+          <w:sz w:val="24"/>
+          <w:szCs w:val="24"/>
+          <w:lang w:val="en-ID"/>
+        </w:rPr>
+        <w:t>merupakan sub</w:t>
+      </w:r>
+      <w:r>
+        <w:rPr>
+          <w:rFonts w:ascii="Times New Roman" w:hAnsi="Times New Roman" w:cs="Times New Roman"/>
+          <w:color w:val="000000"/>
+          <w:kern w:val="0"/>
+          <w:sz w:val="24"/>
+          <w:szCs w:val="24"/>
+          <w:lang w:val="en-ID"/>
+        </w:rPr>
+        <w:t xml:space="preserve">divisi dari </w:t>
+      </w:r>
+      <w:r>
+        <w:rPr>
+          <w:rFonts w:ascii="Times New Roman" w:hAnsi="Times New Roman" w:cs="Times New Roman"/>
+          <w:i/>
+          <w:iCs/>
+          <w:color w:val="000000"/>
+          <w:kern w:val="0"/>
+          <w:sz w:val="24"/>
+          <w:szCs w:val="24"/>
+          <w:lang w:val="en-ID"/>
+        </w:rPr>
+        <w:t>Machine Learning</w:t>
+      </w:r>
+      <w:r>
+        <w:rPr>
+          <w:rFonts w:ascii="Times New Roman" w:hAnsi="Times New Roman" w:cs="Times New Roman"/>
+          <w:color w:val="000000"/>
+          <w:kern w:val="0"/>
+          <w:sz w:val="24"/>
+          <w:szCs w:val="24"/>
+          <w:lang w:val="en-ID"/>
+        </w:rPr>
+        <w:t xml:space="preserve"> yang bergantung pada jaringan saraf tiruan (</w:t>
+      </w:r>
+      <w:r>
+        <w:rPr>
+          <w:rFonts w:ascii="Times New Roman" w:hAnsi="Times New Roman" w:cs="Times New Roman"/>
+          <w:i/>
+          <w:iCs/>
+          <w:color w:val="000000"/>
+          <w:kern w:val="0"/>
+          <w:sz w:val="24"/>
+          <w:szCs w:val="24"/>
+          <w:lang w:val="en-ID"/>
+        </w:rPr>
+        <w:t>Artificial Neural Network</w:t>
+      </w:r>
+      <w:r>
+        <w:rPr>
+          <w:rFonts w:ascii="Times New Roman" w:hAnsi="Times New Roman" w:cs="Times New Roman"/>
+          <w:color w:val="000000"/>
+          <w:kern w:val="0"/>
+          <w:sz w:val="24"/>
+          <w:szCs w:val="24"/>
+          <w:lang w:val="en-ID"/>
+        </w:rPr>
+        <w:t>, ANN)</w:t>
+      </w:r>
+      <w:r>
+        <w:rPr>
+          <w:rFonts w:ascii="Times New Roman" w:hAnsi="Times New Roman" w:cs="Times New Roman"/>
+          <w:color w:val="000000"/>
+          <w:kern w:val="0"/>
+          <w:sz w:val="24"/>
+          <w:szCs w:val="24"/>
+          <w:lang w:val="en-ID"/>
+        </w:rPr>
+        <w:t xml:space="preserve"> dengan lapisan ter</w:t>
+      </w:r>
+      <w:r>
+        <w:rPr>
+          <w:rFonts w:ascii="Times New Roman" w:hAnsi="Times New Roman" w:cs="Times New Roman"/>
+          <w:color w:val="000000"/>
+          <w:kern w:val="0"/>
+          <w:sz w:val="24"/>
+          <w:szCs w:val="24"/>
+          <w:lang w:val="en-ID"/>
+        </w:rPr>
+        <w:t>sembunyi</w:t>
+      </w:r>
+      <w:r>
+        <w:rPr>
+          <w:rFonts w:ascii="Times New Roman" w:hAnsi="Times New Roman" w:cs="Times New Roman"/>
+          <w:color w:val="000000"/>
+          <w:kern w:val="0"/>
+          <w:sz w:val="24"/>
+          <w:szCs w:val="24"/>
+          <w:lang w:val="en-ID"/>
+        </w:rPr>
+        <w:t xml:space="preserve"> </w:t>
+      </w:r>
+      <w:sdt>
+        <w:sdtPr>
+          <w:rPr>
+            <w:rFonts w:ascii="Times New Roman" w:hAnsi="Times New Roman" w:cs="Times New Roman"/>
+            <w:color w:val="000000"/>
+            <w:kern w:val="0"/>
+            <w:sz w:val="24"/>
+            <w:szCs w:val="24"/>
+            <w:lang w:val="en-ID"/>
+          </w:rPr>
+          <w:tag w:val="MENDELEY_CITATION_v3_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"/>
+          <w:id w:val="1189414167"/>
+          <w:placeholder>
+            <w:docPart w:val="DefaultPlaceholder_-1854013440"/>
+          </w:placeholder>
+        </w:sdtPr>
+        <w:sdtContent>
+          <w:r>
+            <w:rPr>
+              <w:rFonts w:ascii="Times New Roman" w:hAnsi="Times New Roman" w:cs="Times New Roman"/>
+              <w:color w:val="000000"/>
+              <w:kern w:val="0"/>
+              <w:sz w:val="24"/>
+              <w:szCs w:val="24"/>
+              <w:lang w:val="en-ID"/>
+            </w:rPr>
+            <w:t>(Nurhakiki et al., 2024)</w:t>
+          </w:r>
+        </w:sdtContent>
+      </w:sdt>
+      <w:r>
+        <w:rPr>
+          <w:rFonts w:ascii="Times New Roman" w:hAnsi="Times New Roman" w:cs="Times New Roman"/>
+          <w:color w:val="000000"/>
+          <w:kern w:val="0"/>
+          <w:sz w:val="24"/>
+          <w:szCs w:val="24"/>
+          <w:lang w:val="en-ID"/>
+        </w:rPr>
+        <w:t>.</w:t>
+      </w:r>
+      <w:r>
+        <w:rPr>
+          <w:rFonts w:ascii="Times New Roman" w:hAnsi="Times New Roman" w:cs="Times New Roman"/>
+          <w:color w:val="000000"/>
+          <w:kern w:val="0"/>
+          <w:sz w:val="24"/>
+          <w:szCs w:val="24"/>
+          <w:lang w:val="en-ID"/>
+        </w:rPr>
+        <w:t xml:space="preserve"> Model ini dirancang untuk meningkatkan</w:t>
+      </w:r>
+      <w:r>
+        <w:rPr>
+          <w:rFonts w:ascii="Times New Roman" w:hAnsi="Times New Roman" w:cs="Times New Roman"/>
+          <w:color w:val="000000"/>
+          <w:kern w:val="0"/>
+          <w:sz w:val="24"/>
+          <w:szCs w:val="24"/>
+          <w:lang w:val="en-ID"/>
+        </w:rPr>
+        <w:t xml:space="preserve"> akurasi dalam pengenalan pola dan pengolahan data.</w:t>
+      </w:r>
+      <w:r>
+        <w:rPr>
+          <w:rFonts w:ascii="Times New Roman" w:hAnsi="Times New Roman" w:cs="Times New Roman"/>
+          <w:color w:val="000000"/>
+          <w:kern w:val="0"/>
+          <w:sz w:val="24"/>
+          <w:szCs w:val="24"/>
+          <w:lang w:val="en-ID"/>
+        </w:rPr>
+        <w:t xml:space="preserve"> </w:t>
+      </w:r>
+      <w:r>
+        <w:rPr>
+          <w:rFonts w:ascii="Times New Roman" w:hAnsi="Times New Roman" w:cs="Times New Roman"/>
+          <w:color w:val="000000"/>
+          <w:kern w:val="0"/>
+          <w:sz w:val="24"/>
+          <w:szCs w:val="24"/>
+          <w:lang w:val="en-ID"/>
+        </w:rPr>
+        <w:t>Terdapat</w:t>
+      </w:r>
+      <w:r>
+        <w:rPr>
+          <w:rFonts w:ascii="Times New Roman" w:hAnsi="Times New Roman" w:cs="Times New Roman"/>
+          <w:color w:val="000000"/>
+          <w:kern w:val="0"/>
+          <w:sz w:val="24"/>
+          <w:szCs w:val="24"/>
+          <w:lang w:val="en-ID"/>
+        </w:rPr>
+        <w:t xml:space="preserve"> beberapa metode </w:t>
+      </w:r>
+      <w:r>
+        <w:rPr>
+          <w:rFonts w:ascii="Times New Roman" w:hAnsi="Times New Roman" w:cs="Times New Roman"/>
+          <w:i/>
+          <w:iCs/>
+          <w:color w:val="000000"/>
+          <w:kern w:val="0"/>
+          <w:sz w:val="24"/>
+          <w:szCs w:val="24"/>
+          <w:lang w:val="en-ID"/>
+        </w:rPr>
+        <w:t>Deep Learning</w:t>
+      </w:r>
+      <w:r>
+        <w:rPr>
+          <w:rFonts w:ascii="Times New Roman" w:hAnsi="Times New Roman" w:cs="Times New Roman"/>
+          <w:color w:val="000000"/>
+          <w:kern w:val="0"/>
+          <w:sz w:val="24"/>
+          <w:szCs w:val="24"/>
+          <w:lang w:val="en-ID"/>
+        </w:rPr>
+        <w:t xml:space="preserve"> yang </w:t>
+      </w:r>
+      <w:r>
+        <w:rPr>
+          <w:rFonts w:ascii="Times New Roman" w:hAnsi="Times New Roman" w:cs="Times New Roman"/>
+          <w:color w:val="000000"/>
+          <w:kern w:val="0"/>
+          <w:sz w:val="24"/>
+          <w:szCs w:val="24"/>
+          <w:lang w:val="en-ID"/>
+        </w:rPr>
+        <w:t>dapat</w:t>
+      </w:r>
+      <w:r>
+        <w:rPr>
+          <w:rFonts w:ascii="Times New Roman" w:hAnsi="Times New Roman" w:cs="Times New Roman"/>
+          <w:color w:val="000000"/>
+          <w:kern w:val="0"/>
+          <w:sz w:val="24"/>
+          <w:szCs w:val="24"/>
+          <w:lang w:val="en-ID"/>
+        </w:rPr>
+        <w:t xml:space="preserve"> digunakan untuk proses identifikasi jentik nyamuk, </w:t>
+      </w:r>
+      <w:r>
+        <w:rPr>
+          <w:rFonts w:ascii="Times New Roman" w:hAnsi="Times New Roman" w:cs="Times New Roman"/>
+          <w:color w:val="000000"/>
+          <w:kern w:val="0"/>
+          <w:sz w:val="24"/>
+          <w:szCs w:val="24"/>
+          <w:lang w:val="en-ID"/>
+        </w:rPr>
+        <w:t>di</w:t>
+      </w:r>
+      <w:r>
+        <w:rPr>
+          <w:rFonts w:ascii="Times New Roman" w:hAnsi="Times New Roman" w:cs="Times New Roman"/>
+          <w:color w:val="000000"/>
+          <w:kern w:val="0"/>
+          <w:sz w:val="24"/>
+          <w:szCs w:val="24"/>
+          <w:lang w:val="en-ID"/>
+        </w:rPr>
+        <w:t xml:space="preserve"> </w:t>
+      </w:r>
+      <w:r>
+        <w:rPr>
+          <w:rFonts w:ascii="Times New Roman" w:hAnsi="Times New Roman" w:cs="Times New Roman"/>
+          <w:color w:val="000000"/>
+          <w:kern w:val="0"/>
+          <w:sz w:val="24"/>
+          <w:szCs w:val="24"/>
+          <w:lang w:val="en-ID"/>
+        </w:rPr>
+        <w:t>antaranya</w:t>
+      </w:r>
+      <w:r>
+        <w:rPr>
+          <w:rFonts w:ascii="Times New Roman" w:hAnsi="Times New Roman" w:cs="Times New Roman"/>
+          <w:color w:val="000000"/>
+          <w:kern w:val="0"/>
+          <w:sz w:val="24"/>
+          <w:szCs w:val="24"/>
+          <w:lang w:val="en-ID"/>
+        </w:rPr>
+        <w:t>:</w:t>
+      </w:r>
+      <w:r>
+        <w:rPr>
+          <w:rFonts w:ascii="Times New Roman" w:hAnsi="Times New Roman" w:cs="Times New Roman"/>
+          <w:color w:val="000000"/>
+          <w:kern w:val="0"/>
+          <w:sz w:val="24"/>
+          <w:szCs w:val="24"/>
+          <w:lang w:val="en-ID"/>
+        </w:rPr>
+        <w:t xml:space="preserve"> </w:t>
+      </w:r>
+      <w:r>
+        <w:rPr>
+          <w:rFonts w:ascii="Times New Roman" w:hAnsi="Times New Roman" w:cs="Times New Roman"/>
+          <w:i/>
+          <w:iCs/>
+          <w:color w:val="000000"/>
+          <w:kern w:val="0"/>
+          <w:sz w:val="24"/>
+          <w:szCs w:val="24"/>
+          <w:lang w:val="en-ID"/>
+        </w:rPr>
+        <w:t>Convolu</w:t>
+      </w:r>
+      <w:r>
+        <w:rPr>
+          <w:rFonts w:ascii="Times New Roman" w:hAnsi="Times New Roman" w:cs="Times New Roman"/>
+          <w:i/>
+          <w:iCs/>
+          <w:color w:val="000000"/>
+          <w:kern w:val="0"/>
+          <w:sz w:val="24"/>
+          <w:szCs w:val="24"/>
+          <w:lang w:val="en-ID"/>
+        </w:rPr>
+        <w:t>tional Neural Network</w:t>
+      </w:r>
+      <w:r>
+        <w:rPr>
+          <w:rFonts w:ascii="Times New Roman" w:hAnsi="Times New Roman" w:cs="Times New Roman"/>
+          <w:color w:val="000000"/>
+          <w:kern w:val="0"/>
+          <w:sz w:val="24"/>
+          <w:szCs w:val="24"/>
+          <w:lang w:val="en-ID"/>
+        </w:rPr>
+        <w:t xml:space="preserve"> </w:t>
+      </w:r>
+      <w:r>
+        <w:rPr>
+          <w:rFonts w:ascii="Times New Roman" w:hAnsi="Times New Roman" w:cs="Times New Roman"/>
+          <w:color w:val="000000"/>
+          <w:kern w:val="0"/>
+          <w:sz w:val="24"/>
+          <w:szCs w:val="24"/>
+          <w:lang w:val="en-ID"/>
+        </w:rPr>
+        <w:t xml:space="preserve">(CNN) adalah </w:t>
+      </w:r>
+      <w:r>
+        <w:rPr>
+          <w:rFonts w:ascii="Times New Roman" w:hAnsi="Times New Roman" w:cs="Times New Roman"/>
+          <w:color w:val="000000"/>
+          <w:kern w:val="0"/>
+          <w:sz w:val="24"/>
+          <w:szCs w:val="24"/>
+          <w:lang w:val="en-ID"/>
+        </w:rPr>
+        <w:t>jaringan saraf yang banyak digunakan dalam</w:t>
+      </w:r>
+      <w:r>
+        <w:rPr>
+          <w:rFonts w:ascii="Times New Roman" w:hAnsi="Times New Roman" w:cs="Times New Roman"/>
+          <w:color w:val="000000"/>
+          <w:kern w:val="0"/>
+          <w:sz w:val="24"/>
+          <w:szCs w:val="24"/>
+          <w:lang w:val="en-ID"/>
+        </w:rPr>
+        <w:t xml:space="preserve"> visi komputer, yang mampu secara otomatis mempelajari struktur</w:t>
+      </w:r>
+      <w:r>
+        <w:rPr>
+          <w:rFonts w:ascii="Times New Roman" w:hAnsi="Times New Roman" w:cs="Times New Roman"/>
+          <w:color w:val="000000"/>
+          <w:kern w:val="0"/>
+          <w:sz w:val="24"/>
+          <w:szCs w:val="24"/>
+          <w:lang w:val="en-ID"/>
+        </w:rPr>
+        <w:t xml:space="preserve"> hierarki spasial melalui propagasi mundur. CNN terdiri dari tiga lapisan</w:t>
+      </w:r>
+      <w:r>
+        <w:rPr>
+          <w:rFonts w:ascii="Times New Roman" w:hAnsi="Times New Roman" w:cs="Times New Roman"/>
+          <w:color w:val="000000"/>
+          <w:kern w:val="0"/>
+          <w:sz w:val="24"/>
+          <w:szCs w:val="24"/>
+          <w:lang w:val="en-ID"/>
+        </w:rPr>
+        <w:t xml:space="preserve"> utama: lapisan konvolusional, lapisan sambungan, dan lapisan sepenuhnya terhubung, yang bekerja bersama untuk mengenali pola dalam gambar</w:t>
+      </w:r>
+      <w:r>
+        <w:rPr>
+          <w:rFonts w:ascii="Times New Roman" w:hAnsi="Times New Roman" w:cs="Times New Roman"/>
+          <w:color w:val="000000"/>
+          <w:kern w:val="0"/>
+          <w:sz w:val="24"/>
+          <w:szCs w:val="24"/>
+          <w:lang w:val="en-ID"/>
+        </w:rPr>
+        <w:t xml:space="preserve"> </w:t>
+      </w:r>
+      <w:sdt>
+        <w:sdtPr>
+          <w:rPr>
+            <w:rFonts w:ascii="Times New Roman" w:hAnsi="Times New Roman" w:cs="Times New Roman"/>
+            <w:color w:val="000000"/>
+            <w:kern w:val="0"/>
+            <w:sz w:val="24"/>
+            <w:szCs w:val="24"/>
+            <w:lang w:val="en-ID"/>
+          </w:rPr>
+          <w:tag w:val="MENDELEY_CITATION_v3_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"/>
+          <w:id w:val="1866707624"/>
+          <w:placeholder>
+            <w:docPart w:val="DefaultPlaceholder_-1854013440"/>
+          </w:placeholder>
+        </w:sdtPr>
+        <w:sdtContent>
+          <w:r>
+            <w:rPr>
+              <w:rFonts w:ascii="Times New Roman" w:hAnsi="Times New Roman" w:cs="Times New Roman"/>
+              <w:color w:val="000000"/>
+              <w:kern w:val="0"/>
+              <w:sz w:val="24"/>
+              <w:szCs w:val="24"/>
+              <w:lang w:val="en-ID"/>
+            </w:rPr>
+            <w:t>(Widya Ariestya et al., 2024)</w:t>
+          </w:r>
+        </w:sdtContent>
+      </w:sdt>
+      <w:r>
+        <w:rPr>
+          <w:rFonts w:ascii="Times New Roman" w:hAnsi="Times New Roman" w:cs="Times New Roman"/>
+          <w:color w:val="000000"/>
+          <w:kern w:val="0"/>
+          <w:sz w:val="24"/>
+          <w:szCs w:val="24"/>
+          <w:lang w:val="en-ID"/>
+        </w:rPr>
+        <w:t xml:space="preserve">. </w:t>
+      </w:r>
+      <w:r>
+        <w:rPr>
+          <w:rFonts w:ascii="Times New Roman" w:hAnsi="Times New Roman" w:cs="Times New Roman"/>
+          <w:i/>
+          <w:iCs/>
+          <w:color w:val="000000"/>
+          <w:kern w:val="0"/>
+          <w:sz w:val="24"/>
+          <w:szCs w:val="24"/>
+          <w:lang w:val="en-ID"/>
+        </w:rPr>
+        <w:t xml:space="preserve">You Only Look Once </w:t>
+      </w:r>
+      <w:r>
+        <w:rPr>
+          <w:rFonts w:ascii="Times New Roman" w:hAnsi="Times New Roman" w:cs="Times New Roman"/>
+          <w:color w:val="000000"/>
+          <w:kern w:val="0"/>
+          <w:sz w:val="24"/>
+          <w:szCs w:val="24"/>
+          <w:lang w:val="en-ID"/>
+        </w:rPr>
+        <w:t>(</w:t>
+      </w:r>
+      <w:r>
+        <w:rPr>
+          <w:rFonts w:ascii="Times New Roman" w:hAnsi="Times New Roman" w:cs="Times New Roman"/>
+          <w:color w:val="000000"/>
+          <w:kern w:val="0"/>
+          <w:sz w:val="24"/>
+          <w:szCs w:val="24"/>
+          <w:lang w:val="en-ID"/>
+        </w:rPr>
+        <w:t>YOLO</w:t>
+      </w:r>
+      <w:r>
+        <w:rPr>
+          <w:rFonts w:ascii="Times New Roman" w:hAnsi="Times New Roman" w:cs="Times New Roman"/>
+          <w:color w:val="000000"/>
+          <w:kern w:val="0"/>
+          <w:sz w:val="24"/>
+          <w:szCs w:val="24"/>
+          <w:lang w:val="en-ID"/>
+        </w:rPr>
+        <w:t>)</w:t>
+      </w:r>
+      <w:r>
+        <w:rPr>
+          <w:rFonts w:ascii="Times New Roman" w:hAnsi="Times New Roman" w:cs="Times New Roman"/>
+          <w:color w:val="000000"/>
+          <w:kern w:val="0"/>
+          <w:sz w:val="24"/>
+          <w:szCs w:val="24"/>
+          <w:lang w:val="en-ID"/>
+        </w:rPr>
+        <w:t xml:space="preserve"> adalah arsitek</w:t>
+      </w:r>
+      <w:r>
+        <w:rPr>
+          <w:rFonts w:ascii="Times New Roman" w:hAnsi="Times New Roman" w:cs="Times New Roman"/>
+          <w:color w:val="000000"/>
+          <w:kern w:val="0"/>
+          <w:sz w:val="24"/>
+          <w:szCs w:val="24"/>
+          <w:lang w:val="en-ID"/>
+        </w:rPr>
+        <w:t xml:space="preserve">tur </w:t>
+      </w:r>
+      <w:r>
+        <w:rPr>
+          <w:rFonts w:ascii="Times New Roman" w:hAnsi="Times New Roman" w:cs="Times New Roman"/>
+          <w:i/>
+          <w:iCs/>
+          <w:color w:val="000000"/>
+          <w:kern w:val="0"/>
+          <w:sz w:val="24"/>
+          <w:szCs w:val="24"/>
+          <w:lang w:val="en-ID"/>
+        </w:rPr>
+        <w:t>Deep Learning</w:t>
+      </w:r>
+      <w:r>
+        <w:rPr>
+          <w:rFonts w:ascii="Times New Roman" w:hAnsi="Times New Roman" w:cs="Times New Roman"/>
+          <w:color w:val="000000"/>
+          <w:kern w:val="0"/>
+          <w:sz w:val="24"/>
+          <w:szCs w:val="24"/>
+          <w:lang w:val="en-ID"/>
+        </w:rPr>
+        <w:t xml:space="preserve"> untuk pengenalan objek</w:t>
+      </w:r>
+      <w:r>
+        <w:rPr>
+          <w:rFonts w:ascii="Times New Roman" w:hAnsi="Times New Roman" w:cs="Times New Roman"/>
+          <w:color w:val="000000"/>
+          <w:kern w:val="0"/>
+          <w:sz w:val="24"/>
+          <w:szCs w:val="24"/>
+          <w:lang w:val="en-ID"/>
+        </w:rPr>
+        <w:t xml:space="preserve">, menggunakan metode </w:t>
+      </w:r>
+      <w:r>
+        <w:rPr>
+          <w:rFonts w:ascii="Times New Roman" w:hAnsi="Times New Roman" w:cs="Times New Roman"/>
+          <w:i/>
+          <w:iCs/>
+          <w:color w:val="000000"/>
+          <w:kern w:val="0"/>
+          <w:sz w:val="24"/>
+          <w:szCs w:val="24"/>
+          <w:lang w:val="en-ID"/>
+        </w:rPr>
+        <w:t>bounding boxes</w:t>
+      </w:r>
+      <w:r>
+        <w:rPr>
+          <w:rFonts w:ascii="Times New Roman" w:hAnsi="Times New Roman" w:cs="Times New Roman"/>
+          <w:color w:val="000000"/>
+          <w:kern w:val="0"/>
+          <w:sz w:val="24"/>
+          <w:szCs w:val="24"/>
+          <w:lang w:val="en-ID"/>
+        </w:rPr>
+        <w:t xml:space="preserve"> untuk memilih dan mengklasifi</w:t>
+      </w:r>
+      <w:r>
+        <w:rPr>
+          <w:rFonts w:ascii="Times New Roman" w:hAnsi="Times New Roman" w:cs="Times New Roman"/>
+          <w:color w:val="000000"/>
+          <w:kern w:val="0"/>
+          <w:sz w:val="24"/>
+          <w:szCs w:val="24"/>
+          <w:lang w:val="en-ID"/>
+        </w:rPr>
+        <w:t>kasikan bagian gambar secara acak, kemudian menyimpan bagian dengan nilai tertinggi sebagai hasil deteksi</w:t>
+      </w:r>
+      <w:r>
+        <w:rPr>
+          <w:rFonts w:ascii="Times New Roman" w:hAnsi="Times New Roman" w:cs="Times New Roman"/>
+          <w:color w:val="000000"/>
+          <w:kern w:val="0"/>
+          <w:sz w:val="24"/>
+          <w:szCs w:val="24"/>
+          <w:lang w:val="en-ID"/>
+        </w:rPr>
+        <w:t xml:space="preserve"> </w:t>
+      </w:r>
+      <w:sdt>
+        <w:sdtPr>
+          <w:rPr>
+            <w:rFonts w:ascii="Times New Roman" w:hAnsi="Times New Roman" w:cs="Times New Roman"/>
+            <w:color w:val="000000"/>
+            <w:kern w:val="0"/>
+            <w:sz w:val="24"/>
+            <w:szCs w:val="24"/>
+            <w:lang w:val="en-ID"/>
+          </w:rPr>
+          <w:tag w:val="MENDELEY_CITATION_v3_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"/>
+          <w:id w:val="1187724477"/>
+          <w:placeholder>
+            <w:docPart w:val="DefaultPlaceholder_-1854013440"/>
+          </w:placeholder>
+        </w:sdtPr>
+        <w:sdtContent>
+          <w:r>
+            <w:rPr>
+              <w:rFonts w:ascii="Times New Roman" w:hAnsi="Times New Roman" w:cs="Times New Roman"/>
+              <w:color w:val="000000"/>
+              <w:kern w:val="0"/>
+              <w:sz w:val="24"/>
+              <w:szCs w:val="24"/>
+              <w:lang w:val="en-ID"/>
+            </w:rPr>
+            <w:t>(Tri Pangestu et al., 2024)</w:t>
+          </w:r>
+        </w:sdtContent>
+      </w:sdt>
+      <w:r>
+        <w:rPr>
+          <w:rFonts w:ascii="Times New Roman" w:hAnsi="Times New Roman" w:cs="Times New Roman"/>
+          <w:color w:val="000000"/>
+          <w:kern w:val="0"/>
+          <w:sz w:val="24"/>
+          <w:szCs w:val="24"/>
+          <w:lang w:val="en-ID"/>
+        </w:rPr>
+        <w:t>.</w:t>
+      </w:r>
+      <w:r>
+        <w:rPr>
+          <w:rFonts w:ascii="Times New Roman" w:hAnsi="Times New Roman" w:cs="Times New Roman"/>
+          <w:color w:val="000000"/>
+          <w:kern w:val="0"/>
+          <w:sz w:val="24"/>
+          <w:szCs w:val="24"/>
+          <w:lang w:val="en-ID"/>
+        </w:rPr>
+        <w:t xml:space="preserve"> </w:t>
       </w:r>
     </w:p>
     <w:p>
@@ -2827,6 +3909,7 @@
     <w:p>
       <w:pPr>
         <w:spacing w:after="0" w:line="360" w:lineRule="auto"/>
+        <w:ind w:firstLine="720"/>
         <w:jc w:val="both"/>
         <w:rPr>
           <w:rFonts w:ascii="Times New Roman" w:hAnsi="Times New Roman" w:cs="Times New Roman"/>
@@ -2835,6 +3918,195 @@
           <w:lang w:val="en-ID"/>
         </w:rPr>
       </w:pPr>
+      <w:r>
+        <w:rPr>
+          <w:rFonts w:ascii="Times New Roman" w:hAnsi="Times New Roman" w:cs="Times New Roman"/>
+          <w:sz w:val="24"/>
+          <w:szCs w:val="24"/>
+          <w:lang w:val="en-ID"/>
+        </w:rPr>
+        <w:t xml:space="preserve">Berdasarkan latar belakang </w:t>
+      </w:r>
+      <w:r>
+        <w:rPr>
+          <w:rFonts w:ascii="Times New Roman" w:hAnsi="Times New Roman" w:cs="Times New Roman"/>
+          <w:sz w:val="24"/>
+          <w:szCs w:val="24"/>
+          <w:lang w:val="en-ID"/>
+        </w:rPr>
+        <w:t>yang telah dijelaskan di atas,</w:t>
+      </w:r>
+      <w:r>
+        <w:rPr>
+          <w:rFonts w:ascii="Times New Roman" w:hAnsi="Times New Roman" w:cs="Times New Roman"/>
+          <w:sz w:val="24"/>
+          <w:szCs w:val="24"/>
+          <w:lang w:val="en-ID"/>
+        </w:rPr>
+        <w:t xml:space="preserve"> </w:t>
+      </w:r>
+      <w:r>
+        <w:rPr>
+          <w:rFonts w:ascii="Times New Roman" w:hAnsi="Times New Roman" w:cs="Times New Roman"/>
+          <w:sz w:val="24"/>
+          <w:szCs w:val="24"/>
+          <w:lang w:val="en-ID"/>
+        </w:rPr>
+        <w:t>rumusan masalah dalam penelitian ini sebagai berikut:</w:t>
+      </w:r>
+    </w:p>
+    <w:p>
+      <w:pPr>
+        <w:pStyle w:val="ListParagraph"/>
+        <w:numPr>
+          <w:ilvl w:val="0"/>
+          <w:numId w:val="6"/>
+        </w:numPr>
+        <w:spacing w:after="0" w:line="360" w:lineRule="auto"/>
+        <w:jc w:val="both"/>
+        <w:rPr>
+          <w:rFonts w:ascii="Times New Roman" w:hAnsi="Times New Roman" w:cs="Times New Roman"/>
+          <w:sz w:val="24"/>
+          <w:szCs w:val="24"/>
+          <w:lang w:val="en-ID"/>
+        </w:rPr>
+      </w:pPr>
+      <w:r>
+        <w:rPr>
+          <w:rFonts w:ascii="Times New Roman" w:hAnsi="Times New Roman" w:cs="Times New Roman"/>
+          <w:sz w:val="24"/>
+          <w:szCs w:val="24"/>
+          <w:lang w:val="en-ID"/>
+        </w:rPr>
+        <w:t>Bagaimana membangun sistem identifikasi jentik nyamuk berbasis mobile</w:t>
+      </w:r>
+      <w:r>
+        <w:rPr>
+          <w:rFonts w:ascii="Times New Roman" w:hAnsi="Times New Roman" w:cs="Times New Roman"/>
+          <w:sz w:val="24"/>
+          <w:szCs w:val="24"/>
+          <w:lang w:val="en-ID"/>
+        </w:rPr>
+        <w:t xml:space="preserve"> yang dapat bekerja secara </w:t>
+      </w:r>
+      <w:r>
+        <w:rPr>
+          <w:rFonts w:ascii="Times New Roman" w:hAnsi="Times New Roman" w:cs="Times New Roman"/>
+          <w:i/>
+          <w:iCs/>
+          <w:sz w:val="24"/>
+          <w:szCs w:val="24"/>
+          <w:lang w:val="en-ID"/>
+        </w:rPr>
+        <w:t>real-time</w:t>
+      </w:r>
+      <w:r>
+        <w:rPr>
+          <w:rFonts w:ascii="Times New Roman" w:hAnsi="Times New Roman" w:cs="Times New Roman"/>
+          <w:sz w:val="24"/>
+          <w:szCs w:val="24"/>
+          <w:lang w:val="en-ID"/>
+        </w:rPr>
+        <w:t>?</w:t>
+      </w:r>
+    </w:p>
+    <w:p>
+      <w:pPr>
+        <w:pStyle w:val="ListParagraph"/>
+        <w:numPr>
+          <w:ilvl w:val="0"/>
+          <w:numId w:val="6"/>
+        </w:numPr>
+        <w:spacing w:after="0" w:line="360" w:lineRule="auto"/>
+        <w:jc w:val="both"/>
+        <w:rPr>
+          <w:rFonts w:ascii="Times New Roman" w:hAnsi="Times New Roman" w:cs="Times New Roman"/>
+          <w:sz w:val="24"/>
+          <w:szCs w:val="24"/>
+          <w:lang w:val="en-ID"/>
+        </w:rPr>
+      </w:pPr>
+      <w:r>
+        <w:rPr>
+          <w:rFonts w:ascii="Times New Roman" w:hAnsi="Times New Roman" w:cs="Times New Roman"/>
+          <w:sz w:val="24"/>
+          <w:szCs w:val="24"/>
+          <w:lang w:val="en-ID"/>
+        </w:rPr>
+        <w:t>Bagaimana penerapan metode</w:t>
+      </w:r>
+      <w:r>
+        <w:rPr>
+          <w:rFonts w:ascii="Times New Roman" w:hAnsi="Times New Roman" w:cs="Times New Roman"/>
+          <w:sz w:val="24"/>
+          <w:szCs w:val="24"/>
+          <w:lang w:val="en-ID"/>
+        </w:rPr>
+        <w:t xml:space="preserve"> </w:t>
+      </w:r>
+      <w:r>
+        <w:rPr>
+          <w:rFonts w:ascii="Times New Roman" w:hAnsi="Times New Roman" w:cs="Times New Roman"/>
+          <w:sz w:val="24"/>
+          <w:szCs w:val="24"/>
+          <w:lang w:val="en-ID"/>
+        </w:rPr>
+        <w:t xml:space="preserve">CNN </w:t>
+      </w:r>
+      <w:r>
+        <w:rPr>
+          <w:rFonts w:ascii="Times New Roman" w:hAnsi="Times New Roman" w:cs="Times New Roman"/>
+          <w:sz w:val="24"/>
+          <w:szCs w:val="24"/>
+          <w:lang w:val="en-ID"/>
+        </w:rPr>
+        <w:t>dalam mendeteksi jentik nyamuk</w:t>
+      </w:r>
+      <w:r>
+        <w:rPr>
+          <w:rFonts w:ascii="Times New Roman" w:hAnsi="Times New Roman" w:cs="Times New Roman"/>
+          <w:sz w:val="24"/>
+          <w:szCs w:val="24"/>
+          <w:lang w:val="en-ID"/>
+        </w:rPr>
+        <w:t xml:space="preserve"> pada tempat penampungan air khususnya bak mandi?</w:t>
+      </w:r>
+    </w:p>
+    <w:p>
+      <w:pPr>
+        <w:pStyle w:val="ListParagraph"/>
+        <w:numPr>
+          <w:ilvl w:val="0"/>
+          <w:numId w:val="6"/>
+        </w:numPr>
+        <w:spacing w:after="0" w:line="360" w:lineRule="auto"/>
+        <w:jc w:val="both"/>
+        <w:rPr>
+          <w:rFonts w:ascii="Times New Roman" w:hAnsi="Times New Roman" w:cs="Times New Roman"/>
+          <w:sz w:val="24"/>
+          <w:szCs w:val="24"/>
+          <w:lang w:val="en-ID"/>
+        </w:rPr>
+      </w:pPr>
+      <w:r>
+        <w:rPr>
+          <w:rFonts w:ascii="Times New Roman" w:hAnsi="Times New Roman" w:cs="Times New Roman"/>
+          <w:sz w:val="24"/>
+          <w:szCs w:val="24"/>
+          <w:lang w:val="en-ID"/>
+        </w:rPr>
+        <w:lastRenderedPageBreak/>
+        <w:t>Bagaimana efektifitas sistem ini dalam membantu kader Juru Pemantau jentik (jumantik)</w:t>
+      </w:r>
+      <w:r>
+        <w:rPr>
+          <w:rFonts w:ascii="Times New Roman" w:hAnsi="Times New Roman" w:cs="Times New Roman"/>
+          <w:sz w:val="24"/>
+          <w:szCs w:val="24"/>
+          <w:lang w:val="en-ID"/>
+        </w:rPr>
+        <w:t xml:space="preserve"> dalam upaya pemberantasan jentik nyamuk?</w:t>
+      </w:r>
     </w:p>
     <w:p>
       <w:pPr>
@@ -2852,6 +4124,7 @@
     <w:p>
       <w:pPr>
         <w:spacing w:after="0" w:line="360" w:lineRule="auto"/>
+        <w:ind w:left="720"/>
         <w:jc w:val="both"/>
         <w:rPr>
           <w:rFonts w:ascii="Times New Roman" w:hAnsi="Times New Roman" w:cs="Times New Roman"/>
@@ -2860,6 +4133,93 @@
           <w:lang w:val="en-ID"/>
         </w:rPr>
       </w:pPr>
+      <w:r>
+        <w:rPr>
+          <w:rFonts w:ascii="Times New Roman" w:hAnsi="Times New Roman" w:cs="Times New Roman"/>
+          <w:sz w:val="24"/>
+          <w:szCs w:val="24"/>
+          <w:lang w:val="en-ID"/>
+        </w:rPr>
+        <w:t>Adapun tujuan dari penelitian ini adalah:</w:t>
+      </w:r>
+    </w:p>
+    <w:p>
+      <w:pPr>
+        <w:pStyle w:val="ListParagraph"/>
+        <w:numPr>
+          <w:ilvl w:val="0"/>
+          <w:numId w:val="7"/>
+        </w:numPr>
+        <w:spacing w:after="0" w:line="360" w:lineRule="auto"/>
+        <w:jc w:val="both"/>
+        <w:rPr>
+          <w:rFonts w:ascii="Times New Roman" w:hAnsi="Times New Roman" w:cs="Times New Roman"/>
+          <w:sz w:val="24"/>
+          <w:szCs w:val="24"/>
+          <w:lang w:val="en-ID"/>
+        </w:rPr>
+      </w:pPr>
+      <w:r>
+        <w:rPr>
+          <w:rFonts w:ascii="Times New Roman" w:hAnsi="Times New Roman" w:cs="Times New Roman"/>
+          <w:sz w:val="24"/>
+          <w:szCs w:val="24"/>
+          <w:lang w:val="en-ID"/>
+        </w:rPr>
+        <w:t>Mengembangkan sistem identifikasi jentik nyamuk berbasis mobile menggunakan metode CNN.</w:t>
+      </w:r>
+    </w:p>
+    <w:p>
+      <w:pPr>
+        <w:pStyle w:val="ListParagraph"/>
+        <w:numPr>
+          <w:ilvl w:val="0"/>
+          <w:numId w:val="7"/>
+        </w:numPr>
+        <w:spacing w:after="0" w:line="360" w:lineRule="auto"/>
+        <w:jc w:val="both"/>
+        <w:rPr>
+          <w:rFonts w:ascii="Times New Roman" w:hAnsi="Times New Roman" w:cs="Times New Roman"/>
+          <w:sz w:val="24"/>
+          <w:szCs w:val="24"/>
+          <w:lang w:val="en-ID"/>
+        </w:rPr>
+      </w:pPr>
+      <w:r>
+        <w:rPr>
+          <w:rFonts w:ascii="Times New Roman" w:hAnsi="Times New Roman" w:cs="Times New Roman"/>
+          <w:sz w:val="24"/>
+          <w:szCs w:val="24"/>
+          <w:lang w:val="en-ID"/>
+        </w:rPr>
+        <w:t>Mengimplementasikan metode CNN dalam identifikasi jentik nyamuk guna meningkatkan akurasi sistem.</w:t>
+      </w:r>
+    </w:p>
+    <w:p>
+      <w:pPr>
+        <w:pStyle w:val="ListParagraph"/>
+        <w:numPr>
+          <w:ilvl w:val="0"/>
+          <w:numId w:val="7"/>
+        </w:numPr>
+        <w:spacing w:after="0" w:line="360" w:lineRule="auto"/>
+        <w:jc w:val="both"/>
+        <w:rPr>
+          <w:rFonts w:ascii="Times New Roman" w:hAnsi="Times New Roman" w:cs="Times New Roman"/>
+          <w:sz w:val="24"/>
+          <w:szCs w:val="24"/>
+          <w:lang w:val="en-ID"/>
+        </w:rPr>
+      </w:pPr>
+      <w:r>
+        <w:rPr>
+          <w:rFonts w:ascii="Times New Roman" w:hAnsi="Times New Roman" w:cs="Times New Roman"/>
+          <w:sz w:val="24"/>
+          <w:szCs w:val="24"/>
+          <w:lang w:val="en-ID"/>
+        </w:rPr>
+        <w:t>Menyediakan alat bantu berbasis teknologi yang dapat membantu kader Jumantik dalam proses pemantauan jentik nyamuk secara lebih efesien</w:t>
+      </w:r>
     </w:p>
     <w:p>
       <w:pPr>
@@ -2877,6 +4237,68 @@
     <w:p>
       <w:pPr>
         <w:spacing w:after="0" w:line="360" w:lineRule="auto"/>
+        <w:ind w:left="720"/>
+        <w:jc w:val="both"/>
+        <w:rPr>
+          <w:rFonts w:ascii="Times New Roman" w:hAnsi="Times New Roman" w:cs="Times New Roman"/>
+          <w:sz w:val="24"/>
+          <w:szCs w:val="24"/>
+          <w:lang w:val="en-ID"/>
+        </w:rPr>
+      </w:pPr>
+      <w:r>
+        <w:rPr>
+          <w:rFonts w:ascii="Times New Roman" w:hAnsi="Times New Roman" w:cs="Times New Roman"/>
+          <w:sz w:val="24"/>
+          <w:szCs w:val="24"/>
+          <w:lang w:val="en-ID"/>
+        </w:rPr>
+        <w:t>Penelitian ini diharapkan dapat memberi manfaat sebagai berikut:</w:t>
+      </w:r>
+    </w:p>
+    <w:p>
+      <w:pPr>
+        <w:pStyle w:val="ListParagraph"/>
+        <w:numPr>
+          <w:ilvl w:val="0"/>
+          <w:numId w:val="9"/>
+        </w:numPr>
+        <w:spacing w:after="0" w:line="360" w:lineRule="auto"/>
+        <w:jc w:val="both"/>
+        <w:rPr>
+          <w:rFonts w:ascii="Times New Roman" w:hAnsi="Times New Roman" w:cs="Times New Roman"/>
+          <w:sz w:val="24"/>
+          <w:szCs w:val="24"/>
+          <w:lang w:val="en-ID"/>
+        </w:rPr>
+      </w:pPr>
+      <w:r>
+        <w:rPr>
+          <w:rFonts w:ascii="Times New Roman" w:hAnsi="Times New Roman" w:cs="Times New Roman"/>
+          <w:sz w:val="24"/>
+          <w:szCs w:val="24"/>
+          <w:lang w:val="en-ID"/>
+        </w:rPr>
+        <w:t>Membantu masyarakat</w:t>
+      </w:r>
+      <w:r>
+        <w:rPr>
+          <w:rFonts w:ascii="Times New Roman" w:hAnsi="Times New Roman" w:cs="Times New Roman"/>
+          <w:sz w:val="24"/>
+          <w:szCs w:val="24"/>
+          <w:lang w:val="en-ID"/>
+        </w:rPr>
+        <w:t xml:space="preserve"> khususnya kader Jumantik dalam medeteksi jentik secara akurat dan efisien.</w:t>
+      </w:r>
+    </w:p>
+    <w:p>
+      <w:pPr>
+        <w:pStyle w:val="ListParagraph"/>
+        <w:numPr>
+          <w:ilvl w:val="0"/>
+          <w:numId w:val="9"/>
+        </w:numPr>
+        <w:spacing w:after="0" w:line="360" w:lineRule="auto"/>
         <w:jc w:val="both"/>
         <w:rPr>
           <w:rFonts w:ascii="Times New Roman" w:hAnsi="Times New Roman" w:cs="Times New Roman"/>
@@ -2902,6 +4324,7 @@
     <w:p>
       <w:pPr>
         <w:spacing w:after="0" w:line="360" w:lineRule="auto"/>
+        <w:ind w:firstLine="720"/>
         <w:jc w:val="both"/>
         <w:rPr>
           <w:rFonts w:ascii="Times New Roman" w:hAnsi="Times New Roman" w:cs="Times New Roman"/>
@@ -2910,6 +4333,102 @@
           <w:lang w:val="en-ID"/>
         </w:rPr>
       </w:pPr>
+      <w:r>
+        <w:rPr>
+          <w:rFonts w:ascii="Times New Roman" w:hAnsi="Times New Roman" w:cs="Times New Roman"/>
+          <w:sz w:val="24"/>
+          <w:szCs w:val="24"/>
+          <w:lang w:val="en-ID"/>
+        </w:rPr>
+        <w:t>Untuk menjaga fokus penelitian, batasan masalah yang diterapkan adalah sebagai berikut:</w:t>
+      </w:r>
+    </w:p>
+    <w:p>
+      <w:pPr>
+        <w:pStyle w:val="ListParagraph"/>
+        <w:numPr>
+          <w:ilvl w:val="0"/>
+          <w:numId w:val="8"/>
+        </w:numPr>
+        <w:spacing w:after="0" w:line="360" w:lineRule="auto"/>
+        <w:jc w:val="both"/>
+        <w:rPr>
+          <w:rFonts w:ascii="Times New Roman" w:hAnsi="Times New Roman" w:cs="Times New Roman"/>
+          <w:sz w:val="24"/>
+          <w:szCs w:val="24"/>
+          <w:lang w:val="en-ID"/>
+        </w:rPr>
+      </w:pPr>
+      <w:r>
+        <w:rPr>
+          <w:rFonts w:ascii="Times New Roman" w:hAnsi="Times New Roman" w:cs="Times New Roman"/>
+          <w:sz w:val="24"/>
+          <w:szCs w:val="24"/>
+          <w:lang w:val="en-ID"/>
+        </w:rPr>
+        <w:t xml:space="preserve">Sistem ini hanya mengidentifikasi jentik nyamuk, bukan jenis </w:t>
+      </w:r>
+      <w:r>
+        <w:rPr>
+          <w:rFonts w:ascii="Times New Roman" w:hAnsi="Times New Roman" w:cs="Times New Roman"/>
+          <w:sz w:val="24"/>
+          <w:szCs w:val="24"/>
+          <w:lang w:val="en-ID"/>
+        </w:rPr>
+        <w:t>jentik nyamuk.</w:t>
+      </w:r>
+    </w:p>
+    <w:p>
+      <w:pPr>
+        <w:pStyle w:val="ListParagraph"/>
+        <w:numPr>
+          <w:ilvl w:val="0"/>
+          <w:numId w:val="8"/>
+        </w:numPr>
+        <w:spacing w:after="0" w:line="360" w:lineRule="auto"/>
+        <w:jc w:val="both"/>
+        <w:rPr>
+          <w:rFonts w:ascii="Times New Roman" w:hAnsi="Times New Roman" w:cs="Times New Roman"/>
+          <w:sz w:val="24"/>
+          <w:szCs w:val="24"/>
+          <w:lang w:val="en-ID"/>
+        </w:rPr>
+      </w:pPr>
+      <w:r>
+        <w:rPr>
+          <w:rFonts w:ascii="Times New Roman" w:hAnsi="Times New Roman" w:cs="Times New Roman"/>
+          <w:sz w:val="24"/>
+          <w:szCs w:val="24"/>
+          <w:lang w:val="en-ID"/>
+        </w:rPr>
+        <w:t>Sistem berbasis mobile akan dikembangkan pada platform Android dan tidak mencakup platform lain seperti iOS.</w:t>
+      </w:r>
+    </w:p>
+    <w:p>
+      <w:pPr>
+        <w:pStyle w:val="ListParagraph"/>
+        <w:numPr>
+          <w:ilvl w:val="0"/>
+          <w:numId w:val="8"/>
+        </w:numPr>
+        <w:spacing w:after="0" w:line="360" w:lineRule="auto"/>
+        <w:jc w:val="both"/>
+        <w:rPr>
+          <w:rFonts w:ascii="Times New Roman" w:hAnsi="Times New Roman" w:cs="Times New Roman"/>
+          <w:sz w:val="24"/>
+          <w:szCs w:val="24"/>
+          <w:lang w:val="en-ID"/>
+        </w:rPr>
+      </w:pPr>
+      <w:r>
+        <w:rPr>
+          <w:rFonts w:ascii="Times New Roman" w:hAnsi="Times New Roman" w:cs="Times New Roman"/>
+          <w:sz w:val="24"/>
+          <w:szCs w:val="24"/>
+          <w:lang w:val="en-ID"/>
+        </w:rPr>
+        <w:t>Aplikasi hanya digunakan untuk identifikasi jentik nyamuk</w:t>
+      </w:r>
     </w:p>
     <w:p>
       <w:pPr>
@@ -3181,6 +4700,178 @@
     </w:lvl>
   </w:abstractNum>
   <w:abstractNum w:abstractNumId="1" w15:restartNumberingAfterBreak="0">
+    <w:nsid w:val="1FFE1268"/>
+    <w:multiLevelType w:val="hybridMultilevel"/>
+    <w:tmpl w:val="A24E1DA2"/>
+    <w:lvl w:ilvl="0" w:tplc="0409000F">
+      <w:start w:val="1"/>
+      <w:numFmt w:val="decimal"/>
+      <w:lvlText w:val="%1."/>
+      <w:lvlJc w:val="left"/>
+      <w:pPr>
+        <w:ind w:left="720" w:hanging="360"/>
+      </w:pPr>
+    </w:lvl>
+    <w:lvl w:ilvl="1" w:tplc="04090019" w:tentative="1">
+      <w:start w:val="1"/>
+      <w:numFmt w:val="lowerLetter"/>
+      <w:lvlText w:val="%2."/>
+      <w:lvlJc w:val="left"/>
+      <w:pPr>
+        <w:ind w:left="1440" w:hanging="360"/>
+      </w:pPr>
+    </w:lvl>
+    <w:lvl w:ilvl="2" w:tplc="0409001B" w:tentative="1">
+      <w:start w:val="1"/>
+      <w:numFmt w:val="lowerRoman"/>
+      <w:lvlText w:val="%3."/>
+      <w:lvlJc w:val="right"/>
+      <w:pPr>
+        <w:ind w:left="2160" w:hanging="180"/>
+      </w:pPr>
+    </w:lvl>
+    <w:lvl w:ilvl="3" w:tplc="0409000F" w:tentative="1">
+      <w:start w:val="1"/>
+      <w:numFmt w:val="decimal"/>
+      <w:lvlText w:val="%4."/>
+      <w:lvlJc w:val="left"/>
+      <w:pPr>
+        <w:ind w:left="2880" w:hanging="360"/>
+      </w:pPr>
+    </w:lvl>
+    <w:lvl w:ilvl="4" w:tplc="04090019" w:tentative="1">
+      <w:start w:val="1"/>
+      <w:numFmt w:val="lowerLetter"/>
+      <w:lvlText w:val="%5."/>
+      <w:lvlJc w:val="left"/>
+      <w:pPr>
+        <w:ind w:left="3600" w:hanging="360"/>
+      </w:pPr>
+    </w:lvl>
+    <w:lvl w:ilvl="5" w:tplc="0409001B" w:tentative="1">
+      <w:start w:val="1"/>
+      <w:numFmt w:val="lowerRoman"/>
+      <w:lvlText w:val="%6."/>
+      <w:lvlJc w:val="right"/>
+      <w:pPr>
+        <w:ind w:left="4320" w:hanging="180"/>
+      </w:pPr>
+    </w:lvl>
+    <w:lvl w:ilvl="6" w:tplc="0409000F" w:tentative="1">
+      <w:start w:val="1"/>
+      <w:numFmt w:val="decimal"/>
+      <w:lvlText w:val="%7."/>
+      <w:lvlJc w:val="left"/>
+      <w:pPr>
+        <w:ind w:left="5040" w:hanging="360"/>
+      </w:pPr>
+    </w:lvl>
+    <w:lvl w:ilvl="7" w:tplc="04090019" w:tentative="1">
+      <w:start w:val="1"/>
+      <w:numFmt w:val="lowerLetter"/>
+      <w:lvlText w:val="%8."/>
+      <w:lvlJc w:val="left"/>
+      <w:pPr>
+        <w:ind w:left="5760" w:hanging="360"/>
+      </w:pPr>
+    </w:lvl>
+    <w:lvl w:ilvl="8" w:tplc="0409001B" w:tentative="1">
+      <w:start w:val="1"/>
+      <w:numFmt w:val="lowerRoman"/>
+      <w:lvlText w:val="%9."/>
+      <w:lvlJc w:val="right"/>
+      <w:pPr>
+        <w:ind w:left="6480" w:hanging="180"/>
+      </w:pPr>
+    </w:lvl>
+  </w:abstractNum>
+  <w:abstractNum w:abstractNumId="2" w15:restartNumberingAfterBreak="0">
+    <w:nsid w:val="23081A98"/>
+    <w:multiLevelType w:val="hybridMultilevel"/>
+    <w:tmpl w:val="EA72C7A6"/>
+    <w:lvl w:ilvl="0" w:tplc="0409000F">
+      <w:start w:val="1"/>
+      <w:numFmt w:val="decimal"/>
+      <w:lvlText w:val="%1."/>
+      <w:lvlJc w:val="left"/>
+      <w:pPr>
+        <w:ind w:left="720" w:hanging="360"/>
+      </w:pPr>
+    </w:lvl>
+    <w:lvl w:ilvl="1" w:tplc="04090019" w:tentative="1">
+      <w:start w:val="1"/>
+      <w:numFmt w:val="lowerLetter"/>
+      <w:lvlText w:val="%2."/>
+      <w:lvlJc w:val="left"/>
+      <w:pPr>
+        <w:ind w:left="1440" w:hanging="360"/>
+      </w:pPr>
+    </w:lvl>
+    <w:lvl w:ilvl="2" w:tplc="0409001B" w:tentative="1">
+      <w:start w:val="1"/>
+      <w:numFmt w:val="lowerRoman"/>
+      <w:lvlText w:val="%3."/>
+      <w:lvlJc w:val="right"/>
+      <w:pPr>
+        <w:ind w:left="2160" w:hanging="180"/>
+      </w:pPr>
+    </w:lvl>
+    <w:lvl w:ilvl="3" w:tplc="0409000F" w:tentative="1">
+      <w:start w:val="1"/>
+      <w:numFmt w:val="decimal"/>
+      <w:lvlText w:val="%4."/>
+      <w:lvlJc w:val="left"/>
+      <w:pPr>
+        <w:ind w:left="2880" w:hanging="360"/>
+      </w:pPr>
+    </w:lvl>
+    <w:lvl w:ilvl="4" w:tplc="04090019" w:tentative="1">
+      <w:start w:val="1"/>
+      <w:numFmt w:val="lowerLetter"/>
+      <w:lvlText w:val="%5."/>
+      <w:lvlJc w:val="left"/>
+      <w:pPr>
+        <w:ind w:left="3600" w:hanging="360"/>
+      </w:pPr>
+    </w:lvl>
+    <w:lvl w:ilvl="5" w:tplc="0409001B" w:tentative="1">
+      <w:start w:val="1"/>
+      <w:numFmt w:val="lowerRoman"/>
+      <w:lvlText w:val="%6."/>
+      <w:lvlJc w:val="right"/>
+      <w:pPr>
+        <w:ind w:left="4320" w:hanging="180"/>
+      </w:pPr>
+    </w:lvl>
+    <w:lvl w:ilvl="6" w:tplc="0409000F" w:tentative="1">
+      <w:start w:val="1"/>
+      <w:numFmt w:val="decimal"/>
+      <w:lvlText w:val="%7."/>
+      <w:lvlJc w:val="left"/>
+      <w:pPr>
+        <w:ind w:left="5040" w:hanging="360"/>
+      </w:pPr>
+    </w:lvl>
+    <w:lvl w:ilvl="7" w:tplc="04090019" w:tentative="1">
+      <w:start w:val="1"/>
+      <w:numFmt w:val="lowerLetter"/>
+      <w:lvlText w:val="%8."/>
+      <w:lvlJc w:val="left"/>
+      <w:pPr>
+        <w:ind w:left="5760" w:hanging="360"/>
+      </w:pPr>
+    </w:lvl>
+    <w:lvl w:ilvl="8" w:tplc="0409001B" w:tentative="1">
+      <w:start w:val="1"/>
+      <w:numFmt w:val="lowerRoman"/>
+      <w:lvlText w:val="%9."/>
+      <w:lvlJc w:val="right"/>
+      <w:pPr>
+        <w:ind w:left="6480" w:hanging="180"/>
+      </w:pPr>
+    </w:lvl>
+  </w:abstractNum>
+  <w:abstractNum w:abstractNumId="3" w15:restartNumberingAfterBreak="0">
     <w:nsid w:val="2331440D"/>
     <w:multiLevelType w:val="hybridMultilevel"/>
     <w:tmpl w:val="DD023360"/>
@@ -3271,7 +4962,7 @@
       </w:pPr>
     </w:lvl>
   </w:abstractNum>
-  <w:abstractNum w:abstractNumId="2" w15:restartNumberingAfterBreak="0">
+  <w:abstractNum w:abstractNumId="4" w15:restartNumberingAfterBreak="0">
     <w:nsid w:val="32CF6C52"/>
     <w:multiLevelType w:val="multilevel"/>
     <w:tmpl w:val="A69069DE"/>
@@ -3384,7 +5075,93 @@
       </w:rPr>
     </w:lvl>
   </w:abstractNum>
-  <w:abstractNum w:abstractNumId="3" w15:restartNumberingAfterBreak="0">
+  <w:abstractNum w:abstractNumId="5" w15:restartNumberingAfterBreak="0">
+    <w:nsid w:val="432E0F07"/>
+    <w:multiLevelType w:val="hybridMultilevel"/>
+    <w:tmpl w:val="615C803A"/>
+    <w:lvl w:ilvl="0" w:tplc="0409000F">
+      <w:start w:val="1"/>
+      <w:numFmt w:val="decimal"/>
+      <w:lvlText w:val="%1."/>
+      <w:lvlJc w:val="left"/>
+      <w:pPr>
+        <w:ind w:left="720" w:hanging="360"/>
+      </w:pPr>
+    </w:lvl>
+    <w:lvl w:ilvl="1" w:tplc="04090019" w:tentative="1">
+      <w:start w:val="1"/>
+      <w:numFmt w:val="lowerLetter"/>
+      <w:lvlText w:val="%2."/>
+      <w:lvlJc w:val="left"/>
+      <w:pPr>
+        <w:ind w:left="1440" w:hanging="360"/>
+      </w:pPr>
+    </w:lvl>
+    <w:lvl w:ilvl="2" w:tplc="0409001B" w:tentative="1">
+      <w:start w:val="1"/>
+      <w:numFmt w:val="lowerRoman"/>
+      <w:lvlText w:val="%3."/>
+      <w:lvlJc w:val="right"/>
+      <w:pPr>
+        <w:ind w:left="2160" w:hanging="180"/>
+      </w:pPr>
+    </w:lvl>
+    <w:lvl w:ilvl="3" w:tplc="0409000F" w:tentative="1">
+      <w:start w:val="1"/>
+      <w:numFmt w:val="decimal"/>
+      <w:lvlText w:val="%4."/>
+      <w:lvlJc w:val="left"/>
+      <w:pPr>
+        <w:ind w:left="2880" w:hanging="360"/>
+      </w:pPr>
+    </w:lvl>
+    <w:lvl w:ilvl="4" w:tplc="04090019" w:tentative="1">
+      <w:start w:val="1"/>
+      <w:numFmt w:val="lowerLetter"/>
+      <w:lvlText w:val="%5."/>
+      <w:lvlJc w:val="left"/>
+      <w:pPr>
+        <w:ind w:left="3600" w:hanging="360"/>
+      </w:pPr>
+    </w:lvl>
+    <w:lvl w:ilvl="5" w:tplc="0409001B" w:tentative="1">
+      <w:start w:val="1"/>
+      <w:numFmt w:val="lowerRoman"/>
+      <w:lvlText w:val="%6."/>
+      <w:lvlJc w:val="right"/>
+      <w:pPr>
+        <w:ind w:left="4320" w:hanging="180"/>
+      </w:pPr>
+    </w:lvl>
+    <w:lvl w:ilvl="6" w:tplc="0409000F" w:tentative="1">
+      <w:start w:val="1"/>
+      <w:numFmt w:val="decimal"/>
+      <w:lvlText w:val="%7."/>
+      <w:lvlJc w:val="left"/>
+      <w:pPr>
+        <w:ind w:left="5040" w:hanging="360"/>
+      </w:pPr>
+    </w:lvl>
+    <w:lvl w:ilvl="7" w:tplc="04090019" w:tentative="1">
+      <w:start w:val="1"/>
+      <w:numFmt w:val="lowerLetter"/>
+      <w:lvlText w:val="%8."/>
+      <w:lvlJc w:val="left"/>
+      <w:pPr>
+        <w:ind w:left="5760" w:hanging="360"/>
+      </w:pPr>
+    </w:lvl>
+    <w:lvl w:ilvl="8" w:tplc="0409001B" w:tentative="1">
+      <w:start w:val="1"/>
+      <w:numFmt w:val="lowerRoman"/>
+      <w:lvlText w:val="%9."/>
+      <w:lvlJc w:val="right"/>
+      <w:pPr>
+        <w:ind w:left="6480" w:hanging="180"/>
+      </w:pPr>
+    </w:lvl>
+  </w:abstractNum>
+  <w:abstractNum w:abstractNumId="6" w15:restartNumberingAfterBreak="0">
     <w:nsid w:val="464E54C0"/>
     <w:multiLevelType w:val="hybridMultilevel"/>
     <w:tmpl w:val="26C01A08"/>
@@ -3475,7 +5252,7 @@
       </w:pPr>
     </w:lvl>
   </w:abstractNum>
-  <w:abstractNum w:abstractNumId="4" w15:restartNumberingAfterBreak="0">
+  <w:abstractNum w:abstractNumId="7" w15:restartNumberingAfterBreak="0">
     <w:nsid w:val="5E9133E5"/>
     <w:multiLevelType w:val="hybridMultilevel"/>
     <w:tmpl w:val="C05626B0"/>
@@ -3566,20 +5343,118 @@
       </w:pPr>
     </w:lvl>
   </w:abstractNum>
+  <w:abstractNum w:abstractNumId="8" w15:restartNumberingAfterBreak="0">
+    <w:nsid w:val="7C7B4CDB"/>
+    <w:multiLevelType w:val="hybridMultilevel"/>
+    <w:tmpl w:val="6B1C9970"/>
+    <w:lvl w:ilvl="0" w:tplc="0409000F">
+      <w:start w:val="1"/>
+      <w:numFmt w:val="decimal"/>
+      <w:lvlText w:val="%1."/>
+      <w:lvlJc w:val="left"/>
+      <w:pPr>
+        <w:ind w:left="720" w:hanging="360"/>
+      </w:pPr>
+    </w:lvl>
+    <w:lvl w:ilvl="1" w:tplc="04090019" w:tentative="1">
+      <w:start w:val="1"/>
+      <w:numFmt w:val="lowerLetter"/>
+      <w:lvlText w:val="%2."/>
+      <w:lvlJc w:val="left"/>
+      <w:pPr>
+        <w:ind w:left="1440" w:hanging="360"/>
+      </w:pPr>
+    </w:lvl>
+    <w:lvl w:ilvl="2" w:tplc="0409001B" w:tentative="1">
+      <w:start w:val="1"/>
+      <w:numFmt w:val="lowerRoman"/>
+      <w:lvlText w:val="%3."/>
+      <w:lvlJc w:val="right"/>
+      <w:pPr>
+        <w:ind w:left="2160" w:hanging="180"/>
+      </w:pPr>
+    </w:lvl>
+    <w:lvl w:ilvl="3" w:tplc="0409000F" w:tentative="1">
+      <w:start w:val="1"/>
+      <w:numFmt w:val="decimal"/>
+      <w:lvlText w:val="%4."/>
+      <w:lvlJc w:val="left"/>
+      <w:pPr>
+        <w:ind w:left="2880" w:hanging="360"/>
+      </w:pPr>
+    </w:lvl>
+    <w:lvl w:ilvl="4" w:tplc="04090019" w:tentative="1">
+      <w:start w:val="1"/>
+      <w:numFmt w:val="lowerLetter"/>
+      <w:lvlText w:val="%5."/>
+      <w:lvlJc w:val="left"/>
+      <w:pPr>
+        <w:ind w:left="3600" w:hanging="360"/>
+      </w:pPr>
+    </w:lvl>
+    <w:lvl w:ilvl="5" w:tplc="0409001B" w:tentative="1">
+      <w:start w:val="1"/>
+      <w:numFmt w:val="lowerRoman"/>
+      <w:lvlText w:val="%6."/>
+      <w:lvlJc w:val="right"/>
+      <w:pPr>
+        <w:ind w:left="4320" w:hanging="180"/>
+      </w:pPr>
+    </w:lvl>
+    <w:lvl w:ilvl="6" w:tplc="0409000F" w:tentative="1">
+      <w:start w:val="1"/>
+      <w:numFmt w:val="decimal"/>
+      <w:lvlText w:val="%7."/>
+      <w:lvlJc w:val="left"/>
+      <w:pPr>
+        <w:ind w:left="5040" w:hanging="360"/>
+      </w:pPr>
+    </w:lvl>
+    <w:lvl w:ilvl="7" w:tplc="04090019" w:tentative="1">
+      <w:start w:val="1"/>
+      <w:numFmt w:val="lowerLetter"/>
+      <w:lvlText w:val="%8."/>
+      <w:lvlJc w:val="left"/>
+      <w:pPr>
+        <w:ind w:left="5760" w:hanging="360"/>
+      </w:pPr>
+    </w:lvl>
+    <w:lvl w:ilvl="8" w:tplc="0409001B" w:tentative="1">
+      <w:start w:val="1"/>
+      <w:numFmt w:val="lowerRoman"/>
+      <w:lvlText w:val="%9."/>
+      <w:lvlJc w:val="right"/>
+      <w:pPr>
+        <w:ind w:left="6480" w:hanging="180"/>
+      </w:pPr>
+    </w:lvl>
+  </w:abstractNum>
   <w:num w:numId="1" w16cid:durableId="1967999624">
-    <w:abstractNumId w:val="2"/>
+    <w:abstractNumId w:val="4"/>
   </w:num>
   <w:num w:numId="2" w16cid:durableId="1347949691">
-    <w:abstractNumId w:val="4"/>
+    <w:abstractNumId w:val="7"/>
   </w:num>
   <w:num w:numId="3" w16cid:durableId="2099522189">
     <w:abstractNumId w:val="0"/>
   </w:num>
   <w:num w:numId="4" w16cid:durableId="1017586794">
+    <w:abstractNumId w:val="3"/>
+  </w:num>
+  <w:num w:numId="5" w16cid:durableId="1949773237">
+    <w:abstractNumId w:val="6"/>
+  </w:num>
+  <w:num w:numId="6" w16cid:durableId="607783029">
     <w:abstractNumId w:val="1"/>
   </w:num>
-  <w:num w:numId="5" w16cid:durableId="1949773237">
-    <w:abstractNumId w:val="3"/>
+  <w:num w:numId="7" w16cid:durableId="889614323">
+    <w:abstractNumId w:val="8"/>
+  </w:num>
+  <w:num w:numId="8" w16cid:durableId="793868487">
+    <w:abstractNumId w:val="5"/>
+  </w:num>
+  <w:num w:numId="9" w16cid:durableId="1273712058">
+    <w:abstractNumId w:val="2"/>
   </w:num>
 </w:numbering>
 </file>
@@ -4667,6 +6542,8 @@
     <w:rsid w:val="008A49A3"/>
     <w:rsid w:val="008B4EA3"/>
     <w:rsid w:val="00972708"/>
+    <w:rsid w:val="00A873B7"/>
+    <w:rsid w:val="00BC146D"/>
     <w:rsid w:val="00BE41A6"/>
     <w:rsid w:val="00C3728E"/>
     <w:rsid w:val="00C76ADD"/>
@@ -5133,10 +7010,6 @@
       <w:color w:val="666666"/>
     </w:rPr>
   </w:style>
-  <w:style w:type="paragraph" w:customStyle="1" w:styleId="331B5843A9684A5F8D9C7E5D568C2350">
-    <w:name w:val="331B5843A9684A5F8D9C7E5D568C2350"/>
-    <w:rsid w:val="007F170A"/>
-  </w:style>
 </w:styles>
 </file>
 
@@ -5444,7 +7317,7 @@
 
 <file path=word/webextensions/taskpanes.xml><?xml version="1.0" encoding="utf-8"?>
 <wetp:taskpanes xmlns:wetp="http://schemas.microsoft.com/office/webextensions/taskpanes/2010/11">
-  <wetp:taskpane dockstate="right" visibility="0" width="438" row="2">
+  <wetp:taskpane dockstate="right" visibility="0" width="116" row="2">
     <wetp:webextensionref xmlns:r="http://schemas.openxmlformats.org/officeDocument/2006/relationships" r:id="rId1"/>
   </wetp:taskpane>
 </wetp:taskpanes>
@@ -5457,7 +7330,7 @@
     <we:reference id="wa104382081" version="1.55.1.0" store="" storeType="OMEX"/>
   </we:alternateReferences>
   <we:properties>
-    <we:property name="MENDELEY_CITATIONS" value="[{&quot;citationID&quot;:&quot;MENDELEY_CITATION_e9e8d396-423e-4fcf-82a0-d020462b42de&quot;,&quot;properties&quot;:{&quot;noteIndex&quot;:0},&quot;isEdited&quot;:false,&quot;manualOverride&quot;:{&quot;isManuallyOverridden&quot;:false,&quot;citeprocText&quot;:&quot;(Tatawi et al., 2024)&quot;,&quot;manualOverrideText&quot;:&quot;&quot;},&quot;citationTag&quot;:&quot;MENDELEY_CITATION_v3_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&quot;,&quot;citationItems&quot;:[{&quot;id&quot;:&quot;c0c11741-19bb-32d6-8e36-1021316be315&quot;,&quot;itemData&quot;:{&quot;type&quot;:&quot;article-journal&quot;,&quot;id&quot;:&quot;c0c11741-19bb-32d6-8e36-1021316be315&quot;,&quot;title&quot;:&quot;Kepadatan Jentik Nyamuk Aedes spp. di Kelurahan Rumoong Bawah Kecamatan Amurang Barat Kabupaten Minahasa Selatan Periode September-Desember Tahun 2023&quot;,&quot;author&quot;:[{&quot;family&quot;:&quot;Tatawi&quot;,&quot;given&quot;:&quot;Esterin F. A.&quot;,&quot;parse-names&quot;:false,&quot;dropping-particle&quot;:&quot;&quot;,&quot;non-dropping-particle&quot;:&quot;&quot;},{&quot;family&quot;:&quot;Bernadus&quot;,&quot;given&quot;:&quot;Janno B. B.&quot;,&quot;parse-names&quot;:false,&quot;dropping-particle&quot;:&quot;&quot;,&quot;non-dropping-particle&quot;:&quot;&quot;},{&quot;family&quot;:&quot;Sorisi&quot;,&quot;given&quot;:&quot;Angle M. H.&quot;,&quot;parse-names&quot;:false,&quot;dropping-particle&quot;:&quot;&quot;,&quot;non-dropping-particle&quot;:&quot;&quot;}],&quot;container-title&quot;:&quot;e-CliniC&quot;,&quot;DOI&quot;:&quot;10.35790/ecl.v12i3.55449&quot;,&quot;ISSN&quot;:&quot;2337-5949&quot;,&quot;URL&quot;:&quot;https://ejournal.unsrat.ac.id/v3/index.php/eclinic/article/view/55449&quot;,&quot;issued&quot;:{&quot;date-parts&quot;:[[2024,12,6]]},&quot;page&quot;:&quot;440-446&quot;,&quot;abstract&quot;:&quot;&lt;p&gt;Abstract: As an archipelago that has a tropical climate, Indonesia is also experiencing various climate changes, which can increase the frequency of disease transmission caused by mosquitoes as disease vectors. In addition, the vectors of dengue hemorrhagic fever (DHF) can be widely spread in residential areas as well as in public places due to population density, population mobility, and urbanization. This study aimed to determine the density of Aedes spp mosquito larvae in Kelurahan Rumoong Bawah Kecamatan Amurang Barat Kabupaten Minahasa Selatan. This was a descriptive and observational study with a cross-sectional design. Survey was conducted on 100 houses; 44 houses and 68 containers were found to be positive for larvae. From the identification, the percentage of Aedes aegypti larvae was 100%. Based on the indicators used to measure the level of larval density, the results were, as follows: of the house index (HI) was 44%, container index (CI) was 15.31%, Breteau index (BI) was 68%, and the flies free number (ABJ) was 56%. In conclusion, the density of Aedes aegypti mosquito larvae in Kelurahan Rumoong Bawah Kecamatan Amurang Barat Kabupaten Minahasa Selatan is at a high level of mosquito larvae density, with high risks of virus transmission and disease spread by vectors. Keywords: larva density; Aedes spp. mosquito larvae    Abstrak: Sebagai negara kepulauan yang memiliki iklim tropis Indonesia mengalami berbagai perubahan iklim, yang dapat meningkatkan frekuensi penularan penyakit yang disebabkan oleh nyamuk sebagai vektor penyakit. Selain itu vektor penular DBD dapat tersebar luas baik di tempat pemukiman maupun di tempat umum karena faktor kepadatan penduduk, mobilitas penduduk, dan urbanisasi. Penelitian ini dilakukan untuk mengetahui tingkat kepadatan jentik nyamuk Aedes spp. di wilayah Kelurahan Rumoong Bawah Kecamatan Amurang Barat Kabupaten Minahasa Selatan. Jenis penelitian ialah observasional deskriptif dengan desain potong lintang. Survei dilakukan terhadap 100 rumah, dan didapatkan 44 rumah dan 68 kontainer yang positif jentik. Dari identifikasi diperoleh hasil persentase jentik Aedes aegypti ialah 100%. Berdasarkan indikator yang dipakai untuk mengukur tingkat kepadatan jentik didapatkan hasil house index (HI) sebesar 44%, container index (CI) sebesar 15,31%, Breteau index (BI) sebesar 68%, dan angka bebas jentik (ABJ) sebesar 56%. Simpulan penelitian ini ialah kepadatan jentik nyamuk Aedes aegypti di Kelurahan Rumoong Bawah, Kecamatan Amurang Barat, Kabupaten Minahasa Selatan berada pada tingkat kepadatan jentik nyamuk yang tinggi, dengan risiko transmisi virus dan penyebaran penyakit oleh vektor yang cukup tinggi. Kata kunci: kepadatan jentik; jentik nyamuk Aedes spp.&lt;/p&gt;&quot;,&quot;issue&quot;:&quot;3&quot;,&quot;volume&quot;:&quot;12&quot;,&quot;container-title-short&quot;:&quot;&quot;},&quot;isTemporary&quot;:false,&quot;suppress-author&quot;:false,&quot;composite&quot;:false,&quot;author-only&quot;:false}]},{&quot;citationID&quot;:&quot;MENDELEY_CITATION_b97ef2dd-bb08-4107-a56f-5db106c376bb&quot;,&quot;properties&quot;:{&quot;noteIndex&quot;:0},&quot;isEdited&quot;:false,&quot;manualOverride&quot;:{&quot;isManuallyOverridden&quot;:false,&quot;citeprocText&quot;:&quot;(Khotafiatun et al., 2021)&quot;,&quot;manualOverrideText&quot;:&quot;&quot;},&quot;citationTag&quot;:&quot;MENDELEY_CITATION_v3_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&quot;,&quot;citationItems&quot;:[{&quot;id&quot;:&quot;473866c5-defc-3d67-8465-047a4d3b60e1&quot;,&quot;itemData&quot;:{&quot;type&quot;:&quot;article-journal&quot;,&quot;id&quot;:&quot;473866c5-defc-3d67-8465-047a4d3b60e1&quot;,&quot;title&quot;:&quot;Survei Kepadatan Jentik Nyamuk Aedes Aegypti pada Penampungan Air dalam Rumah dan Implikasinya terhadap Keperawatan Komunitas&quot;,&quot;author&quot;:[{&quot;family&quot;:&quot;Khotafiatun&quot;,&quot;given&quot;:&quot;&quot;,&quot;parse-names&quot;:false,&quot;dropping-particle&quot;:&quot;&quot;,&quot;non-dropping-particle&quot;:&quot;&quot;},{&quot;family&quot;:&quot;Sugiharto&quot;,&quot;given&quot;:&quot;&quot;,&quot;parse-names&quot;:false,&quot;dropping-particle&quot;:&quot;&quot;,&quot;non-dropping-particle&quot;:&quot;&quot;},{&quot;family&quot;:&quot;Wiwiek Natalya&quot;,&quot;given&quot;:&quot;&quot;,&quot;parse-names&quot;:false,&quot;dropping-particle&quot;:&quot;&quot;,&quot;non-dropping-particle&quot;:&quot;&quot;}],&quot;container-title&quot;:&quot;Jurnal Keperawatan Komprehensif&quot;,&quot;issued&quot;:{&quot;date-parts&quot;:[[2021,1,1]]},&quot;page&quot;:&quot;74-79&quot;,&quot;abstract&quot;:&quot;Nyamuk Aedes aegypti merupakan vektor penyakit demam berdarah dengue. Kepadatan nyamuk Aedes aegypti sebagai \nindikator penularan dan penyebaran demam berdarah dengue dapat dilihat dari tempat perindukkannya yaitu \npenampungan air. Penelitian ini bertujuan untuk mengetahui gambaran kepadatan jentik nyamuk Aedes aegypti pada \npenampungan air dalam rumah di Wilayah Kerja Puskesmas Tirto II Kabupaten Pekalongan. Desain penelitian ini \nmenggunakan desain deskriptif. Tehnik sampling menggunakan tehnik Cluster Sampling dengan jumlah responden 274 \nunit rumah. Untuk memantau jentik nyamuk menggunakan checklist pemeriksaan jentik berkala dari DepKes RI. Data \ndianalisa berdasarkan frekuensi dan prosentase. Hasil penelitian menunjukkan nilai House Index sebesar 32,1%, \nContainer Index 13,7%, Breteau Index  42,7% dan Angka Bebas Jentik 68%. Indiator-indikator tersebut menunjukkan \nDesa Jeruksari termasuk dalam kategori risiko tinggi penularan penyakit Demam Berdarah Dengue. Sehingga \ndisarankan bagi perawat komunitas untuk lebih menggiatkan penyuluhan kesehatan dan memberdayakan masyarakat \nserta kader kesehatan dalam kegiatan pemberantasan sarang nyamuk 3M-Plus. &quot;,&quot;volume&quot;:&quot;7&quot;,&quot;container-title-short&quot;:&quot;&quot;},&quot;isTemporary&quot;:false,&quot;suppress-author&quot;:false,&quot;composite&quot;:false,&quot;author-only&quot;:false}]},{&quot;citationID&quot;:&quot;MENDELEY_CITATION_42c6cd9b-71e3-4d93-bc4d-8b11caa8d837&quot;,&quot;properties&quot;:{&quot;noteIndex&quot;:0},&quot;isEdited&quot;:false,&quot;manualOverride&quot;:{&quot;isManuallyOverridden&quot;:false,&quot;citeprocText&quot;:&quot;(Nurmalasari et al., 2021)&quot;,&quot;manualOverrideText&quot;:&quot;&quot;},&quot;citationTag&quot;:&quot;MENDELEY_CITATION_v3_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&quot;,&quot;citationItems&quot;:[{&quot;id&quot;:&quot;c5640d55-b1ce-3c67-b093-fd243bc656e4&quot;,&quot;itemData&quot;:{&quot;type&quot;:&quot;article-journal&quot;,&quot;id&quot;:&quot;c5640d55-b1ce-3c67-b093-fd243bc656e4&quot;,&quot;title&quot;:&quot;Karakteristik Tempat Penampungan Air Bersih dengan  Keberadaan Jentik Nyamuk Aedes Aegypti &quot;,&quot;author&quot;:[{&quot;family&quot;:&quot;Nurmalasari&quot;,&quot;given&quot;:&quot;&quot;,&quot;parse-names&quot;:false,&quot;dropping-particle&quot;:&quot;&quot;,&quot;non-dropping-particle&quot;:&quot;&quot;},{&quot;family&quot;:&quot;Wiwik Eko Pertiwi&quot;,&quot;given&quot;:&quot;&quot;,&quot;parse-names&quot;:false,&quot;dropping-particle&quot;:&quot;&quot;,&quot;non-dropping-particle&quot;:&quot;&quot;},{&quot;family&quot;:&quot;Sadya Bustomi&quot;,&quot;given&quot;:&quot;&quot;,&quot;parse-names&quot;:false,&quot;dropping-particle&quot;:&quot;&quot;,&quot;non-dropping-particle&quot;:&quot;&quot;}],&quot;container-title&quot;:&quot;Journal Of Health Science Community&quot;,&quot;issued&quot;:{&quot;date-parts&quot;:[[2021,11,2]]},&quot;page&quot;:&quot;9-17&quot;,&quot;abstract&quot;:&quot;ABSTRAK \nKeberadaan jentik nyamuk Aedes Aegypti merupakan indikator terdapatnya populasi nyamuk \nAedes Aegypti. Angka Bebas Jentik merupakan salah satu indikator wilayah bebas DBD. \nKelurahan Mekarsari merupakan kelurahan dengan ABJ terendah yaitu 72%, angka tersebut \nbelum mencapai target nasional yaitu &gt; 95%. Penelitian ini bertujuan untuk mengetahui \nhubungan antara karakteristik tempat penampungan air bersih dengan keberadaan jentik \nnyamuk Aedes Aegypti di Kelurahan Mekarsari Kota Cilegon Tahun 2021. Desain penelitian \nini adalah cross sectional. Pengambilan sampel menggunakan metode accidental sampling \ndengan sampel sebanyak 76. Hasil analisis univariat menunjukkan dari 76 rumah sebanyak \n55,3% yang terdapat jentik nyamuk Aedes Aegypti, sebanyak 27,6% yang memiliki Tempat \nPenampungan Air (TPA) dengan bahan berisiko, sebanyak 71,1% yang memiliki TPA tanpa \npenutup, dan sebanyak 55,3% yang memiliki TPA berwarna gelap. Hasil analisis bivariat \nmenunjukkan bahwa bahan TPA (P Value = 0,012), keberadaan penutup TPA (P Value = \n0,004), dan warna TPA (P Value = 0,047) memiliki hubungan yang bermakna dengan \nkeberadaan jentik nyamuk Aedes Aegypti. Sedangkan letak TPA (P Value = 0,232) tidak \nmemiliki hubungan yang bermakna dengan keberadaan jentik nyamuk Aedes Aegypti. \nDiharapkan instansi terkait dapat mengaktifkan kader Juru Pemantau Jentik (Jumantik) pada \nsetiap RT agar kegiatan pemeriksaan jentik dapat dilakukan secara berkala.&quot;,&quot;volume&quot;:&quot;2&quot;,&quot;container-title-short&quot;:&quot;&quot;},&quot;isTemporary&quot;:false,&quot;suppress-author&quot;:false,&quot;composite&quot;:false,&quot;author-only&quot;:false}]},{&quot;citationID&quot;:&quot;MENDELEY_CITATION_89dd27ad-aae7-455e-9f13-cfc91d463f61&quot;,&quot;properties&quot;:{&quot;noteIndex&quot;:0},&quot;isEdited&quot;:false,&quot;manualOverride&quot;:{&quot;isManuallyOverridden&quot;:false,&quot;citeprocText&quot;:&quot;(Santi &amp;#38; Ardillah, 2021)&quot;,&quot;manualOverrideText&quot;:&quot;&quot;},&quot;citationTag&quot;:&quot;MENDELEY_CITATION_v3_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&quot;,&quot;citationItems&quot;:[{&quot;id&quot;:&quot;f02199a2-565d-3fc6-bef1-242da8e80f55&quot;,&quot;itemData&quot;:{&quot;type&quot;:&quot;article-journal&quot;,&quot;id&quot;:&quot;f02199a2-565d-3fc6-bef1-242da8e80f55&quot;,&quot;title&quot;:&quot;Faktor Risiko Lingkungan Rumah terhadap Keberadaan Jentik Nyamuk di Lubuk Linggau Timur I&quot;,&quot;author&quot;:[{&quot;family&quot;:&quot;Santi&quot;,&quot;given&quot;:&quot;Veni Lara&quot;,&quot;parse-names&quot;:false,&quot;dropping-particle&quot;:&quot;&quot;,&quot;non-dropping-particle&quot;:&quot;&quot;},{&quot;family&quot;:&quot;Ardillah&quot;,&quot;given&quot;:&quot;Yustini&quot;,&quot;parse-names&quot;:false,&quot;dropping-particle&quot;:&quot;&quot;,&quot;non-dropping-particle&quot;:&quot;&quot;}],&quot;container-title&quot;:&quot;Jurnal Kesehatan Komunitas&quot;,&quot;DOI&quot;:&quot;10.25311/keskom.vol7.iss3.902&quot;,&quot;ISSN&quot;:&quot;2088-7612&quot;,&quot;issued&quot;:{&quot;date-parts&quot;:[[2021,12,31]]},&quot;page&quot;:&quot;310-315&quot;,&quot;abstract&quot;:&quot;Background: The existence of Aedes sp. is an indicator of the presence of a population of Aedes sp. environmental conditions also greatly affect the incidence of dengue disease, it is also related to the presence of larvae. Citra Medika Health center’s working area is a contributor of Dengue Hemorrhagic Fever (DHF) incidence with increased DHF cased from 2016-2018. Objective: to analyze the relationship between environmental conditions and the presence of Aedes sp. in the Citra Medika Health Center, Lubuk Linggau Timur District 1 in 2020. Methods: It was quantitative research with a cross-sectional design approach. The total sample was 91 respondents, who have met predetermined criteria using the purposive sampling technique, with inclusion criteria and exclusion criteria. The data used in this study are secondary data from Citra Medika Health Center and primary data obtained from interviews and direct observation. Result: It showed that there was a relationship between the implementation of Mosquito Breeding Eradication (p-value 0,047) and the presence of solid waste (p-value 0.039) with the presence of Aedes sp. larvae. Conclusion: This study concludes that the presence of Aedes sp. larvae are caused by factors such as the implementation of Mosquito breeding Eradication DBD and the presence of solid waste.&quot;,&quot;publisher&quot;:&quot;LPPM Hang Tuah Pekanbaru&quot;,&quot;issue&quot;:&quot;3&quot;,&quot;volume&quot;:&quot;7&quot;,&quot;container-title-short&quot;:&quot;&quot;},&quot;isTemporary&quot;:false,&quot;suppress-author&quot;:false,&quot;composite&quot;:false,&quot;author-only&quot;:false}]},{&quot;citationID&quot;:&quot;MENDELEY_CITATION_0aa544cb-ec59-4aec-ae79-30ecfb9f1b6c&quot;,&quot;properties&quot;:{&quot;noteIndex&quot;:0},&quot;isEdited&quot;:false,&quot;manualOverride&quot;:{&quot;isManuallyOverridden&quot;:false,&quot;citeprocText&quot;:&quot;(Ashari et al., 2023)&quot;,&quot;manualOverrideText&quot;:&quot;&quot;},&quot;citationTag&quot;:&quot;MENDELEY_CITATION_v3_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&quot;,&quot;citationItems&quot;:[{&quot;id&quot;:&quot;738481aa-14af-3085-a94e-fd4434e1023c&quot;,&quot;itemData&quot;:{&quot;type&quot;:&quot;article-journal&quot;,&quot;id&quot;:&quot;738481aa-14af-3085-a94e-fd4434e1023c&quot;,&quot;title&quot;:&quot;Keberadaan jentik nyamuk aedes aegypti dengan kejadian demam berdarah dengue (DBD)&quot;,&quot;author&quot;:[{&quot;family&quot;:&quot;Ashari&quot;,&quot;given&quot;:&quot;Irwan&quot;,&quot;parse-names&quot;:false,&quot;dropping-particle&quot;:&quot;&quot;,&quot;non-dropping-particle&quot;:&quot;&quot;},{&quot;family&quot;:&quot;Kurrohman&quot;,&quot;given&quot;:&quot;Taufik&quot;,&quot;parse-names&quot;:false,&quot;dropping-particle&quot;:&quot;&quot;,&quot;non-dropping-particle&quot;:&quot;&quot;},{&quot;family&quot;:&quot;Aba&quot;,&quot;given&quot;:&quot;Matheus&quot;,&quot;parse-names&quot;:false,&quot;dropping-particle&quot;:&quot;&quot;,&quot;non-dropping-particle&quot;:&quot;&quot;},{&quot;family&quot;:&quot;Surjati&quot;,&quot;given&quot;:&quot;Endang&quot;,&quot;parse-names&quot;:false,&quot;dropping-particle&quot;:&quot;&quot;,&quot;non-dropping-particle&quot;:&quot;&quot;},{&quot;family&quot;:&quot;Efendi&quot;,&quot;given&quot;:&quot;Efendi&quot;,&quot;parse-names&quot;:false,&quot;dropping-particle&quot;:&quot;&quot;,&quot;non-dropping-particle&quot;:&quot;&quot;}],&quot;container-title&quot;:&quot;Holistik Jurnal Kesehatan&quot;,&quot;DOI&quot;:&quot;10.33024/hjk.v17i1.9257&quot;,&quot;ISSN&quot;:&quot;1978-3337&quot;,&quot;issued&quot;:{&quot;date-parts&quot;:[[2023,3,10]]},&quot;page&quot;:&quot;23-29&quot;,&quot;abstract&quot;:&quot;Background: The incidence of dengue fever in the City of Bandung is still a problem that must be resolved immediately. Efforts to eradicate mosquito nests are one of the most effective ways to reduce disease transmission. Eradication can be carried out from mosquitoes still in the form of larvae.Purpose: To determine the relationship between the presence of aedes aegypti mosquito larvae with the incidence of dengue haemorrhagic fever.Method: A cross-sectional study was conducted in the working area of Puter Health Centre. The research sample was taken using the stratified random sampling technique, which was 63 respondents. The instrument in this study was to use a checklist sheet using the observation method. Data analysis using chi-square test.Results: Most of the houses observed did not have mosquito larvae, of 63.5 per cent, and most did not suffer from dengue haemorrhagic fever, which was 82.5 per cent. There is a relationship between the presence of mosquito larvae and the incidence of dengue haemorrhagic fever.Conclusion: People who live in homes with mosquito larvae are 6.5 times more likely to suffer from dengue haemorrhagic fever compared to people who live in homes where there are no mosquito larvae.Suggestion: To the Public Health Centre to optimize larva monitor cadres to carry out monitoring every week at people's homes.Keywords: Dengue hemorrhagic fever; Larvae; Aedes aegyptiPendahuluan: Kejadian demam berdarah di Kota Bandung masih menjadi permasalahan yang harus segera diselesaikan. Upaya pemberantasan sarang nyamuk adalah salah satu cara yang cukup efektif dalam menekan penularan penyakit. Pemberantasan dapat dilakukan dari nyamuk masih dalam bentuk larva atau jentik.Tujuan: Untuk mengetahui keberadaan jentik nyamuk aedes aegypti dengan kejadian demam berdarah dengue.Metode: Penelitian cross sectional dilakukan di wilayah kerja Puskesmas Puter. Sampel penelitian diambil dengan teknik stratified random sampling yaitu sebanyak 63 responden. Instrumen dalam penelitian ini yaitu menggunakan lembar checklist dengan menggunakan metode observasi. Analisis data menggunakan uji chi square.Hasil: Sebagian besar rumah yang di observasi tidak terdapat jentik nyamuk yaitu 63,5 persen, dan sebagian besar tidak menderita demam berdarah dengue yaitu 82,5 persen. Ada hubungan antara keberadaan jentik nyamuk dengan kejadian demam berdarah dengue.Simpulan: Orang yang tinggal di rumah yang terdapat jentik nyamuk berpeluang 6,5 kali menderita demam berdarah dengue dibandingkan dengan orang yang tinggal di rumah yang tidak terdapat jentik nyamuk.Saran: Kepada pihak Puskesmas agar mengoptimalkan kader jumantik untuk melakukan monitoring setiap minggu ke rumah-rumah masyarakat. &quot;,&quot;publisher&quot;:&quot;Universitas Malahayati Bandar Lampung&quot;,&quot;issue&quot;:&quot;1&quot;,&quot;volume&quot;:&quot;17&quot;,&quot;container-title-short&quot;:&quot;&quot;},&quot;isTemporary&quot;:false,&quot;suppress-author&quot;:false,&quot;composite&quot;:false,&quot;author-only&quot;:false}]},{&quot;citationID&quot;:&quot;MENDELEY_CITATION_e641e11c-daf3-424c-a3d0-15a5494ef985&quot;,&quot;properties&quot;:{&quot;noteIndex&quot;:0},&quot;isEdited&quot;:false,&quot;manualOverride&quot;:{&quot;isManuallyOverridden&quot;:false,&quot;citeprocText&quot;:&quot;(Sari et al., 2022)&quot;,&quot;manualOverrideText&quot;:&quot;&quot;},&quot;citationTag&quot;:&quot;MENDELEY_CITATION_v3_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&quot;,&quot;citationItems&quot;:[{&quot;id&quot;:&quot;b31973c3-92e7-390c-918e-55015648a23b&quot;,&quot;itemData&quot;:{&quot;type&quot;:&quot;article-journal&quot;,&quot;id&quot;:&quot;b31973c3-92e7-390c-918e-55015648a23b&quot;,&quot;title&quot;:&quot;Pemberdayaan Masyarakat dalam Upaya Pencegahan Demam Berdarah Dengue DBD di Puskesmas Karangdoro&quot;,&quot;author&quot;:[{&quot;family&quot;:&quot;Sari&quot;,&quot;given&quot;:&quot;Rita Kartika&quot;,&quot;parse-names&quot;:false,&quot;dropping-particle&quot;:&quot;&quot;,&quot;non-dropping-particle&quot;:&quot;&quot;},{&quot;family&quot;:&quot;Djamaluddin&quot;,&quot;given&quot;:&quot;Imam&quot;,&quot;parse-names&quot;:false,&quot;dropping-particle&quot;:&quot;&quot;,&quot;non-dropping-particle&quot;:&quot;&quot;},{&quot;family&quot;:&quot;Djam’an&quot;,&quot;given&quot;:&quot;Qathrunnada&quot;,&quot;parse-names&quot;:false,&quot;dropping-particle&quot;:&quot;&quot;,&quot;non-dropping-particle&quot;:&quot;&quot;},{&quot;family&quot;:&quot;Sembodo&quot;,&quot;given&quot;:&quot;Tjatur&quot;,&quot;parse-names&quot;:false,&quot;dropping-particle&quot;:&quot;&quot;,&quot;non-dropping-particle&quot;:&quot;&quot;}],&quot;container-title&quot;:&quot;Jurnal ABDIMAS-KU: Jurnal Pengabdian Masyarakat Kedokteran&quot;,&quot;DOI&quot;:&quot;10.30659/abdimasku.1.1.25-33&quot;,&quot;ISSN&quot;:&quot;2809-915X&quot;,&quot;issued&quot;:{&quot;date-parts&quot;:[[2022,1,11]]},&quot;page&quot;:&quot;25&quot;,&quot;abstract&quot;:&quot;&lt;p&gt;Salah satu jenis penyakit menular yang menjadi endemik di Indonesia adalah demam berdarah dengue (DBD). Penyebaran DBD di Indonesia sangat dipengaruhi oleh mobilitas penduduk, kepadatan penduduk, dan kondisi lingkungan seperti keberadaan wadah/tempat buatan atau alami di tempat pembuangan sampah atau tempat sampah lainnya. Infeksi Dengue merupakan masalah kesehatan masyarakat. Masalah kesehatan tersebut belum berhasil mencapai “Indonesia Sehat” sebagaimana yang dikehendaki dalam Rencana Pembangunan Jangka Panjang Nasional salah satunya masih terdapat penyakit menular yang menjadi endemik di Indonesia adalah demam berdarah dengue (DBD). Di Indonesia insiden DBD masih tinggi dan penyebarannya semakin meluas, sehingga dibutuhkan pengendalian vector yang lebih intensif. Demam Berdarah Dengue (DBD) merupakan penyakit yang menimbulkan masalah bagi masyarakat.  WHO melaporkan bahwa setiap tahunnya 50 juta penduduk dunia terinfeksi virus dengue dan 2,5% dari mereka meninggal dunia. Tujuan memberdayakan masyarakat dalam upaya pencegahan DBD di Puskesmas Karangdoro, Tempat pelaksanaan edukasi masyarakat di Puskesmas Karangdoro, Waktu pelaksanaan pelatihan tanggal 11 Mei 2021. Responden masyarakat, dan petugas puskesmas Karangdoro berjumlah 65 orang. Metode pelaksanaan kegiatan dengan metode berbasis kelompok yang dilakukan secara komprehensif, mulai dari koordinasi dengan pengambil kebijakan di Puskesmas Karangdoro, pendekatan dan koordinasi dengan masyarakat, edukasi pada masyarakat dan pendampingan, dan diskusi. Kegiatan tim pengabdian masyarakat dilakukan secara terukur dan proses monev untuk mengukur ketercapaian target dan luaran, melalui peran masyarakat dan puskesmas sehingga dapat meningkatkan derajad kesehatan pada masyarakat. Hasil pelaksanaan edukasi pada masyarakat mendapatkan pengetahuan dan wawasan tentang DBD sehingga masyarakat dapat diberdayakan untuk ikut serta dalam pencegahan DBD. Kata kunci: Demam berdarah dengue; endemi; pemberdayaan masyarakat; derajad kesehatan masyarakat&lt;/p&gt;&quot;,&quot;issue&quot;:&quot;1&quot;,&quot;volume&quot;:&quot;1&quot;,&quot;container-title-short&quot;:&quot;&quot;},&quot;isTemporary&quot;:false,&quot;suppress-author&quot;:false,&quot;composite&quot;:false,&quot;author-only&quot;:false}]},{&quot;citationID&quot;:&quot;MENDELEY_CITATION_3390f638-4ded-40e0-b4dc-0a02a0cbf048&quot;,&quot;properties&quot;:{&quot;noteIndex&quot;:0},&quot;isEdited&quot;:false,&quot;manualOverride&quot;:{&quot;isManuallyOverridden&quot;:true,&quot;citeprocText&quot;:&quot;(Kejadian Kasus Demam Berdarah Dengue di Kabupaten Kediri Tahun &amp;#38; Regina Istiqlala, 2024)&quot;,&quot;manualOverrideText&quot;:&quot;(Regina Istiqlala, 2024)&quot;},&quot;citationTag&quot;:&quot;MENDELEY_CITATION_v3_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&quot;,&quot;citationItems&quot;:[{&quot;id&quot;:&quot;f5358487-be47-37ad-85b3-82511dfae98c&quot;,&quot;itemData&quot;:{&quot;type&quot;:&quot;article-journal&quot;,&quot;id&quot;:&quot;f5358487-be47-37ad-85b3-82511dfae98c&quot;,&quot;title&quot;:&quot;E-ISSN : XXXX-XXXX Pemetaan Kejadian Kasus Demam Berdarah …&quot;,&quot;author&quot;:[{&quot;family&quot;:&quot;Kejadian Kasus Demam Berdarah Dengue di Kabupaten Kediri Tahun&quot;,&quot;given&quot;:&quot;Pemetaan&quot;,&quot;parse-names&quot;:false,&quot;dropping-particle&quot;:&quot;&quot;,&quot;non-dropping-particle&quot;:&quot;&quot;},{&quot;family&quot;:&quot;Regina Istiqlala&quot;,&quot;given&quot;:&quot;Dwi&quot;,&quot;parse-names&quot;:false,&quot;dropping-particle&quot;:&quot;&quot;,&quot;non-dropping-particle&quot;:&quot;&quot;}],&quot;container-title&quot;:&quot;Public Health Journal | Dwi Regina Istiqlala&quot;,&quot;DOI&quot;:&quot;10.5281/zenodo.14561193&quot;,&quot;ISSN&quot;:&quot;3047-9126&quot;,&quot;URL&quot;:&quot;https://doi.org/10.5281/zenodo.14561193&quot;,&quot;issued&quot;:{&quot;date-parts&quot;:[[2024]]},&quot;abstract&quot;:&quot;Background: The cases of dengue fever (DBD) in Indonesia show a fluctuating trend. DBD remains a public health issue because it affects all age groups and can lead to death. Efforts to control and prevent DBD are crucial to reduce its impact on the community. The purpose of this study is to illustrate the distribution pattern of DBD cases in Kediri Regency in the form of a map. Methods: This study uses a descriptive observational quantitative research design. The research analyzes secondary data obtained from the Kediri Regency Health Office using Geographic Information System (GIS). Data was collected from routine health reports and mapped to identify spatial patterns of DBD cases across the subdistricts. Results: The subdistrict with the highest DBD cases is Pare with the highest number of cases, totaling 106,968 cases, followed by Mojo subdistrict with 87,280 cases. The subdistrict with the lowest cases is Kunjang, with 32,641 DBD cases. The distribution pattern of these cases indicates areas with higher population density and environmental factors may contribute to the increased incidence in certain subdistricts. Conclusions: Optimal handling and prevention of DBD cases should be implemented to prevent an increase in DBD cases. Additionally, targeted interventions in high-risk subdistricts, such as Pare and Mojo, are essential to reduce the overall incidence of DBD.&quot;,&quot;issue&quot;:&quot;02&quot;,&quot;volume&quot;:&quot;01&quot;,&quot;container-title-short&quot;:&quot;&quot;},&quot;isTemporary&quot;:false,&quot;suppress-author&quot;:false,&quot;composite&quot;:false,&quot;author-only&quot;:false}]},{&quot;citationID&quot;:&quot;MENDELEY_CITATION_bcb94b3a-da6f-425d-977c-ba022e638b57&quot;,&quot;properties&quot;:{&quot;noteIndex&quot;:0},&quot;isEdited&quot;:false,&quot;manualOverride&quot;:{&quot;isManuallyOverridden&quot;:false,&quot;citeprocText&quot;:&quot;(Tahulending et al., 2024)&quot;,&quot;manualOverrideText&quot;:&quot;&quot;},&quot;citationTag&quot;:&quot;MENDELEY_CITATION_v3_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&quot;,&quot;citationItems&quot;:[{&quot;id&quot;:&quot;cc388acd-150d-332d-929c-822ccc2c96b4&quot;,&quot;itemData&quot;:{&quot;type&quot;:&quot;article-journal&quot;,&quot;id&quot;:&quot;cc388acd-150d-332d-929c-822ccc2c96b4&quot;,&quot;title&quot;:&quot;Perilaku Nyamuk Anopheles sp., Vektor Penyakit Malaria di Pulau Lembeh, Kota Bitung, Sulawesi Utara&quot;,&quot;author&quot;:[{&quot;family&quot;:&quot;Tahulending&quot;,&quot;given&quot;:&quot;Jane&quot;,&quot;parse-names&quot;:false,&quot;dropping-particle&quot;:&quot;&quot;,&quot;non-dropping-particle&quot;:&quot;&quot;},{&quot;family&quot;:&quot;Kawatu&quot;,&quot;given&quot;:&quot;Paul&quot;,&quot;parse-names&quot;:false,&quot;dropping-particle&quot;:&quot;&quot;,&quot;non-dropping-particle&quot;:&quot;&quot;},{&quot;family&quot;:&quot;Joseph&quot;,&quot;given&quot;:&quot;Woodford&quot;,&quot;parse-names&quot;:false,&quot;dropping-particle&quot;:&quot;&quot;,&quot;non-dropping-particle&quot;:&quot;&quot;}],&quot;container-title&quot;:&quot;JURNAL BIOS LOGOS&quot;,&quot;container-title-short&quot;:&quot;J Bios Logos&quot;,&quot;DOI&quot;:&quot;10.35799/jbl.v14i2.56195&quot;,&quot;ISSN&quot;:&quot;2088-9569&quot;,&quot;issued&quot;:{&quot;date-parts&quot;:[[2024,7,31]]},&quot;page&quot;:&quot;1-11&quot;,&quot;abstract&quot;:&quot;Malaria is an infectious disease still health problem, especially in eastern Indonesia. The Ministry of Health targets by 2030, Indonesia will achieve malaria-free areas starting from district/city level to provincial level. The Bitung City Government strongly supports this program, so that elimination efforts are increasingly focused on areas with high cases, namely Lembeh Island. Factors such as topographic conditions with hilly areas surrounded by sea, tropical climate, high rainfall, and lots of standing water create an ideal habitat for the breeding of Anopheles sp. Based on the malaria information system report, the incidence reached 95 cases (2022) and 32 cases (2023). The research aims to analyze the behavior of Anopheles sp. The research used qualitative analysis with secondary data from BTKLPP Class I Manado (2023). Anopheles subpictus is the dominant species (91.62%) which actively sucks blood inside and outside the house. There was no significant relationship between vector density and temperature (P = 0.147) and air humidity (P = 0.233). 36.79% of the area has potential to become receptive Pasir Panjang, Pamurutan and Ketang. The behavior of A. subpictus, very important in determining appropriate vector control methods.&quot;,&quot;publisher&quot;:&quot;Universitas Sam Ratulangi&quot;,&quot;issue&quot;:&quot;2&quot;,&quot;volume&quot;:&quot;14&quot;},&quot;isTemporary&quot;:false,&quot;suppress-author&quot;:false,&quot;composite&quot;:false,&quot;author-only&quot;:false}]},{&quot;citationID&quot;:&quot;MENDELEY_CITATION_9e7a8dcf-f4e4-41ef-9639-7332609fd090&quot;,&quot;properties&quot;:{&quot;noteIndex&quot;:0},&quot;isEdited&quot;:false,&quot;manualOverride&quot;:{&quot;isManuallyOverridden&quot;:false,&quot;citeprocText&quot;:&quot;(Dewi &amp;#38; Putri, 2024)&quot;,&quot;manualOverrideText&quot;:&quot;&quot;},&quot;citationTag&quot;:&quot;MENDELEY_CITATION_v3_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&quot;,&quot;citationItems&quot;:[{&quot;id&quot;:&quot;74a7ee67-9fae-303a-b7d9-2155e72203aa&quot;,&quot;itemData&quot;:{&quot;type&quot;:&quot;article-journal&quot;,&quot;id&quot;:&quot;74a7ee67-9fae-303a-b7d9-2155e72203aa&quot;,&quot;title&quot;:&quot;IDENTIFIKASI LARVA NYAMUK ANOPHELES SEBAGAI VEKTOR MALARIA DI KECAMATAN SAMIGALUH KABUPATEN KULON PROGO&quot;,&quot;author&quot;:[{&quot;family&quot;:&quot;Dewi&quot;,&quot;given&quot;:&quot;Sinta&quot;,&quot;parse-names&quot;:false,&quot;dropping-particle&quot;:&quot;&quot;,&quot;non-dropping-particle&quot;:&quot;&quot;},{&quot;family&quot;:&quot;Putri&quot;,&quot;given&quot;:&quot;Novita Eka&quot;,&quot;parse-names&quot;:false,&quot;dropping-particle&quot;:&quot;&quot;,&quot;non-dropping-particle&quot;:&quot;&quot;}],&quot;container-title&quot;:&quot;Jurnal Kesehatan Tambusai&quot;,&quot;DOI&quot;:&quot;10.31004/jkt.v5i4.34431&quot;,&quot;ISSN&quot;:&quot;2774-5848&quot;,&quot;issued&quot;:{&quot;date-parts&quot;:[[2024,11,29]]},&quot;page&quot;:&quot;11117-11123&quot;,&quot;abstract&quot;:&quot;&lt;p&gt;Malaria merupakan penyakit menular yang disebabkan oleh parasit (Protozoa) dari genus Plasmodium, yang hidup dan berkembang biak dalam sel darah merah manusia dan berpotensi menimbulkan kejadian luar biasa (KLB). Penyakit malaria secara alamiah menular dari gigitan nyamuk betina yaitu Anopheles sebagai vektor nya, tujuan dari penelitian ini mengidentifikasi larva nyamuk Anopheles  pada tempat perindukan nyamuk, mengetahui kepadatan larva nyamuk di Kecamatan Samigaluh serta mengetahui kecamatan samigaluh masih berisiko mengalami kejadian malaria . Penelitian ini menggunakan metode Deskriptif Kuantitatif dengan desain Cross  Sectional, populasi pada penelitian ini adalah seluruh tempat perindukan larva nyamuk Anopheles, sampel pada penelitian ini adalah berupa semua larva nyamuk Anopheles ditempat perindukan, metode sampling pada penelitan ini adalah menggunakan metode Purposive Sampling. Hasil penelitian disajikan dalam bentuk gambar dan tabel dengan menggunakan rumus untuk menghitung kepadatan larva, hasil penelitian larva Anopheles hanya di temukan tiga ekor untuk dua kali pencidukan, larva Anopheles ditemukan di genangan air yang sama saat pencidukan pertama dan kedua. Banyak ditemukan larva nyamuk Culex di karenakan tempat perindukan yang sama di luar rumah. Kepadatan larva tertinggi dengan dihitung semua larva antara Culex dan Anopheles ada di genangan air dengan kepadatan larva 5,22. Kepadatan larva Anopheles pada sungai yang ditemukan satu ekor larva yaitu 0,025 sedangkan pada genangan air diperoleh dua larva dengan hitung kepadatan larva yaitu 0,05. Kecamatan Samigaluh Kelurahan Banjarsari Padukuhan Kaliwunglon tahun 2024 tidak berisiko malaria tetapi tidak menutup kemungkinan malaria bisa terjadi.&lt;/p&gt;&quot;,&quot;issue&quot;:&quot;4&quot;,&quot;volume&quot;:&quot;5&quot;,&quot;container-title-short&quot;:&quot;&quot;},&quot;isTemporary&quot;:false,&quot;suppress-author&quot;:false,&quot;composite&quot;:false,&quot;author-only&quot;:false}]},{&quot;citationID&quot;:&quot;MENDELEY_CITATION_93716d1f-4afb-41d3-a94e-90a3ca86d95c&quot;,&quot;properties&quot;:{&quot;noteIndex&quot;:0},&quot;isEdited&quot;:false,&quot;manualOverride&quot;:{&quot;isManuallyOverridden&quot;:false,&quot;citeprocText&quot;:&quot;(Ayuningtiyas Tuti et al., 2024)&quot;,&quot;manualOverrideText&quot;:&quot;&quot;},&quot;citationTag&quot;:&quot;MENDELEY_CITATION_v3_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&quot;,&quot;citationItems&quot;:[{&quot;id&quot;:&quot;e67172da-bf35-3dfb-9b97-885d8564c05f&quot;,&quot;itemData&quot;:{&quot;type&quot;:&quot;article-journal&quot;,&quot;id&quot;:&quot;e67172da-bf35-3dfb-9b97-885d8564c05f&quot;,&quot;title&quot;:&quot;Efektivitas Larvasida Alami Terhadap Nyamuk Culex Quinquefasciatus di Kota Pekalongan&quot;,&quot;author&quot;:[{&quot;family&quot;:&quot;Ayuningtiyas Tuti&quot;,&quot;given&quot;:&quot;Dita&quot;,&quot;parse-names&quot;:false,&quot;dropping-particle&quot;:&quot;&quot;,&quot;non-dropping-particle&quot;:&quot;&quot;},{&quot;family&quot;:&quot;Lu’lu Fitriyani&quot;,&quot;given&quot;:&quot;Nur&quot;,&quot;parse-names&quot;:false,&quot;dropping-particle&quot;:&quot;&quot;,&quot;non-dropping-particle&quot;:&quot;&quot;},{&quot;family&quot;:&quot;Dara Juanita&quot;,&quot;given&quot;:&quot;Karoma&quot;,&quot;parse-names&quot;:false,&quot;dropping-particle&quot;:&quot;&quot;,&quot;non-dropping-particle&quot;:&quot;&quot;},{&quot;family&quot;:&quot;Salsabila&quot;,&quot;given&quot;:&quot;Intan&quot;,&quot;parse-names&quot;:false,&quot;dropping-particle&quot;:&quot;&quot;,&quot;non-dropping-particle&quot;:&quot;&quot;},{&quot;family&quot;:&quot;Adni&quot;,&quot;given&quot;:&quot;Lailatul&quot;,&quot;parse-names&quot;:false,&quot;dropping-particle&quot;:&quot;&quot;,&quot;non-dropping-particle&quot;:&quot;&quot;},{&quot;family&quot;:&quot;Aini Zahro&quot;,&quot;given&quot;:&quot;Reza&quot;,&quot;parse-names&quot;:false,&quot;dropping-particle&quot;:&quot;&quot;,&quot;non-dropping-particle&quot;:&quot;&quot;},{&quot;family&quot;:&quot;Fakarina&quot;,&quot;given&quot;:&quot;Fathimah&quot;,&quot;parse-names&quot;:false,&quot;dropping-particle&quot;:&quot;&quot;,&quot;non-dropping-particle&quot;:&quot;&quot;},{&quot;family&quot;:&quot;Irfiani&quot;,&quot;given&quot;:&quot;Widia&quot;,&quot;parse-names&quot;:false,&quot;dropping-particle&quot;:&quot;&quot;,&quot;non-dropping-particle&quot;:&quot;&quot;},{&quot;family&quot;:&quot;Fara Anindya&quot;,&quot;given&quot;:&quot;Labibah&quot;,&quot;parse-names&quot;:false,&quot;dropping-particle&quot;:&quot;&quot;,&quot;non-dropping-particle&quot;:&quot;&quot;}],&quot;container-title&quot;:&quot;JURNAL LITBANG KOTA PEKALONGAN&quot;,&quot;DOI&quot;:&quot;10.54911/litbang.v22i2.304&quot;,&quot;ISSN&quot;:&quot;2503-0728&quot;,&quot;URL&quot;:&quot;https://jurnal.pekalongankota.go.id/index.php/litbang/article/view/304&quot;,&quot;issued&quot;:{&quot;date-parts&quot;:[[2024,12,30]]},&quot;page&quot;:&quot;75-79&quot;,&quot;abstract&quot;:&quot;&lt;p&gt;Filariasis merupakan penyakit menular yang disebabkan oleh infeksi nematoda yang menyebar melalui vektor nyamuk Culex quinquefasciatus. Kota Pekalongan merupakan salah satu dari sembilan kabupaten/kota endemis filariasis di Provinsi Jawa Tengah. Oleh karena itu, diperlukan suatu upaya pengendalian yang tidak berdampak negatif terhadap lingkungan, yaitu melalui penggunaan larvasida nabati. Tujuan penelitian ini adalah untuk mengetahui efektivitas ekstrak larvasida nabati dari rimpang lengkuas, rimpang serai, daun sirih dan daun zodia. Penelitian ini menggunakan metode True Experiment. Sampel dalam penelitian ini adalah larva nyamuk Culex quinquefasciatus yang diambil secara acak. Ekstrak rimpang lengkuas, rimpang serai, dan daun sirih dibuat dengan variasi 1% dan 5% dengan volume 200 ml. Sedangkan ekstrak daun zodia dibuat dengan variasi 1% dengan volume 200 ml. Hasil penelitian menunjukkan bahwa semakin tinggi konsentrasi pakan maka persentase kematian larva semakin tinggi. Hal ini sejalan dengan penelitian yang dilakukan oleh Zunita (2018), bahwa semakin pekat konsentrasi suatu larutan maka semakin banyak racun yang tertelan oleh larva sehingga tingkat kematian larva semakin tinggi.&lt;/p&gt;&quot;,&quot;issue&quot;:&quot;2&quot;,&quot;volume&quot;:&quot;22&quot;,&quot;container-title-short&quot;:&quot;&quot;},&quot;isTemporary&quot;:false,&quot;suppress-author&quot;:false,&quot;composite&quot;:false,&quot;author-only&quot;:false}]},{&quot;citationID&quot;:&quot;MENDELEY_CITATION_8cec7227-c2e2-43cf-987c-573acf934ffa&quot;,&quot;properties&quot;:{&quot;noteIndex&quot;:0},&quot;isEdited&quot;:false,&quot;manualOverride&quot;:{&quot;isManuallyOverridden&quot;:false,&quot;citeprocText&quot;:&quot;(Ghiffari et al., 2024)&quot;,&quot;manualOverrideText&quot;:&quot;&quot;},&quot;citationTag&quot;:&quot;MENDELEY_CITATION_v3_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&quot;,&quot;citationItems&quot;:[{&quot;id&quot;:&quot;47376d19-4e61-394e-9444-b6d58662384b&quot;,&quot;itemData&quot;:{&quot;type&quot;:&quot;article-journal&quot;,&quot;id&quot;:&quot;47376d19-4e61-394e-9444-b6d58662384b&quot;,&quot;title&quot;:&quot;Penyuluhan Pencegahan Demam Dengue dan Pelatihan Juru Pemantau Jentik (Jumantik) di Desa Seri Kembang III Ogan Ilir&quot;,&quot;author&quot;:[{&quot;family&quot;:&quot;Ghiffari&quot;,&quot;given&quot;:&quot;Ahmad&quot;,&quot;parse-names&quot;:false,&quot;dropping-particle&quot;:&quot;&quot;,&quot;non-dropping-particle&quot;:&quot;&quot;},{&quot;family&quot;:&quot;Herudiansyah&quot;,&quot;given&quot;:&quot;Gumar&quot;,&quot;parse-names&quot;:false,&quot;dropping-particle&quot;:&quot;&quot;,&quot;non-dropping-particle&quot;:&quot;&quot;},{&quot;family&quot;:&quot;Gusmiatun&quot;,&quot;given&quot;:&quot;Gusmiatun&quot;,&quot;parse-names&quot;:false,&quot;dropping-particle&quot;:&quot;&quot;,&quot;non-dropping-particle&quot;:&quot;&quot;},{&quot;family&quot;:&quot;Kasra&quot;,&quot;given&quot;:&quot;Helwan&quot;,&quot;parse-names&quot;:false,&quot;dropping-particle&quot;:&quot;&quot;,&quot;non-dropping-particle&quot;:&quot;&quot;},{&quot;family&quot;:&quot;Nawawi&quot;,&quot;given&quot;:&quot;Sulton&quot;,&quot;parse-names&quot;:false,&quot;dropping-particle&quot;:&quot;&quot;,&quot;non-dropping-particle&quot;:&quot;&quot;},{&quot;family&quot;:&quot;Nabila&quot;,&quot;given&quot;:&quot;Amira Azza&quot;,&quot;parse-names&quot;:false,&quot;dropping-particle&quot;:&quot;&quot;,&quot;non-dropping-particle&quot;:&quot;&quot;},{&quot;family&quot;:&quot;Nabila&quot;,&quot;given&quot;:&quot;Sinta&quot;,&quot;parse-names&quot;:false,&quot;dropping-particle&quot;:&quot;&quot;,&quot;non-dropping-particle&quot;:&quot;&quot;}],&quot;container-title&quot;:&quot;Abdimas Universal&quot;,&quot;DOI&quot;:&quot;10.36277/abdimasuniversal.v6i1.430&quot;,&quot;ISSN&quot;:&quot;2684-7043&quot;,&quot;issued&quot;:{&quot;date-parts&quot;:[[2024,4,4]]},&quot;page&quot;:&quot;155-160&quot;,&quot;abstract&quot;:&quot;&lt;p&gt;Kasus Demam Dengue (DD) meningkat di Desa Seri Kembang III dengan satu orang anak meninggal dunia dan tiga orang dirawat di Rumah Sakit Daerah Kabupaten Ogan Ilir. Pemerintah meningkatkan kewaspadaan dengan cara mengadakan kegiatan peningkatan pengetahuan dan keterampilan masyarakat dengan berkolaborasi kepada akademia. Mahasiswa Kuliah Kerja Nyata Nyata (KKN) Universitas Muhammadiyah Palembang (UMP) bekerja sama dengan Fakultas Kedokteran UMP mengadakan kegiatan penyuluhan DD dan pelatihan Juru Pemantau Jentik (Jumantik). Kegiatan berupa penyuluhan serta evaluasi tingkat pengetahuan masyarakat melalui pretest dan posttest. Kegiatan selanjutnya berupa pelatihan keterampilan mengetahui jentik nyamuk, yang dilanjutkan dengan pengecekan ke rumah masyarakat terkena DD untuk mengedukasi dan mengetahui habitat perkembangbiakan jentik nyamuk Aedes aegypti di lingkungan sekitar pemukiman. Selesai kegiatan, diketahui pengetahuan masyarakat meningkat terkait gejala, penyebab, pencegahan dan peranan jumantik. Keterampilan peserta terkait habitat jentik nyamuk telah bertambah. Kegiatan seperti ini bermanfaat terkait pencegahan terhadap penularan DD.&lt;/p&gt;&quot;,&quot;issue&quot;:&quot;1&quot;,&quot;volume&quot;:&quot;6&quot;,&quot;container-title-short&quot;:&quot;&quot;},&quot;isTemporary&quot;:false,&quot;suppress-author&quot;:false,&quot;composite&quot;:false,&quot;author-only&quot;:false}]},{&quot;citationID&quot;:&quot;MENDELEY_CITATION_f71abdb8-6e45-42af-b8e0-dfde916e512a&quot;,&quot;properties&quot;:{&quot;noteIndex&quot;:0},&quot;isEdited&quot;:false,&quot;manualOverride&quot;:{&quot;isManuallyOverridden&quot;:false,&quot;citeprocText&quot;:&quot;(Made Hegard Sukmawati et al., 2022)&quot;,&quot;manualOverrideText&quot;:&quot;&quot;},&quot;citationTag&quot;:&quot;MENDELEY_CITATION_v3_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&quot;,&quot;citationItems&quot;:[{&quot;id&quot;:&quot;b682f3d6-857b-3331-a5ef-7fb2fc13f03c&quot;,&quot;itemData&quot;:{&quot;type&quot;:&quot;article-journal&quot;,&quot;id&quot;:&quot;b682f3d6-857b-3331-a5ef-7fb2fc13f03c&quot;,&quot;title&quot;:&quot;Pelatihan Kader Jumantik dalam Pemanfaatan Aplikasi Epicollect untuk Pemantauan Jentik Berkala&quot;,&quot;author&quot;:[{&quot;family&quot;:&quot;Made Hegard Sukmawati&quot;,&quot;given&quot;:&quot;Ni&quot;,&quot;parse-names&quot;:false,&quot;dropping-particle&quot;:&quot;&quot;,&quot;non-dropping-particle&quot;:&quot;&quot;},{&quot;family&quot;:&quot;Eka Pratiwi&quot;,&quot;given&quot;:&quot;Anny&quot;,&quot;parse-names&quot;:false,&quot;dropping-particle&quot;:&quot;&quot;,&quot;non-dropping-particle&quot;:&quot;&quot;},{&quot;family&quot;:&quot;Gede Pradnyawati&quot;,&quot;given&quot;:&quot;Luh&quot;,&quot;parse-names&quot;:false,&quot;dropping-particle&quot;:&quot;&quot;,&quot;non-dropping-particle&quot;:&quot;&quot;}],&quot;container-title&quot;:&quot;Warmadewa Minesterium Medical Journal |&quot;,&quot;ISSN&quot;:&quot;2829-0127&quot;,&quot;issued&quot;:{&quot;date-parts&quot;:[[2022]]},&quot;issue&quot;:&quot;2&quot;,&quot;volume&quot;:&quot;1&quot;,&quot;container-title-short&quot;:&quot;&quot;},&quot;isTemporary&quot;:false,&quot;suppress-author&quot;:false,&quot;composite&quot;:false,&quot;author-only&quot;:false}]}]"/>
+    <we:property name="MENDELEY_CITATIONS" value="[{&quot;citationID&quot;:&quot;MENDELEY_CITATION_e9e8d396-423e-4fcf-82a0-d020462b42de&quot;,&quot;properties&quot;:{&quot;noteIndex&quot;:0},&quot;isEdited&quot;:false,&quot;manualOverride&quot;:{&quot;isManuallyOverridden&quot;:false,&quot;citeprocText&quot;:&quot;(Tatawi et al., 2024)&quot;,&quot;manualOverrideText&quot;:&quot;&quot;},&quot;citationTag&quot;:&quot;MENDELEY_CITATION_v3_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&quot;,&quot;citationItems&quot;:[{&quot;id&quot;:&quot;c0c11741-19bb-32d6-8e36-1021316be315&quot;,&quot;itemData&quot;:{&quot;type&quot;:&quot;article-journal&quot;,&quot;id&quot;:&quot;c0c11741-19bb-32d6-8e36-1021316be315&quot;,&quot;title&quot;:&quot;Kepadatan Jentik Nyamuk Aedes spp. di Kelurahan Rumoong Bawah Kecamatan Amurang Barat Kabupaten Minahasa Selatan Periode September-Desember Tahun 2023&quot;,&quot;author&quot;:[{&quot;family&quot;:&quot;Tatawi&quot;,&quot;given&quot;:&quot;Esterin F. A.&quot;,&quot;parse-names&quot;:false,&quot;dropping-particle&quot;:&quot;&quot;,&quot;non-dropping-particle&quot;:&quot;&quot;},{&quot;family&quot;:&quot;Bernadus&quot;,&quot;given&quot;:&quot;Janno B. B.&quot;,&quot;parse-names&quot;:false,&quot;dropping-particle&quot;:&quot;&quot;,&quot;non-dropping-particle&quot;:&quot;&quot;},{&quot;family&quot;:&quot;Sorisi&quot;,&quot;given&quot;:&quot;Angle M. H.&quot;,&quot;parse-names&quot;:false,&quot;dropping-particle&quot;:&quot;&quot;,&quot;non-dropping-particle&quot;:&quot;&quot;}],&quot;container-title&quot;:&quot;e-CliniC&quot;,&quot;DOI&quot;:&quot;10.35790/ecl.v12i3.55449&quot;,&quot;ISSN&quot;:&quot;2337-5949&quot;,&quot;URL&quot;:&quot;https://ejournal.unsrat.ac.id/v3/index.php/eclinic/article/view/55449&quot;,&quot;issued&quot;:{&quot;date-parts&quot;:[[2024,12,6]]},&quot;page&quot;:&quot;440-446&quot;,&quot;abstract&quot;:&quot;&lt;p&gt;Abstract: As an archipelago that has a tropical climate, Indonesia is also experiencing various climate changes, which can increase the frequency of disease transmission caused by mosquitoes as disease vectors. In addition, the vectors of dengue hemorrhagic fever (DHF) can be widely spread in residential areas as well as in public places due to population density, population mobility, and urbanization. This study aimed to determine the density of Aedes spp mosquito larvae in Kelurahan Rumoong Bawah Kecamatan Amurang Barat Kabupaten Minahasa Selatan. This was a descriptive and observational study with a cross-sectional design. Survey was conducted on 100 houses; 44 houses and 68 containers were found to be positive for larvae. From the identification, the percentage of Aedes aegypti larvae was 100%. Based on the indicators used to measure the level of larval density, the results were, as follows: of the house index (HI) was 44%, container index (CI) was 15.31%, Breteau index (BI) was 68%, and the flies free number (ABJ) was 56%. In conclusion, the density of Aedes aegypti mosquito larvae in Kelurahan Rumoong Bawah Kecamatan Amurang Barat Kabupaten Minahasa Selatan is at a high level of mosquito larvae density, with high risks of virus transmission and disease spread by vectors. Keywords: larva density; Aedes spp. mosquito larvae    Abstrak: Sebagai negara kepulauan yang memiliki iklim tropis Indonesia mengalami berbagai perubahan iklim, yang dapat meningkatkan frekuensi penularan penyakit yang disebabkan oleh nyamuk sebagai vektor penyakit. Selain itu vektor penular DBD dapat tersebar luas baik di tempat pemukiman maupun di tempat umum karena faktor kepadatan penduduk, mobilitas penduduk, dan urbanisasi. Penelitian ini dilakukan untuk mengetahui tingkat kepadatan jentik nyamuk Aedes spp. di wilayah Kelurahan Rumoong Bawah Kecamatan Amurang Barat Kabupaten Minahasa Selatan. Jenis penelitian ialah observasional deskriptif dengan desain potong lintang. Survei dilakukan terhadap 100 rumah, dan didapatkan 44 rumah dan 68 kontainer yang positif jentik. Dari identifikasi diperoleh hasil persentase jentik Aedes aegypti ialah 100%. Berdasarkan indikator yang dipakai untuk mengukur tingkat kepadatan jentik didapatkan hasil house index (HI) sebesar 44%, container index (CI) sebesar 15,31%, Breteau index (BI) sebesar 68%, dan angka bebas jentik (ABJ) sebesar 56%. Simpulan penelitian ini ialah kepadatan jentik nyamuk Aedes aegypti di Kelurahan Rumoong Bawah, Kecamatan Amurang Barat, Kabupaten Minahasa Selatan berada pada tingkat kepadatan jentik nyamuk yang tinggi, dengan risiko transmisi virus dan penyebaran penyakit oleh vektor yang cukup tinggi. Kata kunci: kepadatan jentik; jentik nyamuk Aedes spp.&lt;/p&gt;&quot;,&quot;issue&quot;:&quot;3&quot;,&quot;volume&quot;:&quot;12&quot;,&quot;container-title-short&quot;:&quot;&quot;},&quot;isTemporary&quot;:false,&quot;suppress-author&quot;:false,&quot;composite&quot;:false,&quot;author-only&quot;:false}]},{&quot;citationID&quot;:&quot;MENDELEY_CITATION_b97ef2dd-bb08-4107-a56f-5db106c376bb&quot;,&quot;properties&quot;:{&quot;noteIndex&quot;:0},&quot;isEdited&quot;:false,&quot;manualOverride&quot;:{&quot;isManuallyOverridden&quot;:false,&quot;citeprocText&quot;:&quot;(Khotafiatun et al., 2021)&quot;,&quot;manualOverrideText&quot;:&quot;&quot;},&quot;citationTag&quot;:&quot;MENDELEY_CITATION_v3_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&quot;,&quot;citationItems&quot;:[{&quot;id&quot;:&quot;473866c5-defc-3d67-8465-047a4d3b60e1&quot;,&quot;itemData&quot;:{&quot;type&quot;:&quot;article-journal&quot;,&quot;id&quot;:&quot;473866c5-defc-3d67-8465-047a4d3b60e1&quot;,&quot;title&quot;:&quot;Survei Kepadatan Jentik Nyamuk Aedes Aegypti pada Penampungan Air dalam Rumah dan Implikasinya terhadap Keperawatan Komunitas&quot;,&quot;author&quot;:[{&quot;family&quot;:&quot;Khotafiatun&quot;,&quot;given&quot;:&quot;&quot;,&quot;parse-names&quot;:false,&quot;dropping-particle&quot;:&quot;&quot;,&quot;non-dropping-particle&quot;:&quot;&quot;},{&quot;family&quot;:&quot;Sugiharto&quot;,&quot;given&quot;:&quot;&quot;,&quot;parse-names&quot;:false,&quot;dropping-particle&quot;:&quot;&quot;,&quot;non-dropping-particle&quot;:&quot;&quot;},{&quot;family&quot;:&quot;Wiwiek Natalya&quot;,&quot;given&quot;:&quot;&quot;,&quot;parse-names&quot;:false,&quot;dropping-particle&quot;:&quot;&quot;,&quot;non-dropping-particle&quot;:&quot;&quot;}],&quot;container-title&quot;:&quot;Jurnal Keperawatan Komprehensif&quot;,&quot;issued&quot;:{&quot;date-parts&quot;:[[2021,1,1]]},&quot;page&quot;:&quot;74-79&quot;,&quot;abstract&quot;:&quot;Nyamuk Aedes aegypti merupakan vektor penyakit demam berdarah dengue. Kepadatan nyamuk Aedes aegypti sebagai \nindikator penularan dan penyebaran demam berdarah dengue dapat dilihat dari tempat perindukkannya yaitu \npenampungan air. Penelitian ini bertujuan untuk mengetahui gambaran kepadatan jentik nyamuk Aedes aegypti pada \npenampungan air dalam rumah di Wilayah Kerja Puskesmas Tirto II Kabupaten Pekalongan. Desain penelitian ini \nmenggunakan desain deskriptif. Tehnik sampling menggunakan tehnik Cluster Sampling dengan jumlah responden 274 \nunit rumah. Untuk memantau jentik nyamuk menggunakan checklist pemeriksaan jentik berkala dari DepKes RI. Data \ndianalisa berdasarkan frekuensi dan prosentase. Hasil penelitian menunjukkan nilai House Index sebesar 32,1%, \nContainer Index 13,7%, Breteau Index  42,7% dan Angka Bebas Jentik 68%. Indiator-indikator tersebut menunjukkan \nDesa Jeruksari termasuk dalam kategori risiko tinggi penularan penyakit Demam Berdarah Dengue. Sehingga \ndisarankan bagi perawat komunitas untuk lebih menggiatkan penyuluhan kesehatan dan memberdayakan masyarakat \nserta kader kesehatan dalam kegiatan pemberantasan sarang nyamuk 3M-Plus. &quot;,&quot;volume&quot;:&quot;7&quot;,&quot;container-title-short&quot;:&quot;&quot;},&quot;isTemporary&quot;:false,&quot;suppress-author&quot;:false,&quot;composite&quot;:false,&quot;author-only&quot;:false}]},{&quot;citationID&quot;:&quot;MENDELEY_CITATION_42c6cd9b-71e3-4d93-bc4d-8b11caa8d837&quot;,&quot;properties&quot;:{&quot;noteIndex&quot;:0},&quot;isEdited&quot;:false,&quot;manualOverride&quot;:{&quot;isManuallyOverridden&quot;:false,&quot;citeprocText&quot;:&quot;(Nurmalasari et al., 2021)&quot;,&quot;manualOverrideText&quot;:&quot;&quot;},&quot;citationTag&quot;:&quot;MENDELEY_CITATION_v3_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&quot;,&quot;citationItems&quot;:[{&quot;id&quot;:&quot;c5640d55-b1ce-3c67-b093-fd243bc656e4&quot;,&quot;itemData&quot;:{&quot;type&quot;:&quot;article-journal&quot;,&quot;id&quot;:&quot;c5640d55-b1ce-3c67-b093-fd243bc656e4&quot;,&quot;title&quot;:&quot;Karakteristik Tempat Penampungan Air Bersih dengan  Keberadaan Jentik Nyamuk Aedes Aegypti &quot;,&quot;author&quot;:[{&quot;family&quot;:&quot;Nurmalasari&quot;,&quot;given&quot;:&quot;&quot;,&quot;parse-names&quot;:false,&quot;dropping-particle&quot;:&quot;&quot;,&quot;non-dropping-particle&quot;:&quot;&quot;},{&quot;family&quot;:&quot;Wiwik Eko Pertiwi&quot;,&quot;given&quot;:&quot;&quot;,&quot;parse-names&quot;:false,&quot;dropping-particle&quot;:&quot;&quot;,&quot;non-dropping-particle&quot;:&quot;&quot;},{&quot;family&quot;:&quot;Sadya Bustomi&quot;,&quot;given&quot;:&quot;&quot;,&quot;parse-names&quot;:false,&quot;dropping-particle&quot;:&quot;&quot;,&quot;non-dropping-particle&quot;:&quot;&quot;}],&quot;container-title&quot;:&quot;Journal Of Health Science Community&quot;,&quot;issued&quot;:{&quot;date-parts&quot;:[[2021,11,2]]},&quot;page&quot;:&quot;9-17&quot;,&quot;abstract&quot;:&quot;ABSTRAK \nKeberadaan jentik nyamuk Aedes Aegypti merupakan indikator terdapatnya populasi nyamuk \nAedes Aegypti. Angka Bebas Jentik merupakan salah satu indikator wilayah bebas DBD. \nKelurahan Mekarsari merupakan kelurahan dengan ABJ terendah yaitu 72%, angka tersebut \nbelum mencapai target nasional yaitu &gt; 95%. Penelitian ini bertujuan untuk mengetahui \nhubungan antara karakteristik tempat penampungan air bersih dengan keberadaan jentik \nnyamuk Aedes Aegypti di Kelurahan Mekarsari Kota Cilegon Tahun 2021. Desain penelitian \nini adalah cross sectional. Pengambilan sampel menggunakan metode accidental sampling \ndengan sampel sebanyak 76. Hasil analisis univariat menunjukkan dari 76 rumah sebanyak \n55,3% yang terdapat jentik nyamuk Aedes Aegypti, sebanyak 27,6% yang memiliki Tempat \nPenampungan Air (TPA) dengan bahan berisiko, sebanyak 71,1% yang memiliki TPA tanpa \npenutup, dan sebanyak 55,3% yang memiliki TPA berwarna gelap. Hasil analisis bivariat \nmenunjukkan bahwa bahan TPA (P Value = 0,012), keberadaan penutup TPA (P Value = \n0,004), dan warna TPA (P Value = 0,047) memiliki hubungan yang bermakna dengan \nkeberadaan jentik nyamuk Aedes Aegypti. Sedangkan letak TPA (P Value = 0,232) tidak \nmemiliki hubungan yang bermakna dengan keberadaan jentik nyamuk Aedes Aegypti. \nDiharapkan instansi terkait dapat mengaktifkan kader Juru Pemantau Jentik (Jumantik) pada \nsetiap RT agar kegiatan pemeriksaan jentik dapat dilakukan secara berkala.&quot;,&quot;volume&quot;:&quot;2&quot;,&quot;container-title-short&quot;:&quot;&quot;},&quot;isTemporary&quot;:false,&quot;suppress-author&quot;:false,&quot;composite&quot;:false,&quot;author-only&quot;:false}]},{&quot;citationID&quot;:&quot;MENDELEY_CITATION_89dd27ad-aae7-455e-9f13-cfc91d463f61&quot;,&quot;properties&quot;:{&quot;noteIndex&quot;:0},&quot;isEdited&quot;:false,&quot;manualOverride&quot;:{&quot;isManuallyOverridden&quot;:false,&quot;citeprocText&quot;:&quot;(Santi &amp;#38; Ardillah, 2021)&quot;,&quot;manualOverrideText&quot;:&quot;&quot;},&quot;citationTag&quot;:&quot;MENDELEY_CITATION_v3_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&quot;,&quot;citationItems&quot;:[{&quot;id&quot;:&quot;f02199a2-565d-3fc6-bef1-242da8e80f55&quot;,&quot;itemData&quot;:{&quot;type&quot;:&quot;article-journal&quot;,&quot;id&quot;:&quot;f02199a2-565d-3fc6-bef1-242da8e80f55&quot;,&quot;title&quot;:&quot;Faktor Risiko Lingkungan Rumah terhadap Keberadaan Jentik Nyamuk di Lubuk Linggau Timur I&quot;,&quot;author&quot;:[{&quot;family&quot;:&quot;Santi&quot;,&quot;given&quot;:&quot;Veni Lara&quot;,&quot;parse-names&quot;:false,&quot;dropping-particle&quot;:&quot;&quot;,&quot;non-dropping-particle&quot;:&quot;&quot;},{&quot;family&quot;:&quot;Ardillah&quot;,&quot;given&quot;:&quot;Yustini&quot;,&quot;parse-names&quot;:false,&quot;dropping-particle&quot;:&quot;&quot;,&quot;non-dropping-particle&quot;:&quot;&quot;}],&quot;container-title&quot;:&quot;Jurnal Kesehatan Komunitas&quot;,&quot;DOI&quot;:&quot;10.25311/keskom.vol7.iss3.902&quot;,&quot;ISSN&quot;:&quot;2088-7612&quot;,&quot;issued&quot;:{&quot;date-parts&quot;:[[2021,12,31]]},&quot;page&quot;:&quot;310-315&quot;,&quot;abstract&quot;:&quot;Background: The existence of Aedes sp. is an indicator of the presence of a population of Aedes sp. environmental conditions also greatly affect the incidence of dengue disease, it is also related to the presence of larvae. Citra Medika Health center’s working area is a contributor of Dengue Hemorrhagic Fever (DHF) incidence with increased DHF cased from 2016-2018. Objective: to analyze the relationship between environmental conditions and the presence of Aedes sp. in the Citra Medika Health Center, Lubuk Linggau Timur District 1 in 2020. Methods: It was quantitative research with a cross-sectional design approach. The total sample was 91 respondents, who have met predetermined criteria using the purposive sampling technique, with inclusion criteria and exclusion criteria. The data used in this study are secondary data from Citra Medika Health Center and primary data obtained from interviews and direct observation. Result: It showed that there was a relationship between the implementation of Mosquito Breeding Eradication (p-value 0,047) and the presence of solid waste (p-value 0.039) with the presence of Aedes sp. larvae. Conclusion: This study concludes that the presence of Aedes sp. larvae are caused by factors such as the implementation of Mosquito breeding Eradication DBD and the presence of solid waste.&quot;,&quot;publisher&quot;:&quot;LPPM Hang Tuah Pekanbaru&quot;,&quot;issue&quot;:&quot;3&quot;,&quot;volume&quot;:&quot;7&quot;,&quot;container-title-short&quot;:&quot;&quot;},&quot;isTemporary&quot;:false,&quot;suppress-author&quot;:false,&quot;composite&quot;:false,&quot;author-only&quot;:false}]},{&quot;citationID&quot;:&quot;MENDELEY_CITATION_0aa544cb-ec59-4aec-ae79-30ecfb9f1b6c&quot;,&quot;properties&quot;:{&quot;noteIndex&quot;:0},&quot;isEdited&quot;:false,&quot;manualOverride&quot;:{&quot;isManuallyOverridden&quot;:false,&quot;citeprocText&quot;:&quot;(Ashari et al., 2023)&quot;,&quot;manualOverrideText&quot;:&quot;&quot;},&quot;citationTag&quot;:&quot;MENDELEY_CITATION_v3_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&quot;,&quot;citationItems&quot;:[{&quot;id&quot;:&quot;738481aa-14af-3085-a94e-fd4434e1023c&quot;,&quot;itemData&quot;:{&quot;type&quot;:&quot;article-journal&quot;,&quot;id&quot;:&quot;738481aa-14af-3085-a94e-fd4434e1023c&quot;,&quot;title&quot;:&quot;Keberadaan jentik nyamuk aedes aegypti dengan kejadian demam berdarah dengue (DBD)&quot;,&quot;author&quot;:[{&quot;family&quot;:&quot;Ashari&quot;,&quot;given&quot;:&quot;Irwan&quot;,&quot;parse-names&quot;:false,&quot;dropping-particle&quot;:&quot;&quot;,&quot;non-dropping-particle&quot;:&quot;&quot;},{&quot;family&quot;:&quot;Kurrohman&quot;,&quot;given&quot;:&quot;Taufik&quot;,&quot;parse-names&quot;:false,&quot;dropping-particle&quot;:&quot;&quot;,&quot;non-dropping-particle&quot;:&quot;&quot;},{&quot;family&quot;:&quot;Aba&quot;,&quot;given&quot;:&quot;Matheus&quot;,&quot;parse-names&quot;:false,&quot;dropping-particle&quot;:&quot;&quot;,&quot;non-dropping-particle&quot;:&quot;&quot;},{&quot;family&quot;:&quot;Surjati&quot;,&quot;given&quot;:&quot;Endang&quot;,&quot;parse-names&quot;:false,&quot;dropping-particle&quot;:&quot;&quot;,&quot;non-dropping-particle&quot;:&quot;&quot;},{&quot;family&quot;:&quot;Efendi&quot;,&quot;given&quot;:&quot;Efendi&quot;,&quot;parse-names&quot;:false,&quot;dropping-particle&quot;:&quot;&quot;,&quot;non-dropping-particle&quot;:&quot;&quot;}],&quot;container-title&quot;:&quot;Holistik Jurnal Kesehatan&quot;,&quot;DOI&quot;:&quot;10.33024/hjk.v17i1.9257&quot;,&quot;ISSN&quot;:&quot;1978-3337&quot;,&quot;issued&quot;:{&quot;date-parts&quot;:[[2023,3,10]]},&quot;page&quot;:&quot;23-29&quot;,&quot;abstract&quot;:&quot;Background: The incidence of dengue fever in the City of Bandung is still a problem that must be resolved immediately. Efforts to eradicate mosquito nests are one of the most effective ways to reduce disease transmission. Eradication can be carried out from mosquitoes still in the form of larvae.Purpose: To determine the relationship between the presence of aedes aegypti mosquito larvae with the incidence of dengue haemorrhagic fever.Method: A cross-sectional study was conducted in the working area of Puter Health Centre. The research sample was taken using the stratified random sampling technique, which was 63 respondents. The instrument in this study was to use a checklist sheet using the observation method. Data analysis using chi-square test.Results: Most of the houses observed did not have mosquito larvae, of 63.5 per cent, and most did not suffer from dengue haemorrhagic fever, which was 82.5 per cent. There is a relationship between the presence of mosquito larvae and the incidence of dengue haemorrhagic fever.Conclusion: People who live in homes with mosquito larvae are 6.5 times more likely to suffer from dengue haemorrhagic fever compared to people who live in homes where there are no mosquito larvae.Suggestion: To the Public Health Centre to optimize larva monitor cadres to carry out monitoring every week at people's homes.Keywords: Dengue hemorrhagic fever; Larvae; Aedes aegyptiPendahuluan: Kejadian demam berdarah di Kota Bandung masih menjadi permasalahan yang harus segera diselesaikan. Upaya pemberantasan sarang nyamuk adalah salah satu cara yang cukup efektif dalam menekan penularan penyakit. Pemberantasan dapat dilakukan dari nyamuk masih dalam bentuk larva atau jentik.Tujuan: Untuk mengetahui keberadaan jentik nyamuk aedes aegypti dengan kejadian demam berdarah dengue.Metode: Penelitian cross sectional dilakukan di wilayah kerja Puskesmas Puter. Sampel penelitian diambil dengan teknik stratified random sampling yaitu sebanyak 63 responden. Instrumen dalam penelitian ini yaitu menggunakan lembar checklist dengan menggunakan metode observasi. Analisis data menggunakan uji chi square.Hasil: Sebagian besar rumah yang di observasi tidak terdapat jentik nyamuk yaitu 63,5 persen, dan sebagian besar tidak menderita demam berdarah dengue yaitu 82,5 persen. Ada hubungan antara keberadaan jentik nyamuk dengan kejadian demam berdarah dengue.Simpulan: Orang yang tinggal di rumah yang terdapat jentik nyamuk berpeluang 6,5 kali menderita demam berdarah dengue dibandingkan dengan orang yang tinggal di rumah yang tidak terdapat jentik nyamuk.Saran: Kepada pihak Puskesmas agar mengoptimalkan kader jumantik untuk melakukan monitoring setiap minggu ke rumah-rumah masyarakat. &quot;,&quot;publisher&quot;:&quot;Universitas Malahayati Bandar Lampung&quot;,&quot;issue&quot;:&quot;1&quot;,&quot;volume&quot;:&quot;17&quot;,&quot;container-title-short&quot;:&quot;&quot;},&quot;isTemporary&quot;:false,&quot;suppress-author&quot;:false,&quot;composite&quot;:false,&quot;author-only&quot;:false}]},{&quot;citationID&quot;:&quot;MENDELEY_CITATION_e641e11c-daf3-424c-a3d0-15a5494ef985&quot;,&quot;properties&quot;:{&quot;noteIndex&quot;:0},&quot;isEdited&quot;:false,&quot;manualOverride&quot;:{&quot;isManuallyOverridden&quot;:false,&quot;citeprocText&quot;:&quot;(Sari et al., 2022)&quot;,&quot;manualOverrideText&quot;:&quot;&quot;},&quot;citationTag&quot;:&quot;MENDELEY_CITATION_v3_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&quot;,&quot;citationItems&quot;:[{&quot;id&quot;:&quot;b31973c3-92e7-390c-918e-55015648a23b&quot;,&quot;itemData&quot;:{&quot;type&quot;:&quot;article-journal&quot;,&quot;id&quot;:&quot;b31973c3-92e7-390c-918e-55015648a23b&quot;,&quot;title&quot;:&quot;Pemberdayaan Masyarakat dalam Upaya Pencegahan Demam Berdarah Dengue DBD di Puskesmas Karangdoro&quot;,&quot;author&quot;:[{&quot;family&quot;:&quot;Sari&quot;,&quot;given&quot;:&quot;Rita Kartika&quot;,&quot;parse-names&quot;:false,&quot;dropping-particle&quot;:&quot;&quot;,&quot;non-dropping-particle&quot;:&quot;&quot;},{&quot;family&quot;:&quot;Djamaluddin&quot;,&quot;given&quot;:&quot;Imam&quot;,&quot;parse-names&quot;:false,&quot;dropping-particle&quot;:&quot;&quot;,&quot;non-dropping-particle&quot;:&quot;&quot;},{&quot;family&quot;:&quot;Djam’an&quot;,&quot;given&quot;:&quot;Qathrunnada&quot;,&quot;parse-names&quot;:false,&quot;dropping-particle&quot;:&quot;&quot;,&quot;non-dropping-particle&quot;:&quot;&quot;},{&quot;family&quot;:&quot;Sembodo&quot;,&quot;given&quot;:&quot;Tjatur&quot;,&quot;parse-names&quot;:false,&quot;dropping-particle&quot;:&quot;&quot;,&quot;non-dropping-particle&quot;:&quot;&quot;}],&quot;container-title&quot;:&quot;Jurnal ABDIMAS-KU: Jurnal Pengabdian Masyarakat Kedokteran&quot;,&quot;DOI&quot;:&quot;10.30659/abdimasku.1.1.25-33&quot;,&quot;ISSN&quot;:&quot;2809-915X&quot;,&quot;issued&quot;:{&quot;date-parts&quot;:[[2022,1,11]]},&quot;page&quot;:&quot;25&quot;,&quot;abstract&quot;:&quot;&lt;p&gt;Salah satu jenis penyakit menular yang menjadi endemik di Indonesia adalah demam berdarah dengue (DBD). Penyebaran DBD di Indonesia sangat dipengaruhi oleh mobilitas penduduk, kepadatan penduduk, dan kondisi lingkungan seperti keberadaan wadah/tempat buatan atau alami di tempat pembuangan sampah atau tempat sampah lainnya. Infeksi Dengue merupakan masalah kesehatan masyarakat. Masalah kesehatan tersebut belum berhasil mencapai “Indonesia Sehat” sebagaimana yang dikehendaki dalam Rencana Pembangunan Jangka Panjang Nasional salah satunya masih terdapat penyakit menular yang menjadi endemik di Indonesia adalah demam berdarah dengue (DBD). Di Indonesia insiden DBD masih tinggi dan penyebarannya semakin meluas, sehingga dibutuhkan pengendalian vector yang lebih intensif. Demam Berdarah Dengue (DBD) merupakan penyakit yang menimbulkan masalah bagi masyarakat.  WHO melaporkan bahwa setiap tahunnya 50 juta penduduk dunia terinfeksi virus dengue dan 2,5% dari mereka meninggal dunia. Tujuan memberdayakan masyarakat dalam upaya pencegahan DBD di Puskesmas Karangdoro, Tempat pelaksanaan edukasi masyarakat di Puskesmas Karangdoro, Waktu pelaksanaan pelatihan tanggal 11 Mei 2021. Responden masyarakat, dan petugas puskesmas Karangdoro berjumlah 65 orang. Metode pelaksanaan kegiatan dengan metode berbasis kelompok yang dilakukan secara komprehensif, mulai dari koordinasi dengan pengambil kebijakan di Puskesmas Karangdoro, pendekatan dan koordinasi dengan masyarakat, edukasi pada masyarakat dan pendampingan, dan diskusi. Kegiatan tim pengabdian masyarakat dilakukan secara terukur dan proses monev untuk mengukur ketercapaian target dan luaran, melalui peran masyarakat dan puskesmas sehingga dapat meningkatkan derajad kesehatan pada masyarakat. Hasil pelaksanaan edukasi pada masyarakat mendapatkan pengetahuan dan wawasan tentang DBD sehingga masyarakat dapat diberdayakan untuk ikut serta dalam pencegahan DBD. Kata kunci: Demam berdarah dengue; endemi; pemberdayaan masyarakat; derajad kesehatan masyarakat&lt;/p&gt;&quot;,&quot;issue&quot;:&quot;1&quot;,&quot;volume&quot;:&quot;1&quot;,&quot;container-title-short&quot;:&quot;&quot;},&quot;isTemporary&quot;:false,&quot;suppress-author&quot;:false,&quot;composite&quot;:false,&quot;author-only&quot;:false}]},{&quot;citationID&quot;:&quot;MENDELEY_CITATION_e82a6147-dc20-4807-91e2-53c6be7fcfcc&quot;,&quot;properties&quot;:{&quot;noteIndex&quot;:0},&quot;isEdited&quot;:false,&quot;manualOverride&quot;:{&quot;isManuallyOverridden&quot;:false,&quot;citeprocText&quot;:&quot;(Kementerian Kesehatan Republik Indonesia, 2024)&quot;,&quot;manualOverrideText&quot;:&quot;&quot;},&quot;citationTag&quot;:&quot;MENDELEY_CITATION_v3_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&quot;,&quot;citationItems&quot;:[{&quot;id&quot;:&quot;4375706e-8b98-375e-87e9-3c8d3ef4e19d&quot;,&quot;itemData&quot;:{&quot;type&quot;:&quot;webpage&quot;,&quot;id&quot;:&quot;4375706e-8b98-375e-87e9-3c8d3ef4e19d&quot;,&quot;title&quot;:&quot;Waspada DBD di Musim Kemarau&quot;,&quot;author&quot;:[{&quot;family&quot;:&quot;Kementerian Kesehatan Republik Indonesia&quot;,&quot;given&quot;:&quot;&quot;,&quot;parse-names&quot;:false,&quot;dropping-particle&quot;:&quot;&quot;,&quot;non-dropping-particle&quot;:&quot;&quot;}],&quot;container-title&quot;:&quot;https://kemkes.go.id/id/waspada-dbd-di-musim-kemarau&quot;,&quot;issued&quot;:{&quot;date-parts&quot;:[[2024,6,16]]},&quot;container-title-short&quot;:&quot;&quot;},&quot;isTemporary&quot;:false,&quot;suppress-author&quot;:false,&quot;composite&quot;:false,&quot;author-only&quot;:false}]},{&quot;citationID&quot;:&quot;MENDELEY_CITATION_38a37ea1-6a6d-48fb-94b7-72f0fc8ff15d&quot;,&quot;properties&quot;:{&quot;noteIndex&quot;:0},&quot;isEdited&quot;:false,&quot;manualOverride&quot;:{&quot;isManuallyOverridden&quot;:false,&quot;citeprocText&quot;:&quot;(health.detik.com, 2025)&quot;,&quot;manualOverrideText&quot;:&quot;&quot;},&quot;citationTag&quot;:&quot;MENDELEY_CITATION_v3_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&quot;,&quot;citationItems&quot;:[{&quot;id&quot;:&quot;f58324ca-6b90-34a2-9db0-a796eb847196&quot;,&quot;itemData&quot;:{&quot;type&quot;:&quot;webpage&quot;,&quot;id&quot;:&quot;f58324ca-6b90-34a2-9db0-a796eb847196&quot;,&quot;title&quot;:&quot;Angka DBD RI Ngegas di Awal 2025, Kemenkes Catat 10 Ribu Kasus-48 Kematian&quot;,&quot;author&quot;:[{&quot;family&quot;:&quot;health.detik.com&quot;,&quot;given&quot;:&quot;&quot;,&quot;parse-names&quot;:false,&quot;dropping-particle&quot;:&quot;&quot;,&quot;non-dropping-particle&quot;:&quot;&quot;}],&quot;container-title&quot;:&quot;https://health.detik.com/berita-detikhealth/d-7786945/angka-dbd-ri-ngegas-di-awal-2025-kemenkes-catat-10-ribu-kasus-48-kematian&quot;,&quot;issued&quot;:{&quot;date-parts&quot;:[[2025,2,20]]},&quot;container-title-short&quot;:&quot;&quot;},&quot;isTemporary&quot;:false,&quot;suppress-author&quot;:false,&quot;composite&quot;:false,&quot;author-only&quot;:false}]},{&quot;citationID&quot;:&quot;MENDELEY_CITATION_3390f638-4ded-40e0-b4dc-0a02a0cbf048&quot;,&quot;properties&quot;:{&quot;noteIndex&quot;:0},&quot;isEdited&quot;:false,&quot;manualOverride&quot;:{&quot;isManuallyOverridden&quot;:true,&quot;citeprocText&quot;:&quot;(Kejadian Kasus Demam Berdarah Dengue di Kabupaten Kediri Tahun &amp;#38; Regina Istiqlala, 2024)&quot;,&quot;manualOverrideText&quot;:&quot;(Regina Istiqlala, 2024)&quot;},&quot;citationTag&quot;:&quot;MENDELEY_CITATION_v3_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&quot;,&quot;citationItems&quot;:[{&quot;id&quot;:&quot;f5358487-be47-37ad-85b3-82511dfae98c&quot;,&quot;itemData&quot;:{&quot;type&quot;:&quot;article-journal&quot;,&quot;id&quot;:&quot;f5358487-be47-37ad-85b3-82511dfae98c&quot;,&quot;title&quot;:&quot;E-ISSN : XXXX-XXXX Pemetaan Kejadian Kasus Demam Berdarah …&quot;,&quot;author&quot;:[{&quot;family&quot;:&quot;Kejadian Kasus Demam Berdarah Dengue di Kabupaten Kediri Tahun&quot;,&quot;given&quot;:&quot;Pemetaan&quot;,&quot;parse-names&quot;:false,&quot;dropping-particle&quot;:&quot;&quot;,&quot;non-dropping-particle&quot;:&quot;&quot;},{&quot;family&quot;:&quot;Regina Istiqlala&quot;,&quot;given&quot;:&quot;Dwi&quot;,&quot;parse-names&quot;:false,&quot;dropping-particle&quot;:&quot;&quot;,&quot;non-dropping-particle&quot;:&quot;&quot;}],&quot;container-title&quot;:&quot;Public Health Journal | Dwi Regina Istiqlala&quot;,&quot;DOI&quot;:&quot;10.5281/zenodo.14561193&quot;,&quot;ISSN&quot;:&quot;3047-9126&quot;,&quot;URL&quot;:&quot;https://doi.org/10.5281/zenodo.14561193&quot;,&quot;issued&quot;:{&quot;date-parts&quot;:[[2024]]},&quot;abstract&quot;:&quot;Background: The cases of dengue fever (DBD) in Indonesia show a fluctuating trend. DBD remains a public health issue because it affects all age groups and can lead to death. Efforts to control and prevent DBD are crucial to reduce its impact on the community. The purpose of this study is to illustrate the distribution pattern of DBD cases in Kediri Regency in the form of a map. Methods: This study uses a descriptive observational quantitative research design. The research analyzes secondary data obtained from the Kediri Regency Health Office using Geographic Information System (GIS). Data was collected from routine health reports and mapped to identify spatial patterns of DBD cases across the subdistricts. Results: The subdistrict with the highest DBD cases is Pare with the highest number of cases, totaling 106,968 cases, followed by Mojo subdistrict with 87,280 cases. The subdistrict with the lowest cases is Kunjang, with 32,641 DBD cases. The distribution pattern of these cases indicates areas with higher population density and environmental factors may contribute to the increased incidence in certain subdistricts. Conclusions: Optimal handling and prevention of DBD cases should be implemented to prevent an increase in DBD cases. Additionally, targeted interventions in high-risk subdistricts, such as Pare and Mojo, are essential to reduce the overall incidence of DBD.&quot;,&quot;issue&quot;:&quot;02&quot;,&quot;volume&quot;:&quot;01&quot;,&quot;container-title-short&quot;:&quot;&quot;},&quot;isTemporary&quot;:false,&quot;suppress-author&quot;:false,&quot;composite&quot;:false,&quot;author-only&quot;:false}]},{&quot;citationID&quot;:&quot;MENDELEY_CITATION_bcb94b3a-da6f-425d-977c-ba022e638b57&quot;,&quot;properties&quot;:{&quot;noteIndex&quot;:0},&quot;isEdited&quot;:false,&quot;manualOverride&quot;:{&quot;isManuallyOverridden&quot;:false,&quot;citeprocText&quot;:&quot;(Tahulending et al., 2024)&quot;,&quot;manualOverrideText&quot;:&quot;&quot;},&quot;citationTag&quot;:&quot;MENDELEY_CITATION_v3_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&quot;,&quot;citationItems&quot;:[{&quot;id&quot;:&quot;cc388acd-150d-332d-929c-822ccc2c96b4&quot;,&quot;itemData&quot;:{&quot;type&quot;:&quot;article-journal&quot;,&quot;id&quot;:&quot;cc388acd-150d-332d-929c-822ccc2c96b4&quot;,&quot;title&quot;:&quot;Perilaku Nyamuk Anopheles sp., Vektor Penyakit Malaria di Pulau Lembeh, Kota Bitung, Sulawesi Utara&quot;,&quot;author&quot;:[{&quot;family&quot;:&quot;Tahulending&quot;,&quot;given&quot;:&quot;Jane&quot;,&quot;parse-names&quot;:false,&quot;dropping-particle&quot;:&quot;&quot;,&quot;non-dropping-particle&quot;:&quot;&quot;},{&quot;family&quot;:&quot;Kawatu&quot;,&quot;given&quot;:&quot;Paul&quot;,&quot;parse-names&quot;:false,&quot;dropping-particle&quot;:&quot;&quot;,&quot;non-dropping-particle&quot;:&quot;&quot;},{&quot;family&quot;:&quot;Joseph&quot;,&quot;given&quot;:&quot;Woodford&quot;,&quot;parse-names&quot;:false,&quot;dropping-particle&quot;:&quot;&quot;,&quot;non-dropping-particle&quot;:&quot;&quot;}],&quot;container-title&quot;:&quot;JURNAL BIOS LOGOS&quot;,&quot;container-title-short&quot;:&quot;J Bios Logos&quot;,&quot;DOI&quot;:&quot;10.35799/jbl.v14i2.56195&quot;,&quot;ISSN&quot;:&quot;2088-9569&quot;,&quot;issued&quot;:{&quot;date-parts&quot;:[[2024,7,31]]},&quot;page&quot;:&quot;1-11&quot;,&quot;abstract&quot;:&quot;Malaria is an infectious disease still health problem, especially in eastern Indonesia. The Ministry of Health targets by 2030, Indonesia will achieve malaria-free areas starting from district/city level to provincial level. The Bitung City Government strongly supports this program, so that elimination efforts are increasingly focused on areas with high cases, namely Lembeh Island. Factors such as topographic conditions with hilly areas surrounded by sea, tropical climate, high rainfall, and lots of standing water create an ideal habitat for the breeding of Anopheles sp. Based on the malaria information system report, the incidence reached 95 cases (2022) and 32 cases (2023). The research aims to analyze the behavior of Anopheles sp. The research used qualitative analysis with secondary data from BTKLPP Class I Manado (2023). Anopheles subpictus is the dominant species (91.62%) which actively sucks blood inside and outside the house. There was no significant relationship between vector density and temperature (P = 0.147) and air humidity (P = 0.233). 36.79% of the area has potential to become receptive Pasir Panjang, Pamurutan and Ketang. The behavior of A. subpictus, very important in determining appropriate vector control methods.&quot;,&quot;publisher&quot;:&quot;Universitas Sam Ratulangi&quot;,&quot;issue&quot;:&quot;2&quot;,&quot;volume&quot;:&quot;14&quot;},&quot;isTemporary&quot;:false,&quot;suppress-author&quot;:false,&quot;composite&quot;:false,&quot;author-only&quot;:false}]},{&quot;citationID&quot;:&quot;MENDELEY_CITATION_9e7a8dcf-f4e4-41ef-9639-7332609fd090&quot;,&quot;properties&quot;:{&quot;noteIndex&quot;:0},&quot;isEdited&quot;:false,&quot;manualOverride&quot;:{&quot;isManuallyOverridden&quot;:false,&quot;citeprocText&quot;:&quot;(Dewi &amp;#38; Putri, 2024)&quot;,&quot;manualOverrideText&quot;:&quot;&quot;},&quot;citationTag&quot;:&quot;MENDELEY_CITATION_v3_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&quot;,&quot;citationItems&quot;:[{&quot;id&quot;:&quot;74a7ee67-9fae-303a-b7d9-2155e72203aa&quot;,&quot;itemData&quot;:{&quot;type&quot;:&quot;article-journal&quot;,&quot;id&quot;:&quot;74a7ee67-9fae-303a-b7d9-2155e72203aa&quot;,&quot;title&quot;:&quot;IDENTIFIKASI LARVA NYAMUK ANOPHELES SEBAGAI VEKTOR MALARIA DI KECAMATAN SAMIGALUH KABUPATEN KULON PROGO&quot;,&quot;author&quot;:[{&quot;family&quot;:&quot;Dewi&quot;,&quot;given&quot;:&quot;Sinta&quot;,&quot;parse-names&quot;:false,&quot;dropping-particle&quot;:&quot;&quot;,&quot;non-dropping-particle&quot;:&quot;&quot;},{&quot;family&quot;:&quot;Putri&quot;,&quot;given&quot;:&quot;Novita Eka&quot;,&quot;parse-names&quot;:false,&quot;dropping-particle&quot;:&quot;&quot;,&quot;non-dropping-particle&quot;:&quot;&quot;}],&quot;container-title&quot;:&quot;Jurnal Kesehatan Tambusai&quot;,&quot;DOI&quot;:&quot;10.31004/jkt.v5i4.34431&quot;,&quot;ISSN&quot;:&quot;2774-5848&quot;,&quot;issued&quot;:{&quot;date-parts&quot;:[[2024,11,29]]},&quot;page&quot;:&quot;11117-11123&quot;,&quot;abstract&quot;:&quot;&lt;p&gt;Malaria merupakan penyakit menular yang disebabkan oleh parasit (Protozoa) dari genus Plasmodium, yang hidup dan berkembang biak dalam sel darah merah manusia dan berpotensi menimbulkan kejadian luar biasa (KLB). Penyakit malaria secara alamiah menular dari gigitan nyamuk betina yaitu Anopheles sebagai vektor nya, tujuan dari penelitian ini mengidentifikasi larva nyamuk Anopheles  pada tempat perindukan nyamuk, mengetahui kepadatan larva nyamuk di Kecamatan Samigaluh serta mengetahui kecamatan samigaluh masih berisiko mengalami kejadian malaria . Penelitian ini menggunakan metode Deskriptif Kuantitatif dengan desain Cross  Sectional, populasi pada penelitian ini adalah seluruh tempat perindukan larva nyamuk Anopheles, sampel pada penelitian ini adalah berupa semua larva nyamuk Anopheles ditempat perindukan, metode sampling pada penelitan ini adalah menggunakan metode Purposive Sampling. Hasil penelitian disajikan dalam bentuk gambar dan tabel dengan menggunakan rumus untuk menghitung kepadatan larva, hasil penelitian larva Anopheles hanya di temukan tiga ekor untuk dua kali pencidukan, larva Anopheles ditemukan di genangan air yang sama saat pencidukan pertama dan kedua. Banyak ditemukan larva nyamuk Culex di karenakan tempat perindukan yang sama di luar rumah. Kepadatan larva tertinggi dengan dihitung semua larva antara Culex dan Anopheles ada di genangan air dengan kepadatan larva 5,22. Kepadatan larva Anopheles pada sungai yang ditemukan satu ekor larva yaitu 0,025 sedangkan pada genangan air diperoleh dua larva dengan hitung kepadatan larva yaitu 0,05. Kecamatan Samigaluh Kelurahan Banjarsari Padukuhan Kaliwunglon tahun 2024 tidak berisiko malaria tetapi tidak menutup kemungkinan malaria bisa terjadi.&lt;/p&gt;&quot;,&quot;issue&quot;:&quot;4&quot;,&quot;volume&quot;:&quot;5&quot;,&quot;container-title-short&quot;:&quot;&quot;},&quot;isTemporary&quot;:false,&quot;suppress-author&quot;:false,&quot;composite&quot;:false,&quot;author-only&quot;:false}]},{&quot;citationID&quot;:&quot;MENDELEY_CITATION_93716d1f-4afb-41d3-a94e-90a3ca86d95c&quot;,&quot;properties&quot;:{&quot;noteIndex&quot;:0},&quot;isEdited&quot;:false,&quot;manualOverride&quot;:{&quot;isManuallyOverridden&quot;:false,&quot;citeprocText&quot;:&quot;(Ayuningtiyas Tuti et al., 2024)&quot;,&quot;manualOverrideText&quot;:&quot;&quot;},&quot;citationTag&quot;:&quot;MENDELEY_CITATION_v3_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&quot;,&quot;citationItems&quot;:[{&quot;id&quot;:&quot;e67172da-bf35-3dfb-9b97-885d8564c05f&quot;,&quot;itemData&quot;:{&quot;type&quot;:&quot;article-journal&quot;,&quot;id&quot;:&quot;e67172da-bf35-3dfb-9b97-885d8564c05f&quot;,&quot;title&quot;:&quot;Efektivitas Larvasida Alami Terhadap Nyamuk Culex Quinquefasciatus di Kota Pekalongan&quot;,&quot;author&quot;:[{&quot;family&quot;:&quot;Ayuningtiyas Tuti&quot;,&quot;given&quot;:&quot;Dita&quot;,&quot;parse-names&quot;:false,&quot;dropping-particle&quot;:&quot;&quot;,&quot;non-dropping-particle&quot;:&quot;&quot;},{&quot;family&quot;:&quot;Lu’lu Fitriyani&quot;,&quot;given&quot;:&quot;Nur&quot;,&quot;parse-names&quot;:false,&quot;dropping-particle&quot;:&quot;&quot;,&quot;non-dropping-particle&quot;:&quot;&quot;},{&quot;family&quot;:&quot;Dara Juanita&quot;,&quot;given&quot;:&quot;Karoma&quot;,&quot;parse-names&quot;:false,&quot;dropping-particle&quot;:&quot;&quot;,&quot;non-dropping-particle&quot;:&quot;&quot;},{&quot;family&quot;:&quot;Salsabila&quot;,&quot;given&quot;:&quot;Intan&quot;,&quot;parse-names&quot;:false,&quot;dropping-particle&quot;:&quot;&quot;,&quot;non-dropping-particle&quot;:&quot;&quot;},{&quot;family&quot;:&quot;Adni&quot;,&quot;given&quot;:&quot;Lailatul&quot;,&quot;parse-names&quot;:false,&quot;dropping-particle&quot;:&quot;&quot;,&quot;non-dropping-particle&quot;:&quot;&quot;},{&quot;family&quot;:&quot;Aini Zahro&quot;,&quot;given&quot;:&quot;Reza&quot;,&quot;parse-names&quot;:false,&quot;dropping-particle&quot;:&quot;&quot;,&quot;non-dropping-particle&quot;:&quot;&quot;},{&quot;family&quot;:&quot;Fakarina&quot;,&quot;given&quot;:&quot;Fathimah&quot;,&quot;parse-names&quot;:false,&quot;dropping-particle&quot;:&quot;&quot;,&quot;non-dropping-particle&quot;:&quot;&quot;},{&quot;family&quot;:&quot;Irfiani&quot;,&quot;given&quot;:&quot;Widia&quot;,&quot;parse-names&quot;:false,&quot;dropping-particle&quot;:&quot;&quot;,&quot;non-dropping-particle&quot;:&quot;&quot;},{&quot;family&quot;:&quot;Fara Anindya&quot;,&quot;given&quot;:&quot;Labibah&quot;,&quot;parse-names&quot;:false,&quot;dropping-particle&quot;:&quot;&quot;,&quot;non-dropping-particle&quot;:&quot;&quot;}],&quot;container-title&quot;:&quot;JURNAL LITBANG KOTA PEKALONGAN&quot;,&quot;DOI&quot;:&quot;10.54911/litbang.v22i2.304&quot;,&quot;ISSN&quot;:&quot;2503-0728&quot;,&quot;URL&quot;:&quot;https://jurnal.pekalongankota.go.id/index.php/litbang/article/view/304&quot;,&quot;issued&quot;:{&quot;date-parts&quot;:[[2024,12,30]]},&quot;page&quot;:&quot;75-79&quot;,&quot;abstract&quot;:&quot;&lt;p&gt;Filariasis merupakan penyakit menular yang disebabkan oleh infeksi nematoda yang menyebar melalui vektor nyamuk Culex quinquefasciatus. Kota Pekalongan merupakan salah satu dari sembilan kabupaten/kota endemis filariasis di Provinsi Jawa Tengah. Oleh karena itu, diperlukan suatu upaya pengendalian yang tidak berdampak negatif terhadap lingkungan, yaitu melalui penggunaan larvasida nabati. Tujuan penelitian ini adalah untuk mengetahui efektivitas ekstrak larvasida nabati dari rimpang lengkuas, rimpang serai, daun sirih dan daun zodia. Penelitian ini menggunakan metode True Experiment. Sampel dalam penelitian ini adalah larva nyamuk Culex quinquefasciatus yang diambil secara acak. Ekstrak rimpang lengkuas, rimpang serai, dan daun sirih dibuat dengan variasi 1% dan 5% dengan volume 200 ml. Sedangkan ekstrak daun zodia dibuat dengan variasi 1% dengan volume 200 ml. Hasil penelitian menunjukkan bahwa semakin tinggi konsentrasi pakan maka persentase kematian larva semakin tinggi. Hal ini sejalan dengan penelitian yang dilakukan oleh Zunita (2018), bahwa semakin pekat konsentrasi suatu larutan maka semakin banyak racun yang tertelan oleh larva sehingga tingkat kematian larva semakin tinggi.&lt;/p&gt;&quot;,&quot;issue&quot;:&quot;2&quot;,&quot;volume&quot;:&quot;22&quot;,&quot;container-title-short&quot;:&quot;&quot;},&quot;isTemporary&quot;:false,&quot;suppress-author&quot;:false,&quot;composite&quot;:false,&quot;author-only&quot;:false}]},{&quot;citationID&quot;:&quot;MENDELEY_CITATION_8cec7227-c2e2-43cf-987c-573acf934ffa&quot;,&quot;properties&quot;:{&quot;noteIndex&quot;:0},&quot;isEdited&quot;:false,&quot;manualOverride&quot;:{&quot;isManuallyOverridden&quot;:false,&quot;citeprocText&quot;:&quot;(Ghiffari et al., 2024)&quot;,&quot;manualOverrideText&quot;:&quot;&quot;},&quot;citationTag&quot;:&quot;MENDELEY_CITATION_v3_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&quot;,&quot;citationItems&quot;:[{&quot;id&quot;:&quot;47376d19-4e61-394e-9444-b6d58662384b&quot;,&quot;itemData&quot;:{&quot;type&quot;:&quot;article-journal&quot;,&quot;id&quot;:&quot;47376d19-4e61-394e-9444-b6d58662384b&quot;,&quot;title&quot;:&quot;Penyuluhan Pencegahan Demam Dengue dan Pelatihan Juru Pemantau Jentik (Jumantik) di Desa Seri Kembang III Ogan Ilir&quot;,&quot;author&quot;:[{&quot;family&quot;:&quot;Ghiffari&quot;,&quot;given&quot;:&quot;Ahmad&quot;,&quot;parse-names&quot;:false,&quot;dropping-particle&quot;:&quot;&quot;,&quot;non-dropping-particle&quot;:&quot;&quot;},{&quot;family&quot;:&quot;Herudiansyah&quot;,&quot;given&quot;:&quot;Gumar&quot;,&quot;parse-names&quot;:false,&quot;dropping-particle&quot;:&quot;&quot;,&quot;non-dropping-particle&quot;:&quot;&quot;},{&quot;family&quot;:&quot;Gusmiatun&quot;,&quot;given&quot;:&quot;Gusmiatun&quot;,&quot;parse-names&quot;:false,&quot;dropping-particle&quot;:&quot;&quot;,&quot;non-dropping-particle&quot;:&quot;&quot;},{&quot;family&quot;:&quot;Kasra&quot;,&quot;given&quot;:&quot;Helwan&quot;,&quot;parse-names&quot;:false,&quot;dropping-particle&quot;:&quot;&quot;,&quot;non-dropping-particle&quot;:&quot;&quot;},{&quot;family&quot;:&quot;Nawawi&quot;,&quot;given&quot;:&quot;Sulton&quot;,&quot;parse-names&quot;:false,&quot;dropping-particle&quot;:&quot;&quot;,&quot;non-dropping-particle&quot;:&quot;&quot;},{&quot;family&quot;:&quot;Nabila&quot;,&quot;given&quot;:&quot;Amira Azza&quot;,&quot;parse-names&quot;:false,&quot;dropping-particle&quot;:&quot;&quot;,&quot;non-dropping-particle&quot;:&quot;&quot;},{&quot;family&quot;:&quot;Nabila&quot;,&quot;given&quot;:&quot;Sinta&quot;,&quot;parse-names&quot;:false,&quot;dropping-particle&quot;:&quot;&quot;,&quot;non-dropping-particle&quot;:&quot;&quot;}],&quot;container-title&quot;:&quot;Abdimas Universal&quot;,&quot;DOI&quot;:&quot;10.36277/abdimasuniversal.v6i1.430&quot;,&quot;ISSN&quot;:&quot;2684-7043&quot;,&quot;issued&quot;:{&quot;date-parts&quot;:[[2024,4,4]]},&quot;page&quot;:&quot;155-160&quot;,&quot;abstract&quot;:&quot;&lt;p&gt;Kasus Demam Dengue (DD) meningkat di Desa Seri Kembang III dengan satu orang anak meninggal dunia dan tiga orang dirawat di Rumah Sakit Daerah Kabupaten Ogan Ilir. Pemerintah meningkatkan kewaspadaan dengan cara mengadakan kegiatan peningkatan pengetahuan dan keterampilan masyarakat dengan berkolaborasi kepada akademia. Mahasiswa Kuliah Kerja Nyata Nyata (KKN) Universitas Muhammadiyah Palembang (UMP) bekerja sama dengan Fakultas Kedokteran UMP mengadakan kegiatan penyuluhan DD dan pelatihan Juru Pemantau Jentik (Jumantik). Kegiatan berupa penyuluhan serta evaluasi tingkat pengetahuan masyarakat melalui pretest dan posttest. Kegiatan selanjutnya berupa pelatihan keterampilan mengetahui jentik nyamuk, yang dilanjutkan dengan pengecekan ke rumah masyarakat terkena DD untuk mengedukasi dan mengetahui habitat perkembangbiakan jentik nyamuk Aedes aegypti di lingkungan sekitar pemukiman. Selesai kegiatan, diketahui pengetahuan masyarakat meningkat terkait gejala, penyebab, pencegahan dan peranan jumantik. Keterampilan peserta terkait habitat jentik nyamuk telah bertambah. Kegiatan seperti ini bermanfaat terkait pencegahan terhadap penularan DD.&lt;/p&gt;&quot;,&quot;issue&quot;:&quot;1&quot;,&quot;volume&quot;:&quot;6&quot;,&quot;container-title-short&quot;:&quot;&quot;},&quot;isTemporary&quot;:false,&quot;suppress-author&quot;:false,&quot;composite&quot;:false,&quot;author-only&quot;:false}]},{&quot;citationID&quot;:&quot;MENDELEY_CITATION_f71abdb8-6e45-42af-b8e0-dfde916e512a&quot;,&quot;properties&quot;:{&quot;noteIndex&quot;:0},&quot;isEdited&quot;:false,&quot;manualOverride&quot;:{&quot;isManuallyOverridden&quot;:false,&quot;citeprocText&quot;:&quot;(Made Hegard Sukmawati et al., 2022)&quot;,&quot;manualOverrideText&quot;:&quot;&quot;},&quot;citationTag&quot;:&quot;MENDELEY_CITATION_v3_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&quot;,&quot;citationItems&quot;:[{&quot;id&quot;:&quot;b682f3d6-857b-3331-a5ef-7fb2fc13f03c&quot;,&quot;itemData&quot;:{&quot;type&quot;:&quot;article-journal&quot;,&quot;id&quot;:&quot;b682f3d6-857b-3331-a5ef-7fb2fc13f03c&quot;,&quot;title&quot;:&quot;Pelatihan Kader Jumantik dalam Pemanfaatan Aplikasi Epicollect untuk Pemantauan Jentik Berkala&quot;,&quot;author&quot;:[{&quot;family&quot;:&quot;Made Hegard Sukmawati&quot;,&quot;given&quot;:&quot;Ni&quot;,&quot;parse-names&quot;:false,&quot;dropping-particle&quot;:&quot;&quot;,&quot;non-dropping-particle&quot;:&quot;&quot;},{&quot;family&quot;:&quot;Eka Pratiwi&quot;,&quot;given&quot;:&quot;Anny&quot;,&quot;parse-names&quot;:false,&quot;dropping-particle&quot;:&quot;&quot;,&quot;non-dropping-particle&quot;:&quot;&quot;},{&quot;family&quot;:&quot;Gede Pradnyawati&quot;,&quot;given&quot;:&quot;Luh&quot;,&quot;parse-names&quot;:false,&quot;dropping-particle&quot;:&quot;&quot;,&quot;non-dropping-particle&quot;:&quot;&quot;}],&quot;container-title&quot;:&quot;Warmadewa Minesterium Medical Journal |&quot;,&quot;ISSN&quot;:&quot;2829-0127&quot;,&quot;issued&quot;:{&quot;date-parts&quot;:[[2022]]},&quot;issue&quot;:&quot;2&quot;,&quot;volume&quot;:&quot;1&quot;,&quot;container-title-short&quot;:&quot;&quot;},&quot;isTemporary&quot;:false,&quot;suppress-author&quot;:false,&quot;composite&quot;:false,&quot;author-only&quot;:false}]},{&quot;citationID&quot;:&quot;MENDELEY_CITATION_92a8684c-2a75-4287-ab6d-02b79fbc4136&quot;,&quot;properties&quot;:{&quot;noteIndex&quot;:0},&quot;isEdited&quot;:false,&quot;manualOverride&quot;:{&quot;isManuallyOverridden&quot;:false,&quot;citeprocText&quot;:&quot;(Nurhakiki et al., 2024)&quot;,&quot;manualOverrideText&quot;:&quot;&quot;},&quot;citationTag&quot;:&quot;MENDELEY_CITATION_v3_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&quot;,&quot;citationItems&quot;:[{&quot;id&quot;:&quot;622c9882-cfc4-3346-a92d-b287ea225d8b&quot;,&quot;itemData&quot;:{&quot;type&quot;:&quot;article-journal&quot;,&quot;id&quot;:&quot;622c9882-cfc4-3346-a92d-b287ea225d8b&quot;,&quot;title&quot;:&quot;Studi Kepustakaan: Pengenalan 4 Algoritma Pada Pembelajaran Deep Learning Beserta Implikasinya&quot;,&quot;author&quot;:[{&quot;family&quot;:&quot;Nurhakiki&quot;,&quot;given&quot;:&quot;Jamiah&quot;,&quot;parse-names&quot;:false,&quot;dropping-particle&quot;:&quot;&quot;,&quot;non-dropping-particle&quot;:&quot;&quot;},{&quot;family&quot;:&quot;Yahfizham&quot;,&quot;given&quot;:&quot;Yahfizham&quot;,&quot;parse-names&quot;:false,&quot;dropping-particle&quot;:&quot;&quot;,&quot;non-dropping-particle&quot;:&quot;&quot;},{&quot;family&quot;:&quot;William&quot;,&quot;given&quot;:&quot;Jl&quot;,&quot;parse-names&quot;:false,&quot;dropping-particle&quot;:&quot;&quot;,&quot;non-dropping-particle&quot;:&quot;&quot;},{&quot;family&quot;:&quot;Ps&quot;,&quot;given&quot;:&quot;Iskandar&quot;,&quot;parse-names&quot;:false,&quot;dropping-particle&quot;:&quot;V&quot;,&quot;non-dropping-particle&quot;:&quot;&quot;},{&quot;family&quot;:&quot;Estate&quot;,&quot;given&quot;:&quot;Medan&quot;,&quot;parse-names&quot;:false,&quot;dropping-particle&quot;:&quot;&quot;,&quot;non-dropping-particle&quot;:&quot;&quot;},{&quot;family&quot;:&quot;Percut&quot;,&quot;given&quot;:&quot;Kec&quot;,&quot;parse-names&quot;:false,&quot;dropping-particle&quot;:&quot;&quot;,&quot;non-dropping-particle&quot;:&quot;&quot;},{&quot;family&quot;:&quot;Tuan&quot;,&quot;given&quot;:&quot;Sei&quot;,&quot;parse-names&quot;:false,&quot;dropping-particle&quot;:&quot;&quot;,&quot;non-dropping-particle&quot;:&quot;&quot;},{&quot;family&quot;:&quot;Serdang&quot;,&quot;given&quot;:&quot;Kabupaten Deli&quot;,&quot;parse-names&quot;:false,&quot;dropping-particle&quot;:&quot;&quot;,&quot;non-dropping-particle&quot;:&quot;&quot;}],&quot;container-title&quot;:&quot;Jurnal Pendidikan Berkarakter&quot;,&quot;DOI&quot;:&quot;10.51903/pendekar.v2i1.598&quot;,&quot;URL&quot;:&quot;https://doi.org/10.51903/pendekar.v2i1.598&quot;,&quot;issued&quot;:{&quot;date-parts&quot;:[[2024]]},&quot;page&quot;:&quot;270-281&quot;,&quot;abstract&quot;:&quot;In the past few years, deep learning has been very popular among IT users. Deep learning is one of the machine learning parts of artificial intelligence (AI). Deep learning has several algorithms in it. So in this paper, we will explain basically about four algorithms owned by deep learning, namely: CNN, RNN, LSTM and SOM along with an explanation of the application of the algorithm. With the explanation, it is hoped that some IT users can understand deep learning algorithms and their implications for work or applications.&quot;,&quot;issue&quot;:&quot;1&quot;,&quot;container-title-short&quot;:&quot;&quot;},&quot;isTemporary&quot;:false,&quot;suppress-author&quot;:false,&quot;composite&quot;:false,&quot;author-only&quot;:false}]},{&quot;citationID&quot;:&quot;MENDELEY_CITATION_6083c221-7136-4592-943d-4f4f1b287e8f&quot;,&quot;properties&quot;:{&quot;noteIndex&quot;:0},&quot;isEdited&quot;:false,&quot;manualOverride&quot;:{&quot;isManuallyOverridden&quot;:false,&quot;citeprocText&quot;:&quot;(Widya Ariestya et al., 2024)&quot;,&quot;manualOverrideText&quot;:&quot;&quot;},&quot;citationTag&quot;:&quot;MENDELEY_CITATION_v3_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&quot;,&quot;citationItems&quot;:[{&quot;id&quot;:&quot;fa660122-0921-3ca6-a546-370a9d23e78d&quot;,&quot;itemData&quot;:{&quot;type&quot;:&quot;report&quot;,&quot;id&quot;:&quot;fa660122-0921-3ca6-a546-370a9d23e78d&quot;,&quot;title&quot;:&quot;ALGORITMA CONVOLUTIONAL NEURAL NETWORK (CNN) UNTUK KLASIFIKASI PENYAKIT MALARIA&quot;,&quot;groupId&quot;:&quot;2d7fe911-ff2d-32bc-9535-ca044b772a07&quot;,&quot;author&quot;:[{&quot;family&quot;:&quot;Widya Ariestya&quot;,&quot;given&quot;:&quot;Winda&quot;,&quot;parse-names&quot;:false,&quot;dropping-particle&quot;:&quot;&quot;,&quot;non-dropping-particle&quot;:&quot;&quot;},{&quot;family&quot;:&quot;Wahyuni&quot;,&quot;given&quot;:&quot;Diny&quot;,&quot;parse-names&quot;:false,&quot;dropping-particle&quot;:&quot;&quot;,&quot;non-dropping-particle&quot;:&quot;&quot;},{&quot;family&quot;:&quot;Irawan&quot;,&quot;given&quot;:&quot;Bia&quot;,&quot;parse-names&quot;:false,&quot;dropping-particle&quot;:&quot;&quot;,&quot;non-dropping-particle&quot;:&quot;&quot;},{&quot;family&quot;:&quot;Ilmu Komputer dan Teknologi Informasi&quot;,&quot;given&quot;:&quot;Fakultas&quot;,&quot;parse-names&quot;:false,&quot;dropping-particle&quot;:&quot;&quot;,&quot;non-dropping-particle&quot;:&quot;&quot;},{&quot;family&quot;:&quot;Teknologi Industri&quot;,&quot;given&quot;:&quot;Fakultas&quot;,&quot;parse-names&quot;:false,&quot;dropping-particle&quot;:&quot;&quot;,&quot;non-dropping-particle&quot;:&quot;&quot;},{&quot;family&quot;:&quot;Gunadarma&quot;,&quot;given&quot;:&quot;Universitas&quot;,&quot;parse-names&quot;:false,&quot;dropping-particle&quot;:&quot;&quot;,&quot;non-dropping-particle&quot;:&quot;&quot;},{&quot;family&quot;:&quot;Margonda Raya No&quot;,&quot;given&quot;:&quot;Jl&quot;,&quot;parse-names&quot;:false,&quot;dropping-particle&quot;:&quot;&quot;,&quot;non-dropping-particle&quot;:&quot;&quot;}],&quot;container-title&quot;:&quot;JURNAL ILMU KOMPUTER DAN INFORMATIKA)&quot;,&quot;URL&quot;:&quot;www.kaggle.com&quot;,&quot;issued&quot;:{&quot;date-parts&quot;:[[2024]]},&quot;number-of-pages&quot;:&quot;18-26&quot;,&quot;abstract&quot;:&quot;Abstrak : Malaria adalah penyakit yang disebabkan oleh parasit plasmodium, yang berada di aliran darah. Penularan penyakit ini terjadi ketika seseorang digigit nyamuk Anopheles. Selain itu, Malaria juga dapat ditularkan melalui penggunaan jarum suntik atau transfusi darah. Proses klasifikasi melibatkan kategorisasi data mentah menjadi data diskrit. Tujuan dari penelitian ini adalah untuk memanfaatkan metode Convolutional Neural Network (CNN) untuk memprediksi keakuratan klasifikasi citra sel darah penyakit Malaria, khususnya yang termasuk dalam kategori terinfeksi (Infected) dan tidak terinfeksi (Uninfected). Data yang digunakan dalam penelitian ini terdiri dari citra sel darah merah yang diperoleh dari situs web https://www.kaggle.com/. Model dievaluasi menggunakan metode CNN, menggunakan pemisahan kumpulan data 80:20, pengoptimalan Adam, dan epoch 10 iterasi. Hasilnya menghasilkan tingkat akurasi 89,70% dan loss 25,47%. Selanjutnya, pengujian dilakukan pada 5512 data uji, menghasilkan tingkat akurasi 92%, nilai presisi, recall, dan skor F1 rata-rata 92%. Kata Kunci : Machine Learning, Klasifikasi, Penyakit Malaria, CNN. Abstract: Malaria is an illness caused by the plasmodium parasite, which resides within the bloodstream. The transmission of this illness occurs when an individual is bitten by an Anopheles mosquito. Furthermore, Malaria can also be transmitted through the utilization of injection needles or blood transfusions. The process of classification entails the categorization of raw data into discrete data. The objective of this study is to employ the Convolutional Neural Network (CNN) technique in order to forecast the accuracy of blood cell image classification for Malaria illness, particularly for those that fall under the infected and uninfected categories. The dataset utilized in this investigation comprises images of red blood cells that have been acquired from the website https://www.kaggle.com/. The CNN approach was used to test the model, with an 80:20 split in the data set, Adam optimization, and epoch 10 iterations. The statistics show an 89.70% accuracy rate and a loss of 25.47%. Furthermore, testing was performed on 5512 test data sets, yielding 92% accuracy, precision, recall, and F1 score averages.&quot;,&quot;issue&quot;:&quot;1&quot;,&quot;volume&quot;:&quot;5&quot;,&quot;container-title-short&quot;:&quot;&quot;},&quot;isTemporary&quot;:false,&quot;suppress-author&quot;:false,&quot;composite&quot;:false,&quot;author-only&quot;:false}]},{&quot;citationID&quot;:&quot;MENDELEY_CITATION_55e48033-7da4-4b10-8eb6-43ad37c50dc7&quot;,&quot;properties&quot;:{&quot;noteIndex&quot;:0},&quot;isEdited&quot;:false,&quot;manualOverride&quot;:{&quot;isManuallyOverridden&quot;:false,&quot;citeprocText&quot;:&quot;(Tri Pangestu et al., 2024)&quot;,&quot;manualOverrideText&quot;:&quot;&quot;},&quot;citationTag&quot;:&quot;MENDELEY_CITATION_v3_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&quot;,&quot;citationItems&quot;:[{&quot;id&quot;:&quot;cc4c8103-6f7d-3c5f-b46c-d36e991bae68&quot;,&quot;itemData&quot;:{&quot;type&quot;:&quot;article-journal&quot;,&quot;id&quot;:&quot;cc4c8103-6f7d-3c5f-b46c-d36e991bae68&quot;,&quot;title&quot;:&quot;Implementasi Metode YOLOv5 pada Sistem Pendeteksi Jentik Nyamuk Berbasis IoT&quot;,&quot;groupId&quot;:&quot;2d7fe911-ff2d-32bc-9535-ca044b772a07&quot;,&quot;author&quot;:[{&quot;family&quot;:&quot;Tri Pangestu&quot;,&quot;given&quot;:&quot;Rafif&quot;,&quot;parse-names&quot;:false,&quot;dropping-particle&quot;:&quot;&quot;,&quot;non-dropping-particle&quot;:&quot;&quot;},{&quot;family&quot;:&quot;Karimah&quot;,&quot;given&quot;:&quot;Savira&quot;,&quot;parse-names&quot;:false,&quot;dropping-particle&quot;:&quot;&quot;,&quot;non-dropping-particle&quot;:&quot;&quot;},{&quot;family&quot;:&quot;Febriansyah&quot;,&quot;given&quot;:&quot;Aan&quot;,&quot;parse-names&quot;:false,&quot;dropping-particle&quot;:&quot;&quot;,&quot;non-dropping-particle&quot;:&quot;&quot;},{&quot;family&quot;:&quot;Manufaktur Negeri Bangka Belitung&quot;,&quot;given&quot;:&quot;Politeknik&quot;,&quot;parse-names&quot;:false,&quot;dropping-particle&quot;:&quot;&quot;,&quot;non-dropping-particle&quot;:&quot;&quot;}],&quot;ISSN&quot;:&quot;3026-0213&quot;,&quot;issued&quot;:{&quot;date-parts&quot;:[[2024]]},&quot;page&quot;:&quot;417&quot;,&quot;abstract&quot;:&quot;Indonesia is a tropical country that generally faces the risk of widespread mosquito distribution in each of its regions. With the abudance of mosquito distribution, the spread of mosquito larvae will also increase. As a result, mosquito larvae fins suitable places to breed in hard-to-reach areas. Therefore, a tool is needed to monitor these mosquito larvae when they are in water reservoir or containers that are difficult to access. The method used in this final project is You Only Look Once (YOLO). Based on the system can perform detection but is not yet working optimally. The system can detect well in places with bright light intensity or not too dark. The test result of this system show that it can detect many mosquito larvae at once. The accuracy results obtained from testing range from 51%-89%.&quot;,&quot;issue&quot;:&quot;2&quot;,&quot;volume&quot;:&quot;02&quot;,&quot;container-title-short&quot;:&quot;&quot;},&quot;isTemporary&quot;:false,&quot;suppress-author&quot;:false,&quot;composite&quot;:false,&quot;author-only&quot;:false}]}]"/>
     <we:property name="MENDELEY_CITATIONS_STYLE" value="{&quot;id&quot;:&quot;https://www.zotero.org/styles/apa&quot;,&quot;title&quot;:&quot;American Psychological Association 7th edition&quot;,&quot;format&quot;:&quot;author-date&quot;,&quot;defaultLocale&quot;:null,&quot;isLocaleCodeValid&quot;:true}"/>
   </we:properties>
   <we:bindings/>

</xml_diff>

<commit_message>
bab 1 - penambahan latar belakang
</commit_message>
<xml_diff>
--- a/PROPOSAL/Proposal Skripsi.docx
+++ b/PROPOSAL/Proposal Skripsi.docx
@@ -186,9 +186,9 @@
           <w:szCs w:val="28"/>
         </w:rPr>
         <w:drawing>
-          <wp:inline distT="0" distB="0" distL="0" distR="0" wp14:anchorId="6930A09A" wp14:editId="098E19B4">
-            <wp:extent cx="1445701" cy="1440000"/>
-            <wp:effectExtent l="0" t="0" r="2540" b="8255"/>
+          <wp:inline distT="0" distB="0" distL="0" distR="0" wp14:anchorId="6930A09A" wp14:editId="61F28099">
+            <wp:extent cx="1440000" cy="1434321"/>
+            <wp:effectExtent l="0" t="0" r="8255" b="0"/>
             <wp:docPr id="9" name="Picture 9"/>
             <wp:cNvGraphicFramePr>
               <a:graphicFrameLocks xmlns:a="http://schemas.openxmlformats.org/drawingml/2006/main" noChangeAspect="1"/>
@@ -218,7 +218,7 @@
                   <pic:spPr bwMode="auto">
                     <a:xfrm>
                       <a:off x="0" y="0"/>
-                      <a:ext cx="1445701" cy="1440000"/>
+                      <a:ext cx="1440000" cy="1434321"/>
                     </a:xfrm>
                     <a:prstGeom prst="rect">
                       <a:avLst/>
@@ -743,9 +743,9 @@
           <w:szCs w:val="28"/>
         </w:rPr>
         <w:drawing>
-          <wp:inline distT="0" distB="0" distL="0" distR="0" wp14:anchorId="31F18121" wp14:editId="18F3A6CF">
-            <wp:extent cx="1449201" cy="1440000"/>
-            <wp:effectExtent l="0" t="0" r="0" b="8255"/>
+          <wp:inline distT="0" distB="0" distL="0" distR="0" wp14:anchorId="31F18121" wp14:editId="3895C2AA">
+            <wp:extent cx="1440000" cy="1430857"/>
+            <wp:effectExtent l="0" t="0" r="8255" b="0"/>
             <wp:docPr id="11" name="Picture 11"/>
             <wp:cNvGraphicFramePr>
               <a:graphicFrameLocks xmlns:a="http://schemas.openxmlformats.org/drawingml/2006/main" noChangeAspect="1"/>
@@ -775,7 +775,7 @@
                   <pic:spPr bwMode="auto">
                     <a:xfrm>
                       <a:off x="0" y="0"/>
-                      <a:ext cx="1449201" cy="1440000"/>
+                      <a:ext cx="1440000" cy="1430857"/>
                     </a:xfrm>
                     <a:prstGeom prst="rect">
                       <a:avLst/>
@@ -3145,7 +3145,31 @@
           <w:szCs w:val="24"/>
           <w:lang w:val="en-ID"/>
         </w:rPr>
-        <w:t xml:space="preserve"> dapat diimplementasikan untuk mengidentifikasi jentik nyamuk secara real-time melalui aplikasi mobile. Salah satu cabang </w:t>
+        <w:t xml:space="preserve"> dapat diimplementasikan untuk mengidentifikasi jentik nyamuk secara </w:t>
+      </w:r>
+      <w:r>
+        <w:rPr>
+          <w:rFonts w:ascii="Times New Roman" w:hAnsi="Times New Roman" w:cs="Times New Roman"/>
+          <w:i/>
+          <w:iCs/>
+          <w:color w:val="000000"/>
+          <w:kern w:val="0"/>
+          <w:sz w:val="24"/>
+          <w:szCs w:val="24"/>
+          <w:lang w:val="en-ID"/>
+        </w:rPr>
+        <w:t>real-time</w:t>
+      </w:r>
+      <w:r>
+        <w:rPr>
+          <w:rFonts w:ascii="Times New Roman" w:hAnsi="Times New Roman" w:cs="Times New Roman"/>
+          <w:color w:val="000000"/>
+          <w:kern w:val="0"/>
+          <w:sz w:val="24"/>
+          <w:szCs w:val="24"/>
+          <w:lang w:val="en-ID"/>
+        </w:rPr>
+        <w:t xml:space="preserve"> melalui aplikasi mobile. Salah satu cabang </w:t>
       </w:r>
       <w:r>
         <w:rPr>
@@ -3660,7 +3684,7 @@
             <w:szCs w:val="24"/>
             <w:lang w:val="en-ID"/>
           </w:rPr>
-          <w:tag w:val="MENDELEY_CITATION_v3_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"/>
+          <w:tag w:val="MENDELEY_CITATION_v3_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"/>
           <w:id w:val="1866707624"/>
           <w:placeholder>
             <w:docPart w:val="DefaultPlaceholder_-1854013440"/>
@@ -3792,7 +3816,7 @@
           <w:szCs w:val="24"/>
           <w:lang w:val="en-ID"/>
         </w:rPr>
-        <w:t xml:space="preserve">, menggunakan metode </w:t>
+        <w:t xml:space="preserve"> secara </w:t>
       </w:r>
       <w:r>
         <w:rPr>
@@ -3805,40 +3829,64 @@
           <w:szCs w:val="24"/>
           <w:lang w:val="en-ID"/>
         </w:rPr>
-        <w:t>bounding boxes</w:t>
-      </w:r>
-      <w:r>
-        <w:rPr>
-          <w:rFonts w:ascii="Times New Roman" w:hAnsi="Times New Roman" w:cs="Times New Roman"/>
-          <w:color w:val="000000"/>
-          <w:kern w:val="0"/>
-          <w:sz w:val="24"/>
-          <w:szCs w:val="24"/>
-          <w:lang w:val="en-ID"/>
-        </w:rPr>
-        <w:t xml:space="preserve"> untuk memilih dan mengklasifi</w:t>
-      </w:r>
-      <w:r>
-        <w:rPr>
-          <w:rFonts w:ascii="Times New Roman" w:hAnsi="Times New Roman" w:cs="Times New Roman"/>
-          <w:color w:val="000000"/>
-          <w:kern w:val="0"/>
-          <w:sz w:val="24"/>
-          <w:szCs w:val="24"/>
-          <w:lang w:val="en-ID"/>
-        </w:rPr>
-        <w:t>kasikan bagian gambar secara acak, kemudian menyimpan bagian dengan nilai tertinggi sebagai hasil deteksi</w:t>
-      </w:r>
-      <w:r>
-        <w:rPr>
-          <w:rFonts w:ascii="Times New Roman" w:hAnsi="Times New Roman" w:cs="Times New Roman"/>
-          <w:color w:val="000000"/>
-          <w:kern w:val="0"/>
-          <w:sz w:val="24"/>
-          <w:szCs w:val="24"/>
-          <w:lang w:val="en-ID"/>
-        </w:rPr>
-        <w:t xml:space="preserve"> </w:t>
+        <w:t>real-time</w:t>
+      </w:r>
+      <w:r>
+        <w:rPr>
+          <w:rFonts w:ascii="Times New Roman" w:hAnsi="Times New Roman" w:cs="Times New Roman"/>
+          <w:color w:val="000000"/>
+          <w:kern w:val="0"/>
+          <w:sz w:val="24"/>
+          <w:szCs w:val="24"/>
+          <w:lang w:val="en-ID"/>
+        </w:rPr>
+        <w:t xml:space="preserve"> yang menggabungkan prediksi </w:t>
+      </w:r>
+      <w:r>
+        <w:rPr>
+          <w:rFonts w:ascii="Times New Roman" w:hAnsi="Times New Roman" w:cs="Times New Roman"/>
+          <w:i/>
+          <w:iCs/>
+          <w:color w:val="000000"/>
+          <w:kern w:val="0"/>
+          <w:sz w:val="24"/>
+          <w:szCs w:val="24"/>
+          <w:lang w:val="en-ID"/>
+        </w:rPr>
+        <w:t>bounding box</w:t>
+      </w:r>
+      <w:r>
+        <w:rPr>
+          <w:rFonts w:ascii="Times New Roman" w:hAnsi="Times New Roman" w:cs="Times New Roman"/>
+          <w:color w:val="000000"/>
+          <w:kern w:val="0"/>
+          <w:sz w:val="24"/>
+          <w:szCs w:val="24"/>
+          <w:lang w:val="en-ID"/>
+        </w:rPr>
+        <w:t xml:space="preserve"> dan probabilitas kelas dalam satu evaluasi</w:t>
+      </w:r>
+      <w:r>
+        <w:rPr>
+          <w:rFonts w:ascii="Times New Roman" w:hAnsi="Times New Roman" w:cs="Times New Roman"/>
+          <w:color w:val="000000"/>
+          <w:kern w:val="0"/>
+          <w:sz w:val="24"/>
+          <w:szCs w:val="24"/>
+          <w:lang w:val="en-ID"/>
+        </w:rPr>
+        <w:t xml:space="preserve">. Dengan menganalisis seluruh gambar sekaligus, memungkinkan YOLO untuk deteksi objek </w:t>
+      </w:r>
+      <w:r>
+        <w:rPr>
+          <w:rFonts w:ascii="Times New Roman" w:hAnsi="Times New Roman" w:cs="Times New Roman"/>
+          <w:color w:val="000000"/>
+          <w:kern w:val="0"/>
+          <w:sz w:val="24"/>
+          <w:szCs w:val="24"/>
+          <w:lang w:val="en-ID"/>
+        </w:rPr>
+        <w:t xml:space="preserve">secara cepat dan efisien </w:t>
       </w:r>
       <w:sdt>
         <w:sdtPr>
@@ -3850,8 +3898,8 @@
             <w:szCs w:val="24"/>
             <w:lang w:val="en-ID"/>
           </w:rPr>
-          <w:tag w:val="MENDELEY_CITATION_v3_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"/>
-          <w:id w:val="1187724477"/>
+          <w:tag w:val="MENDELEY_CITATION_v3_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"/>
+          <w:id w:val="-138039443"/>
           <w:placeholder>
             <w:docPart w:val="DefaultPlaceholder_-1854013440"/>
           </w:placeholder>
@@ -3859,14 +3907,11 @@
         <w:sdtContent>
           <w:r>
             <w:rPr>
-              <w:rFonts w:ascii="Times New Roman" w:hAnsi="Times New Roman" w:cs="Times New Roman"/>
-              <w:color w:val="000000"/>
-              <w:kern w:val="0"/>
-              <w:sz w:val="24"/>
-              <w:szCs w:val="24"/>
-              <w:lang w:val="en-ID"/>
-            </w:rPr>
-            <w:t>(Tri Pangestu et al., 2024)</w:t>
+              <w:rFonts w:eastAsia="Times New Roman"/>
+              <w:color w:val="000000"/>
+              <w:sz w:val="24"/>
+            </w:rPr>
+            <w:t>(Alfiano &amp; Santi Rahayu, 2024)</w:t>
           </w:r>
         </w:sdtContent>
       </w:sdt>
@@ -3881,6 +3926,67 @@
         </w:rPr>
         <w:t>.</w:t>
       </w:r>
+    </w:p>
+    <w:p>
+      <w:pPr>
+        <w:spacing w:after="0" w:line="360" w:lineRule="auto"/>
+        <w:ind w:firstLine="720"/>
+        <w:jc w:val="both"/>
+        <w:rPr>
+          <w:rFonts w:ascii="Times New Roman" w:hAnsi="Times New Roman" w:cs="Times New Roman"/>
+          <w:color w:val="000000"/>
+          <w:kern w:val="0"/>
+          <w:sz w:val="24"/>
+          <w:szCs w:val="24"/>
+          <w:lang w:val="en-ID"/>
+        </w:rPr>
+      </w:pPr>
+      <w:r>
+        <w:rPr>
+          <w:rFonts w:ascii="Times New Roman" w:hAnsi="Times New Roman" w:cs="Times New Roman"/>
+          <w:color w:val="000000"/>
+          <w:kern w:val="0"/>
+          <w:sz w:val="24"/>
+          <w:szCs w:val="24"/>
+          <w:lang w:val="en-ID"/>
+        </w:rPr>
+        <w:t xml:space="preserve">Metode </w:t>
+      </w:r>
+      <w:r>
+        <w:rPr>
+          <w:rFonts w:ascii="Times New Roman" w:hAnsi="Times New Roman" w:cs="Times New Roman"/>
+          <w:i/>
+          <w:iCs/>
+          <w:color w:val="000000"/>
+          <w:kern w:val="0"/>
+          <w:sz w:val="24"/>
+          <w:szCs w:val="24"/>
+          <w:lang w:val="en-ID"/>
+        </w:rPr>
+        <w:t>Convolutional Neural Network</w:t>
+      </w:r>
+      <w:r>
+        <w:rPr>
+          <w:rFonts w:ascii="Times New Roman" w:hAnsi="Times New Roman" w:cs="Times New Roman"/>
+          <w:color w:val="000000"/>
+          <w:kern w:val="0"/>
+          <w:sz w:val="24"/>
+          <w:szCs w:val="24"/>
+          <w:lang w:val="en-ID"/>
+        </w:rPr>
+        <w:t xml:space="preserve"> (CNN) dipilih dalam penelitian ini karena memiliki akurasi lebih tinggi dibandingkan metode lain dalam pengenalan pola.</w:t>
+      </w:r>
+      <w:r>
+        <w:rPr>
+          <w:rFonts w:ascii="Times New Roman" w:hAnsi="Times New Roman" w:cs="Times New Roman"/>
+          <w:color w:val="000000"/>
+          <w:kern w:val="0"/>
+          <w:sz w:val="24"/>
+          <w:szCs w:val="24"/>
+          <w:lang w:val="en-ID"/>
+        </w:rPr>
+        <w:t xml:space="preserve"> Berdasarkan</w:t>
+      </w:r>
       <w:r>
         <w:rPr>
           <w:rFonts w:ascii="Times New Roman" w:hAnsi="Times New Roman" w:cs="Times New Roman"/>
@@ -3891,6 +3997,723 @@
           <w:lang w:val="en-ID"/>
         </w:rPr>
         <w:t xml:space="preserve"> </w:t>
+      </w:r>
+      <w:r>
+        <w:rPr>
+          <w:rFonts w:ascii="Times New Roman" w:hAnsi="Times New Roman" w:cs="Times New Roman"/>
+          <w:color w:val="000000"/>
+          <w:kern w:val="0"/>
+          <w:sz w:val="24"/>
+          <w:szCs w:val="24"/>
+          <w:lang w:val="en-ID"/>
+        </w:rPr>
+        <w:t>p</w:t>
+      </w:r>
+      <w:r>
+        <w:rPr>
+          <w:rFonts w:ascii="Times New Roman" w:hAnsi="Times New Roman" w:cs="Times New Roman"/>
+          <w:color w:val="000000"/>
+          <w:kern w:val="0"/>
+          <w:sz w:val="24"/>
+          <w:szCs w:val="24"/>
+          <w:lang w:val="en-ID"/>
+        </w:rPr>
+        <w:t xml:space="preserve">enelitian sebelumnya </w:t>
+      </w:r>
+      <w:r>
+        <w:rPr>
+          <w:rFonts w:ascii="Times New Roman" w:hAnsi="Times New Roman" w:cs="Times New Roman"/>
+          <w:color w:val="000000"/>
+          <w:kern w:val="0"/>
+          <w:sz w:val="24"/>
+          <w:szCs w:val="24"/>
+          <w:lang w:val="en-ID"/>
+        </w:rPr>
+        <w:t>ya</w:t>
+      </w:r>
+      <w:r>
+        <w:rPr>
+          <w:rFonts w:ascii="Times New Roman" w:hAnsi="Times New Roman" w:cs="Times New Roman"/>
+          <w:color w:val="000000"/>
+          <w:kern w:val="0"/>
+          <w:sz w:val="24"/>
+          <w:szCs w:val="24"/>
+          <w:lang w:val="en-ID"/>
+        </w:rPr>
+        <w:t xml:space="preserve">ng dilakukan oleh </w:t>
+      </w:r>
+      <w:sdt>
+        <w:sdtPr>
+          <w:rPr>
+            <w:rFonts w:ascii="Times New Roman" w:hAnsi="Times New Roman" w:cs="Times New Roman"/>
+            <w:color w:val="000000"/>
+            <w:kern w:val="0"/>
+            <w:sz w:val="24"/>
+            <w:szCs w:val="24"/>
+            <w:lang w:val="en-ID"/>
+          </w:rPr>
+          <w:tag w:val="MENDELEY_CITATION_v3_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"/>
+          <w:id w:val="-781640929"/>
+          <w:placeholder>
+            <w:docPart w:val="DefaultPlaceholder_-1854013440"/>
+          </w:placeholder>
+        </w:sdtPr>
+        <w:sdtContent>
+          <w:r>
+            <w:rPr>
+              <w:rFonts w:ascii="Times New Roman" w:hAnsi="Times New Roman" w:cs="Times New Roman"/>
+              <w:color w:val="000000"/>
+              <w:kern w:val="0"/>
+              <w:sz w:val="24"/>
+              <w:szCs w:val="24"/>
+              <w:lang w:val="en-ID"/>
+            </w:rPr>
+            <w:t>(Rusdy Prasetyo et al., 2023)</w:t>
+          </w:r>
+        </w:sdtContent>
+      </w:sdt>
+      <w:r>
+        <w:rPr>
+          <w:rFonts w:ascii="Times New Roman" w:hAnsi="Times New Roman" w:cs="Times New Roman"/>
+          <w:color w:val="000000"/>
+          <w:kern w:val="0"/>
+          <w:sz w:val="24"/>
+          <w:szCs w:val="24"/>
+          <w:lang w:val="en-ID"/>
+        </w:rPr>
+        <w:t xml:space="preserve"> menunjukkan bahwa </w:t>
+      </w:r>
+      <w:r>
+        <w:rPr>
+          <w:rFonts w:ascii="Times New Roman" w:hAnsi="Times New Roman" w:cs="Times New Roman"/>
+          <w:color w:val="000000"/>
+          <w:kern w:val="0"/>
+          <w:sz w:val="24"/>
+          <w:szCs w:val="24"/>
+          <w:lang w:val="en-ID"/>
+        </w:rPr>
+        <w:t xml:space="preserve">algoritma </w:t>
+      </w:r>
+      <w:r>
+        <w:rPr>
+          <w:rFonts w:ascii="Times New Roman" w:hAnsi="Times New Roman" w:cs="Times New Roman"/>
+          <w:i/>
+          <w:iCs/>
+          <w:color w:val="000000"/>
+          <w:kern w:val="0"/>
+          <w:sz w:val="24"/>
+          <w:szCs w:val="24"/>
+          <w:lang w:val="en-ID"/>
+        </w:rPr>
+        <w:t>Convolutional Neural Network</w:t>
+      </w:r>
+      <w:r>
+        <w:rPr>
+          <w:rFonts w:ascii="Times New Roman" w:hAnsi="Times New Roman" w:cs="Times New Roman"/>
+          <w:color w:val="000000"/>
+          <w:kern w:val="0"/>
+          <w:sz w:val="24"/>
+          <w:szCs w:val="24"/>
+          <w:lang w:val="en-ID"/>
+        </w:rPr>
+        <w:t xml:space="preserve"> </w:t>
+      </w:r>
+      <w:r>
+        <w:rPr>
+          <w:rFonts w:ascii="Times New Roman" w:hAnsi="Times New Roman" w:cs="Times New Roman"/>
+          <w:color w:val="000000"/>
+          <w:kern w:val="0"/>
+          <w:sz w:val="24"/>
+          <w:szCs w:val="24"/>
+          <w:lang w:val="en-ID"/>
+        </w:rPr>
+        <w:t xml:space="preserve">(CNN) </w:t>
+      </w:r>
+      <w:r>
+        <w:rPr>
+          <w:rFonts w:ascii="Times New Roman" w:hAnsi="Times New Roman" w:cs="Times New Roman"/>
+          <w:color w:val="000000"/>
+          <w:kern w:val="0"/>
+          <w:sz w:val="24"/>
+          <w:szCs w:val="24"/>
+          <w:lang w:val="en-ID"/>
+        </w:rPr>
+        <w:t xml:space="preserve">lebih unggul dibandingkan dengan </w:t>
+      </w:r>
+      <w:r>
+        <w:rPr>
+          <w:rFonts w:ascii="Times New Roman" w:hAnsi="Times New Roman" w:cs="Times New Roman"/>
+          <w:i/>
+          <w:iCs/>
+          <w:color w:val="000000"/>
+          <w:kern w:val="0"/>
+          <w:sz w:val="24"/>
+          <w:szCs w:val="24"/>
+          <w:lang w:val="en-ID"/>
+        </w:rPr>
+        <w:t xml:space="preserve">Support Vector Machine </w:t>
+      </w:r>
+      <w:r>
+        <w:rPr>
+          <w:rFonts w:ascii="Times New Roman" w:hAnsi="Times New Roman" w:cs="Times New Roman"/>
+          <w:color w:val="000000"/>
+          <w:kern w:val="0"/>
+          <w:sz w:val="24"/>
+          <w:szCs w:val="24"/>
+          <w:lang w:val="en-ID"/>
+        </w:rPr>
+        <w:t>(SVM)</w:t>
+      </w:r>
+      <w:r>
+        <w:rPr>
+          <w:rFonts w:ascii="Times New Roman" w:hAnsi="Times New Roman" w:cs="Times New Roman"/>
+          <w:color w:val="000000"/>
+          <w:kern w:val="0"/>
+          <w:sz w:val="24"/>
+          <w:szCs w:val="24"/>
+          <w:lang w:val="en-ID"/>
+        </w:rPr>
+        <w:t xml:space="preserve">, meskipun </w:t>
+      </w:r>
+      <w:r>
+        <w:rPr>
+          <w:rFonts w:ascii="Times New Roman" w:hAnsi="Times New Roman" w:cs="Times New Roman"/>
+          <w:color w:val="000000"/>
+          <w:kern w:val="0"/>
+          <w:sz w:val="24"/>
+          <w:szCs w:val="24"/>
+          <w:lang w:val="en-ID"/>
+        </w:rPr>
+        <w:t xml:space="preserve">SVM bukan merupakan bagian dari </w:t>
+      </w:r>
+      <w:r>
+        <w:rPr>
+          <w:rFonts w:ascii="Times New Roman" w:hAnsi="Times New Roman" w:cs="Times New Roman"/>
+          <w:i/>
+          <w:iCs/>
+          <w:color w:val="000000"/>
+          <w:kern w:val="0"/>
+          <w:sz w:val="24"/>
+          <w:szCs w:val="24"/>
+          <w:lang w:val="en-ID"/>
+        </w:rPr>
+        <w:t>Deep Learning</w:t>
+      </w:r>
+      <w:r>
+        <w:rPr>
+          <w:rFonts w:ascii="Times New Roman" w:hAnsi="Times New Roman" w:cs="Times New Roman"/>
+          <w:color w:val="000000"/>
+          <w:kern w:val="0"/>
+          <w:sz w:val="24"/>
+          <w:szCs w:val="24"/>
+          <w:lang w:val="en-ID"/>
+        </w:rPr>
+        <w:t xml:space="preserve"> tetapi penelitian ini </w:t>
+      </w:r>
+      <w:r>
+        <w:rPr>
+          <w:rFonts w:ascii="Times New Roman" w:hAnsi="Times New Roman" w:cs="Times New Roman"/>
+          <w:color w:val="000000"/>
+          <w:kern w:val="0"/>
+          <w:sz w:val="24"/>
+          <w:szCs w:val="24"/>
+          <w:lang w:val="en-ID"/>
+        </w:rPr>
+        <w:lastRenderedPageBreak/>
+        <w:t xml:space="preserve">membandingkan antara algoritma SVM dengan CNN untuk deteksi katarak. Hasilnya </w:t>
+      </w:r>
+      <w:r>
+        <w:rPr>
+          <w:rFonts w:ascii="Times New Roman" w:hAnsi="Times New Roman" w:cs="Times New Roman"/>
+          <w:color w:val="000000"/>
+          <w:kern w:val="0"/>
+          <w:sz w:val="24"/>
+          <w:szCs w:val="24"/>
+          <w:lang w:val="en-ID"/>
+        </w:rPr>
+        <w:t xml:space="preserve">algoritma CNN </w:t>
+      </w:r>
+      <w:r>
+        <w:rPr>
+          <w:rFonts w:ascii="Times New Roman" w:hAnsi="Times New Roman" w:cs="Times New Roman"/>
+          <w:color w:val="000000"/>
+          <w:kern w:val="0"/>
+          <w:sz w:val="24"/>
+          <w:szCs w:val="24"/>
+          <w:lang w:val="en-ID"/>
+        </w:rPr>
+        <w:t xml:space="preserve">menghasilkan nilai </w:t>
+      </w:r>
+      <w:r>
+        <w:rPr>
+          <w:rFonts w:ascii="Times New Roman" w:hAnsi="Times New Roman" w:cs="Times New Roman"/>
+          <w:i/>
+          <w:iCs/>
+          <w:color w:val="000000"/>
+          <w:kern w:val="0"/>
+          <w:sz w:val="24"/>
+          <w:szCs w:val="24"/>
+          <w:lang w:val="en-ID"/>
+        </w:rPr>
+        <w:t>accuracy</w:t>
+      </w:r>
+      <w:r>
+        <w:rPr>
+          <w:rFonts w:ascii="Times New Roman" w:hAnsi="Times New Roman" w:cs="Times New Roman"/>
+          <w:color w:val="000000"/>
+          <w:kern w:val="0"/>
+          <w:sz w:val="24"/>
+          <w:szCs w:val="24"/>
+          <w:lang w:val="en-ID"/>
+        </w:rPr>
+        <w:t xml:space="preserve"> sebesar </w:t>
+      </w:r>
+      <w:r>
+        <w:rPr>
+          <w:rFonts w:ascii="Times New Roman" w:hAnsi="Times New Roman" w:cs="Times New Roman"/>
+          <w:color w:val="000000"/>
+          <w:kern w:val="0"/>
+          <w:sz w:val="24"/>
+          <w:szCs w:val="24"/>
+          <w:lang w:val="en-ID"/>
+        </w:rPr>
+        <w:t xml:space="preserve">98.89% sedangkan SVM </w:t>
+      </w:r>
+      <w:r>
+        <w:rPr>
+          <w:rFonts w:ascii="Times New Roman" w:hAnsi="Times New Roman" w:cs="Times New Roman"/>
+          <w:color w:val="000000"/>
+          <w:kern w:val="0"/>
+          <w:sz w:val="24"/>
+          <w:szCs w:val="24"/>
+          <w:lang w:val="en-ID"/>
+        </w:rPr>
+        <w:t>hanya mencapai</w:t>
+      </w:r>
+      <w:r>
+        <w:rPr>
+          <w:rFonts w:ascii="Times New Roman" w:hAnsi="Times New Roman" w:cs="Times New Roman"/>
+          <w:color w:val="000000"/>
+          <w:kern w:val="0"/>
+          <w:sz w:val="24"/>
+          <w:szCs w:val="24"/>
+          <w:lang w:val="en-ID"/>
+        </w:rPr>
+        <w:t xml:space="preserve"> nilai </w:t>
+      </w:r>
+      <w:r>
+        <w:rPr>
+          <w:rFonts w:ascii="Times New Roman" w:hAnsi="Times New Roman" w:cs="Times New Roman"/>
+          <w:i/>
+          <w:iCs/>
+          <w:color w:val="000000"/>
+          <w:kern w:val="0"/>
+          <w:sz w:val="24"/>
+          <w:szCs w:val="24"/>
+          <w:lang w:val="en-ID"/>
+        </w:rPr>
+        <w:t>accuracy</w:t>
+      </w:r>
+      <w:r>
+        <w:rPr>
+          <w:rFonts w:ascii="Times New Roman" w:hAnsi="Times New Roman" w:cs="Times New Roman"/>
+          <w:color w:val="000000"/>
+          <w:kern w:val="0"/>
+          <w:sz w:val="24"/>
+          <w:szCs w:val="24"/>
+          <w:lang w:val="en-ID"/>
+        </w:rPr>
+        <w:t xml:space="preserve"> sebesar </w:t>
+      </w:r>
+      <w:r>
+        <w:rPr>
+          <w:rFonts w:ascii="Times New Roman" w:hAnsi="Times New Roman" w:cs="Times New Roman"/>
+          <w:color w:val="000000"/>
+          <w:kern w:val="0"/>
+          <w:sz w:val="24"/>
+          <w:szCs w:val="24"/>
+          <w:lang w:val="en-ID"/>
+        </w:rPr>
+        <w:t>96.67%.</w:t>
+      </w:r>
+      <w:r>
+        <w:rPr>
+          <w:rFonts w:ascii="Times New Roman" w:hAnsi="Times New Roman" w:cs="Times New Roman"/>
+          <w:color w:val="000000"/>
+          <w:kern w:val="0"/>
+          <w:sz w:val="24"/>
+          <w:szCs w:val="24"/>
+          <w:lang w:val="en-ID"/>
+        </w:rPr>
+        <w:t xml:space="preserve"> Keunggulan utama CNN terletak pada</w:t>
+      </w:r>
+      <w:r>
+        <w:rPr>
+          <w:rFonts w:ascii="Times New Roman" w:hAnsi="Times New Roman" w:cs="Times New Roman"/>
+          <w:color w:val="000000"/>
+          <w:kern w:val="0"/>
+          <w:sz w:val="24"/>
+          <w:szCs w:val="24"/>
+          <w:lang w:val="en-ID"/>
+        </w:rPr>
+        <w:t xml:space="preserve"> kemampuannya dalam mengekstraksi fitur secara otomatis tanpa memerlukan </w:t>
+      </w:r>
+      <w:r>
+        <w:rPr>
+          <w:rFonts w:ascii="Times New Roman" w:hAnsi="Times New Roman" w:cs="Times New Roman"/>
+          <w:color w:val="000000"/>
+          <w:kern w:val="0"/>
+          <w:sz w:val="24"/>
+          <w:szCs w:val="24"/>
+          <w:lang w:val="en-ID"/>
+        </w:rPr>
+        <w:t>teknik ekstraksi manual seperti pada metode SVM.</w:t>
+      </w:r>
+      <w:r>
+        <w:rPr>
+          <w:rFonts w:ascii="Times New Roman" w:hAnsi="Times New Roman" w:cs="Times New Roman"/>
+          <w:color w:val="000000"/>
+          <w:kern w:val="0"/>
+          <w:sz w:val="24"/>
+          <w:szCs w:val="24"/>
+          <w:lang w:val="en-ID"/>
+        </w:rPr>
+        <w:t xml:space="preserve"> Sedangkan dalam penelitian yang dilakukan oleh </w:t>
+      </w:r>
+      <w:sdt>
+        <w:sdtPr>
+          <w:rPr>
+            <w:rFonts w:ascii="Times New Roman" w:hAnsi="Times New Roman" w:cs="Times New Roman"/>
+            <w:color w:val="000000"/>
+            <w:kern w:val="0"/>
+            <w:sz w:val="24"/>
+            <w:szCs w:val="24"/>
+            <w:lang w:val="en-ID"/>
+          </w:rPr>
+          <w:tag w:val="MENDELEY_CITATION_v3_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"/>
+          <w:id w:val="-964803344"/>
+          <w:placeholder>
+            <w:docPart w:val="DefaultPlaceholder_-1854013440"/>
+          </w:placeholder>
+        </w:sdtPr>
+        <w:sdtContent>
+          <w:r>
+            <w:rPr>
+              <w:rFonts w:ascii="Times New Roman" w:hAnsi="Times New Roman" w:cs="Times New Roman"/>
+              <w:color w:val="000000"/>
+              <w:kern w:val="0"/>
+              <w:sz w:val="24"/>
+              <w:szCs w:val="24"/>
+              <w:lang w:val="en-ID"/>
+            </w:rPr>
+            <w:t>(Tri Pangestu et al., 2024)</w:t>
+          </w:r>
+        </w:sdtContent>
+      </w:sdt>
+      <w:r>
+        <w:rPr>
+          <w:rFonts w:ascii="Times New Roman" w:hAnsi="Times New Roman" w:cs="Times New Roman"/>
+          <w:color w:val="000000"/>
+          <w:kern w:val="0"/>
+          <w:sz w:val="24"/>
+          <w:szCs w:val="24"/>
+          <w:lang w:val="en-ID"/>
+        </w:rPr>
+        <w:t xml:space="preserve"> </w:t>
+      </w:r>
+      <w:r>
+        <w:rPr>
+          <w:rFonts w:ascii="Times New Roman" w:hAnsi="Times New Roman" w:cs="Times New Roman"/>
+          <w:color w:val="000000"/>
+          <w:kern w:val="0"/>
+          <w:sz w:val="24"/>
+          <w:szCs w:val="24"/>
+          <w:lang w:val="en-ID"/>
+        </w:rPr>
+        <w:t xml:space="preserve">menggunakan </w:t>
+      </w:r>
+      <w:r>
+        <w:rPr>
+          <w:rFonts w:ascii="Times New Roman" w:hAnsi="Times New Roman" w:cs="Times New Roman"/>
+          <w:color w:val="000000"/>
+          <w:kern w:val="0"/>
+          <w:sz w:val="24"/>
+          <w:szCs w:val="24"/>
+          <w:lang w:val="en-ID"/>
+        </w:rPr>
+        <w:t xml:space="preserve">metode </w:t>
+      </w:r>
+      <w:r>
+        <w:rPr>
+          <w:rFonts w:ascii="Times New Roman" w:hAnsi="Times New Roman" w:cs="Times New Roman"/>
+          <w:color w:val="000000"/>
+          <w:kern w:val="0"/>
+          <w:sz w:val="24"/>
+          <w:szCs w:val="24"/>
+          <w:lang w:val="en-ID"/>
+        </w:rPr>
+        <w:t>YOLO untuk deteksi jentik nyamuk berbasis IoT</w:t>
+      </w:r>
+      <w:r>
+        <w:rPr>
+          <w:rFonts w:ascii="Times New Roman" w:hAnsi="Times New Roman" w:cs="Times New Roman"/>
+          <w:color w:val="000000"/>
+          <w:kern w:val="0"/>
+          <w:sz w:val="24"/>
+          <w:szCs w:val="24"/>
+          <w:lang w:val="en-ID"/>
+        </w:rPr>
+        <w:t xml:space="preserve"> didapatkan hasil nilai</w:t>
+      </w:r>
+      <w:r>
+        <w:rPr>
+          <w:rFonts w:ascii="Times New Roman" w:hAnsi="Times New Roman" w:cs="Times New Roman"/>
+          <w:i/>
+          <w:iCs/>
+          <w:color w:val="000000"/>
+          <w:kern w:val="0"/>
+          <w:sz w:val="24"/>
+          <w:szCs w:val="24"/>
+          <w:lang w:val="en-ID"/>
+        </w:rPr>
+        <w:t xml:space="preserve"> accuracy</w:t>
+      </w:r>
+      <w:r>
+        <w:rPr>
+          <w:rFonts w:ascii="Times New Roman" w:hAnsi="Times New Roman" w:cs="Times New Roman"/>
+          <w:color w:val="000000"/>
+          <w:kern w:val="0"/>
+          <w:sz w:val="24"/>
+          <w:szCs w:val="24"/>
+          <w:lang w:val="en-ID"/>
+        </w:rPr>
+        <w:t xml:space="preserve"> dengan rentang </w:t>
+      </w:r>
+      <w:r>
+        <w:rPr>
+          <w:rFonts w:ascii="Times New Roman" w:hAnsi="Times New Roman" w:cs="Times New Roman"/>
+          <w:color w:val="000000"/>
+          <w:kern w:val="0"/>
+          <w:sz w:val="24"/>
+          <w:szCs w:val="24"/>
+          <w:lang w:val="en-ID"/>
+        </w:rPr>
+        <w:t>51% - 89%</w:t>
+      </w:r>
+      <w:r>
+        <w:rPr>
+          <w:rFonts w:ascii="Times New Roman" w:hAnsi="Times New Roman" w:cs="Times New Roman"/>
+          <w:color w:val="000000"/>
+          <w:kern w:val="0"/>
+          <w:sz w:val="24"/>
+          <w:szCs w:val="24"/>
+          <w:lang w:val="en-ID"/>
+        </w:rPr>
+        <w:t xml:space="preserve">. Sistem tersebut bekerja secara </w:t>
+      </w:r>
+      <w:r>
+        <w:rPr>
+          <w:rFonts w:ascii="Times New Roman" w:hAnsi="Times New Roman" w:cs="Times New Roman"/>
+          <w:i/>
+          <w:iCs/>
+          <w:color w:val="000000"/>
+          <w:kern w:val="0"/>
+          <w:sz w:val="24"/>
+          <w:szCs w:val="24"/>
+          <w:lang w:val="en-ID"/>
+        </w:rPr>
+        <w:t>real-time</w:t>
+      </w:r>
+      <w:r>
+        <w:rPr>
+          <w:rFonts w:ascii="Times New Roman" w:hAnsi="Times New Roman" w:cs="Times New Roman"/>
+          <w:color w:val="000000"/>
+          <w:kern w:val="0"/>
+          <w:sz w:val="24"/>
+          <w:szCs w:val="24"/>
+          <w:lang w:val="en-ID"/>
+        </w:rPr>
+        <w:t xml:space="preserve"> namun belum bekerja secara optimal.</w:t>
+      </w:r>
+    </w:p>
+    <w:p>
+      <w:pPr>
+        <w:spacing w:after="0" w:line="360" w:lineRule="auto"/>
+        <w:ind w:firstLine="720"/>
+        <w:jc w:val="both"/>
+        <w:rPr>
+          <w:rFonts w:ascii="Times New Roman" w:hAnsi="Times New Roman" w:cs="Times New Roman"/>
+          <w:color w:val="000000"/>
+          <w:kern w:val="0"/>
+          <w:sz w:val="24"/>
+          <w:szCs w:val="24"/>
+          <w:lang w:val="en-ID"/>
+        </w:rPr>
+      </w:pPr>
+      <w:r>
+        <w:rPr>
+          <w:rFonts w:ascii="Times New Roman" w:hAnsi="Times New Roman" w:cs="Times New Roman"/>
+          <w:color w:val="000000"/>
+          <w:kern w:val="0"/>
+          <w:sz w:val="24"/>
+          <w:szCs w:val="24"/>
+          <w:lang w:val="en-ID"/>
+        </w:rPr>
+        <w:t xml:space="preserve">Pemantauan jentik nyamuk </w:t>
+      </w:r>
+      <w:r>
+        <w:rPr>
+          <w:rFonts w:ascii="Times New Roman" w:hAnsi="Times New Roman" w:cs="Times New Roman"/>
+          <w:color w:val="000000"/>
+          <w:kern w:val="0"/>
+          <w:sz w:val="24"/>
+          <w:szCs w:val="24"/>
+          <w:lang w:val="en-ID"/>
+        </w:rPr>
+        <w:t xml:space="preserve">saat ini masih dilakukan secara manual oleh kader Jumantik, yaitu dengan datang dari rumah </w:t>
+      </w:r>
+      <w:r>
+        <w:rPr>
+          <w:rFonts w:ascii="Times New Roman" w:hAnsi="Times New Roman" w:cs="Times New Roman"/>
+          <w:color w:val="000000"/>
+          <w:kern w:val="0"/>
+          <w:sz w:val="24"/>
+          <w:szCs w:val="24"/>
+          <w:lang w:val="en-ID"/>
+        </w:rPr>
+        <w:t xml:space="preserve">satu </w:t>
+      </w:r>
+      <w:r>
+        <w:rPr>
+          <w:rFonts w:ascii="Times New Roman" w:hAnsi="Times New Roman" w:cs="Times New Roman"/>
+          <w:color w:val="000000"/>
+          <w:kern w:val="0"/>
+          <w:sz w:val="24"/>
+          <w:szCs w:val="24"/>
+          <w:lang w:val="en-ID"/>
+        </w:rPr>
+        <w:t>ke</w:t>
+      </w:r>
+      <w:r>
+        <w:rPr>
+          <w:rFonts w:ascii="Times New Roman" w:hAnsi="Times New Roman" w:cs="Times New Roman"/>
+          <w:color w:val="000000"/>
+          <w:kern w:val="0"/>
+          <w:sz w:val="24"/>
+          <w:szCs w:val="24"/>
+          <w:lang w:val="en-ID"/>
+        </w:rPr>
+        <w:t xml:space="preserve"> rumah </w:t>
+      </w:r>
+      <w:r>
+        <w:rPr>
+          <w:rFonts w:ascii="Times New Roman" w:hAnsi="Times New Roman" w:cs="Times New Roman"/>
+          <w:color w:val="000000"/>
+          <w:kern w:val="0"/>
+          <w:sz w:val="24"/>
+          <w:szCs w:val="24"/>
+          <w:lang w:val="en-ID"/>
+        </w:rPr>
+        <w:t>lainnya</w:t>
+      </w:r>
+      <w:r>
+        <w:rPr>
+          <w:rFonts w:ascii="Times New Roman" w:hAnsi="Times New Roman" w:cs="Times New Roman"/>
+          <w:color w:val="000000"/>
+          <w:kern w:val="0"/>
+          <w:sz w:val="24"/>
+          <w:szCs w:val="24"/>
+          <w:lang w:val="en-ID"/>
+        </w:rPr>
+        <w:t xml:space="preserve"> untuk memeriksa tempat-tempat yang berpotensi menjadi sarang nyamuk</w:t>
+      </w:r>
+      <w:r>
+        <w:rPr>
+          <w:rFonts w:ascii="Times New Roman" w:hAnsi="Times New Roman" w:cs="Times New Roman"/>
+          <w:color w:val="000000"/>
+          <w:kern w:val="0"/>
+          <w:sz w:val="24"/>
+          <w:szCs w:val="24"/>
+          <w:lang w:val="en-ID"/>
+        </w:rPr>
+        <w:t>.</w:t>
+      </w:r>
+      <w:r>
+        <w:rPr>
+          <w:rFonts w:ascii="Times New Roman" w:hAnsi="Times New Roman" w:cs="Times New Roman"/>
+          <w:color w:val="000000"/>
+          <w:kern w:val="0"/>
+          <w:sz w:val="24"/>
+          <w:szCs w:val="24"/>
+          <w:lang w:val="en-ID"/>
+        </w:rPr>
+        <w:t xml:space="preserve"> Metode pemantauan secara manual tersebut rawan terjadi kesalahan subjektif</w:t>
+      </w:r>
+      <w:r>
+        <w:rPr>
+          <w:rFonts w:ascii="Times New Roman" w:hAnsi="Times New Roman" w:cs="Times New Roman"/>
+          <w:color w:val="000000"/>
+          <w:kern w:val="0"/>
+          <w:sz w:val="24"/>
+          <w:szCs w:val="24"/>
+          <w:lang w:val="en-ID"/>
+        </w:rPr>
+        <w:t xml:space="preserve">, seperti kesalahan </w:t>
+      </w:r>
+      <w:r>
+        <w:rPr>
+          <w:rFonts w:ascii="Times New Roman" w:hAnsi="Times New Roman" w:cs="Times New Roman"/>
+          <w:color w:val="000000"/>
+          <w:kern w:val="0"/>
+          <w:sz w:val="24"/>
+          <w:szCs w:val="24"/>
+          <w:lang w:val="en-ID"/>
+        </w:rPr>
+        <w:t>mengidentifikasi jentik nyamuk</w:t>
+      </w:r>
+      <w:r>
+        <w:rPr>
+          <w:rFonts w:ascii="Times New Roman" w:hAnsi="Times New Roman" w:cs="Times New Roman"/>
+          <w:color w:val="000000"/>
+          <w:kern w:val="0"/>
+          <w:sz w:val="24"/>
+          <w:szCs w:val="24"/>
+          <w:lang w:val="en-ID"/>
+        </w:rPr>
+        <w:t xml:space="preserve"> yang berujung pada kesalahan penanganan serta membutuhkan waktu dan tenaga kerja lebih. </w:t>
+      </w:r>
+      <w:r>
+        <w:rPr>
+          <w:rFonts w:ascii="Times New Roman" w:hAnsi="Times New Roman" w:cs="Times New Roman"/>
+          <w:color w:val="000000"/>
+          <w:kern w:val="0"/>
+          <w:sz w:val="24"/>
+          <w:szCs w:val="24"/>
+          <w:lang w:val="en-ID"/>
+        </w:rPr>
+        <w:t xml:space="preserve">Oleh karena itu, </w:t>
+      </w:r>
+      <w:r>
+        <w:rPr>
+          <w:rFonts w:ascii="Times New Roman" w:hAnsi="Times New Roman" w:cs="Times New Roman"/>
+          <w:color w:val="000000"/>
+          <w:kern w:val="0"/>
+          <w:sz w:val="24"/>
+          <w:szCs w:val="24"/>
+          <w:lang w:val="en-ID"/>
+        </w:rPr>
+        <w:t>penelitian ini diharapkan mampu membantu kader Jumantik dalam melakukan pemantauan jentik nyamuk</w:t>
+      </w:r>
+      <w:r>
+        <w:rPr>
+          <w:rFonts w:ascii="Times New Roman" w:hAnsi="Times New Roman" w:cs="Times New Roman"/>
+          <w:color w:val="000000"/>
+          <w:kern w:val="0"/>
+          <w:sz w:val="24"/>
+          <w:szCs w:val="24"/>
+          <w:lang w:val="en-ID"/>
+        </w:rPr>
+        <w:t>.</w:t>
       </w:r>
     </w:p>
     <w:p>
@@ -3987,18 +4810,43 @@
           <w:szCs w:val="24"/>
           <w:lang w:val="en-ID"/>
         </w:rPr>
-        <w:t xml:space="preserve"> yang dapat bekerja secara </w:t>
-      </w:r>
-      <w:r>
-        <w:rPr>
-          <w:rFonts w:ascii="Times New Roman" w:hAnsi="Times New Roman" w:cs="Times New Roman"/>
-          <w:i/>
-          <w:iCs/>
-          <w:sz w:val="24"/>
-          <w:szCs w:val="24"/>
-          <w:lang w:val="en-ID"/>
-        </w:rPr>
-        <w:t>real-time</w:t>
+        <w:t xml:space="preserve"> yang dapat </w:t>
+      </w:r>
+      <w:r>
+        <w:rPr>
+          <w:rFonts w:ascii="Times New Roman" w:hAnsi="Times New Roman" w:cs="Times New Roman"/>
+          <w:sz w:val="24"/>
+          <w:szCs w:val="24"/>
+          <w:lang w:val="en-ID"/>
+        </w:rPr>
+        <w:t>mengidentifikasi jentik nyamuk</w:t>
+      </w:r>
+      <w:r>
+        <w:rPr>
+          <w:rFonts w:ascii="Times New Roman" w:hAnsi="Times New Roman" w:cs="Times New Roman"/>
+          <w:sz w:val="24"/>
+          <w:szCs w:val="24"/>
+          <w:lang w:val="en-ID"/>
+        </w:rPr>
+        <w:t xml:space="preserve"> secara</w:t>
+      </w:r>
+      <w:r>
+        <w:rPr>
+          <w:rFonts w:ascii="Times New Roman" w:hAnsi="Times New Roman" w:cs="Times New Roman"/>
+          <w:sz w:val="24"/>
+          <w:szCs w:val="24"/>
+          <w:lang w:val="en-ID"/>
+        </w:rPr>
+        <w:t xml:space="preserve"> </w:t>
+      </w:r>
+      <w:r>
+        <w:rPr>
+          <w:rFonts w:ascii="Times New Roman" w:hAnsi="Times New Roman" w:cs="Times New Roman"/>
+          <w:sz w:val="24"/>
+          <w:szCs w:val="24"/>
+          <w:lang w:val="en-ID"/>
+        </w:rPr>
+        <w:t>akurat</w:t>
       </w:r>
       <w:r>
         <w:rPr>
@@ -4060,16 +4908,25 @@
           <w:szCs w:val="24"/>
           <w:lang w:val="en-ID"/>
         </w:rPr>
-        <w:t>dalam mendeteksi jentik nyamuk</w:t>
-      </w:r>
-      <w:r>
-        <w:rPr>
-          <w:rFonts w:ascii="Times New Roman" w:hAnsi="Times New Roman" w:cs="Times New Roman"/>
-          <w:sz w:val="24"/>
-          <w:szCs w:val="24"/>
-          <w:lang w:val="en-ID"/>
-        </w:rPr>
-        <w:t xml:space="preserve"> pada tempat penampungan air khususnya bak mandi?</w:t>
+        <w:t xml:space="preserve">dalam </w:t>
+      </w:r>
+      <w:r>
+        <w:rPr>
+          <w:rFonts w:ascii="Times New Roman" w:hAnsi="Times New Roman" w:cs="Times New Roman"/>
+          <w:sz w:val="24"/>
+          <w:szCs w:val="24"/>
+          <w:lang w:val="en-ID"/>
+        </w:rPr>
+        <w:t>meningkatkan akurasi identifikasi jentik nyamuk pada tempat penampungan air, khususnya bak mandi</w:t>
+      </w:r>
+      <w:r>
+        <w:rPr>
+          <w:rFonts w:ascii="Times New Roman" w:hAnsi="Times New Roman" w:cs="Times New Roman"/>
+          <w:sz w:val="24"/>
+          <w:szCs w:val="24"/>
+          <w:lang w:val="en-ID"/>
+        </w:rPr>
+        <w:t>?</w:t>
       </w:r>
     </w:p>
     <w:p>
@@ -4095,17 +4952,70 @@
           <w:szCs w:val="24"/>
           <w:lang w:val="en-ID"/>
         </w:rPr>
-        <w:lastRenderedPageBreak/>
-        <w:t>Bagaimana efektifitas sistem ini dalam membantu kader Juru Pemantau jentik (jumantik)</w:t>
-      </w:r>
-      <w:r>
-        <w:rPr>
-          <w:rFonts w:ascii="Times New Roman" w:hAnsi="Times New Roman" w:cs="Times New Roman"/>
-          <w:sz w:val="24"/>
-          <w:szCs w:val="24"/>
-          <w:lang w:val="en-ID"/>
-        </w:rPr>
-        <w:t xml:space="preserve"> dalam upaya pemberantasan jentik nyamuk?</w:t>
+        <w:t>Bagaimana efekti</w:t>
+      </w:r>
+      <w:r>
+        <w:rPr>
+          <w:rFonts w:ascii="Times New Roman" w:hAnsi="Times New Roman" w:cs="Times New Roman"/>
+          <w:sz w:val="24"/>
+          <w:szCs w:val="24"/>
+          <w:lang w:val="en-ID"/>
+        </w:rPr>
+        <w:t>v</w:t>
+      </w:r>
+      <w:r>
+        <w:rPr>
+          <w:rFonts w:ascii="Times New Roman" w:hAnsi="Times New Roman" w:cs="Times New Roman"/>
+          <w:sz w:val="24"/>
+          <w:szCs w:val="24"/>
+          <w:lang w:val="en-ID"/>
+        </w:rPr>
+        <w:t>itas sistem ini dalam membantu kader Juru Pemantau jentik (</w:t>
+      </w:r>
+      <w:r>
+        <w:rPr>
+          <w:rFonts w:ascii="Times New Roman" w:hAnsi="Times New Roman" w:cs="Times New Roman"/>
+          <w:sz w:val="24"/>
+          <w:szCs w:val="24"/>
+          <w:lang w:val="en-ID"/>
+        </w:rPr>
+        <w:t>Jumantik) dalam melakukan pemantauan jentik</w:t>
+      </w:r>
+      <w:r>
+        <w:rPr>
+          <w:rFonts w:ascii="Times New Roman" w:hAnsi="Times New Roman" w:cs="Times New Roman"/>
+          <w:sz w:val="24"/>
+          <w:szCs w:val="24"/>
+          <w:lang w:val="en-ID"/>
+        </w:rPr>
+        <w:t xml:space="preserve"> nyamuk dibandingkan metode</w:t>
+      </w:r>
+      <w:r>
+        <w:rPr>
+          <w:rFonts w:ascii="Times New Roman" w:hAnsi="Times New Roman" w:cs="Times New Roman"/>
+          <w:sz w:val="24"/>
+          <w:szCs w:val="24"/>
+          <w:lang w:val="en-ID"/>
+        </w:rPr>
+        <w:t xml:space="preserve"> </w:t>
+      </w:r>
+      <w:r>
+        <w:rPr>
+          <w:rFonts w:ascii="Times New Roman" w:hAnsi="Times New Roman" w:cs="Times New Roman"/>
+          <w:sz w:val="24"/>
+          <w:szCs w:val="24"/>
+          <w:lang w:val="en-ID"/>
+        </w:rPr>
+        <w:t>manual</w:t>
+      </w:r>
+      <w:r>
+        <w:rPr>
+          <w:rFonts w:ascii="Times New Roman" w:hAnsi="Times New Roman" w:cs="Times New Roman"/>
+          <w:sz w:val="24"/>
+          <w:szCs w:val="24"/>
+          <w:lang w:val="en-ID"/>
+        </w:rPr>
+        <w:t>?</w:t>
       </w:r>
     </w:p>
     <w:p>
@@ -4166,6 +5076,7 @@
           <w:szCs w:val="24"/>
           <w:lang w:val="en-ID"/>
         </w:rPr>
+        <w:lastRenderedPageBreak/>
         <w:t>Mengembangkan sistem identifikasi jentik nyamuk berbasis mobile menggunakan metode CNN.</w:t>
       </w:r>
     </w:p>
@@ -4220,6 +5131,15 @@
         </w:rPr>
         <w:t>Menyediakan alat bantu berbasis teknologi yang dapat membantu kader Jumantik dalam proses pemantauan jentik nyamuk secara lebih efesien</w:t>
       </w:r>
+      <w:r>
+        <w:rPr>
+          <w:rFonts w:ascii="Times New Roman" w:hAnsi="Times New Roman" w:cs="Times New Roman"/>
+          <w:sz w:val="24"/>
+          <w:szCs w:val="24"/>
+          <w:lang w:val="en-ID"/>
+        </w:rPr>
+        <w:t xml:space="preserve"> dan akurat</w:t>
+      </w:r>
     </w:p>
     <w:p>
       <w:pPr>
@@ -4307,6 +5227,35 @@
           <w:lang w:val="en-ID"/>
         </w:rPr>
       </w:pPr>
+      <w:r>
+        <w:rPr>
+          <w:rFonts w:ascii="Times New Roman" w:hAnsi="Times New Roman" w:cs="Times New Roman"/>
+          <w:sz w:val="24"/>
+          <w:szCs w:val="24"/>
+          <w:lang w:val="en-ID"/>
+        </w:rPr>
+        <w:t xml:space="preserve">Hasil penelitian ini dapat menjadi referensi bagi pengembangan lebih lanjut dalam penerapan teknologi </w:t>
+      </w:r>
+      <w:r>
+        <w:rPr>
+          <w:rFonts w:ascii="Times New Roman" w:hAnsi="Times New Roman" w:cs="Times New Roman"/>
+          <w:i/>
+          <w:iCs/>
+          <w:sz w:val="24"/>
+          <w:szCs w:val="24"/>
+          <w:lang w:val="en-ID"/>
+        </w:rPr>
+        <w:t xml:space="preserve"> Deep Learning</w:t>
+      </w:r>
+      <w:r>
+        <w:rPr>
+          <w:rFonts w:ascii="Times New Roman" w:hAnsi="Times New Roman" w:cs="Times New Roman"/>
+          <w:sz w:val="24"/>
+          <w:szCs w:val="24"/>
+          <w:lang w:val="en-ID"/>
+        </w:rPr>
+        <w:t xml:space="preserve"> untuk identifikasi objek dalam bidang kesehatan lingkungan.</w:t>
+      </w:r>
     </w:p>
     <w:p>
       <w:pPr>
@@ -4486,7 +5435,7 @@
           <w:szCs w:val="24"/>
           <w:lang w:val="en-ID"/>
         </w:rPr>
-        <w:t>p</w:t>
+        <w:t xml:space="preserve">Penelitian </w:t>
       </w:r>
     </w:p>
     <w:p>
@@ -4534,18 +5483,1192 @@
         <w:t>DAFTAR PUSTAKA</w:t>
       </w:r>
     </w:p>
-    <w:p>
-      <w:pPr>
-        <w:spacing w:line="360" w:lineRule="auto"/>
-        <w:jc w:val="both"/>
-        <w:rPr>
-          <w:rFonts w:ascii="Times New Roman" w:hAnsi="Times New Roman" w:cs="Times New Roman"/>
-          <w:sz w:val="24"/>
-          <w:szCs w:val="24"/>
-          <w:lang w:val="en-ID"/>
-        </w:rPr>
-      </w:pPr>
-    </w:p>
+    <w:sdt>
+      <w:sdtPr>
+        <w:rPr>
+          <w:rFonts w:ascii="Times New Roman" w:hAnsi="Times New Roman" w:cs="Times New Roman"/>
+          <w:color w:val="000000"/>
+          <w:sz w:val="24"/>
+          <w:szCs w:val="24"/>
+          <w:lang w:val="en-ID"/>
+        </w:rPr>
+        <w:tag w:val="MENDELEY_BIBLIOGRAPHY"/>
+        <w:id w:val="-1986926594"/>
+        <w:placeholder>
+          <w:docPart w:val="DefaultPlaceholder_-1854013440"/>
+        </w:placeholder>
+      </w:sdtPr>
+      <w:sdtEndPr/>
+      <w:sdtContent>
+        <w:p>
+          <w:pPr>
+            <w:autoSpaceDE w:val="0"/>
+            <w:autoSpaceDN w:val="0"/>
+            <w:ind w:hanging="480"/>
+            <w:divId w:val="2070416518"/>
+            <w:rPr>
+              <w:rFonts w:ascii="Times New Roman" w:eastAsia="Times New Roman" w:hAnsi="Times New Roman" w:cs="Times New Roman"/>
+              <w:color w:val="000000"/>
+              <w:kern w:val="0"/>
+              <w:sz w:val="24"/>
+              <w:szCs w:val="24"/>
+              <w14:ligatures w14:val="none"/>
+            </w:rPr>
+          </w:pPr>
+          <w:r>
+            <w:rPr>
+              <w:rFonts w:ascii="Times New Roman" w:eastAsia="Times New Roman" w:hAnsi="Times New Roman" w:cs="Times New Roman"/>
+              <w:color w:val="000000"/>
+              <w:sz w:val="24"/>
+              <w:szCs w:val="24"/>
+            </w:rPr>
+            <w:t xml:space="preserve">Alfiano, O., &amp; Santi Rahayu, dan. (2024). IMPLEMENTASI ALGORITMA DEEP LEARNING YOLO (YOU ONLY LOOK ONCE) UNTUK DETEKSI KUALITAS KENTANG SEGAR DAN BUSUK SECARA REAL TIME. </w:t>
+          </w:r>
+          <w:r>
+            <w:rPr>
+              <w:rFonts w:ascii="Times New Roman" w:eastAsia="Times New Roman" w:hAnsi="Times New Roman" w:cs="Times New Roman"/>
+              <w:i/>
+              <w:iCs/>
+              <w:color w:val="000000"/>
+              <w:sz w:val="24"/>
+              <w:szCs w:val="24"/>
+            </w:rPr>
+            <w:t>JORAPI : Journal of Research and Publication Innovation</w:t>
+          </w:r>
+          <w:r>
+            <w:rPr>
+              <w:rFonts w:ascii="Times New Roman" w:eastAsia="Times New Roman" w:hAnsi="Times New Roman" w:cs="Times New Roman"/>
+              <w:color w:val="000000"/>
+              <w:sz w:val="24"/>
+              <w:szCs w:val="24"/>
+            </w:rPr>
+            <w:t xml:space="preserve">, </w:t>
+          </w:r>
+          <w:r>
+            <w:rPr>
+              <w:rFonts w:ascii="Times New Roman" w:eastAsia="Times New Roman" w:hAnsi="Times New Roman" w:cs="Times New Roman"/>
+              <w:i/>
+              <w:iCs/>
+              <w:color w:val="000000"/>
+              <w:sz w:val="24"/>
+              <w:szCs w:val="24"/>
+            </w:rPr>
+            <w:t>2</w:t>
+          </w:r>
+          <w:r>
+            <w:rPr>
+              <w:rFonts w:ascii="Times New Roman" w:eastAsia="Times New Roman" w:hAnsi="Times New Roman" w:cs="Times New Roman"/>
+              <w:color w:val="000000"/>
+              <w:sz w:val="24"/>
+              <w:szCs w:val="24"/>
+            </w:rPr>
+            <w:t>(3). https://jurnal.portalpublikasi.id/index.php/JORAPI/index</w:t>
+          </w:r>
+        </w:p>
+        <w:p>
+          <w:pPr>
+            <w:autoSpaceDE w:val="0"/>
+            <w:autoSpaceDN w:val="0"/>
+            <w:ind w:hanging="480"/>
+            <w:divId w:val="662509815"/>
+            <w:rPr>
+              <w:rFonts w:ascii="Times New Roman" w:eastAsia="Times New Roman" w:hAnsi="Times New Roman" w:cs="Times New Roman"/>
+              <w:color w:val="000000"/>
+              <w:sz w:val="24"/>
+              <w:szCs w:val="24"/>
+            </w:rPr>
+          </w:pPr>
+          <w:r>
+            <w:rPr>
+              <w:rFonts w:ascii="Times New Roman" w:eastAsia="Times New Roman" w:hAnsi="Times New Roman" w:cs="Times New Roman"/>
+              <w:color w:val="000000"/>
+              <w:sz w:val="24"/>
+              <w:szCs w:val="24"/>
+            </w:rPr>
+            <w:t xml:space="preserve">Ashari, I., Kurrohman, T., Aba, M., Surjati, E., &amp; Efendi, E. (2023). Keberadaan jentik nyamuk aedes aegypti dengan kejadian demam berdarah dengue (DBD). </w:t>
+          </w:r>
+          <w:r>
+            <w:rPr>
+              <w:rFonts w:ascii="Times New Roman" w:eastAsia="Times New Roman" w:hAnsi="Times New Roman" w:cs="Times New Roman"/>
+              <w:i/>
+              <w:iCs/>
+              <w:color w:val="000000"/>
+              <w:sz w:val="24"/>
+              <w:szCs w:val="24"/>
+            </w:rPr>
+            <w:t>Holistik Jurnal Kesehatan</w:t>
+          </w:r>
+          <w:r>
+            <w:rPr>
+              <w:rFonts w:ascii="Times New Roman" w:eastAsia="Times New Roman" w:hAnsi="Times New Roman" w:cs="Times New Roman"/>
+              <w:color w:val="000000"/>
+              <w:sz w:val="24"/>
+              <w:szCs w:val="24"/>
+            </w:rPr>
+            <w:t xml:space="preserve">, </w:t>
+          </w:r>
+          <w:r>
+            <w:rPr>
+              <w:rFonts w:ascii="Times New Roman" w:eastAsia="Times New Roman" w:hAnsi="Times New Roman" w:cs="Times New Roman"/>
+              <w:i/>
+              <w:iCs/>
+              <w:color w:val="000000"/>
+              <w:sz w:val="24"/>
+              <w:szCs w:val="24"/>
+            </w:rPr>
+            <w:t>17</w:t>
+          </w:r>
+          <w:r>
+            <w:rPr>
+              <w:rFonts w:ascii="Times New Roman" w:eastAsia="Times New Roman" w:hAnsi="Times New Roman" w:cs="Times New Roman"/>
+              <w:color w:val="000000"/>
+              <w:sz w:val="24"/>
+              <w:szCs w:val="24"/>
+            </w:rPr>
+            <w:t>(1), 23–29. https://doi.org/10.33024/hjk.v17i1.9257</w:t>
+          </w:r>
+        </w:p>
+        <w:p>
+          <w:pPr>
+            <w:autoSpaceDE w:val="0"/>
+            <w:autoSpaceDN w:val="0"/>
+            <w:ind w:hanging="480"/>
+            <w:divId w:val="33506931"/>
+            <w:rPr>
+              <w:rFonts w:ascii="Times New Roman" w:eastAsia="Times New Roman" w:hAnsi="Times New Roman" w:cs="Times New Roman"/>
+              <w:color w:val="000000"/>
+              <w:sz w:val="24"/>
+              <w:szCs w:val="24"/>
+            </w:rPr>
+          </w:pPr>
+          <w:r>
+            <w:rPr>
+              <w:rFonts w:ascii="Times New Roman" w:eastAsia="Times New Roman" w:hAnsi="Times New Roman" w:cs="Times New Roman"/>
+              <w:color w:val="000000"/>
+              <w:sz w:val="24"/>
+              <w:szCs w:val="24"/>
+            </w:rPr>
+            <w:t xml:space="preserve">Ayuningtiyas Tuti, D., Lu’lu Fitriyani, N., Dara Juanita, K., Salsabila, I., Adni, L., Aini Zahro, R., Fakarina, F., Irfiani, W., &amp; Fara Anindya, L. (2024). Efektivitas Larvasida Alami Terhadap Nyamuk Culex Quinquefasciatus di Kota Pekalongan. </w:t>
+          </w:r>
+          <w:r>
+            <w:rPr>
+              <w:rFonts w:ascii="Times New Roman" w:eastAsia="Times New Roman" w:hAnsi="Times New Roman" w:cs="Times New Roman"/>
+              <w:i/>
+              <w:iCs/>
+              <w:color w:val="000000"/>
+              <w:sz w:val="24"/>
+              <w:szCs w:val="24"/>
+            </w:rPr>
+            <w:t>JURNAL LITBANG KOTA PEKALONGAN</w:t>
+          </w:r>
+          <w:r>
+            <w:rPr>
+              <w:rFonts w:ascii="Times New Roman" w:eastAsia="Times New Roman" w:hAnsi="Times New Roman" w:cs="Times New Roman"/>
+              <w:color w:val="000000"/>
+              <w:sz w:val="24"/>
+              <w:szCs w:val="24"/>
+            </w:rPr>
+            <w:t xml:space="preserve">, </w:t>
+          </w:r>
+          <w:r>
+            <w:rPr>
+              <w:rFonts w:ascii="Times New Roman" w:eastAsia="Times New Roman" w:hAnsi="Times New Roman" w:cs="Times New Roman"/>
+              <w:i/>
+              <w:iCs/>
+              <w:color w:val="000000"/>
+              <w:sz w:val="24"/>
+              <w:szCs w:val="24"/>
+            </w:rPr>
+            <w:t>22</w:t>
+          </w:r>
+          <w:r>
+            <w:rPr>
+              <w:rFonts w:ascii="Times New Roman" w:eastAsia="Times New Roman" w:hAnsi="Times New Roman" w:cs="Times New Roman"/>
+              <w:color w:val="000000"/>
+              <w:sz w:val="24"/>
+              <w:szCs w:val="24"/>
+            </w:rPr>
+            <w:t>(2), 75–79. https://doi.org/10.54911/litbang.v22i2.304</w:t>
+          </w:r>
+        </w:p>
+        <w:p>
+          <w:pPr>
+            <w:autoSpaceDE w:val="0"/>
+            <w:autoSpaceDN w:val="0"/>
+            <w:ind w:hanging="480"/>
+            <w:divId w:val="47190725"/>
+            <w:rPr>
+              <w:rFonts w:ascii="Times New Roman" w:eastAsia="Times New Roman" w:hAnsi="Times New Roman" w:cs="Times New Roman"/>
+              <w:color w:val="000000"/>
+              <w:sz w:val="24"/>
+              <w:szCs w:val="24"/>
+            </w:rPr>
+          </w:pPr>
+          <w:r>
+            <w:rPr>
+              <w:rFonts w:ascii="Times New Roman" w:eastAsia="Times New Roman" w:hAnsi="Times New Roman" w:cs="Times New Roman"/>
+              <w:color w:val="000000"/>
+              <w:sz w:val="24"/>
+              <w:szCs w:val="24"/>
+            </w:rPr>
+            <w:t xml:space="preserve">Dewi, S., &amp; Putri, N. E. (2024). IDENTIFIKASI LARVA NYAMUK ANOPHELES SEBAGAI VEKTOR MALARIA DI KECAMATAN SAMIGALUH KABUPATEN KULON PROGO. </w:t>
+          </w:r>
+          <w:r>
+            <w:rPr>
+              <w:rFonts w:ascii="Times New Roman" w:eastAsia="Times New Roman" w:hAnsi="Times New Roman" w:cs="Times New Roman"/>
+              <w:i/>
+              <w:iCs/>
+              <w:color w:val="000000"/>
+              <w:sz w:val="24"/>
+              <w:szCs w:val="24"/>
+            </w:rPr>
+            <w:t>Jurnal Kesehatan Tambusai</w:t>
+          </w:r>
+          <w:r>
+            <w:rPr>
+              <w:rFonts w:ascii="Times New Roman" w:eastAsia="Times New Roman" w:hAnsi="Times New Roman" w:cs="Times New Roman"/>
+              <w:color w:val="000000"/>
+              <w:sz w:val="24"/>
+              <w:szCs w:val="24"/>
+            </w:rPr>
+            <w:t xml:space="preserve">, </w:t>
+          </w:r>
+          <w:r>
+            <w:rPr>
+              <w:rFonts w:ascii="Times New Roman" w:eastAsia="Times New Roman" w:hAnsi="Times New Roman" w:cs="Times New Roman"/>
+              <w:i/>
+              <w:iCs/>
+              <w:color w:val="000000"/>
+              <w:sz w:val="24"/>
+              <w:szCs w:val="24"/>
+            </w:rPr>
+            <w:t>5</w:t>
+          </w:r>
+          <w:r>
+            <w:rPr>
+              <w:rFonts w:ascii="Times New Roman" w:eastAsia="Times New Roman" w:hAnsi="Times New Roman" w:cs="Times New Roman"/>
+              <w:color w:val="000000"/>
+              <w:sz w:val="24"/>
+              <w:szCs w:val="24"/>
+            </w:rPr>
+            <w:t>(4), 11117–11123. https://doi.org/10.31004/jkt.v5i4.34431</w:t>
+          </w:r>
+        </w:p>
+        <w:p>
+          <w:pPr>
+            <w:autoSpaceDE w:val="0"/>
+            <w:autoSpaceDN w:val="0"/>
+            <w:ind w:hanging="480"/>
+            <w:divId w:val="134298113"/>
+            <w:rPr>
+              <w:rFonts w:ascii="Times New Roman" w:eastAsia="Times New Roman" w:hAnsi="Times New Roman" w:cs="Times New Roman"/>
+              <w:color w:val="000000"/>
+              <w:sz w:val="24"/>
+              <w:szCs w:val="24"/>
+            </w:rPr>
+          </w:pPr>
+          <w:r>
+            <w:rPr>
+              <w:rFonts w:ascii="Times New Roman" w:eastAsia="Times New Roman" w:hAnsi="Times New Roman" w:cs="Times New Roman"/>
+              <w:color w:val="000000"/>
+              <w:sz w:val="24"/>
+              <w:szCs w:val="24"/>
+            </w:rPr>
+            <w:t xml:space="preserve">Ghiffari, A., Herudiansyah, G., Gusmiatun, G., Kasra, H., Nawawi, S., Nabila, A. A., &amp; Nabila, S. (2024). Penyuluhan Pencegahan Demam Dengue dan Pelatihan Juru Pemantau Jentik (Jumantik) di Desa Seri Kembang III Ogan Ilir. </w:t>
+          </w:r>
+          <w:r>
+            <w:rPr>
+              <w:rFonts w:ascii="Times New Roman" w:eastAsia="Times New Roman" w:hAnsi="Times New Roman" w:cs="Times New Roman"/>
+              <w:i/>
+              <w:iCs/>
+              <w:color w:val="000000"/>
+              <w:sz w:val="24"/>
+              <w:szCs w:val="24"/>
+            </w:rPr>
+            <w:t>Abdimas Universal</w:t>
+          </w:r>
+          <w:r>
+            <w:rPr>
+              <w:rFonts w:ascii="Times New Roman" w:eastAsia="Times New Roman" w:hAnsi="Times New Roman" w:cs="Times New Roman"/>
+              <w:color w:val="000000"/>
+              <w:sz w:val="24"/>
+              <w:szCs w:val="24"/>
+            </w:rPr>
+            <w:t xml:space="preserve">, </w:t>
+          </w:r>
+          <w:r>
+            <w:rPr>
+              <w:rFonts w:ascii="Times New Roman" w:eastAsia="Times New Roman" w:hAnsi="Times New Roman" w:cs="Times New Roman"/>
+              <w:i/>
+              <w:iCs/>
+              <w:color w:val="000000"/>
+              <w:sz w:val="24"/>
+              <w:szCs w:val="24"/>
+            </w:rPr>
+            <w:t>6</w:t>
+          </w:r>
+          <w:r>
+            <w:rPr>
+              <w:rFonts w:ascii="Times New Roman" w:eastAsia="Times New Roman" w:hAnsi="Times New Roman" w:cs="Times New Roman"/>
+              <w:color w:val="000000"/>
+              <w:sz w:val="24"/>
+              <w:szCs w:val="24"/>
+            </w:rPr>
+            <w:t>(1), 155–160. https://doi.org/10.36277/abdimasuniversal.v6i1.430</w:t>
+          </w:r>
+        </w:p>
+        <w:p>
+          <w:pPr>
+            <w:autoSpaceDE w:val="0"/>
+            <w:autoSpaceDN w:val="0"/>
+            <w:ind w:hanging="480"/>
+            <w:divId w:val="1661154942"/>
+            <w:rPr>
+              <w:rFonts w:ascii="Times New Roman" w:eastAsia="Times New Roman" w:hAnsi="Times New Roman" w:cs="Times New Roman"/>
+              <w:color w:val="000000"/>
+              <w:sz w:val="24"/>
+              <w:szCs w:val="24"/>
+            </w:rPr>
+          </w:pPr>
+          <w:r>
+            <w:rPr>
+              <w:rFonts w:ascii="Times New Roman" w:eastAsia="Times New Roman" w:hAnsi="Times New Roman" w:cs="Times New Roman"/>
+              <w:color w:val="000000"/>
+              <w:sz w:val="24"/>
+              <w:szCs w:val="24"/>
+            </w:rPr>
+            <w:t xml:space="preserve">health.detik.com. (2025, February 20). </w:t>
+          </w:r>
+          <w:r>
+            <w:rPr>
+              <w:rFonts w:ascii="Times New Roman" w:eastAsia="Times New Roman" w:hAnsi="Times New Roman" w:cs="Times New Roman"/>
+              <w:i/>
+              <w:iCs/>
+              <w:color w:val="000000"/>
+              <w:sz w:val="24"/>
+              <w:szCs w:val="24"/>
+            </w:rPr>
+            <w:t>Angka DBD RI Ngegas di Awal 2025, Kemenkes Catat 10 Ribu Kasus-48 Kematian</w:t>
+          </w:r>
+          <w:r>
+            <w:rPr>
+              <w:rFonts w:ascii="Times New Roman" w:eastAsia="Times New Roman" w:hAnsi="Times New Roman" w:cs="Times New Roman"/>
+              <w:color w:val="000000"/>
+              <w:sz w:val="24"/>
+              <w:szCs w:val="24"/>
+            </w:rPr>
+            <w:t>. Https://Health.Detik.Com/Berita-Detikhealth/d-7786945/Angka-Dbd-Ri-Ngegas-Di-Awal-2025-Kemenkes-Catat-10-Ribu-Kasus-48-Kematian.</w:t>
+          </w:r>
+        </w:p>
+        <w:p>
+          <w:pPr>
+            <w:autoSpaceDE w:val="0"/>
+            <w:autoSpaceDN w:val="0"/>
+            <w:ind w:hanging="480"/>
+            <w:divId w:val="463810020"/>
+            <w:rPr>
+              <w:rFonts w:ascii="Times New Roman" w:eastAsia="Times New Roman" w:hAnsi="Times New Roman" w:cs="Times New Roman"/>
+              <w:color w:val="000000"/>
+              <w:sz w:val="24"/>
+              <w:szCs w:val="24"/>
+            </w:rPr>
+          </w:pPr>
+          <w:r>
+            <w:rPr>
+              <w:rFonts w:ascii="Times New Roman" w:eastAsia="Times New Roman" w:hAnsi="Times New Roman" w:cs="Times New Roman"/>
+              <w:color w:val="000000"/>
+              <w:sz w:val="24"/>
+              <w:szCs w:val="24"/>
+            </w:rPr>
+            <w:t xml:space="preserve">Kejadian Kasus Demam Berdarah Dengue di Kabupaten Kediri Tahun, P., &amp; Regina Istiqlala, D. (2024). E-ISSN : XXXX-XXXX Pemetaan Kejadian Kasus Demam Berdarah …. </w:t>
+          </w:r>
+          <w:r>
+            <w:rPr>
+              <w:rFonts w:ascii="Times New Roman" w:eastAsia="Times New Roman" w:hAnsi="Times New Roman" w:cs="Times New Roman"/>
+              <w:i/>
+              <w:iCs/>
+              <w:color w:val="000000"/>
+              <w:sz w:val="24"/>
+              <w:szCs w:val="24"/>
+            </w:rPr>
+            <w:t>Public Health Journal | Dwi Regina Istiqlala</w:t>
+          </w:r>
+          <w:r>
+            <w:rPr>
+              <w:rFonts w:ascii="Times New Roman" w:eastAsia="Times New Roman" w:hAnsi="Times New Roman" w:cs="Times New Roman"/>
+              <w:color w:val="000000"/>
+              <w:sz w:val="24"/>
+              <w:szCs w:val="24"/>
+            </w:rPr>
+            <w:t xml:space="preserve">, </w:t>
+          </w:r>
+          <w:r>
+            <w:rPr>
+              <w:rFonts w:ascii="Times New Roman" w:eastAsia="Times New Roman" w:hAnsi="Times New Roman" w:cs="Times New Roman"/>
+              <w:i/>
+              <w:iCs/>
+              <w:color w:val="000000"/>
+              <w:sz w:val="24"/>
+              <w:szCs w:val="24"/>
+            </w:rPr>
+            <w:t>01</w:t>
+          </w:r>
+          <w:r>
+            <w:rPr>
+              <w:rFonts w:ascii="Times New Roman" w:eastAsia="Times New Roman" w:hAnsi="Times New Roman" w:cs="Times New Roman"/>
+              <w:color w:val="000000"/>
+              <w:sz w:val="24"/>
+              <w:szCs w:val="24"/>
+            </w:rPr>
+            <w:t>(02). https://doi.org/10.5281/zenodo.14561193</w:t>
+          </w:r>
+        </w:p>
+        <w:p>
+          <w:pPr>
+            <w:autoSpaceDE w:val="0"/>
+            <w:autoSpaceDN w:val="0"/>
+            <w:ind w:hanging="480"/>
+            <w:divId w:val="2003120140"/>
+            <w:rPr>
+              <w:rFonts w:ascii="Times New Roman" w:eastAsia="Times New Roman" w:hAnsi="Times New Roman" w:cs="Times New Roman"/>
+              <w:color w:val="000000"/>
+              <w:sz w:val="24"/>
+              <w:szCs w:val="24"/>
+            </w:rPr>
+          </w:pPr>
+          <w:r>
+            <w:rPr>
+              <w:rFonts w:ascii="Times New Roman" w:eastAsia="Times New Roman" w:hAnsi="Times New Roman" w:cs="Times New Roman"/>
+              <w:color w:val="000000"/>
+              <w:sz w:val="24"/>
+              <w:szCs w:val="24"/>
+            </w:rPr>
+            <w:t xml:space="preserve">Kementerian Kesehatan Republik Indonesia. (2024, June 16). </w:t>
+          </w:r>
+          <w:r>
+            <w:rPr>
+              <w:rFonts w:ascii="Times New Roman" w:eastAsia="Times New Roman" w:hAnsi="Times New Roman" w:cs="Times New Roman"/>
+              <w:i/>
+              <w:iCs/>
+              <w:color w:val="000000"/>
+              <w:sz w:val="24"/>
+              <w:szCs w:val="24"/>
+            </w:rPr>
+            <w:t>Waspada DBD di Musim Kemarau</w:t>
+          </w:r>
+          <w:r>
+            <w:rPr>
+              <w:rFonts w:ascii="Times New Roman" w:eastAsia="Times New Roman" w:hAnsi="Times New Roman" w:cs="Times New Roman"/>
+              <w:color w:val="000000"/>
+              <w:sz w:val="24"/>
+              <w:szCs w:val="24"/>
+            </w:rPr>
+            <w:t>. Https://Kemkes.Go.Id/Id/Waspada-Dbd-Di-Musim-Kemarau.</w:t>
+          </w:r>
+        </w:p>
+        <w:p>
+          <w:pPr>
+            <w:autoSpaceDE w:val="0"/>
+            <w:autoSpaceDN w:val="0"/>
+            <w:ind w:hanging="480"/>
+            <w:divId w:val="576941535"/>
+            <w:rPr>
+              <w:rFonts w:ascii="Times New Roman" w:eastAsia="Times New Roman" w:hAnsi="Times New Roman" w:cs="Times New Roman"/>
+              <w:color w:val="000000"/>
+              <w:sz w:val="24"/>
+              <w:szCs w:val="24"/>
+            </w:rPr>
+          </w:pPr>
+          <w:r>
+            <w:rPr>
+              <w:rFonts w:ascii="Times New Roman" w:eastAsia="Times New Roman" w:hAnsi="Times New Roman" w:cs="Times New Roman"/>
+              <w:color w:val="000000"/>
+              <w:sz w:val="24"/>
+              <w:szCs w:val="24"/>
+            </w:rPr>
+            <w:t xml:space="preserve">Khotafiatun, Sugiharto, &amp; Wiwiek Natalya. (2021). Survei Kepadatan Jentik Nyamuk Aedes Aegypti pada Penampungan Air dalam Rumah dan </w:t>
+          </w:r>
+          <w:r>
+            <w:rPr>
+              <w:rFonts w:ascii="Times New Roman" w:eastAsia="Times New Roman" w:hAnsi="Times New Roman" w:cs="Times New Roman"/>
+              <w:color w:val="000000"/>
+              <w:sz w:val="24"/>
+              <w:szCs w:val="24"/>
+            </w:rPr>
+            <w:lastRenderedPageBreak/>
+            <w:t xml:space="preserve">Implikasinya terhadap Keperawatan Komunitas. </w:t>
+          </w:r>
+          <w:r>
+            <w:rPr>
+              <w:rFonts w:ascii="Times New Roman" w:eastAsia="Times New Roman" w:hAnsi="Times New Roman" w:cs="Times New Roman"/>
+              <w:i/>
+              <w:iCs/>
+              <w:color w:val="000000"/>
+              <w:sz w:val="24"/>
+              <w:szCs w:val="24"/>
+            </w:rPr>
+            <w:t>Jurnal Keperawatan Komprehensif</w:t>
+          </w:r>
+          <w:r>
+            <w:rPr>
+              <w:rFonts w:ascii="Times New Roman" w:eastAsia="Times New Roman" w:hAnsi="Times New Roman" w:cs="Times New Roman"/>
+              <w:color w:val="000000"/>
+              <w:sz w:val="24"/>
+              <w:szCs w:val="24"/>
+            </w:rPr>
+            <w:t xml:space="preserve">, </w:t>
+          </w:r>
+          <w:r>
+            <w:rPr>
+              <w:rFonts w:ascii="Times New Roman" w:eastAsia="Times New Roman" w:hAnsi="Times New Roman" w:cs="Times New Roman"/>
+              <w:i/>
+              <w:iCs/>
+              <w:color w:val="000000"/>
+              <w:sz w:val="24"/>
+              <w:szCs w:val="24"/>
+            </w:rPr>
+            <w:t>7</w:t>
+          </w:r>
+          <w:r>
+            <w:rPr>
+              <w:rFonts w:ascii="Times New Roman" w:eastAsia="Times New Roman" w:hAnsi="Times New Roman" w:cs="Times New Roman"/>
+              <w:color w:val="000000"/>
+              <w:sz w:val="24"/>
+              <w:szCs w:val="24"/>
+            </w:rPr>
+            <w:t>, 74–79.</w:t>
+          </w:r>
+        </w:p>
+        <w:p>
+          <w:pPr>
+            <w:autoSpaceDE w:val="0"/>
+            <w:autoSpaceDN w:val="0"/>
+            <w:ind w:hanging="480"/>
+            <w:divId w:val="729036063"/>
+            <w:rPr>
+              <w:rFonts w:ascii="Times New Roman" w:eastAsia="Times New Roman" w:hAnsi="Times New Roman" w:cs="Times New Roman"/>
+              <w:color w:val="000000"/>
+              <w:sz w:val="24"/>
+              <w:szCs w:val="24"/>
+            </w:rPr>
+          </w:pPr>
+          <w:r>
+            <w:rPr>
+              <w:rFonts w:ascii="Times New Roman" w:eastAsia="Times New Roman" w:hAnsi="Times New Roman" w:cs="Times New Roman"/>
+              <w:color w:val="000000"/>
+              <w:sz w:val="24"/>
+              <w:szCs w:val="24"/>
+            </w:rPr>
+            <w:t xml:space="preserve">Made Hegard Sukmawati, N., Eka Pratiwi, A., &amp; Gede Pradnyawati, L. (2022). Pelatihan Kader Jumantik dalam Pemanfaatan Aplikasi Epicollect untuk Pemantauan Jentik Berkala. </w:t>
+          </w:r>
+          <w:r>
+            <w:rPr>
+              <w:rFonts w:ascii="Times New Roman" w:eastAsia="Times New Roman" w:hAnsi="Times New Roman" w:cs="Times New Roman"/>
+              <w:i/>
+              <w:iCs/>
+              <w:color w:val="000000"/>
+              <w:sz w:val="24"/>
+              <w:szCs w:val="24"/>
+            </w:rPr>
+            <w:t>Warmadewa Minesterium Medical Journal |</w:t>
+          </w:r>
+          <w:r>
+            <w:rPr>
+              <w:rFonts w:ascii="Times New Roman" w:eastAsia="Times New Roman" w:hAnsi="Times New Roman" w:cs="Times New Roman"/>
+              <w:color w:val="000000"/>
+              <w:sz w:val="24"/>
+              <w:szCs w:val="24"/>
+            </w:rPr>
+            <w:t xml:space="preserve">, </w:t>
+          </w:r>
+          <w:r>
+            <w:rPr>
+              <w:rFonts w:ascii="Times New Roman" w:eastAsia="Times New Roman" w:hAnsi="Times New Roman" w:cs="Times New Roman"/>
+              <w:i/>
+              <w:iCs/>
+              <w:color w:val="000000"/>
+              <w:sz w:val="24"/>
+              <w:szCs w:val="24"/>
+            </w:rPr>
+            <w:t>1</w:t>
+          </w:r>
+          <w:r>
+            <w:rPr>
+              <w:rFonts w:ascii="Times New Roman" w:eastAsia="Times New Roman" w:hAnsi="Times New Roman" w:cs="Times New Roman"/>
+              <w:color w:val="000000"/>
+              <w:sz w:val="24"/>
+              <w:szCs w:val="24"/>
+            </w:rPr>
+            <w:t>(2).</w:t>
+          </w:r>
+        </w:p>
+        <w:p>
+          <w:pPr>
+            <w:autoSpaceDE w:val="0"/>
+            <w:autoSpaceDN w:val="0"/>
+            <w:ind w:hanging="480"/>
+            <w:divId w:val="990257777"/>
+            <w:rPr>
+              <w:rFonts w:ascii="Times New Roman" w:eastAsia="Times New Roman" w:hAnsi="Times New Roman" w:cs="Times New Roman"/>
+              <w:color w:val="000000"/>
+              <w:sz w:val="24"/>
+              <w:szCs w:val="24"/>
+            </w:rPr>
+          </w:pPr>
+          <w:r>
+            <w:rPr>
+              <w:rFonts w:ascii="Times New Roman" w:eastAsia="Times New Roman" w:hAnsi="Times New Roman" w:cs="Times New Roman"/>
+              <w:color w:val="000000"/>
+              <w:sz w:val="24"/>
+              <w:szCs w:val="24"/>
+            </w:rPr>
+            <w:t xml:space="preserve">Nurhakiki, J., Yahfizham, Y., William, J., Ps, I. V, Estate, M., Percut, K., Tuan, S., &amp; Serdang, K. D. (2024). Studi Kepustakaan: Pengenalan 4 Algoritma Pada Pembelajaran Deep Learning Beserta Implikasinya. </w:t>
+          </w:r>
+          <w:r>
+            <w:rPr>
+              <w:rFonts w:ascii="Times New Roman" w:eastAsia="Times New Roman" w:hAnsi="Times New Roman" w:cs="Times New Roman"/>
+              <w:i/>
+              <w:iCs/>
+              <w:color w:val="000000"/>
+              <w:sz w:val="24"/>
+              <w:szCs w:val="24"/>
+            </w:rPr>
+            <w:t>Jurnal Pendidikan Berkarakter</w:t>
+          </w:r>
+          <w:r>
+            <w:rPr>
+              <w:rFonts w:ascii="Times New Roman" w:eastAsia="Times New Roman" w:hAnsi="Times New Roman" w:cs="Times New Roman"/>
+              <w:color w:val="000000"/>
+              <w:sz w:val="24"/>
+              <w:szCs w:val="24"/>
+            </w:rPr>
+            <w:t xml:space="preserve">, </w:t>
+          </w:r>
+          <w:r>
+            <w:rPr>
+              <w:rFonts w:ascii="Times New Roman" w:eastAsia="Times New Roman" w:hAnsi="Times New Roman" w:cs="Times New Roman"/>
+              <w:i/>
+              <w:iCs/>
+              <w:color w:val="000000"/>
+              <w:sz w:val="24"/>
+              <w:szCs w:val="24"/>
+            </w:rPr>
+            <w:t>1</w:t>
+          </w:r>
+          <w:r>
+            <w:rPr>
+              <w:rFonts w:ascii="Times New Roman" w:eastAsia="Times New Roman" w:hAnsi="Times New Roman" w:cs="Times New Roman"/>
+              <w:color w:val="000000"/>
+              <w:sz w:val="24"/>
+              <w:szCs w:val="24"/>
+            </w:rPr>
+            <w:t>, 270–281. https://doi.org/10.51903/pendekar.v2i1.598</w:t>
+          </w:r>
+        </w:p>
+        <w:p>
+          <w:pPr>
+            <w:autoSpaceDE w:val="0"/>
+            <w:autoSpaceDN w:val="0"/>
+            <w:ind w:hanging="480"/>
+            <w:divId w:val="2026445400"/>
+            <w:rPr>
+              <w:rFonts w:ascii="Times New Roman" w:eastAsia="Times New Roman" w:hAnsi="Times New Roman" w:cs="Times New Roman"/>
+              <w:color w:val="000000"/>
+              <w:sz w:val="24"/>
+              <w:szCs w:val="24"/>
+            </w:rPr>
+          </w:pPr>
+          <w:r>
+            <w:rPr>
+              <w:rFonts w:ascii="Times New Roman" w:eastAsia="Times New Roman" w:hAnsi="Times New Roman" w:cs="Times New Roman"/>
+              <w:color w:val="000000"/>
+              <w:sz w:val="24"/>
+              <w:szCs w:val="24"/>
+            </w:rPr>
+            <w:t xml:space="preserve">Nurmalasari, Wiwik Eko Pertiwi, &amp; Sadya Bustomi. (2021). Karakteristik Tempat Penampungan Air Bersih dengan  Keberadaan Jentik Nyamuk Aedes Aegypti . </w:t>
+          </w:r>
+          <w:r>
+            <w:rPr>
+              <w:rFonts w:ascii="Times New Roman" w:eastAsia="Times New Roman" w:hAnsi="Times New Roman" w:cs="Times New Roman"/>
+              <w:i/>
+              <w:iCs/>
+              <w:color w:val="000000"/>
+              <w:sz w:val="24"/>
+              <w:szCs w:val="24"/>
+            </w:rPr>
+            <w:t>Journal Of Health Science Community</w:t>
+          </w:r>
+          <w:r>
+            <w:rPr>
+              <w:rFonts w:ascii="Times New Roman" w:eastAsia="Times New Roman" w:hAnsi="Times New Roman" w:cs="Times New Roman"/>
+              <w:color w:val="000000"/>
+              <w:sz w:val="24"/>
+              <w:szCs w:val="24"/>
+            </w:rPr>
+            <w:t xml:space="preserve">, </w:t>
+          </w:r>
+          <w:r>
+            <w:rPr>
+              <w:rFonts w:ascii="Times New Roman" w:eastAsia="Times New Roman" w:hAnsi="Times New Roman" w:cs="Times New Roman"/>
+              <w:i/>
+              <w:iCs/>
+              <w:color w:val="000000"/>
+              <w:sz w:val="24"/>
+              <w:szCs w:val="24"/>
+            </w:rPr>
+            <w:t>2</w:t>
+          </w:r>
+          <w:r>
+            <w:rPr>
+              <w:rFonts w:ascii="Times New Roman" w:eastAsia="Times New Roman" w:hAnsi="Times New Roman" w:cs="Times New Roman"/>
+              <w:color w:val="000000"/>
+              <w:sz w:val="24"/>
+              <w:szCs w:val="24"/>
+            </w:rPr>
+            <w:t>, 9–17.</w:t>
+          </w:r>
+        </w:p>
+        <w:p>
+          <w:pPr>
+            <w:autoSpaceDE w:val="0"/>
+            <w:autoSpaceDN w:val="0"/>
+            <w:ind w:hanging="480"/>
+            <w:divId w:val="832069174"/>
+            <w:rPr>
+              <w:rFonts w:ascii="Times New Roman" w:eastAsia="Times New Roman" w:hAnsi="Times New Roman" w:cs="Times New Roman"/>
+              <w:color w:val="000000"/>
+              <w:sz w:val="24"/>
+              <w:szCs w:val="24"/>
+            </w:rPr>
+          </w:pPr>
+          <w:r>
+            <w:rPr>
+              <w:rFonts w:ascii="Times New Roman" w:eastAsia="Times New Roman" w:hAnsi="Times New Roman" w:cs="Times New Roman"/>
+              <w:color w:val="000000"/>
+              <w:sz w:val="24"/>
+              <w:szCs w:val="24"/>
+            </w:rPr>
+            <w:t xml:space="preserve">Rusdy Prasetyo, A., Sussi, &amp; Aditya, B. (2023). ANALISIS PERBANDINGAN ALGORITMA SUPPORT VECTOR MACHINE (SVM) DAN CONVOLUTIONAL NEURAL NETWORK (CNN) UNTUK SISTEM DETEKSI KATARAK. </w:t>
+          </w:r>
+          <w:r>
+            <w:rPr>
+              <w:rFonts w:ascii="Times New Roman" w:eastAsia="Times New Roman" w:hAnsi="Times New Roman" w:cs="Times New Roman"/>
+              <w:i/>
+              <w:iCs/>
+              <w:color w:val="000000"/>
+              <w:sz w:val="24"/>
+              <w:szCs w:val="24"/>
+            </w:rPr>
+            <w:t>Jurnal Ilmiah Teknik Mesin, Elektro Dan Komputer</w:t>
+          </w:r>
+          <w:r>
+            <w:rPr>
+              <w:rFonts w:ascii="Times New Roman" w:eastAsia="Times New Roman" w:hAnsi="Times New Roman" w:cs="Times New Roman"/>
+              <w:color w:val="000000"/>
+              <w:sz w:val="24"/>
+              <w:szCs w:val="24"/>
+            </w:rPr>
+            <w:t xml:space="preserve">, </w:t>
+          </w:r>
+          <w:r>
+            <w:rPr>
+              <w:rFonts w:ascii="Times New Roman" w:eastAsia="Times New Roman" w:hAnsi="Times New Roman" w:cs="Times New Roman"/>
+              <w:i/>
+              <w:iCs/>
+              <w:color w:val="000000"/>
+              <w:sz w:val="24"/>
+              <w:szCs w:val="24"/>
+            </w:rPr>
+            <w:t>3</w:t>
+          </w:r>
+          <w:r>
+            <w:rPr>
+              <w:rFonts w:ascii="Times New Roman" w:eastAsia="Times New Roman" w:hAnsi="Times New Roman" w:cs="Times New Roman"/>
+              <w:color w:val="000000"/>
+              <w:sz w:val="24"/>
+              <w:szCs w:val="24"/>
+            </w:rPr>
+            <w:t>(1), 1–10. https://doi.org/10.51903/juritek.v3i1.604</w:t>
+          </w:r>
+        </w:p>
+        <w:p>
+          <w:pPr>
+            <w:autoSpaceDE w:val="0"/>
+            <w:autoSpaceDN w:val="0"/>
+            <w:ind w:hanging="480"/>
+            <w:divId w:val="52043118"/>
+            <w:rPr>
+              <w:rFonts w:ascii="Times New Roman" w:eastAsia="Times New Roman" w:hAnsi="Times New Roman" w:cs="Times New Roman"/>
+              <w:color w:val="000000"/>
+              <w:sz w:val="24"/>
+              <w:szCs w:val="24"/>
+            </w:rPr>
+          </w:pPr>
+          <w:r>
+            <w:rPr>
+              <w:rFonts w:ascii="Times New Roman" w:eastAsia="Times New Roman" w:hAnsi="Times New Roman" w:cs="Times New Roman"/>
+              <w:color w:val="000000"/>
+              <w:sz w:val="24"/>
+              <w:szCs w:val="24"/>
+            </w:rPr>
+            <w:t xml:space="preserve">Santi, V. L., &amp; Ardillah, Y. (2021). Faktor Risiko Lingkungan Rumah terhadap Keberadaan Jentik Nyamuk di Lubuk Linggau Timur I. </w:t>
+          </w:r>
+          <w:r>
+            <w:rPr>
+              <w:rFonts w:ascii="Times New Roman" w:eastAsia="Times New Roman" w:hAnsi="Times New Roman" w:cs="Times New Roman"/>
+              <w:i/>
+              <w:iCs/>
+              <w:color w:val="000000"/>
+              <w:sz w:val="24"/>
+              <w:szCs w:val="24"/>
+            </w:rPr>
+            <w:t>Jurnal Kesehatan Komunitas</w:t>
+          </w:r>
+          <w:r>
+            <w:rPr>
+              <w:rFonts w:ascii="Times New Roman" w:eastAsia="Times New Roman" w:hAnsi="Times New Roman" w:cs="Times New Roman"/>
+              <w:color w:val="000000"/>
+              <w:sz w:val="24"/>
+              <w:szCs w:val="24"/>
+            </w:rPr>
+            <w:t xml:space="preserve">, </w:t>
+          </w:r>
+          <w:r>
+            <w:rPr>
+              <w:rFonts w:ascii="Times New Roman" w:eastAsia="Times New Roman" w:hAnsi="Times New Roman" w:cs="Times New Roman"/>
+              <w:i/>
+              <w:iCs/>
+              <w:color w:val="000000"/>
+              <w:sz w:val="24"/>
+              <w:szCs w:val="24"/>
+            </w:rPr>
+            <w:t>7</w:t>
+          </w:r>
+          <w:r>
+            <w:rPr>
+              <w:rFonts w:ascii="Times New Roman" w:eastAsia="Times New Roman" w:hAnsi="Times New Roman" w:cs="Times New Roman"/>
+              <w:color w:val="000000"/>
+              <w:sz w:val="24"/>
+              <w:szCs w:val="24"/>
+            </w:rPr>
+            <w:t>(3), 310–315. https://doi.org/10.25311/keskom.vol7.iss3.902</w:t>
+          </w:r>
+        </w:p>
+        <w:p>
+          <w:pPr>
+            <w:autoSpaceDE w:val="0"/>
+            <w:autoSpaceDN w:val="0"/>
+            <w:ind w:hanging="480"/>
+            <w:divId w:val="861018619"/>
+            <w:rPr>
+              <w:rFonts w:ascii="Times New Roman" w:eastAsia="Times New Roman" w:hAnsi="Times New Roman" w:cs="Times New Roman"/>
+              <w:color w:val="000000"/>
+              <w:sz w:val="24"/>
+              <w:szCs w:val="24"/>
+            </w:rPr>
+          </w:pPr>
+          <w:r>
+            <w:rPr>
+              <w:rFonts w:ascii="Times New Roman" w:eastAsia="Times New Roman" w:hAnsi="Times New Roman" w:cs="Times New Roman"/>
+              <w:color w:val="000000"/>
+              <w:sz w:val="24"/>
+              <w:szCs w:val="24"/>
+            </w:rPr>
+            <w:t xml:space="preserve">Sari, R. K., Djamaluddin, I., Djam’an, Q., &amp; Sembodo, T. (2022). Pemberdayaan Masyarakat dalam Upaya Pencegahan Demam Berdarah Dengue DBD di Puskesmas Karangdoro. </w:t>
+          </w:r>
+          <w:r>
+            <w:rPr>
+              <w:rFonts w:ascii="Times New Roman" w:eastAsia="Times New Roman" w:hAnsi="Times New Roman" w:cs="Times New Roman"/>
+              <w:i/>
+              <w:iCs/>
+              <w:color w:val="000000"/>
+              <w:sz w:val="24"/>
+              <w:szCs w:val="24"/>
+            </w:rPr>
+            <w:t>Jurnal ABDIMAS-KU: Jurnal Pengabdian Masyarakat Kedokteran</w:t>
+          </w:r>
+          <w:r>
+            <w:rPr>
+              <w:rFonts w:ascii="Times New Roman" w:eastAsia="Times New Roman" w:hAnsi="Times New Roman" w:cs="Times New Roman"/>
+              <w:color w:val="000000"/>
+              <w:sz w:val="24"/>
+              <w:szCs w:val="24"/>
+            </w:rPr>
+            <w:t xml:space="preserve">, </w:t>
+          </w:r>
+          <w:r>
+            <w:rPr>
+              <w:rFonts w:ascii="Times New Roman" w:eastAsia="Times New Roman" w:hAnsi="Times New Roman" w:cs="Times New Roman"/>
+              <w:i/>
+              <w:iCs/>
+              <w:color w:val="000000"/>
+              <w:sz w:val="24"/>
+              <w:szCs w:val="24"/>
+            </w:rPr>
+            <w:t>1</w:t>
+          </w:r>
+          <w:r>
+            <w:rPr>
+              <w:rFonts w:ascii="Times New Roman" w:eastAsia="Times New Roman" w:hAnsi="Times New Roman" w:cs="Times New Roman"/>
+              <w:color w:val="000000"/>
+              <w:sz w:val="24"/>
+              <w:szCs w:val="24"/>
+            </w:rPr>
+            <w:t>(1), 25. https://doi.org/10.30659/abdimasku.1.1.25-33</w:t>
+          </w:r>
+        </w:p>
+        <w:p>
+          <w:pPr>
+            <w:autoSpaceDE w:val="0"/>
+            <w:autoSpaceDN w:val="0"/>
+            <w:ind w:hanging="480"/>
+            <w:divId w:val="1438059586"/>
+            <w:rPr>
+              <w:rFonts w:ascii="Times New Roman" w:eastAsia="Times New Roman" w:hAnsi="Times New Roman" w:cs="Times New Roman"/>
+              <w:color w:val="000000"/>
+              <w:sz w:val="24"/>
+              <w:szCs w:val="24"/>
+            </w:rPr>
+          </w:pPr>
+          <w:r>
+            <w:rPr>
+              <w:rFonts w:ascii="Times New Roman" w:eastAsia="Times New Roman" w:hAnsi="Times New Roman" w:cs="Times New Roman"/>
+              <w:color w:val="000000"/>
+              <w:sz w:val="24"/>
+              <w:szCs w:val="24"/>
+            </w:rPr>
+            <w:t xml:space="preserve">Tahulending, J., Kawatu, P., &amp; Joseph, W. (2024). Perilaku Nyamuk Anopheles sp., Vektor Penyakit Malaria di Pulau Lembeh, Kota Bitung, Sulawesi Utara. </w:t>
+          </w:r>
+          <w:r>
+            <w:rPr>
+              <w:rFonts w:ascii="Times New Roman" w:eastAsia="Times New Roman" w:hAnsi="Times New Roman" w:cs="Times New Roman"/>
+              <w:i/>
+              <w:iCs/>
+              <w:color w:val="000000"/>
+              <w:sz w:val="24"/>
+              <w:szCs w:val="24"/>
+            </w:rPr>
+            <w:t>JURNAL BIOS LOGOS</w:t>
+          </w:r>
+          <w:r>
+            <w:rPr>
+              <w:rFonts w:ascii="Times New Roman" w:eastAsia="Times New Roman" w:hAnsi="Times New Roman" w:cs="Times New Roman"/>
+              <w:color w:val="000000"/>
+              <w:sz w:val="24"/>
+              <w:szCs w:val="24"/>
+            </w:rPr>
+            <w:t xml:space="preserve">, </w:t>
+          </w:r>
+          <w:r>
+            <w:rPr>
+              <w:rFonts w:ascii="Times New Roman" w:eastAsia="Times New Roman" w:hAnsi="Times New Roman" w:cs="Times New Roman"/>
+              <w:i/>
+              <w:iCs/>
+              <w:color w:val="000000"/>
+              <w:sz w:val="24"/>
+              <w:szCs w:val="24"/>
+            </w:rPr>
+            <w:t>14</w:t>
+          </w:r>
+          <w:r>
+            <w:rPr>
+              <w:rFonts w:ascii="Times New Roman" w:eastAsia="Times New Roman" w:hAnsi="Times New Roman" w:cs="Times New Roman"/>
+              <w:color w:val="000000"/>
+              <w:sz w:val="24"/>
+              <w:szCs w:val="24"/>
+            </w:rPr>
+            <w:t>(2), 1–11. https://doi.org/10.35799/jbl.v14i2.56195</w:t>
+          </w:r>
+        </w:p>
+        <w:p>
+          <w:pPr>
+            <w:autoSpaceDE w:val="0"/>
+            <w:autoSpaceDN w:val="0"/>
+            <w:ind w:hanging="480"/>
+            <w:divId w:val="1769109141"/>
+            <w:rPr>
+              <w:rFonts w:ascii="Times New Roman" w:eastAsia="Times New Roman" w:hAnsi="Times New Roman" w:cs="Times New Roman"/>
+              <w:color w:val="000000"/>
+              <w:sz w:val="24"/>
+              <w:szCs w:val="24"/>
+            </w:rPr>
+          </w:pPr>
+          <w:r>
+            <w:rPr>
+              <w:rFonts w:ascii="Times New Roman" w:eastAsia="Times New Roman" w:hAnsi="Times New Roman" w:cs="Times New Roman"/>
+              <w:color w:val="000000"/>
+              <w:sz w:val="24"/>
+              <w:szCs w:val="24"/>
+            </w:rPr>
+            <w:t xml:space="preserve">Tatawi, E. F. A., Bernadus, J. B. B., &amp; Sorisi, A. M. H. (2024). Kepadatan Jentik Nyamuk Aedes spp. di Kelurahan Rumoong Bawah Kecamatan Amurang Barat Kabupaten Minahasa Selatan Periode September-Desember Tahun 2023. </w:t>
+          </w:r>
+          <w:r>
+            <w:rPr>
+              <w:rFonts w:ascii="Times New Roman" w:eastAsia="Times New Roman" w:hAnsi="Times New Roman" w:cs="Times New Roman"/>
+              <w:i/>
+              <w:iCs/>
+              <w:color w:val="000000"/>
+              <w:sz w:val="24"/>
+              <w:szCs w:val="24"/>
+            </w:rPr>
+            <w:t>E-CliniC</w:t>
+          </w:r>
+          <w:r>
+            <w:rPr>
+              <w:rFonts w:ascii="Times New Roman" w:eastAsia="Times New Roman" w:hAnsi="Times New Roman" w:cs="Times New Roman"/>
+              <w:color w:val="000000"/>
+              <w:sz w:val="24"/>
+              <w:szCs w:val="24"/>
+            </w:rPr>
+            <w:t xml:space="preserve">, </w:t>
+          </w:r>
+          <w:r>
+            <w:rPr>
+              <w:rFonts w:ascii="Times New Roman" w:eastAsia="Times New Roman" w:hAnsi="Times New Roman" w:cs="Times New Roman"/>
+              <w:i/>
+              <w:iCs/>
+              <w:color w:val="000000"/>
+              <w:sz w:val="24"/>
+              <w:szCs w:val="24"/>
+            </w:rPr>
+            <w:t>12</w:t>
+          </w:r>
+          <w:r>
+            <w:rPr>
+              <w:rFonts w:ascii="Times New Roman" w:eastAsia="Times New Roman" w:hAnsi="Times New Roman" w:cs="Times New Roman"/>
+              <w:color w:val="000000"/>
+              <w:sz w:val="24"/>
+              <w:szCs w:val="24"/>
+            </w:rPr>
+            <w:t>(3), 440–446. https://doi.org/10.35790/ecl.v12i3.55449</w:t>
+          </w:r>
+        </w:p>
+        <w:p>
+          <w:pPr>
+            <w:autoSpaceDE w:val="0"/>
+            <w:autoSpaceDN w:val="0"/>
+            <w:ind w:hanging="480"/>
+            <w:divId w:val="453065117"/>
+            <w:rPr>
+              <w:rFonts w:ascii="Times New Roman" w:eastAsia="Times New Roman" w:hAnsi="Times New Roman" w:cs="Times New Roman"/>
+              <w:color w:val="000000"/>
+              <w:sz w:val="24"/>
+              <w:szCs w:val="24"/>
+            </w:rPr>
+          </w:pPr>
+          <w:r>
+            <w:rPr>
+              <w:rFonts w:ascii="Times New Roman" w:eastAsia="Times New Roman" w:hAnsi="Times New Roman" w:cs="Times New Roman"/>
+              <w:color w:val="000000"/>
+              <w:sz w:val="24"/>
+              <w:szCs w:val="24"/>
+            </w:rPr>
+            <w:t xml:space="preserve">Tri Pangestu, R., Karimah, S., Febriansyah, A., &amp; Manufaktur Negeri Bangka Belitung, P. (2024). </w:t>
+          </w:r>
+          <w:r>
+            <w:rPr>
+              <w:rFonts w:ascii="Times New Roman" w:eastAsia="Times New Roman" w:hAnsi="Times New Roman" w:cs="Times New Roman"/>
+              <w:i/>
+              <w:iCs/>
+              <w:color w:val="000000"/>
+              <w:sz w:val="24"/>
+              <w:szCs w:val="24"/>
+            </w:rPr>
+            <w:t>Implementasi Metode YOLOv5 pada Sistem Pendeteksi Jentik Nyamuk Berbasis IoT</w:t>
+          </w:r>
+          <w:r>
+            <w:rPr>
+              <w:rFonts w:ascii="Times New Roman" w:eastAsia="Times New Roman" w:hAnsi="Times New Roman" w:cs="Times New Roman"/>
+              <w:color w:val="000000"/>
+              <w:sz w:val="24"/>
+              <w:szCs w:val="24"/>
+            </w:rPr>
+            <w:t xml:space="preserve">. </w:t>
+          </w:r>
+          <w:r>
+            <w:rPr>
+              <w:rFonts w:ascii="Times New Roman" w:eastAsia="Times New Roman" w:hAnsi="Times New Roman" w:cs="Times New Roman"/>
+              <w:i/>
+              <w:iCs/>
+              <w:color w:val="000000"/>
+              <w:sz w:val="24"/>
+              <w:szCs w:val="24"/>
+            </w:rPr>
+            <w:t>02</w:t>
+          </w:r>
+          <w:r>
+            <w:rPr>
+              <w:rFonts w:ascii="Times New Roman" w:eastAsia="Times New Roman" w:hAnsi="Times New Roman" w:cs="Times New Roman"/>
+              <w:color w:val="000000"/>
+              <w:sz w:val="24"/>
+              <w:szCs w:val="24"/>
+            </w:rPr>
+            <w:t>(2), 417.</w:t>
+          </w:r>
+        </w:p>
+        <w:p>
+          <w:pPr>
+            <w:autoSpaceDE w:val="0"/>
+            <w:autoSpaceDN w:val="0"/>
+            <w:ind w:hanging="480"/>
+            <w:divId w:val="453446424"/>
+            <w:rPr>
+              <w:rFonts w:eastAsia="Times New Roman"/>
+              <w:color w:val="000000"/>
+            </w:rPr>
+          </w:pPr>
+          <w:r>
+            <w:rPr>
+              <w:rFonts w:ascii="Times New Roman" w:eastAsia="Times New Roman" w:hAnsi="Times New Roman" w:cs="Times New Roman"/>
+              <w:color w:val="000000"/>
+              <w:sz w:val="24"/>
+              <w:szCs w:val="24"/>
+            </w:rPr>
+            <w:lastRenderedPageBreak/>
+            <w:t xml:space="preserve">Widya Ariestya, W., Wahyuni, D., Irawan, B., Ilmu Komputer dan Teknologi Informasi, F., Teknologi Industri, F., Gunadarma, U., &amp; Margonda Raya No, J. (2024). ALGORITMA CONVOLUTIONAL NEURAL NETWORK (CNN) UNTUK KLASIFIKASI PENYAKIT MALARIA. In </w:t>
+          </w:r>
+          <w:r>
+            <w:rPr>
+              <w:rFonts w:ascii="Times New Roman" w:eastAsia="Times New Roman" w:hAnsi="Times New Roman" w:cs="Times New Roman"/>
+              <w:i/>
+              <w:iCs/>
+              <w:color w:val="000000"/>
+              <w:sz w:val="24"/>
+              <w:szCs w:val="24"/>
+            </w:rPr>
+            <w:t>JURNAL ILMU KOMPUTER DAN INFORMATIKA)</w:t>
+          </w:r>
+          <w:r>
+            <w:rPr>
+              <w:rFonts w:ascii="Times New Roman" w:eastAsia="Times New Roman" w:hAnsi="Times New Roman" w:cs="Times New Roman"/>
+              <w:color w:val="000000"/>
+              <w:sz w:val="24"/>
+              <w:szCs w:val="24"/>
+            </w:rPr>
+            <w:t xml:space="preserve"> (Vol. 5, Issue 1). www.kaggle.com</w:t>
+          </w:r>
+        </w:p>
+        <w:p>
+          <w:pPr>
+            <w:spacing w:line="360" w:lineRule="auto"/>
+            <w:jc w:val="both"/>
+            <w:rPr>
+              <w:rFonts w:ascii="Times New Roman" w:hAnsi="Times New Roman" w:cs="Times New Roman"/>
+              <w:sz w:val="24"/>
+              <w:szCs w:val="24"/>
+              <w:lang w:val="en-ID"/>
+            </w:rPr>
+          </w:pPr>
+          <w:r>
+            <w:rPr>
+              <w:rFonts w:eastAsia="Times New Roman"/>
+              <w:color w:val="000000"/>
+            </w:rPr>
+            <w:t> </w:t>
+          </w:r>
+        </w:p>
+      </w:sdtContent>
+    </w:sdt>
     <w:sectPr>
       <w:pgSz w:w="11906" w:h="16838" w:code="9"/>
       <w:pgMar w:top="2268" w:right="1701" w:bottom="1701" w:left="2268" w:header="720" w:footer="720" w:gutter="0"/>
@@ -6538,10 +8661,12 @@
     <w:rsid w:val="002D4208"/>
     <w:rsid w:val="003C6CE8"/>
     <w:rsid w:val="004C2768"/>
+    <w:rsid w:val="00540D67"/>
     <w:rsid w:val="007F170A"/>
     <w:rsid w:val="008A49A3"/>
     <w:rsid w:val="008B4EA3"/>
     <w:rsid w:val="00972708"/>
+    <w:rsid w:val="009D5360"/>
     <w:rsid w:val="00A873B7"/>
     <w:rsid w:val="00BC146D"/>
     <w:rsid w:val="00BE41A6"/>
@@ -7317,7 +9442,7 @@
 
 <file path=word/webextensions/taskpanes.xml><?xml version="1.0" encoding="utf-8"?>
 <wetp:taskpanes xmlns:wetp="http://schemas.microsoft.com/office/webextensions/taskpanes/2010/11">
-  <wetp:taskpane dockstate="right" visibility="0" width="116" row="2">
+  <wetp:taskpane dockstate="right" visibility="0" width="577" row="2">
     <wetp:webextensionref xmlns:r="http://schemas.openxmlformats.org/officeDocument/2006/relationships" r:id="rId1"/>
   </wetp:taskpane>
 </wetp:taskpanes>
@@ -7330,7 +9455,7 @@
     <we:reference id="wa104382081" version="1.55.1.0" store="" storeType="OMEX"/>
   </we:alternateReferences>
   <we:properties>
-    <we:property name="MENDELEY_CITATIONS" value="[{&quot;citationID&quot;:&quot;MENDELEY_CITATION_e9e8d396-423e-4fcf-82a0-d020462b42de&quot;,&quot;properties&quot;:{&quot;noteIndex&quot;:0},&quot;isEdited&quot;:false,&quot;manualOverride&quot;:{&quot;isManuallyOverridden&quot;:false,&quot;citeprocText&quot;:&quot;(Tatawi et al., 2024)&quot;,&quot;manualOverrideText&quot;:&quot;&quot;},&quot;citationTag&quot;:&quot;MENDELEY_CITATION_v3_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&quot;,&quot;citationItems&quot;:[{&quot;id&quot;:&quot;c0c11741-19bb-32d6-8e36-1021316be315&quot;,&quot;itemData&quot;:{&quot;type&quot;:&quot;article-journal&quot;,&quot;id&quot;:&quot;c0c11741-19bb-32d6-8e36-1021316be315&quot;,&quot;title&quot;:&quot;Kepadatan Jentik Nyamuk Aedes spp. di Kelurahan Rumoong Bawah Kecamatan Amurang Barat Kabupaten Minahasa Selatan Periode September-Desember Tahun 2023&quot;,&quot;author&quot;:[{&quot;family&quot;:&quot;Tatawi&quot;,&quot;given&quot;:&quot;Esterin F. A.&quot;,&quot;parse-names&quot;:false,&quot;dropping-particle&quot;:&quot;&quot;,&quot;non-dropping-particle&quot;:&quot;&quot;},{&quot;family&quot;:&quot;Bernadus&quot;,&quot;given&quot;:&quot;Janno B. B.&quot;,&quot;parse-names&quot;:false,&quot;dropping-particle&quot;:&quot;&quot;,&quot;non-dropping-particle&quot;:&quot;&quot;},{&quot;family&quot;:&quot;Sorisi&quot;,&quot;given&quot;:&quot;Angle M. H.&quot;,&quot;parse-names&quot;:false,&quot;dropping-particle&quot;:&quot;&quot;,&quot;non-dropping-particle&quot;:&quot;&quot;}],&quot;container-title&quot;:&quot;e-CliniC&quot;,&quot;DOI&quot;:&quot;10.35790/ecl.v12i3.55449&quot;,&quot;ISSN&quot;:&quot;2337-5949&quot;,&quot;URL&quot;:&quot;https://ejournal.unsrat.ac.id/v3/index.php/eclinic/article/view/55449&quot;,&quot;issued&quot;:{&quot;date-parts&quot;:[[2024,12,6]]},&quot;page&quot;:&quot;440-446&quot;,&quot;abstract&quot;:&quot;&lt;p&gt;Abstract: As an archipelago that has a tropical climate, Indonesia is also experiencing various climate changes, which can increase the frequency of disease transmission caused by mosquitoes as disease vectors. In addition, the vectors of dengue hemorrhagic fever (DHF) can be widely spread in residential areas as well as in public places due to population density, population mobility, and urbanization. This study aimed to determine the density of Aedes spp mosquito larvae in Kelurahan Rumoong Bawah Kecamatan Amurang Barat Kabupaten Minahasa Selatan. This was a descriptive and observational study with a cross-sectional design. Survey was conducted on 100 houses; 44 houses and 68 containers were found to be positive for larvae. From the identification, the percentage of Aedes aegypti larvae was 100%. Based on the indicators used to measure the level of larval density, the results were, as follows: of the house index (HI) was 44%, container index (CI) was 15.31%, Breteau index (BI) was 68%, and the flies free number (ABJ) was 56%. In conclusion, the density of Aedes aegypti mosquito larvae in Kelurahan Rumoong Bawah Kecamatan Amurang Barat Kabupaten Minahasa Selatan is at a high level of mosquito larvae density, with high risks of virus transmission and disease spread by vectors. Keywords: larva density; Aedes spp. mosquito larvae    Abstrak: Sebagai negara kepulauan yang memiliki iklim tropis Indonesia mengalami berbagai perubahan iklim, yang dapat meningkatkan frekuensi penularan penyakit yang disebabkan oleh nyamuk sebagai vektor penyakit. Selain itu vektor penular DBD dapat tersebar luas baik di tempat pemukiman maupun di tempat umum karena faktor kepadatan penduduk, mobilitas penduduk, dan urbanisasi. Penelitian ini dilakukan untuk mengetahui tingkat kepadatan jentik nyamuk Aedes spp. di wilayah Kelurahan Rumoong Bawah Kecamatan Amurang Barat Kabupaten Minahasa Selatan. Jenis penelitian ialah observasional deskriptif dengan desain potong lintang. Survei dilakukan terhadap 100 rumah, dan didapatkan 44 rumah dan 68 kontainer yang positif jentik. Dari identifikasi diperoleh hasil persentase jentik Aedes aegypti ialah 100%. Berdasarkan indikator yang dipakai untuk mengukur tingkat kepadatan jentik didapatkan hasil house index (HI) sebesar 44%, container index (CI) sebesar 15,31%, Breteau index (BI) sebesar 68%, dan angka bebas jentik (ABJ) sebesar 56%. Simpulan penelitian ini ialah kepadatan jentik nyamuk Aedes aegypti di Kelurahan Rumoong Bawah, Kecamatan Amurang Barat, Kabupaten Minahasa Selatan berada pada tingkat kepadatan jentik nyamuk yang tinggi, dengan risiko transmisi virus dan penyebaran penyakit oleh vektor yang cukup tinggi. Kata kunci: kepadatan jentik; jentik nyamuk Aedes spp.&lt;/p&gt;&quot;,&quot;issue&quot;:&quot;3&quot;,&quot;volume&quot;:&quot;12&quot;,&quot;container-title-short&quot;:&quot;&quot;},&quot;isTemporary&quot;:false,&quot;suppress-author&quot;:false,&quot;composite&quot;:false,&quot;author-only&quot;:false}]},{&quot;citationID&quot;:&quot;MENDELEY_CITATION_b97ef2dd-bb08-4107-a56f-5db106c376bb&quot;,&quot;properties&quot;:{&quot;noteIndex&quot;:0},&quot;isEdited&quot;:false,&quot;manualOverride&quot;:{&quot;isManuallyOverridden&quot;:false,&quot;citeprocText&quot;:&quot;(Khotafiatun et al., 2021)&quot;,&quot;manualOverrideText&quot;:&quot;&quot;},&quot;citationTag&quot;:&quot;MENDELEY_CITATION_v3_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&quot;,&quot;citationItems&quot;:[{&quot;id&quot;:&quot;473866c5-defc-3d67-8465-047a4d3b60e1&quot;,&quot;itemData&quot;:{&quot;type&quot;:&quot;article-journal&quot;,&quot;id&quot;:&quot;473866c5-defc-3d67-8465-047a4d3b60e1&quot;,&quot;title&quot;:&quot;Survei Kepadatan Jentik Nyamuk Aedes Aegypti pada Penampungan Air dalam Rumah dan Implikasinya terhadap Keperawatan Komunitas&quot;,&quot;author&quot;:[{&quot;family&quot;:&quot;Khotafiatun&quot;,&quot;given&quot;:&quot;&quot;,&quot;parse-names&quot;:false,&quot;dropping-particle&quot;:&quot;&quot;,&quot;non-dropping-particle&quot;:&quot;&quot;},{&quot;family&quot;:&quot;Sugiharto&quot;,&quot;given&quot;:&quot;&quot;,&quot;parse-names&quot;:false,&quot;dropping-particle&quot;:&quot;&quot;,&quot;non-dropping-particle&quot;:&quot;&quot;},{&quot;family&quot;:&quot;Wiwiek Natalya&quot;,&quot;given&quot;:&quot;&quot;,&quot;parse-names&quot;:false,&quot;dropping-particle&quot;:&quot;&quot;,&quot;non-dropping-particle&quot;:&quot;&quot;}],&quot;container-title&quot;:&quot;Jurnal Keperawatan Komprehensif&quot;,&quot;issued&quot;:{&quot;date-parts&quot;:[[2021,1,1]]},&quot;page&quot;:&quot;74-79&quot;,&quot;abstract&quot;:&quot;Nyamuk Aedes aegypti merupakan vektor penyakit demam berdarah dengue. Kepadatan nyamuk Aedes aegypti sebagai \nindikator penularan dan penyebaran demam berdarah dengue dapat dilihat dari tempat perindukkannya yaitu \npenampungan air. Penelitian ini bertujuan untuk mengetahui gambaran kepadatan jentik nyamuk Aedes aegypti pada \npenampungan air dalam rumah di Wilayah Kerja Puskesmas Tirto II Kabupaten Pekalongan. Desain penelitian ini \nmenggunakan desain deskriptif. Tehnik sampling menggunakan tehnik Cluster Sampling dengan jumlah responden 274 \nunit rumah. Untuk memantau jentik nyamuk menggunakan checklist pemeriksaan jentik berkala dari DepKes RI. Data \ndianalisa berdasarkan frekuensi dan prosentase. Hasil penelitian menunjukkan nilai House Index sebesar 32,1%, \nContainer Index 13,7%, Breteau Index  42,7% dan Angka Bebas Jentik 68%. Indiator-indikator tersebut menunjukkan \nDesa Jeruksari termasuk dalam kategori risiko tinggi penularan penyakit Demam Berdarah Dengue. Sehingga \ndisarankan bagi perawat komunitas untuk lebih menggiatkan penyuluhan kesehatan dan memberdayakan masyarakat \nserta kader kesehatan dalam kegiatan pemberantasan sarang nyamuk 3M-Plus. &quot;,&quot;volume&quot;:&quot;7&quot;,&quot;container-title-short&quot;:&quot;&quot;},&quot;isTemporary&quot;:false,&quot;suppress-author&quot;:false,&quot;composite&quot;:false,&quot;author-only&quot;:false}]},{&quot;citationID&quot;:&quot;MENDELEY_CITATION_42c6cd9b-71e3-4d93-bc4d-8b11caa8d837&quot;,&quot;properties&quot;:{&quot;noteIndex&quot;:0},&quot;isEdited&quot;:false,&quot;manualOverride&quot;:{&quot;isManuallyOverridden&quot;:false,&quot;citeprocText&quot;:&quot;(Nurmalasari et al., 2021)&quot;,&quot;manualOverrideText&quot;:&quot;&quot;},&quot;citationTag&quot;:&quot;MENDELEY_CITATION_v3_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&quot;,&quot;citationItems&quot;:[{&quot;id&quot;:&quot;c5640d55-b1ce-3c67-b093-fd243bc656e4&quot;,&quot;itemData&quot;:{&quot;type&quot;:&quot;article-journal&quot;,&quot;id&quot;:&quot;c5640d55-b1ce-3c67-b093-fd243bc656e4&quot;,&quot;title&quot;:&quot;Karakteristik Tempat Penampungan Air Bersih dengan  Keberadaan Jentik Nyamuk Aedes Aegypti &quot;,&quot;author&quot;:[{&quot;family&quot;:&quot;Nurmalasari&quot;,&quot;given&quot;:&quot;&quot;,&quot;parse-names&quot;:false,&quot;dropping-particle&quot;:&quot;&quot;,&quot;non-dropping-particle&quot;:&quot;&quot;},{&quot;family&quot;:&quot;Wiwik Eko Pertiwi&quot;,&quot;given&quot;:&quot;&quot;,&quot;parse-names&quot;:false,&quot;dropping-particle&quot;:&quot;&quot;,&quot;non-dropping-particle&quot;:&quot;&quot;},{&quot;family&quot;:&quot;Sadya Bustomi&quot;,&quot;given&quot;:&quot;&quot;,&quot;parse-names&quot;:false,&quot;dropping-particle&quot;:&quot;&quot;,&quot;non-dropping-particle&quot;:&quot;&quot;}],&quot;container-title&quot;:&quot;Journal Of Health Science Community&quot;,&quot;issued&quot;:{&quot;date-parts&quot;:[[2021,11,2]]},&quot;page&quot;:&quot;9-17&quot;,&quot;abstract&quot;:&quot;ABSTRAK \nKeberadaan jentik nyamuk Aedes Aegypti merupakan indikator terdapatnya populasi nyamuk \nAedes Aegypti. Angka Bebas Jentik merupakan salah satu indikator wilayah bebas DBD. \nKelurahan Mekarsari merupakan kelurahan dengan ABJ terendah yaitu 72%, angka tersebut \nbelum mencapai target nasional yaitu &gt; 95%. Penelitian ini bertujuan untuk mengetahui \nhubungan antara karakteristik tempat penampungan air bersih dengan keberadaan jentik \nnyamuk Aedes Aegypti di Kelurahan Mekarsari Kota Cilegon Tahun 2021. Desain penelitian \nini adalah cross sectional. Pengambilan sampel menggunakan metode accidental sampling \ndengan sampel sebanyak 76. Hasil analisis univariat menunjukkan dari 76 rumah sebanyak \n55,3% yang terdapat jentik nyamuk Aedes Aegypti, sebanyak 27,6% yang memiliki Tempat \nPenampungan Air (TPA) dengan bahan berisiko, sebanyak 71,1% yang memiliki TPA tanpa \npenutup, dan sebanyak 55,3% yang memiliki TPA berwarna gelap. Hasil analisis bivariat \nmenunjukkan bahwa bahan TPA (P Value = 0,012), keberadaan penutup TPA (P Value = \n0,004), dan warna TPA (P Value = 0,047) memiliki hubungan yang bermakna dengan \nkeberadaan jentik nyamuk Aedes Aegypti. Sedangkan letak TPA (P Value = 0,232) tidak \nmemiliki hubungan yang bermakna dengan keberadaan jentik nyamuk Aedes Aegypti. \nDiharapkan instansi terkait dapat mengaktifkan kader Juru Pemantau Jentik (Jumantik) pada \nsetiap RT agar kegiatan pemeriksaan jentik dapat dilakukan secara berkala.&quot;,&quot;volume&quot;:&quot;2&quot;,&quot;container-title-short&quot;:&quot;&quot;},&quot;isTemporary&quot;:false,&quot;suppress-author&quot;:false,&quot;composite&quot;:false,&quot;author-only&quot;:false}]},{&quot;citationID&quot;:&quot;MENDELEY_CITATION_89dd27ad-aae7-455e-9f13-cfc91d463f61&quot;,&quot;properties&quot;:{&quot;noteIndex&quot;:0},&quot;isEdited&quot;:false,&quot;manualOverride&quot;:{&quot;isManuallyOverridden&quot;:false,&quot;citeprocText&quot;:&quot;(Santi &amp;#38; Ardillah, 2021)&quot;,&quot;manualOverrideText&quot;:&quot;&quot;},&quot;citationTag&quot;:&quot;MENDELEY_CITATION_v3_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&quot;,&quot;citationItems&quot;:[{&quot;id&quot;:&quot;f02199a2-565d-3fc6-bef1-242da8e80f55&quot;,&quot;itemData&quot;:{&quot;type&quot;:&quot;article-journal&quot;,&quot;id&quot;:&quot;f02199a2-565d-3fc6-bef1-242da8e80f55&quot;,&quot;title&quot;:&quot;Faktor Risiko Lingkungan Rumah terhadap Keberadaan Jentik Nyamuk di Lubuk Linggau Timur I&quot;,&quot;author&quot;:[{&quot;family&quot;:&quot;Santi&quot;,&quot;given&quot;:&quot;Veni Lara&quot;,&quot;parse-names&quot;:false,&quot;dropping-particle&quot;:&quot;&quot;,&quot;non-dropping-particle&quot;:&quot;&quot;},{&quot;family&quot;:&quot;Ardillah&quot;,&quot;given&quot;:&quot;Yustini&quot;,&quot;parse-names&quot;:false,&quot;dropping-particle&quot;:&quot;&quot;,&quot;non-dropping-particle&quot;:&quot;&quot;}],&quot;container-title&quot;:&quot;Jurnal Kesehatan Komunitas&quot;,&quot;DOI&quot;:&quot;10.25311/keskom.vol7.iss3.902&quot;,&quot;ISSN&quot;:&quot;2088-7612&quot;,&quot;issued&quot;:{&quot;date-parts&quot;:[[2021,12,31]]},&quot;page&quot;:&quot;310-315&quot;,&quot;abstract&quot;:&quot;Background: The existence of Aedes sp. is an indicator of the presence of a population of Aedes sp. environmental conditions also greatly affect the incidence of dengue disease, it is also related to the presence of larvae. Citra Medika Health center’s working area is a contributor of Dengue Hemorrhagic Fever (DHF) incidence with increased DHF cased from 2016-2018. Objective: to analyze the relationship between environmental conditions and the presence of Aedes sp. in the Citra Medika Health Center, Lubuk Linggau Timur District 1 in 2020. Methods: It was quantitative research with a cross-sectional design approach. The total sample was 91 respondents, who have met predetermined criteria using the purposive sampling technique, with inclusion criteria and exclusion criteria. The data used in this study are secondary data from Citra Medika Health Center and primary data obtained from interviews and direct observation. Result: It showed that there was a relationship between the implementation of Mosquito Breeding Eradication (p-value 0,047) and the presence of solid waste (p-value 0.039) with the presence of Aedes sp. larvae. Conclusion: This study concludes that the presence of Aedes sp. larvae are caused by factors such as the implementation of Mosquito breeding Eradication DBD and the presence of solid waste.&quot;,&quot;publisher&quot;:&quot;LPPM Hang Tuah Pekanbaru&quot;,&quot;issue&quot;:&quot;3&quot;,&quot;volume&quot;:&quot;7&quot;,&quot;container-title-short&quot;:&quot;&quot;},&quot;isTemporary&quot;:false,&quot;suppress-author&quot;:false,&quot;composite&quot;:false,&quot;author-only&quot;:false}]},{&quot;citationID&quot;:&quot;MENDELEY_CITATION_0aa544cb-ec59-4aec-ae79-30ecfb9f1b6c&quot;,&quot;properties&quot;:{&quot;noteIndex&quot;:0},&quot;isEdited&quot;:false,&quot;manualOverride&quot;:{&quot;isManuallyOverridden&quot;:false,&quot;citeprocText&quot;:&quot;(Ashari et al., 2023)&quot;,&quot;manualOverrideText&quot;:&quot;&quot;},&quot;citationTag&quot;:&quot;MENDELEY_CITATION_v3_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&quot;,&quot;citationItems&quot;:[{&quot;id&quot;:&quot;738481aa-14af-3085-a94e-fd4434e1023c&quot;,&quot;itemData&quot;:{&quot;type&quot;:&quot;article-journal&quot;,&quot;id&quot;:&quot;738481aa-14af-3085-a94e-fd4434e1023c&quot;,&quot;title&quot;:&quot;Keberadaan jentik nyamuk aedes aegypti dengan kejadian demam berdarah dengue (DBD)&quot;,&quot;author&quot;:[{&quot;family&quot;:&quot;Ashari&quot;,&quot;given&quot;:&quot;Irwan&quot;,&quot;parse-names&quot;:false,&quot;dropping-particle&quot;:&quot;&quot;,&quot;non-dropping-particle&quot;:&quot;&quot;},{&quot;family&quot;:&quot;Kurrohman&quot;,&quot;given&quot;:&quot;Taufik&quot;,&quot;parse-names&quot;:false,&quot;dropping-particle&quot;:&quot;&quot;,&quot;non-dropping-particle&quot;:&quot;&quot;},{&quot;family&quot;:&quot;Aba&quot;,&quot;given&quot;:&quot;Matheus&quot;,&quot;parse-names&quot;:false,&quot;dropping-particle&quot;:&quot;&quot;,&quot;non-dropping-particle&quot;:&quot;&quot;},{&quot;family&quot;:&quot;Surjati&quot;,&quot;given&quot;:&quot;Endang&quot;,&quot;parse-names&quot;:false,&quot;dropping-particle&quot;:&quot;&quot;,&quot;non-dropping-particle&quot;:&quot;&quot;},{&quot;family&quot;:&quot;Efendi&quot;,&quot;given&quot;:&quot;Efendi&quot;,&quot;parse-names&quot;:false,&quot;dropping-particle&quot;:&quot;&quot;,&quot;non-dropping-particle&quot;:&quot;&quot;}],&quot;container-title&quot;:&quot;Holistik Jurnal Kesehatan&quot;,&quot;DOI&quot;:&quot;10.33024/hjk.v17i1.9257&quot;,&quot;ISSN&quot;:&quot;1978-3337&quot;,&quot;issued&quot;:{&quot;date-parts&quot;:[[2023,3,10]]},&quot;page&quot;:&quot;23-29&quot;,&quot;abstract&quot;:&quot;Background: The incidence of dengue fever in the City of Bandung is still a problem that must be resolved immediately. Efforts to eradicate mosquito nests are one of the most effective ways to reduce disease transmission. Eradication can be carried out from mosquitoes still in the form of larvae.Purpose: To determine the relationship between the presence of aedes aegypti mosquito larvae with the incidence of dengue haemorrhagic fever.Method: A cross-sectional study was conducted in the working area of Puter Health Centre. The research sample was taken using the stratified random sampling technique, which was 63 respondents. The instrument in this study was to use a checklist sheet using the observation method. Data analysis using chi-square test.Results: Most of the houses observed did not have mosquito larvae, of 63.5 per cent, and most did not suffer from dengue haemorrhagic fever, which was 82.5 per cent. There is a relationship between the presence of mosquito larvae and the incidence of dengue haemorrhagic fever.Conclusion: People who live in homes with mosquito larvae are 6.5 times more likely to suffer from dengue haemorrhagic fever compared to people who live in homes where there are no mosquito larvae.Suggestion: To the Public Health Centre to optimize larva monitor cadres to carry out monitoring every week at people's homes.Keywords: Dengue hemorrhagic fever; Larvae; Aedes aegyptiPendahuluan: Kejadian demam berdarah di Kota Bandung masih menjadi permasalahan yang harus segera diselesaikan. Upaya pemberantasan sarang nyamuk adalah salah satu cara yang cukup efektif dalam menekan penularan penyakit. Pemberantasan dapat dilakukan dari nyamuk masih dalam bentuk larva atau jentik.Tujuan: Untuk mengetahui keberadaan jentik nyamuk aedes aegypti dengan kejadian demam berdarah dengue.Metode: Penelitian cross sectional dilakukan di wilayah kerja Puskesmas Puter. Sampel penelitian diambil dengan teknik stratified random sampling yaitu sebanyak 63 responden. Instrumen dalam penelitian ini yaitu menggunakan lembar checklist dengan menggunakan metode observasi. Analisis data menggunakan uji chi square.Hasil: Sebagian besar rumah yang di observasi tidak terdapat jentik nyamuk yaitu 63,5 persen, dan sebagian besar tidak menderita demam berdarah dengue yaitu 82,5 persen. Ada hubungan antara keberadaan jentik nyamuk dengan kejadian demam berdarah dengue.Simpulan: Orang yang tinggal di rumah yang terdapat jentik nyamuk berpeluang 6,5 kali menderita demam berdarah dengue dibandingkan dengan orang yang tinggal di rumah yang tidak terdapat jentik nyamuk.Saran: Kepada pihak Puskesmas agar mengoptimalkan kader jumantik untuk melakukan monitoring setiap minggu ke rumah-rumah masyarakat. &quot;,&quot;publisher&quot;:&quot;Universitas Malahayati Bandar Lampung&quot;,&quot;issue&quot;:&quot;1&quot;,&quot;volume&quot;:&quot;17&quot;,&quot;container-title-short&quot;:&quot;&quot;},&quot;isTemporary&quot;:false,&quot;suppress-author&quot;:false,&quot;composite&quot;:false,&quot;author-only&quot;:false}]},{&quot;citationID&quot;:&quot;MENDELEY_CITATION_e641e11c-daf3-424c-a3d0-15a5494ef985&quot;,&quot;properties&quot;:{&quot;noteIndex&quot;:0},&quot;isEdited&quot;:false,&quot;manualOverride&quot;:{&quot;isManuallyOverridden&quot;:false,&quot;citeprocText&quot;:&quot;(Sari et al., 2022)&quot;,&quot;manualOverrideText&quot;:&quot;&quot;},&quot;citationTag&quot;:&quot;MENDELEY_CITATION_v3_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&quot;,&quot;citationItems&quot;:[{&quot;id&quot;:&quot;b31973c3-92e7-390c-918e-55015648a23b&quot;,&quot;itemData&quot;:{&quot;type&quot;:&quot;article-journal&quot;,&quot;id&quot;:&quot;b31973c3-92e7-390c-918e-55015648a23b&quot;,&quot;title&quot;:&quot;Pemberdayaan Masyarakat dalam Upaya Pencegahan Demam Berdarah Dengue DBD di Puskesmas Karangdoro&quot;,&quot;author&quot;:[{&quot;family&quot;:&quot;Sari&quot;,&quot;given&quot;:&quot;Rita Kartika&quot;,&quot;parse-names&quot;:false,&quot;dropping-particle&quot;:&quot;&quot;,&quot;non-dropping-particle&quot;:&quot;&quot;},{&quot;family&quot;:&quot;Djamaluddin&quot;,&quot;given&quot;:&quot;Imam&quot;,&quot;parse-names&quot;:false,&quot;dropping-particle&quot;:&quot;&quot;,&quot;non-dropping-particle&quot;:&quot;&quot;},{&quot;family&quot;:&quot;Djam’an&quot;,&quot;given&quot;:&quot;Qathrunnada&quot;,&quot;parse-names&quot;:false,&quot;dropping-particle&quot;:&quot;&quot;,&quot;non-dropping-particle&quot;:&quot;&quot;},{&quot;family&quot;:&quot;Sembodo&quot;,&quot;given&quot;:&quot;Tjatur&quot;,&quot;parse-names&quot;:false,&quot;dropping-particle&quot;:&quot;&quot;,&quot;non-dropping-particle&quot;:&quot;&quot;}],&quot;container-title&quot;:&quot;Jurnal ABDIMAS-KU: Jurnal Pengabdian Masyarakat Kedokteran&quot;,&quot;DOI&quot;:&quot;10.30659/abdimasku.1.1.25-33&quot;,&quot;ISSN&quot;:&quot;2809-915X&quot;,&quot;issued&quot;:{&quot;date-parts&quot;:[[2022,1,11]]},&quot;page&quot;:&quot;25&quot;,&quot;abstract&quot;:&quot;&lt;p&gt;Salah satu jenis penyakit menular yang menjadi endemik di Indonesia adalah demam berdarah dengue (DBD). Penyebaran DBD di Indonesia sangat dipengaruhi oleh mobilitas penduduk, kepadatan penduduk, dan kondisi lingkungan seperti keberadaan wadah/tempat buatan atau alami di tempat pembuangan sampah atau tempat sampah lainnya. Infeksi Dengue merupakan masalah kesehatan masyarakat. Masalah kesehatan tersebut belum berhasil mencapai “Indonesia Sehat” sebagaimana yang dikehendaki dalam Rencana Pembangunan Jangka Panjang Nasional salah satunya masih terdapat penyakit menular yang menjadi endemik di Indonesia adalah demam berdarah dengue (DBD). Di Indonesia insiden DBD masih tinggi dan penyebarannya semakin meluas, sehingga dibutuhkan pengendalian vector yang lebih intensif. Demam Berdarah Dengue (DBD) merupakan penyakit yang menimbulkan masalah bagi masyarakat.  WHO melaporkan bahwa setiap tahunnya 50 juta penduduk dunia terinfeksi virus dengue dan 2,5% dari mereka meninggal dunia. Tujuan memberdayakan masyarakat dalam upaya pencegahan DBD di Puskesmas Karangdoro, Tempat pelaksanaan edukasi masyarakat di Puskesmas Karangdoro, Waktu pelaksanaan pelatihan tanggal 11 Mei 2021. Responden masyarakat, dan petugas puskesmas Karangdoro berjumlah 65 orang. Metode pelaksanaan kegiatan dengan metode berbasis kelompok yang dilakukan secara komprehensif, mulai dari koordinasi dengan pengambil kebijakan di Puskesmas Karangdoro, pendekatan dan koordinasi dengan masyarakat, edukasi pada masyarakat dan pendampingan, dan diskusi. Kegiatan tim pengabdian masyarakat dilakukan secara terukur dan proses monev untuk mengukur ketercapaian target dan luaran, melalui peran masyarakat dan puskesmas sehingga dapat meningkatkan derajad kesehatan pada masyarakat. Hasil pelaksanaan edukasi pada masyarakat mendapatkan pengetahuan dan wawasan tentang DBD sehingga masyarakat dapat diberdayakan untuk ikut serta dalam pencegahan DBD. Kata kunci: Demam berdarah dengue; endemi; pemberdayaan masyarakat; derajad kesehatan masyarakat&lt;/p&gt;&quot;,&quot;issue&quot;:&quot;1&quot;,&quot;volume&quot;:&quot;1&quot;,&quot;container-title-short&quot;:&quot;&quot;},&quot;isTemporary&quot;:false,&quot;suppress-author&quot;:false,&quot;composite&quot;:false,&quot;author-only&quot;:false}]},{&quot;citationID&quot;:&quot;MENDELEY_CITATION_e82a6147-dc20-4807-91e2-53c6be7fcfcc&quot;,&quot;properties&quot;:{&quot;noteIndex&quot;:0},&quot;isEdited&quot;:false,&quot;manualOverride&quot;:{&quot;isManuallyOverridden&quot;:false,&quot;citeprocText&quot;:&quot;(Kementerian Kesehatan Republik Indonesia, 2024)&quot;,&quot;manualOverrideText&quot;:&quot;&quot;},&quot;citationTag&quot;:&quot;MENDELEY_CITATION_v3_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&quot;,&quot;citationItems&quot;:[{&quot;id&quot;:&quot;4375706e-8b98-375e-87e9-3c8d3ef4e19d&quot;,&quot;itemData&quot;:{&quot;type&quot;:&quot;webpage&quot;,&quot;id&quot;:&quot;4375706e-8b98-375e-87e9-3c8d3ef4e19d&quot;,&quot;title&quot;:&quot;Waspada DBD di Musim Kemarau&quot;,&quot;author&quot;:[{&quot;family&quot;:&quot;Kementerian Kesehatan Republik Indonesia&quot;,&quot;given&quot;:&quot;&quot;,&quot;parse-names&quot;:false,&quot;dropping-particle&quot;:&quot;&quot;,&quot;non-dropping-particle&quot;:&quot;&quot;}],&quot;container-title&quot;:&quot;https://kemkes.go.id/id/waspada-dbd-di-musim-kemarau&quot;,&quot;issued&quot;:{&quot;date-parts&quot;:[[2024,6,16]]},&quot;container-title-short&quot;:&quot;&quot;},&quot;isTemporary&quot;:false,&quot;suppress-author&quot;:false,&quot;composite&quot;:false,&quot;author-only&quot;:false}]},{&quot;citationID&quot;:&quot;MENDELEY_CITATION_38a37ea1-6a6d-48fb-94b7-72f0fc8ff15d&quot;,&quot;properties&quot;:{&quot;noteIndex&quot;:0},&quot;isEdited&quot;:false,&quot;manualOverride&quot;:{&quot;isManuallyOverridden&quot;:false,&quot;citeprocText&quot;:&quot;(health.detik.com, 2025)&quot;,&quot;manualOverrideText&quot;:&quot;&quot;},&quot;citationTag&quot;:&quot;MENDELEY_CITATION_v3_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&quot;,&quot;citationItems&quot;:[{&quot;id&quot;:&quot;f58324ca-6b90-34a2-9db0-a796eb847196&quot;,&quot;itemData&quot;:{&quot;type&quot;:&quot;webpage&quot;,&quot;id&quot;:&quot;f58324ca-6b90-34a2-9db0-a796eb847196&quot;,&quot;title&quot;:&quot;Angka DBD RI Ngegas di Awal 2025, Kemenkes Catat 10 Ribu Kasus-48 Kematian&quot;,&quot;author&quot;:[{&quot;family&quot;:&quot;health.detik.com&quot;,&quot;given&quot;:&quot;&quot;,&quot;parse-names&quot;:false,&quot;dropping-particle&quot;:&quot;&quot;,&quot;non-dropping-particle&quot;:&quot;&quot;}],&quot;container-title&quot;:&quot;https://health.detik.com/berita-detikhealth/d-7786945/angka-dbd-ri-ngegas-di-awal-2025-kemenkes-catat-10-ribu-kasus-48-kematian&quot;,&quot;issued&quot;:{&quot;date-parts&quot;:[[2025,2,20]]},&quot;container-title-short&quot;:&quot;&quot;},&quot;isTemporary&quot;:false,&quot;suppress-author&quot;:false,&quot;composite&quot;:false,&quot;author-only&quot;:false}]},{&quot;citationID&quot;:&quot;MENDELEY_CITATION_3390f638-4ded-40e0-b4dc-0a02a0cbf048&quot;,&quot;properties&quot;:{&quot;noteIndex&quot;:0},&quot;isEdited&quot;:false,&quot;manualOverride&quot;:{&quot;isManuallyOverridden&quot;:true,&quot;citeprocText&quot;:&quot;(Kejadian Kasus Demam Berdarah Dengue di Kabupaten Kediri Tahun &amp;#38; Regina Istiqlala, 2024)&quot;,&quot;manualOverrideText&quot;:&quot;(Regina Istiqlala, 2024)&quot;},&quot;citationTag&quot;:&quot;MENDELEY_CITATION_v3_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&quot;,&quot;citationItems&quot;:[{&quot;id&quot;:&quot;f5358487-be47-37ad-85b3-82511dfae98c&quot;,&quot;itemData&quot;:{&quot;type&quot;:&quot;article-journal&quot;,&quot;id&quot;:&quot;f5358487-be47-37ad-85b3-82511dfae98c&quot;,&quot;title&quot;:&quot;E-ISSN : XXXX-XXXX Pemetaan Kejadian Kasus Demam Berdarah …&quot;,&quot;author&quot;:[{&quot;family&quot;:&quot;Kejadian Kasus Demam Berdarah Dengue di Kabupaten Kediri Tahun&quot;,&quot;given&quot;:&quot;Pemetaan&quot;,&quot;parse-names&quot;:false,&quot;dropping-particle&quot;:&quot;&quot;,&quot;non-dropping-particle&quot;:&quot;&quot;},{&quot;family&quot;:&quot;Regina Istiqlala&quot;,&quot;given&quot;:&quot;Dwi&quot;,&quot;parse-names&quot;:false,&quot;dropping-particle&quot;:&quot;&quot;,&quot;non-dropping-particle&quot;:&quot;&quot;}],&quot;container-title&quot;:&quot;Public Health Journal | Dwi Regina Istiqlala&quot;,&quot;DOI&quot;:&quot;10.5281/zenodo.14561193&quot;,&quot;ISSN&quot;:&quot;3047-9126&quot;,&quot;URL&quot;:&quot;https://doi.org/10.5281/zenodo.14561193&quot;,&quot;issued&quot;:{&quot;date-parts&quot;:[[2024]]},&quot;abstract&quot;:&quot;Background: The cases of dengue fever (DBD) in Indonesia show a fluctuating trend. DBD remains a public health issue because it affects all age groups and can lead to death. Efforts to control and prevent DBD are crucial to reduce its impact on the community. The purpose of this study is to illustrate the distribution pattern of DBD cases in Kediri Regency in the form of a map. Methods: This study uses a descriptive observational quantitative research design. The research analyzes secondary data obtained from the Kediri Regency Health Office using Geographic Information System (GIS). Data was collected from routine health reports and mapped to identify spatial patterns of DBD cases across the subdistricts. Results: The subdistrict with the highest DBD cases is Pare with the highest number of cases, totaling 106,968 cases, followed by Mojo subdistrict with 87,280 cases. The subdistrict with the lowest cases is Kunjang, with 32,641 DBD cases. The distribution pattern of these cases indicates areas with higher population density and environmental factors may contribute to the increased incidence in certain subdistricts. Conclusions: Optimal handling and prevention of DBD cases should be implemented to prevent an increase in DBD cases. Additionally, targeted interventions in high-risk subdistricts, such as Pare and Mojo, are essential to reduce the overall incidence of DBD.&quot;,&quot;issue&quot;:&quot;02&quot;,&quot;volume&quot;:&quot;01&quot;,&quot;container-title-short&quot;:&quot;&quot;},&quot;isTemporary&quot;:false,&quot;suppress-author&quot;:false,&quot;composite&quot;:false,&quot;author-only&quot;:false}]},{&quot;citationID&quot;:&quot;MENDELEY_CITATION_bcb94b3a-da6f-425d-977c-ba022e638b57&quot;,&quot;properties&quot;:{&quot;noteIndex&quot;:0},&quot;isEdited&quot;:false,&quot;manualOverride&quot;:{&quot;isManuallyOverridden&quot;:false,&quot;citeprocText&quot;:&quot;(Tahulending et al., 2024)&quot;,&quot;manualOverrideText&quot;:&quot;&quot;},&quot;citationTag&quot;:&quot;MENDELEY_CITATION_v3_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&quot;,&quot;citationItems&quot;:[{&quot;id&quot;:&quot;cc388acd-150d-332d-929c-822ccc2c96b4&quot;,&quot;itemData&quot;:{&quot;type&quot;:&quot;article-journal&quot;,&quot;id&quot;:&quot;cc388acd-150d-332d-929c-822ccc2c96b4&quot;,&quot;title&quot;:&quot;Perilaku Nyamuk Anopheles sp., Vektor Penyakit Malaria di Pulau Lembeh, Kota Bitung, Sulawesi Utara&quot;,&quot;author&quot;:[{&quot;family&quot;:&quot;Tahulending&quot;,&quot;given&quot;:&quot;Jane&quot;,&quot;parse-names&quot;:false,&quot;dropping-particle&quot;:&quot;&quot;,&quot;non-dropping-particle&quot;:&quot;&quot;},{&quot;family&quot;:&quot;Kawatu&quot;,&quot;given&quot;:&quot;Paul&quot;,&quot;parse-names&quot;:false,&quot;dropping-particle&quot;:&quot;&quot;,&quot;non-dropping-particle&quot;:&quot;&quot;},{&quot;family&quot;:&quot;Joseph&quot;,&quot;given&quot;:&quot;Woodford&quot;,&quot;parse-names&quot;:false,&quot;dropping-particle&quot;:&quot;&quot;,&quot;non-dropping-particle&quot;:&quot;&quot;}],&quot;container-title&quot;:&quot;JURNAL BIOS LOGOS&quot;,&quot;container-title-short&quot;:&quot;J Bios Logos&quot;,&quot;DOI&quot;:&quot;10.35799/jbl.v14i2.56195&quot;,&quot;ISSN&quot;:&quot;2088-9569&quot;,&quot;issued&quot;:{&quot;date-parts&quot;:[[2024,7,31]]},&quot;page&quot;:&quot;1-11&quot;,&quot;abstract&quot;:&quot;Malaria is an infectious disease still health problem, especially in eastern Indonesia. The Ministry of Health targets by 2030, Indonesia will achieve malaria-free areas starting from district/city level to provincial level. The Bitung City Government strongly supports this program, so that elimination efforts are increasingly focused on areas with high cases, namely Lembeh Island. Factors such as topographic conditions with hilly areas surrounded by sea, tropical climate, high rainfall, and lots of standing water create an ideal habitat for the breeding of Anopheles sp. Based on the malaria information system report, the incidence reached 95 cases (2022) and 32 cases (2023). The research aims to analyze the behavior of Anopheles sp. The research used qualitative analysis with secondary data from BTKLPP Class I Manado (2023). Anopheles subpictus is the dominant species (91.62%) which actively sucks blood inside and outside the house. There was no significant relationship between vector density and temperature (P = 0.147) and air humidity (P = 0.233). 36.79% of the area has potential to become receptive Pasir Panjang, Pamurutan and Ketang. The behavior of A. subpictus, very important in determining appropriate vector control methods.&quot;,&quot;publisher&quot;:&quot;Universitas Sam Ratulangi&quot;,&quot;issue&quot;:&quot;2&quot;,&quot;volume&quot;:&quot;14&quot;},&quot;isTemporary&quot;:false,&quot;suppress-author&quot;:false,&quot;composite&quot;:false,&quot;author-only&quot;:false}]},{&quot;citationID&quot;:&quot;MENDELEY_CITATION_9e7a8dcf-f4e4-41ef-9639-7332609fd090&quot;,&quot;properties&quot;:{&quot;noteIndex&quot;:0},&quot;isEdited&quot;:false,&quot;manualOverride&quot;:{&quot;isManuallyOverridden&quot;:false,&quot;citeprocText&quot;:&quot;(Dewi &amp;#38; Putri, 2024)&quot;,&quot;manualOverrideText&quot;:&quot;&quot;},&quot;citationTag&quot;:&quot;MENDELEY_CITATION_v3_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&quot;,&quot;citationItems&quot;:[{&quot;id&quot;:&quot;74a7ee67-9fae-303a-b7d9-2155e72203aa&quot;,&quot;itemData&quot;:{&quot;type&quot;:&quot;article-journal&quot;,&quot;id&quot;:&quot;74a7ee67-9fae-303a-b7d9-2155e72203aa&quot;,&quot;title&quot;:&quot;IDENTIFIKASI LARVA NYAMUK ANOPHELES SEBAGAI VEKTOR MALARIA DI KECAMATAN SAMIGALUH KABUPATEN KULON PROGO&quot;,&quot;author&quot;:[{&quot;family&quot;:&quot;Dewi&quot;,&quot;given&quot;:&quot;Sinta&quot;,&quot;parse-names&quot;:false,&quot;dropping-particle&quot;:&quot;&quot;,&quot;non-dropping-particle&quot;:&quot;&quot;},{&quot;family&quot;:&quot;Putri&quot;,&quot;given&quot;:&quot;Novita Eka&quot;,&quot;parse-names&quot;:false,&quot;dropping-particle&quot;:&quot;&quot;,&quot;non-dropping-particle&quot;:&quot;&quot;}],&quot;container-title&quot;:&quot;Jurnal Kesehatan Tambusai&quot;,&quot;DOI&quot;:&quot;10.31004/jkt.v5i4.34431&quot;,&quot;ISSN&quot;:&quot;2774-5848&quot;,&quot;issued&quot;:{&quot;date-parts&quot;:[[2024,11,29]]},&quot;page&quot;:&quot;11117-11123&quot;,&quot;abstract&quot;:&quot;&lt;p&gt;Malaria merupakan penyakit menular yang disebabkan oleh parasit (Protozoa) dari genus Plasmodium, yang hidup dan berkembang biak dalam sel darah merah manusia dan berpotensi menimbulkan kejadian luar biasa (KLB). Penyakit malaria secara alamiah menular dari gigitan nyamuk betina yaitu Anopheles sebagai vektor nya, tujuan dari penelitian ini mengidentifikasi larva nyamuk Anopheles  pada tempat perindukan nyamuk, mengetahui kepadatan larva nyamuk di Kecamatan Samigaluh serta mengetahui kecamatan samigaluh masih berisiko mengalami kejadian malaria . Penelitian ini menggunakan metode Deskriptif Kuantitatif dengan desain Cross  Sectional, populasi pada penelitian ini adalah seluruh tempat perindukan larva nyamuk Anopheles, sampel pada penelitian ini adalah berupa semua larva nyamuk Anopheles ditempat perindukan, metode sampling pada penelitan ini adalah menggunakan metode Purposive Sampling. Hasil penelitian disajikan dalam bentuk gambar dan tabel dengan menggunakan rumus untuk menghitung kepadatan larva, hasil penelitian larva Anopheles hanya di temukan tiga ekor untuk dua kali pencidukan, larva Anopheles ditemukan di genangan air yang sama saat pencidukan pertama dan kedua. Banyak ditemukan larva nyamuk Culex di karenakan tempat perindukan yang sama di luar rumah. Kepadatan larva tertinggi dengan dihitung semua larva antara Culex dan Anopheles ada di genangan air dengan kepadatan larva 5,22. Kepadatan larva Anopheles pada sungai yang ditemukan satu ekor larva yaitu 0,025 sedangkan pada genangan air diperoleh dua larva dengan hitung kepadatan larva yaitu 0,05. Kecamatan Samigaluh Kelurahan Banjarsari Padukuhan Kaliwunglon tahun 2024 tidak berisiko malaria tetapi tidak menutup kemungkinan malaria bisa terjadi.&lt;/p&gt;&quot;,&quot;issue&quot;:&quot;4&quot;,&quot;volume&quot;:&quot;5&quot;,&quot;container-title-short&quot;:&quot;&quot;},&quot;isTemporary&quot;:false,&quot;suppress-author&quot;:false,&quot;composite&quot;:false,&quot;author-only&quot;:false}]},{&quot;citationID&quot;:&quot;MENDELEY_CITATION_93716d1f-4afb-41d3-a94e-90a3ca86d95c&quot;,&quot;properties&quot;:{&quot;noteIndex&quot;:0},&quot;isEdited&quot;:false,&quot;manualOverride&quot;:{&quot;isManuallyOverridden&quot;:false,&quot;citeprocText&quot;:&quot;(Ayuningtiyas Tuti et al., 2024)&quot;,&quot;manualOverrideText&quot;:&quot;&quot;},&quot;citationTag&quot;:&quot;MENDELEY_CITATION_v3_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&quot;,&quot;citationItems&quot;:[{&quot;id&quot;:&quot;e67172da-bf35-3dfb-9b97-885d8564c05f&quot;,&quot;itemData&quot;:{&quot;type&quot;:&quot;article-journal&quot;,&quot;id&quot;:&quot;e67172da-bf35-3dfb-9b97-885d8564c05f&quot;,&quot;title&quot;:&quot;Efektivitas Larvasida Alami Terhadap Nyamuk Culex Quinquefasciatus di Kota Pekalongan&quot;,&quot;author&quot;:[{&quot;family&quot;:&quot;Ayuningtiyas Tuti&quot;,&quot;given&quot;:&quot;Dita&quot;,&quot;parse-names&quot;:false,&quot;dropping-particle&quot;:&quot;&quot;,&quot;non-dropping-particle&quot;:&quot;&quot;},{&quot;family&quot;:&quot;Lu’lu Fitriyani&quot;,&quot;given&quot;:&quot;Nur&quot;,&quot;parse-names&quot;:false,&quot;dropping-particle&quot;:&quot;&quot;,&quot;non-dropping-particle&quot;:&quot;&quot;},{&quot;family&quot;:&quot;Dara Juanita&quot;,&quot;given&quot;:&quot;Karoma&quot;,&quot;parse-names&quot;:false,&quot;dropping-particle&quot;:&quot;&quot;,&quot;non-dropping-particle&quot;:&quot;&quot;},{&quot;family&quot;:&quot;Salsabila&quot;,&quot;given&quot;:&quot;Intan&quot;,&quot;parse-names&quot;:false,&quot;dropping-particle&quot;:&quot;&quot;,&quot;non-dropping-particle&quot;:&quot;&quot;},{&quot;family&quot;:&quot;Adni&quot;,&quot;given&quot;:&quot;Lailatul&quot;,&quot;parse-names&quot;:false,&quot;dropping-particle&quot;:&quot;&quot;,&quot;non-dropping-particle&quot;:&quot;&quot;},{&quot;family&quot;:&quot;Aini Zahro&quot;,&quot;given&quot;:&quot;Reza&quot;,&quot;parse-names&quot;:false,&quot;dropping-particle&quot;:&quot;&quot;,&quot;non-dropping-particle&quot;:&quot;&quot;},{&quot;family&quot;:&quot;Fakarina&quot;,&quot;given&quot;:&quot;Fathimah&quot;,&quot;parse-names&quot;:false,&quot;dropping-particle&quot;:&quot;&quot;,&quot;non-dropping-particle&quot;:&quot;&quot;},{&quot;family&quot;:&quot;Irfiani&quot;,&quot;given&quot;:&quot;Widia&quot;,&quot;parse-names&quot;:false,&quot;dropping-particle&quot;:&quot;&quot;,&quot;non-dropping-particle&quot;:&quot;&quot;},{&quot;family&quot;:&quot;Fara Anindya&quot;,&quot;given&quot;:&quot;Labibah&quot;,&quot;parse-names&quot;:false,&quot;dropping-particle&quot;:&quot;&quot;,&quot;non-dropping-particle&quot;:&quot;&quot;}],&quot;container-title&quot;:&quot;JURNAL LITBANG KOTA PEKALONGAN&quot;,&quot;DOI&quot;:&quot;10.54911/litbang.v22i2.304&quot;,&quot;ISSN&quot;:&quot;2503-0728&quot;,&quot;URL&quot;:&quot;https://jurnal.pekalongankota.go.id/index.php/litbang/article/view/304&quot;,&quot;issued&quot;:{&quot;date-parts&quot;:[[2024,12,30]]},&quot;page&quot;:&quot;75-79&quot;,&quot;abstract&quot;:&quot;&lt;p&gt;Filariasis merupakan penyakit menular yang disebabkan oleh infeksi nematoda yang menyebar melalui vektor nyamuk Culex quinquefasciatus. Kota Pekalongan merupakan salah satu dari sembilan kabupaten/kota endemis filariasis di Provinsi Jawa Tengah. Oleh karena itu, diperlukan suatu upaya pengendalian yang tidak berdampak negatif terhadap lingkungan, yaitu melalui penggunaan larvasida nabati. Tujuan penelitian ini adalah untuk mengetahui efektivitas ekstrak larvasida nabati dari rimpang lengkuas, rimpang serai, daun sirih dan daun zodia. Penelitian ini menggunakan metode True Experiment. Sampel dalam penelitian ini adalah larva nyamuk Culex quinquefasciatus yang diambil secara acak. Ekstrak rimpang lengkuas, rimpang serai, dan daun sirih dibuat dengan variasi 1% dan 5% dengan volume 200 ml. Sedangkan ekstrak daun zodia dibuat dengan variasi 1% dengan volume 200 ml. Hasil penelitian menunjukkan bahwa semakin tinggi konsentrasi pakan maka persentase kematian larva semakin tinggi. Hal ini sejalan dengan penelitian yang dilakukan oleh Zunita (2018), bahwa semakin pekat konsentrasi suatu larutan maka semakin banyak racun yang tertelan oleh larva sehingga tingkat kematian larva semakin tinggi.&lt;/p&gt;&quot;,&quot;issue&quot;:&quot;2&quot;,&quot;volume&quot;:&quot;22&quot;,&quot;container-title-short&quot;:&quot;&quot;},&quot;isTemporary&quot;:false,&quot;suppress-author&quot;:false,&quot;composite&quot;:false,&quot;author-only&quot;:false}]},{&quot;citationID&quot;:&quot;MENDELEY_CITATION_8cec7227-c2e2-43cf-987c-573acf934ffa&quot;,&quot;properties&quot;:{&quot;noteIndex&quot;:0},&quot;isEdited&quot;:false,&quot;manualOverride&quot;:{&quot;isManuallyOverridden&quot;:false,&quot;citeprocText&quot;:&quot;(Ghiffari et al., 2024)&quot;,&quot;manualOverrideText&quot;:&quot;&quot;},&quot;citationTag&quot;:&quot;MENDELEY_CITATION_v3_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&quot;,&quot;citationItems&quot;:[{&quot;id&quot;:&quot;47376d19-4e61-394e-9444-b6d58662384b&quot;,&quot;itemData&quot;:{&quot;type&quot;:&quot;article-journal&quot;,&quot;id&quot;:&quot;47376d19-4e61-394e-9444-b6d58662384b&quot;,&quot;title&quot;:&quot;Penyuluhan Pencegahan Demam Dengue dan Pelatihan Juru Pemantau Jentik (Jumantik) di Desa Seri Kembang III Ogan Ilir&quot;,&quot;author&quot;:[{&quot;family&quot;:&quot;Ghiffari&quot;,&quot;given&quot;:&quot;Ahmad&quot;,&quot;parse-names&quot;:false,&quot;dropping-particle&quot;:&quot;&quot;,&quot;non-dropping-particle&quot;:&quot;&quot;},{&quot;family&quot;:&quot;Herudiansyah&quot;,&quot;given&quot;:&quot;Gumar&quot;,&quot;parse-names&quot;:false,&quot;dropping-particle&quot;:&quot;&quot;,&quot;non-dropping-particle&quot;:&quot;&quot;},{&quot;family&quot;:&quot;Gusmiatun&quot;,&quot;given&quot;:&quot;Gusmiatun&quot;,&quot;parse-names&quot;:false,&quot;dropping-particle&quot;:&quot;&quot;,&quot;non-dropping-particle&quot;:&quot;&quot;},{&quot;family&quot;:&quot;Kasra&quot;,&quot;given&quot;:&quot;Helwan&quot;,&quot;parse-names&quot;:false,&quot;dropping-particle&quot;:&quot;&quot;,&quot;non-dropping-particle&quot;:&quot;&quot;},{&quot;family&quot;:&quot;Nawawi&quot;,&quot;given&quot;:&quot;Sulton&quot;,&quot;parse-names&quot;:false,&quot;dropping-particle&quot;:&quot;&quot;,&quot;non-dropping-particle&quot;:&quot;&quot;},{&quot;family&quot;:&quot;Nabila&quot;,&quot;given&quot;:&quot;Amira Azza&quot;,&quot;parse-names&quot;:false,&quot;dropping-particle&quot;:&quot;&quot;,&quot;non-dropping-particle&quot;:&quot;&quot;},{&quot;family&quot;:&quot;Nabila&quot;,&quot;given&quot;:&quot;Sinta&quot;,&quot;parse-names&quot;:false,&quot;dropping-particle&quot;:&quot;&quot;,&quot;non-dropping-particle&quot;:&quot;&quot;}],&quot;container-title&quot;:&quot;Abdimas Universal&quot;,&quot;DOI&quot;:&quot;10.36277/abdimasuniversal.v6i1.430&quot;,&quot;ISSN&quot;:&quot;2684-7043&quot;,&quot;issued&quot;:{&quot;date-parts&quot;:[[2024,4,4]]},&quot;page&quot;:&quot;155-160&quot;,&quot;abstract&quot;:&quot;&lt;p&gt;Kasus Demam Dengue (DD) meningkat di Desa Seri Kembang III dengan satu orang anak meninggal dunia dan tiga orang dirawat di Rumah Sakit Daerah Kabupaten Ogan Ilir. Pemerintah meningkatkan kewaspadaan dengan cara mengadakan kegiatan peningkatan pengetahuan dan keterampilan masyarakat dengan berkolaborasi kepada akademia. Mahasiswa Kuliah Kerja Nyata Nyata (KKN) Universitas Muhammadiyah Palembang (UMP) bekerja sama dengan Fakultas Kedokteran UMP mengadakan kegiatan penyuluhan DD dan pelatihan Juru Pemantau Jentik (Jumantik). Kegiatan berupa penyuluhan serta evaluasi tingkat pengetahuan masyarakat melalui pretest dan posttest. Kegiatan selanjutnya berupa pelatihan keterampilan mengetahui jentik nyamuk, yang dilanjutkan dengan pengecekan ke rumah masyarakat terkena DD untuk mengedukasi dan mengetahui habitat perkembangbiakan jentik nyamuk Aedes aegypti di lingkungan sekitar pemukiman. Selesai kegiatan, diketahui pengetahuan masyarakat meningkat terkait gejala, penyebab, pencegahan dan peranan jumantik. Keterampilan peserta terkait habitat jentik nyamuk telah bertambah. Kegiatan seperti ini bermanfaat terkait pencegahan terhadap penularan DD.&lt;/p&gt;&quot;,&quot;issue&quot;:&quot;1&quot;,&quot;volume&quot;:&quot;6&quot;,&quot;container-title-short&quot;:&quot;&quot;},&quot;isTemporary&quot;:false,&quot;suppress-author&quot;:false,&quot;composite&quot;:false,&quot;author-only&quot;:false}]},{&quot;citationID&quot;:&quot;MENDELEY_CITATION_f71abdb8-6e45-42af-b8e0-dfde916e512a&quot;,&quot;properties&quot;:{&quot;noteIndex&quot;:0},&quot;isEdited&quot;:false,&quot;manualOverride&quot;:{&quot;isManuallyOverridden&quot;:false,&quot;citeprocText&quot;:&quot;(Made Hegard Sukmawati et al., 2022)&quot;,&quot;manualOverrideText&quot;:&quot;&quot;},&quot;citationTag&quot;:&quot;MENDELEY_CITATION_v3_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&quot;,&quot;citationItems&quot;:[{&quot;id&quot;:&quot;b682f3d6-857b-3331-a5ef-7fb2fc13f03c&quot;,&quot;itemData&quot;:{&quot;type&quot;:&quot;article-journal&quot;,&quot;id&quot;:&quot;b682f3d6-857b-3331-a5ef-7fb2fc13f03c&quot;,&quot;title&quot;:&quot;Pelatihan Kader Jumantik dalam Pemanfaatan Aplikasi Epicollect untuk Pemantauan Jentik Berkala&quot;,&quot;author&quot;:[{&quot;family&quot;:&quot;Made Hegard Sukmawati&quot;,&quot;given&quot;:&quot;Ni&quot;,&quot;parse-names&quot;:false,&quot;dropping-particle&quot;:&quot;&quot;,&quot;non-dropping-particle&quot;:&quot;&quot;},{&quot;family&quot;:&quot;Eka Pratiwi&quot;,&quot;given&quot;:&quot;Anny&quot;,&quot;parse-names&quot;:false,&quot;dropping-particle&quot;:&quot;&quot;,&quot;non-dropping-particle&quot;:&quot;&quot;},{&quot;family&quot;:&quot;Gede Pradnyawati&quot;,&quot;given&quot;:&quot;Luh&quot;,&quot;parse-names&quot;:false,&quot;dropping-particle&quot;:&quot;&quot;,&quot;non-dropping-particle&quot;:&quot;&quot;}],&quot;container-title&quot;:&quot;Warmadewa Minesterium Medical Journal |&quot;,&quot;ISSN&quot;:&quot;2829-0127&quot;,&quot;issued&quot;:{&quot;date-parts&quot;:[[2022]]},&quot;issue&quot;:&quot;2&quot;,&quot;volume&quot;:&quot;1&quot;,&quot;container-title-short&quot;:&quot;&quot;},&quot;isTemporary&quot;:false,&quot;suppress-author&quot;:false,&quot;composite&quot;:false,&quot;author-only&quot;:false}]},{&quot;citationID&quot;:&quot;MENDELEY_CITATION_92a8684c-2a75-4287-ab6d-02b79fbc4136&quot;,&quot;properties&quot;:{&quot;noteIndex&quot;:0},&quot;isEdited&quot;:false,&quot;manualOverride&quot;:{&quot;isManuallyOverridden&quot;:false,&quot;citeprocText&quot;:&quot;(Nurhakiki et al., 2024)&quot;,&quot;manualOverrideText&quot;:&quot;&quot;},&quot;citationTag&quot;:&quot;MENDELEY_CITATION_v3_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&quot;,&quot;citationItems&quot;:[{&quot;id&quot;:&quot;622c9882-cfc4-3346-a92d-b287ea225d8b&quot;,&quot;itemData&quot;:{&quot;type&quot;:&quot;article-journal&quot;,&quot;id&quot;:&quot;622c9882-cfc4-3346-a92d-b287ea225d8b&quot;,&quot;title&quot;:&quot;Studi Kepustakaan: Pengenalan 4 Algoritma Pada Pembelajaran Deep Learning Beserta Implikasinya&quot;,&quot;author&quot;:[{&quot;family&quot;:&quot;Nurhakiki&quot;,&quot;given&quot;:&quot;Jamiah&quot;,&quot;parse-names&quot;:false,&quot;dropping-particle&quot;:&quot;&quot;,&quot;non-dropping-particle&quot;:&quot;&quot;},{&quot;family&quot;:&quot;Yahfizham&quot;,&quot;given&quot;:&quot;Yahfizham&quot;,&quot;parse-names&quot;:false,&quot;dropping-particle&quot;:&quot;&quot;,&quot;non-dropping-particle&quot;:&quot;&quot;},{&quot;family&quot;:&quot;William&quot;,&quot;given&quot;:&quot;Jl&quot;,&quot;parse-names&quot;:false,&quot;dropping-particle&quot;:&quot;&quot;,&quot;non-dropping-particle&quot;:&quot;&quot;},{&quot;family&quot;:&quot;Ps&quot;,&quot;given&quot;:&quot;Iskandar&quot;,&quot;parse-names&quot;:false,&quot;dropping-particle&quot;:&quot;V&quot;,&quot;non-dropping-particle&quot;:&quot;&quot;},{&quot;family&quot;:&quot;Estate&quot;,&quot;given&quot;:&quot;Medan&quot;,&quot;parse-names&quot;:false,&quot;dropping-particle&quot;:&quot;&quot;,&quot;non-dropping-particle&quot;:&quot;&quot;},{&quot;family&quot;:&quot;Percut&quot;,&quot;given&quot;:&quot;Kec&quot;,&quot;parse-names&quot;:false,&quot;dropping-particle&quot;:&quot;&quot;,&quot;non-dropping-particle&quot;:&quot;&quot;},{&quot;family&quot;:&quot;Tuan&quot;,&quot;given&quot;:&quot;Sei&quot;,&quot;parse-names&quot;:false,&quot;dropping-particle&quot;:&quot;&quot;,&quot;non-dropping-particle&quot;:&quot;&quot;},{&quot;family&quot;:&quot;Serdang&quot;,&quot;given&quot;:&quot;Kabupaten Deli&quot;,&quot;parse-names&quot;:false,&quot;dropping-particle&quot;:&quot;&quot;,&quot;non-dropping-particle&quot;:&quot;&quot;}],&quot;container-title&quot;:&quot;Jurnal Pendidikan Berkarakter&quot;,&quot;DOI&quot;:&quot;10.51903/pendekar.v2i1.598&quot;,&quot;URL&quot;:&quot;https://doi.org/10.51903/pendekar.v2i1.598&quot;,&quot;issued&quot;:{&quot;date-parts&quot;:[[2024]]},&quot;page&quot;:&quot;270-281&quot;,&quot;abstract&quot;:&quot;In the past few years, deep learning has been very popular among IT users. Deep learning is one of the machine learning parts of artificial intelligence (AI). Deep learning has several algorithms in it. So in this paper, we will explain basically about four algorithms owned by deep learning, namely: CNN, RNN, LSTM and SOM along with an explanation of the application of the algorithm. With the explanation, it is hoped that some IT users can understand deep learning algorithms and their implications for work or applications.&quot;,&quot;issue&quot;:&quot;1&quot;,&quot;container-title-short&quot;:&quot;&quot;},&quot;isTemporary&quot;:false,&quot;suppress-author&quot;:false,&quot;composite&quot;:false,&quot;author-only&quot;:false}]},{&quot;citationID&quot;:&quot;MENDELEY_CITATION_6083c221-7136-4592-943d-4f4f1b287e8f&quot;,&quot;properties&quot;:{&quot;noteIndex&quot;:0},&quot;isEdited&quot;:false,&quot;manualOverride&quot;:{&quot;isManuallyOverridden&quot;:false,&quot;citeprocText&quot;:&quot;(Widya Ariestya et al., 2024)&quot;,&quot;manualOverrideText&quot;:&quot;&quot;},&quot;citationTag&quot;:&quot;MENDELEY_CITATION_v3_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&quot;,&quot;citationItems&quot;:[{&quot;id&quot;:&quot;fa660122-0921-3ca6-a546-370a9d23e78d&quot;,&quot;itemData&quot;:{&quot;type&quot;:&quot;report&quot;,&quot;id&quot;:&quot;fa660122-0921-3ca6-a546-370a9d23e78d&quot;,&quot;title&quot;:&quot;ALGORITMA CONVOLUTIONAL NEURAL NETWORK (CNN) UNTUK KLASIFIKASI PENYAKIT MALARIA&quot;,&quot;groupId&quot;:&quot;2d7fe911-ff2d-32bc-9535-ca044b772a07&quot;,&quot;author&quot;:[{&quot;family&quot;:&quot;Widya Ariestya&quot;,&quot;given&quot;:&quot;Winda&quot;,&quot;parse-names&quot;:false,&quot;dropping-particle&quot;:&quot;&quot;,&quot;non-dropping-particle&quot;:&quot;&quot;},{&quot;family&quot;:&quot;Wahyuni&quot;,&quot;given&quot;:&quot;Diny&quot;,&quot;parse-names&quot;:false,&quot;dropping-particle&quot;:&quot;&quot;,&quot;non-dropping-particle&quot;:&quot;&quot;},{&quot;family&quot;:&quot;Irawan&quot;,&quot;given&quot;:&quot;Bia&quot;,&quot;parse-names&quot;:false,&quot;dropping-particle&quot;:&quot;&quot;,&quot;non-dropping-particle&quot;:&quot;&quot;},{&quot;family&quot;:&quot;Ilmu Komputer dan Teknologi Informasi&quot;,&quot;given&quot;:&quot;Fakultas&quot;,&quot;parse-names&quot;:false,&quot;dropping-particle&quot;:&quot;&quot;,&quot;non-dropping-particle&quot;:&quot;&quot;},{&quot;family&quot;:&quot;Teknologi Industri&quot;,&quot;given&quot;:&quot;Fakultas&quot;,&quot;parse-names&quot;:false,&quot;dropping-particle&quot;:&quot;&quot;,&quot;non-dropping-particle&quot;:&quot;&quot;},{&quot;family&quot;:&quot;Gunadarma&quot;,&quot;given&quot;:&quot;Universitas&quot;,&quot;parse-names&quot;:false,&quot;dropping-particle&quot;:&quot;&quot;,&quot;non-dropping-particle&quot;:&quot;&quot;},{&quot;family&quot;:&quot;Margonda Raya No&quot;,&quot;given&quot;:&quot;Jl&quot;,&quot;parse-names&quot;:false,&quot;dropping-particle&quot;:&quot;&quot;,&quot;non-dropping-particle&quot;:&quot;&quot;}],&quot;container-title&quot;:&quot;JURNAL ILMU KOMPUTER DAN INFORMATIKA)&quot;,&quot;URL&quot;:&quot;www.kaggle.com&quot;,&quot;issued&quot;:{&quot;date-parts&quot;:[[2024]]},&quot;number-of-pages&quot;:&quot;18-26&quot;,&quot;abstract&quot;:&quot;Abstrak : Malaria adalah penyakit yang disebabkan oleh parasit plasmodium, yang berada di aliran darah. Penularan penyakit ini terjadi ketika seseorang digigit nyamuk Anopheles. Selain itu, Malaria juga dapat ditularkan melalui penggunaan jarum suntik atau transfusi darah. Proses klasifikasi melibatkan kategorisasi data mentah menjadi data diskrit. Tujuan dari penelitian ini adalah untuk memanfaatkan metode Convolutional Neural Network (CNN) untuk memprediksi keakuratan klasifikasi citra sel darah penyakit Malaria, khususnya yang termasuk dalam kategori terinfeksi (Infected) dan tidak terinfeksi (Uninfected). Data yang digunakan dalam penelitian ini terdiri dari citra sel darah merah yang diperoleh dari situs web https://www.kaggle.com/. Model dievaluasi menggunakan metode CNN, menggunakan pemisahan kumpulan data 80:20, pengoptimalan Adam, dan epoch 10 iterasi. Hasilnya menghasilkan tingkat akurasi 89,70% dan loss 25,47%. Selanjutnya, pengujian dilakukan pada 5512 data uji, menghasilkan tingkat akurasi 92%, nilai presisi, recall, dan skor F1 rata-rata 92%. Kata Kunci : Machine Learning, Klasifikasi, Penyakit Malaria, CNN. Abstract: Malaria is an illness caused by the plasmodium parasite, which resides within the bloodstream. The transmission of this illness occurs when an individual is bitten by an Anopheles mosquito. Furthermore, Malaria can also be transmitted through the utilization of injection needles or blood transfusions. The process of classification entails the categorization of raw data into discrete data. The objective of this study is to employ the Convolutional Neural Network (CNN) technique in order to forecast the accuracy of blood cell image classification for Malaria illness, particularly for those that fall under the infected and uninfected categories. The dataset utilized in this investigation comprises images of red blood cells that have been acquired from the website https://www.kaggle.com/. The CNN approach was used to test the model, with an 80:20 split in the data set, Adam optimization, and epoch 10 iterations. The statistics show an 89.70% accuracy rate and a loss of 25.47%. Furthermore, testing was performed on 5512 test data sets, yielding 92% accuracy, precision, recall, and F1 score averages.&quot;,&quot;issue&quot;:&quot;1&quot;,&quot;volume&quot;:&quot;5&quot;,&quot;container-title-short&quot;:&quot;&quot;},&quot;isTemporary&quot;:false,&quot;suppress-author&quot;:false,&quot;composite&quot;:false,&quot;author-only&quot;:false}]},{&quot;citationID&quot;:&quot;MENDELEY_CITATION_55e48033-7da4-4b10-8eb6-43ad37c50dc7&quot;,&quot;properties&quot;:{&quot;noteIndex&quot;:0},&quot;isEdited&quot;:false,&quot;manualOverride&quot;:{&quot;isManuallyOverridden&quot;:false,&quot;citeprocText&quot;:&quot;(Tri Pangestu et al., 2024)&quot;,&quot;manualOverrideText&quot;:&quot;&quot;},&quot;citationTag&quot;:&quot;MENDELEY_CITATION_v3_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&quot;,&quot;citationItems&quot;:[{&quot;id&quot;:&quot;cc4c8103-6f7d-3c5f-b46c-d36e991bae68&quot;,&quot;itemData&quot;:{&quot;type&quot;:&quot;article-journal&quot;,&quot;id&quot;:&quot;cc4c8103-6f7d-3c5f-b46c-d36e991bae68&quot;,&quot;title&quot;:&quot;Implementasi Metode YOLOv5 pada Sistem Pendeteksi Jentik Nyamuk Berbasis IoT&quot;,&quot;groupId&quot;:&quot;2d7fe911-ff2d-32bc-9535-ca044b772a07&quot;,&quot;author&quot;:[{&quot;family&quot;:&quot;Tri Pangestu&quot;,&quot;given&quot;:&quot;Rafif&quot;,&quot;parse-names&quot;:false,&quot;dropping-particle&quot;:&quot;&quot;,&quot;non-dropping-particle&quot;:&quot;&quot;},{&quot;family&quot;:&quot;Karimah&quot;,&quot;given&quot;:&quot;Savira&quot;,&quot;parse-names&quot;:false,&quot;dropping-particle&quot;:&quot;&quot;,&quot;non-dropping-particle&quot;:&quot;&quot;},{&quot;family&quot;:&quot;Febriansyah&quot;,&quot;given&quot;:&quot;Aan&quot;,&quot;parse-names&quot;:false,&quot;dropping-particle&quot;:&quot;&quot;,&quot;non-dropping-particle&quot;:&quot;&quot;},{&quot;family&quot;:&quot;Manufaktur Negeri Bangka Belitung&quot;,&quot;given&quot;:&quot;Politeknik&quot;,&quot;parse-names&quot;:false,&quot;dropping-particle&quot;:&quot;&quot;,&quot;non-dropping-particle&quot;:&quot;&quot;}],&quot;ISSN&quot;:&quot;3026-0213&quot;,&quot;issued&quot;:{&quot;date-parts&quot;:[[2024]]},&quot;page&quot;:&quot;417&quot;,&quot;abstract&quot;:&quot;Indonesia is a tropical country that generally faces the risk of widespread mosquito distribution in each of its regions. With the abudance of mosquito distribution, the spread of mosquito larvae will also increase. As a result, mosquito larvae fins suitable places to breed in hard-to-reach areas. Therefore, a tool is needed to monitor these mosquito larvae when they are in water reservoir or containers that are difficult to access. The method used in this final project is You Only Look Once (YOLO). Based on the system can perform detection but is not yet working optimally. The system can detect well in places with bright light intensity or not too dark. The test result of this system show that it can detect many mosquito larvae at once. The accuracy results obtained from testing range from 51%-89%.&quot;,&quot;issue&quot;:&quot;2&quot;,&quot;volume&quot;:&quot;02&quot;,&quot;container-title-short&quot;:&quot;&quot;},&quot;isTemporary&quot;:false,&quot;suppress-author&quot;:false,&quot;composite&quot;:false,&quot;author-only&quot;:false}]}]"/>
+    <we:property name="MENDELEY_CITATIONS" value="[{&quot;citationID&quot;:&quot;MENDELEY_CITATION_e9e8d396-423e-4fcf-82a0-d020462b42de&quot;,&quot;properties&quot;:{&quot;noteIndex&quot;:0},&quot;isEdited&quot;:false,&quot;manualOverride&quot;:{&quot;isManuallyOverridden&quot;:false,&quot;citeprocText&quot;:&quot;(Tatawi et al., 2024)&quot;,&quot;manualOverrideText&quot;:&quot;&quot;},&quot;citationTag&quot;:&quot;MENDELEY_CITATION_v3_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&quot;,&quot;citationItems&quot;:[{&quot;id&quot;:&quot;c0c11741-19bb-32d6-8e36-1021316be315&quot;,&quot;itemData&quot;:{&quot;type&quot;:&quot;article-journal&quot;,&quot;id&quot;:&quot;c0c11741-19bb-32d6-8e36-1021316be315&quot;,&quot;title&quot;:&quot;Kepadatan Jentik Nyamuk Aedes spp. di Kelurahan Rumoong Bawah Kecamatan Amurang Barat Kabupaten Minahasa Selatan Periode September-Desember Tahun 2023&quot;,&quot;author&quot;:[{&quot;family&quot;:&quot;Tatawi&quot;,&quot;given&quot;:&quot;Esterin F. A.&quot;,&quot;parse-names&quot;:false,&quot;dropping-particle&quot;:&quot;&quot;,&quot;non-dropping-particle&quot;:&quot;&quot;},{&quot;family&quot;:&quot;Bernadus&quot;,&quot;given&quot;:&quot;Janno B. B.&quot;,&quot;parse-names&quot;:false,&quot;dropping-particle&quot;:&quot;&quot;,&quot;non-dropping-particle&quot;:&quot;&quot;},{&quot;family&quot;:&quot;Sorisi&quot;,&quot;given&quot;:&quot;Angle M. H.&quot;,&quot;parse-names&quot;:false,&quot;dropping-particle&quot;:&quot;&quot;,&quot;non-dropping-particle&quot;:&quot;&quot;}],&quot;container-title&quot;:&quot;e-CliniC&quot;,&quot;DOI&quot;:&quot;10.35790/ecl.v12i3.55449&quot;,&quot;ISSN&quot;:&quot;2337-5949&quot;,&quot;URL&quot;:&quot;https://ejournal.unsrat.ac.id/v3/index.php/eclinic/article/view/55449&quot;,&quot;issued&quot;:{&quot;date-parts&quot;:[[2024,12,6]]},&quot;page&quot;:&quot;440-446&quot;,&quot;abstract&quot;:&quot;&lt;p&gt;Abstract: As an archipelago that has a tropical climate, Indonesia is also experiencing various climate changes, which can increase the frequency of disease transmission caused by mosquitoes as disease vectors. In addition, the vectors of dengue hemorrhagic fever (DHF) can be widely spread in residential areas as well as in public places due to population density, population mobility, and urbanization. This study aimed to determine the density of Aedes spp mosquito larvae in Kelurahan Rumoong Bawah Kecamatan Amurang Barat Kabupaten Minahasa Selatan. This was a descriptive and observational study with a cross-sectional design. Survey was conducted on 100 houses; 44 houses and 68 containers were found to be positive for larvae. From the identification, the percentage of Aedes aegypti larvae was 100%. Based on the indicators used to measure the level of larval density, the results were, as follows: of the house index (HI) was 44%, container index (CI) was 15.31%, Breteau index (BI) was 68%, and the flies free number (ABJ) was 56%. In conclusion, the density of Aedes aegypti mosquito larvae in Kelurahan Rumoong Bawah Kecamatan Amurang Barat Kabupaten Minahasa Selatan is at a high level of mosquito larvae density, with high risks of virus transmission and disease spread by vectors. Keywords: larva density; Aedes spp. mosquito larvae    Abstrak: Sebagai negara kepulauan yang memiliki iklim tropis Indonesia mengalami berbagai perubahan iklim, yang dapat meningkatkan frekuensi penularan penyakit yang disebabkan oleh nyamuk sebagai vektor penyakit. Selain itu vektor penular DBD dapat tersebar luas baik di tempat pemukiman maupun di tempat umum karena faktor kepadatan penduduk, mobilitas penduduk, dan urbanisasi. Penelitian ini dilakukan untuk mengetahui tingkat kepadatan jentik nyamuk Aedes spp. di wilayah Kelurahan Rumoong Bawah Kecamatan Amurang Barat Kabupaten Minahasa Selatan. Jenis penelitian ialah observasional deskriptif dengan desain potong lintang. Survei dilakukan terhadap 100 rumah, dan didapatkan 44 rumah dan 68 kontainer yang positif jentik. Dari identifikasi diperoleh hasil persentase jentik Aedes aegypti ialah 100%. Berdasarkan indikator yang dipakai untuk mengukur tingkat kepadatan jentik didapatkan hasil house index (HI) sebesar 44%, container index (CI) sebesar 15,31%, Breteau index (BI) sebesar 68%, dan angka bebas jentik (ABJ) sebesar 56%. Simpulan penelitian ini ialah kepadatan jentik nyamuk Aedes aegypti di Kelurahan Rumoong Bawah, Kecamatan Amurang Barat, Kabupaten Minahasa Selatan berada pada tingkat kepadatan jentik nyamuk yang tinggi, dengan risiko transmisi virus dan penyebaran penyakit oleh vektor yang cukup tinggi. Kata kunci: kepadatan jentik; jentik nyamuk Aedes spp.&lt;/p&gt;&quot;,&quot;issue&quot;:&quot;3&quot;,&quot;volume&quot;:&quot;12&quot;,&quot;container-title-short&quot;:&quot;&quot;},&quot;isTemporary&quot;:false,&quot;suppress-author&quot;:false,&quot;composite&quot;:false,&quot;author-only&quot;:false}]},{&quot;citationID&quot;:&quot;MENDELEY_CITATION_b97ef2dd-bb08-4107-a56f-5db106c376bb&quot;,&quot;properties&quot;:{&quot;noteIndex&quot;:0},&quot;isEdited&quot;:false,&quot;manualOverride&quot;:{&quot;isManuallyOverridden&quot;:false,&quot;citeprocText&quot;:&quot;(Khotafiatun et al., 2021)&quot;,&quot;manualOverrideText&quot;:&quot;&quot;},&quot;citationTag&quot;:&quot;MENDELEY_CITATION_v3_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&quot;,&quot;citationItems&quot;:[{&quot;id&quot;:&quot;473866c5-defc-3d67-8465-047a4d3b60e1&quot;,&quot;itemData&quot;:{&quot;type&quot;:&quot;article-journal&quot;,&quot;id&quot;:&quot;473866c5-defc-3d67-8465-047a4d3b60e1&quot;,&quot;title&quot;:&quot;Survei Kepadatan Jentik Nyamuk Aedes Aegypti pada Penampungan Air dalam Rumah dan Implikasinya terhadap Keperawatan Komunitas&quot;,&quot;author&quot;:[{&quot;family&quot;:&quot;Khotafiatun&quot;,&quot;given&quot;:&quot;&quot;,&quot;parse-names&quot;:false,&quot;dropping-particle&quot;:&quot;&quot;,&quot;non-dropping-particle&quot;:&quot;&quot;},{&quot;family&quot;:&quot;Sugiharto&quot;,&quot;given&quot;:&quot;&quot;,&quot;parse-names&quot;:false,&quot;dropping-particle&quot;:&quot;&quot;,&quot;non-dropping-particle&quot;:&quot;&quot;},{&quot;family&quot;:&quot;Wiwiek Natalya&quot;,&quot;given&quot;:&quot;&quot;,&quot;parse-names&quot;:false,&quot;dropping-particle&quot;:&quot;&quot;,&quot;non-dropping-particle&quot;:&quot;&quot;}],&quot;container-title&quot;:&quot;Jurnal Keperawatan Komprehensif&quot;,&quot;issued&quot;:{&quot;date-parts&quot;:[[2021,1,1]]},&quot;page&quot;:&quot;74-79&quot;,&quot;abstract&quot;:&quot;Nyamuk Aedes aegypti merupakan vektor penyakit demam berdarah dengue. Kepadatan nyamuk Aedes aegypti sebagai \nindikator penularan dan penyebaran demam berdarah dengue dapat dilihat dari tempat perindukkannya yaitu \npenampungan air. Penelitian ini bertujuan untuk mengetahui gambaran kepadatan jentik nyamuk Aedes aegypti pada \npenampungan air dalam rumah di Wilayah Kerja Puskesmas Tirto II Kabupaten Pekalongan. Desain penelitian ini \nmenggunakan desain deskriptif. Tehnik sampling menggunakan tehnik Cluster Sampling dengan jumlah responden 274 \nunit rumah. Untuk memantau jentik nyamuk menggunakan checklist pemeriksaan jentik berkala dari DepKes RI. Data \ndianalisa berdasarkan frekuensi dan prosentase. Hasil penelitian menunjukkan nilai House Index sebesar 32,1%, \nContainer Index 13,7%, Breteau Index  42,7% dan Angka Bebas Jentik 68%. Indiator-indikator tersebut menunjukkan \nDesa Jeruksari termasuk dalam kategori risiko tinggi penularan penyakit Demam Berdarah Dengue. Sehingga \ndisarankan bagi perawat komunitas untuk lebih menggiatkan penyuluhan kesehatan dan memberdayakan masyarakat \nserta kader kesehatan dalam kegiatan pemberantasan sarang nyamuk 3M-Plus. &quot;,&quot;volume&quot;:&quot;7&quot;,&quot;container-title-short&quot;:&quot;&quot;},&quot;isTemporary&quot;:false,&quot;suppress-author&quot;:false,&quot;composite&quot;:false,&quot;author-only&quot;:false}]},{&quot;citationID&quot;:&quot;MENDELEY_CITATION_42c6cd9b-71e3-4d93-bc4d-8b11caa8d837&quot;,&quot;properties&quot;:{&quot;noteIndex&quot;:0},&quot;isEdited&quot;:false,&quot;manualOverride&quot;:{&quot;isManuallyOverridden&quot;:false,&quot;citeprocText&quot;:&quot;(Nurmalasari et al., 2021)&quot;,&quot;manualOverrideText&quot;:&quot;&quot;},&quot;citationTag&quot;:&quot;MENDELEY_CITATION_v3_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&quot;,&quot;citationItems&quot;:[{&quot;id&quot;:&quot;c5640d55-b1ce-3c67-b093-fd243bc656e4&quot;,&quot;itemData&quot;:{&quot;type&quot;:&quot;article-journal&quot;,&quot;id&quot;:&quot;c5640d55-b1ce-3c67-b093-fd243bc656e4&quot;,&quot;title&quot;:&quot;Karakteristik Tempat Penampungan Air Bersih dengan  Keberadaan Jentik Nyamuk Aedes Aegypti &quot;,&quot;author&quot;:[{&quot;family&quot;:&quot;Nurmalasari&quot;,&quot;given&quot;:&quot;&quot;,&quot;parse-names&quot;:false,&quot;dropping-particle&quot;:&quot;&quot;,&quot;non-dropping-particle&quot;:&quot;&quot;},{&quot;family&quot;:&quot;Wiwik Eko Pertiwi&quot;,&quot;given&quot;:&quot;&quot;,&quot;parse-names&quot;:false,&quot;dropping-particle&quot;:&quot;&quot;,&quot;non-dropping-particle&quot;:&quot;&quot;},{&quot;family&quot;:&quot;Sadya Bustomi&quot;,&quot;given&quot;:&quot;&quot;,&quot;parse-names&quot;:false,&quot;dropping-particle&quot;:&quot;&quot;,&quot;non-dropping-particle&quot;:&quot;&quot;}],&quot;container-title&quot;:&quot;Journal Of Health Science Community&quot;,&quot;issued&quot;:{&quot;date-parts&quot;:[[2021,11,2]]},&quot;page&quot;:&quot;9-17&quot;,&quot;abstract&quot;:&quot;ABSTRAK \nKeberadaan jentik nyamuk Aedes Aegypti merupakan indikator terdapatnya populasi nyamuk \nAedes Aegypti. Angka Bebas Jentik merupakan salah satu indikator wilayah bebas DBD. \nKelurahan Mekarsari merupakan kelurahan dengan ABJ terendah yaitu 72%, angka tersebut \nbelum mencapai target nasional yaitu &gt; 95%. Penelitian ini bertujuan untuk mengetahui \nhubungan antara karakteristik tempat penampungan air bersih dengan keberadaan jentik \nnyamuk Aedes Aegypti di Kelurahan Mekarsari Kota Cilegon Tahun 2021. Desain penelitian \nini adalah cross sectional. Pengambilan sampel menggunakan metode accidental sampling \ndengan sampel sebanyak 76. Hasil analisis univariat menunjukkan dari 76 rumah sebanyak \n55,3% yang terdapat jentik nyamuk Aedes Aegypti, sebanyak 27,6% yang memiliki Tempat \nPenampungan Air (TPA) dengan bahan berisiko, sebanyak 71,1% yang memiliki TPA tanpa \npenutup, dan sebanyak 55,3% yang memiliki TPA berwarna gelap. Hasil analisis bivariat \nmenunjukkan bahwa bahan TPA (P Value = 0,012), keberadaan penutup TPA (P Value = \n0,004), dan warna TPA (P Value = 0,047) memiliki hubungan yang bermakna dengan \nkeberadaan jentik nyamuk Aedes Aegypti. Sedangkan letak TPA (P Value = 0,232) tidak \nmemiliki hubungan yang bermakna dengan keberadaan jentik nyamuk Aedes Aegypti. \nDiharapkan instansi terkait dapat mengaktifkan kader Juru Pemantau Jentik (Jumantik) pada \nsetiap RT agar kegiatan pemeriksaan jentik dapat dilakukan secara berkala.&quot;,&quot;volume&quot;:&quot;2&quot;,&quot;container-title-short&quot;:&quot;&quot;},&quot;isTemporary&quot;:false,&quot;suppress-author&quot;:false,&quot;composite&quot;:false,&quot;author-only&quot;:false}]},{&quot;citationID&quot;:&quot;MENDELEY_CITATION_89dd27ad-aae7-455e-9f13-cfc91d463f61&quot;,&quot;properties&quot;:{&quot;noteIndex&quot;:0},&quot;isEdited&quot;:false,&quot;manualOverride&quot;:{&quot;isManuallyOverridden&quot;:false,&quot;citeprocText&quot;:&quot;(Santi &amp;#38; Ardillah, 2021)&quot;,&quot;manualOverrideText&quot;:&quot;&quot;},&quot;citationTag&quot;:&quot;MENDELEY_CITATION_v3_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&quot;,&quot;citationItems&quot;:[{&quot;id&quot;:&quot;f02199a2-565d-3fc6-bef1-242da8e80f55&quot;,&quot;itemData&quot;:{&quot;type&quot;:&quot;article-journal&quot;,&quot;id&quot;:&quot;f02199a2-565d-3fc6-bef1-242da8e80f55&quot;,&quot;title&quot;:&quot;Faktor Risiko Lingkungan Rumah terhadap Keberadaan Jentik Nyamuk di Lubuk Linggau Timur I&quot;,&quot;author&quot;:[{&quot;family&quot;:&quot;Santi&quot;,&quot;given&quot;:&quot;Veni Lara&quot;,&quot;parse-names&quot;:false,&quot;dropping-particle&quot;:&quot;&quot;,&quot;non-dropping-particle&quot;:&quot;&quot;},{&quot;family&quot;:&quot;Ardillah&quot;,&quot;given&quot;:&quot;Yustini&quot;,&quot;parse-names&quot;:false,&quot;dropping-particle&quot;:&quot;&quot;,&quot;non-dropping-particle&quot;:&quot;&quot;}],&quot;container-title&quot;:&quot;Jurnal Kesehatan Komunitas&quot;,&quot;DOI&quot;:&quot;10.25311/keskom.vol7.iss3.902&quot;,&quot;ISSN&quot;:&quot;2088-7612&quot;,&quot;issued&quot;:{&quot;date-parts&quot;:[[2021,12,31]]},&quot;page&quot;:&quot;310-315&quot;,&quot;abstract&quot;:&quot;Background: The existence of Aedes sp. is an indicator of the presence of a population of Aedes sp. environmental conditions also greatly affect the incidence of dengue disease, it is also related to the presence of larvae. Citra Medika Health center’s working area is a contributor of Dengue Hemorrhagic Fever (DHF) incidence with increased DHF cased from 2016-2018. Objective: to analyze the relationship between environmental conditions and the presence of Aedes sp. in the Citra Medika Health Center, Lubuk Linggau Timur District 1 in 2020. Methods: It was quantitative research with a cross-sectional design approach. The total sample was 91 respondents, who have met predetermined criteria using the purposive sampling technique, with inclusion criteria and exclusion criteria. The data used in this study are secondary data from Citra Medika Health Center and primary data obtained from interviews and direct observation. Result: It showed that there was a relationship between the implementation of Mosquito Breeding Eradication (p-value 0,047) and the presence of solid waste (p-value 0.039) with the presence of Aedes sp. larvae. Conclusion: This study concludes that the presence of Aedes sp. larvae are caused by factors such as the implementation of Mosquito breeding Eradication DBD and the presence of solid waste.&quot;,&quot;publisher&quot;:&quot;LPPM Hang Tuah Pekanbaru&quot;,&quot;issue&quot;:&quot;3&quot;,&quot;volume&quot;:&quot;7&quot;,&quot;container-title-short&quot;:&quot;&quot;},&quot;isTemporary&quot;:false,&quot;suppress-author&quot;:false,&quot;composite&quot;:false,&quot;author-only&quot;:false}]},{&quot;citationID&quot;:&quot;MENDELEY_CITATION_0aa544cb-ec59-4aec-ae79-30ecfb9f1b6c&quot;,&quot;properties&quot;:{&quot;noteIndex&quot;:0},&quot;isEdited&quot;:false,&quot;manualOverride&quot;:{&quot;isManuallyOverridden&quot;:false,&quot;citeprocText&quot;:&quot;(Ashari et al., 2023)&quot;,&quot;manualOverrideText&quot;:&quot;&quot;},&quot;citationTag&quot;:&quot;MENDELEY_CITATION_v3_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&quot;,&quot;citationItems&quot;:[{&quot;id&quot;:&quot;738481aa-14af-3085-a94e-fd4434e1023c&quot;,&quot;itemData&quot;:{&quot;type&quot;:&quot;article-journal&quot;,&quot;id&quot;:&quot;738481aa-14af-3085-a94e-fd4434e1023c&quot;,&quot;title&quot;:&quot;Keberadaan jentik nyamuk aedes aegypti dengan kejadian demam berdarah dengue (DBD)&quot;,&quot;author&quot;:[{&quot;family&quot;:&quot;Ashari&quot;,&quot;given&quot;:&quot;Irwan&quot;,&quot;parse-names&quot;:false,&quot;dropping-particle&quot;:&quot;&quot;,&quot;non-dropping-particle&quot;:&quot;&quot;},{&quot;family&quot;:&quot;Kurrohman&quot;,&quot;given&quot;:&quot;Taufik&quot;,&quot;parse-names&quot;:false,&quot;dropping-particle&quot;:&quot;&quot;,&quot;non-dropping-particle&quot;:&quot;&quot;},{&quot;family&quot;:&quot;Aba&quot;,&quot;given&quot;:&quot;Matheus&quot;,&quot;parse-names&quot;:false,&quot;dropping-particle&quot;:&quot;&quot;,&quot;non-dropping-particle&quot;:&quot;&quot;},{&quot;family&quot;:&quot;Surjati&quot;,&quot;given&quot;:&quot;Endang&quot;,&quot;parse-names&quot;:false,&quot;dropping-particle&quot;:&quot;&quot;,&quot;non-dropping-particle&quot;:&quot;&quot;},{&quot;family&quot;:&quot;Efendi&quot;,&quot;given&quot;:&quot;Efendi&quot;,&quot;parse-names&quot;:false,&quot;dropping-particle&quot;:&quot;&quot;,&quot;non-dropping-particle&quot;:&quot;&quot;}],&quot;container-title&quot;:&quot;Holistik Jurnal Kesehatan&quot;,&quot;DOI&quot;:&quot;10.33024/hjk.v17i1.9257&quot;,&quot;ISSN&quot;:&quot;1978-3337&quot;,&quot;issued&quot;:{&quot;date-parts&quot;:[[2023,3,10]]},&quot;page&quot;:&quot;23-29&quot;,&quot;abstract&quot;:&quot;Background: The incidence of dengue fever in the City of Bandung is still a problem that must be resolved immediately. Efforts to eradicate mosquito nests are one of the most effective ways to reduce disease transmission. Eradication can be carried out from mosquitoes still in the form of larvae.Purpose: To determine the relationship between the presence of aedes aegypti mosquito larvae with the incidence of dengue haemorrhagic fever.Method: A cross-sectional study was conducted in the working area of Puter Health Centre. The research sample was taken using the stratified random sampling technique, which was 63 respondents. The instrument in this study was to use a checklist sheet using the observation method. Data analysis using chi-square test.Results: Most of the houses observed did not have mosquito larvae, of 63.5 per cent, and most did not suffer from dengue haemorrhagic fever, which was 82.5 per cent. There is a relationship between the presence of mosquito larvae and the incidence of dengue haemorrhagic fever.Conclusion: People who live in homes with mosquito larvae are 6.5 times more likely to suffer from dengue haemorrhagic fever compared to people who live in homes where there are no mosquito larvae.Suggestion: To the Public Health Centre to optimize larva monitor cadres to carry out monitoring every week at people's homes.Keywords: Dengue hemorrhagic fever; Larvae; Aedes aegyptiPendahuluan: Kejadian demam berdarah di Kota Bandung masih menjadi permasalahan yang harus segera diselesaikan. Upaya pemberantasan sarang nyamuk adalah salah satu cara yang cukup efektif dalam menekan penularan penyakit. Pemberantasan dapat dilakukan dari nyamuk masih dalam bentuk larva atau jentik.Tujuan: Untuk mengetahui keberadaan jentik nyamuk aedes aegypti dengan kejadian demam berdarah dengue.Metode: Penelitian cross sectional dilakukan di wilayah kerja Puskesmas Puter. Sampel penelitian diambil dengan teknik stratified random sampling yaitu sebanyak 63 responden. Instrumen dalam penelitian ini yaitu menggunakan lembar checklist dengan menggunakan metode observasi. Analisis data menggunakan uji chi square.Hasil: Sebagian besar rumah yang di observasi tidak terdapat jentik nyamuk yaitu 63,5 persen, dan sebagian besar tidak menderita demam berdarah dengue yaitu 82,5 persen. Ada hubungan antara keberadaan jentik nyamuk dengan kejadian demam berdarah dengue.Simpulan: Orang yang tinggal di rumah yang terdapat jentik nyamuk berpeluang 6,5 kali menderita demam berdarah dengue dibandingkan dengan orang yang tinggal di rumah yang tidak terdapat jentik nyamuk.Saran: Kepada pihak Puskesmas agar mengoptimalkan kader jumantik untuk melakukan monitoring setiap minggu ke rumah-rumah masyarakat. &quot;,&quot;publisher&quot;:&quot;Universitas Malahayati Bandar Lampung&quot;,&quot;issue&quot;:&quot;1&quot;,&quot;volume&quot;:&quot;17&quot;,&quot;container-title-short&quot;:&quot;&quot;},&quot;isTemporary&quot;:false,&quot;suppress-author&quot;:false,&quot;composite&quot;:false,&quot;author-only&quot;:false}]},{&quot;citationID&quot;:&quot;MENDELEY_CITATION_e641e11c-daf3-424c-a3d0-15a5494ef985&quot;,&quot;properties&quot;:{&quot;noteIndex&quot;:0},&quot;isEdited&quot;:false,&quot;manualOverride&quot;:{&quot;isManuallyOverridden&quot;:false,&quot;citeprocText&quot;:&quot;(Sari et al., 2022)&quot;,&quot;manualOverrideText&quot;:&quot;&quot;},&quot;citationTag&quot;:&quot;MENDELEY_CITATION_v3_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&quot;,&quot;citationItems&quot;:[{&quot;id&quot;:&quot;b31973c3-92e7-390c-918e-55015648a23b&quot;,&quot;itemData&quot;:{&quot;type&quot;:&quot;article-journal&quot;,&quot;id&quot;:&quot;b31973c3-92e7-390c-918e-55015648a23b&quot;,&quot;title&quot;:&quot;Pemberdayaan Masyarakat dalam Upaya Pencegahan Demam Berdarah Dengue DBD di Puskesmas Karangdoro&quot;,&quot;author&quot;:[{&quot;family&quot;:&quot;Sari&quot;,&quot;given&quot;:&quot;Rita Kartika&quot;,&quot;parse-names&quot;:false,&quot;dropping-particle&quot;:&quot;&quot;,&quot;non-dropping-particle&quot;:&quot;&quot;},{&quot;family&quot;:&quot;Djamaluddin&quot;,&quot;given&quot;:&quot;Imam&quot;,&quot;parse-names&quot;:false,&quot;dropping-particle&quot;:&quot;&quot;,&quot;non-dropping-particle&quot;:&quot;&quot;},{&quot;family&quot;:&quot;Djam’an&quot;,&quot;given&quot;:&quot;Qathrunnada&quot;,&quot;parse-names&quot;:false,&quot;dropping-particle&quot;:&quot;&quot;,&quot;non-dropping-particle&quot;:&quot;&quot;},{&quot;family&quot;:&quot;Sembodo&quot;,&quot;given&quot;:&quot;Tjatur&quot;,&quot;parse-names&quot;:false,&quot;dropping-particle&quot;:&quot;&quot;,&quot;non-dropping-particle&quot;:&quot;&quot;}],&quot;container-title&quot;:&quot;Jurnal ABDIMAS-KU: Jurnal Pengabdian Masyarakat Kedokteran&quot;,&quot;DOI&quot;:&quot;10.30659/abdimasku.1.1.25-33&quot;,&quot;ISSN&quot;:&quot;2809-915X&quot;,&quot;issued&quot;:{&quot;date-parts&quot;:[[2022,1,11]]},&quot;page&quot;:&quot;25&quot;,&quot;abstract&quot;:&quot;&lt;p&gt;Salah satu jenis penyakit menular yang menjadi endemik di Indonesia adalah demam berdarah dengue (DBD). Penyebaran DBD di Indonesia sangat dipengaruhi oleh mobilitas penduduk, kepadatan penduduk, dan kondisi lingkungan seperti keberadaan wadah/tempat buatan atau alami di tempat pembuangan sampah atau tempat sampah lainnya. Infeksi Dengue merupakan masalah kesehatan masyarakat. Masalah kesehatan tersebut belum berhasil mencapai “Indonesia Sehat” sebagaimana yang dikehendaki dalam Rencana Pembangunan Jangka Panjang Nasional salah satunya masih terdapat penyakit menular yang menjadi endemik di Indonesia adalah demam berdarah dengue (DBD). Di Indonesia insiden DBD masih tinggi dan penyebarannya semakin meluas, sehingga dibutuhkan pengendalian vector yang lebih intensif. Demam Berdarah Dengue (DBD) merupakan penyakit yang menimbulkan masalah bagi masyarakat.  WHO melaporkan bahwa setiap tahunnya 50 juta penduduk dunia terinfeksi virus dengue dan 2,5% dari mereka meninggal dunia. Tujuan memberdayakan masyarakat dalam upaya pencegahan DBD di Puskesmas Karangdoro, Tempat pelaksanaan edukasi masyarakat di Puskesmas Karangdoro, Waktu pelaksanaan pelatihan tanggal 11 Mei 2021. Responden masyarakat, dan petugas puskesmas Karangdoro berjumlah 65 orang. Metode pelaksanaan kegiatan dengan metode berbasis kelompok yang dilakukan secara komprehensif, mulai dari koordinasi dengan pengambil kebijakan di Puskesmas Karangdoro, pendekatan dan koordinasi dengan masyarakat, edukasi pada masyarakat dan pendampingan, dan diskusi. Kegiatan tim pengabdian masyarakat dilakukan secara terukur dan proses monev untuk mengukur ketercapaian target dan luaran, melalui peran masyarakat dan puskesmas sehingga dapat meningkatkan derajad kesehatan pada masyarakat. Hasil pelaksanaan edukasi pada masyarakat mendapatkan pengetahuan dan wawasan tentang DBD sehingga masyarakat dapat diberdayakan untuk ikut serta dalam pencegahan DBD. Kata kunci: Demam berdarah dengue; endemi; pemberdayaan masyarakat; derajad kesehatan masyarakat&lt;/p&gt;&quot;,&quot;issue&quot;:&quot;1&quot;,&quot;volume&quot;:&quot;1&quot;,&quot;container-title-short&quot;:&quot;&quot;},&quot;isTemporary&quot;:false,&quot;suppress-author&quot;:false,&quot;composite&quot;:false,&quot;author-only&quot;:false}]},{&quot;citationID&quot;:&quot;MENDELEY_CITATION_e82a6147-dc20-4807-91e2-53c6be7fcfcc&quot;,&quot;properties&quot;:{&quot;noteIndex&quot;:0},&quot;isEdited&quot;:false,&quot;manualOverride&quot;:{&quot;isManuallyOverridden&quot;:false,&quot;citeprocText&quot;:&quot;(Kementerian Kesehatan Republik Indonesia, 2024)&quot;,&quot;manualOverrideText&quot;:&quot;&quot;},&quot;citationTag&quot;:&quot;MENDELEY_CITATION_v3_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&quot;,&quot;citationItems&quot;:[{&quot;id&quot;:&quot;4375706e-8b98-375e-87e9-3c8d3ef4e19d&quot;,&quot;itemData&quot;:{&quot;type&quot;:&quot;webpage&quot;,&quot;id&quot;:&quot;4375706e-8b98-375e-87e9-3c8d3ef4e19d&quot;,&quot;title&quot;:&quot;Waspada DBD di Musim Kemarau&quot;,&quot;author&quot;:[{&quot;family&quot;:&quot;Kementerian Kesehatan Republik Indonesia&quot;,&quot;given&quot;:&quot;&quot;,&quot;parse-names&quot;:false,&quot;dropping-particle&quot;:&quot;&quot;,&quot;non-dropping-particle&quot;:&quot;&quot;}],&quot;container-title&quot;:&quot;https://kemkes.go.id/id/waspada-dbd-di-musim-kemarau&quot;,&quot;issued&quot;:{&quot;date-parts&quot;:[[2024,6,16]]},&quot;container-title-short&quot;:&quot;&quot;},&quot;isTemporary&quot;:false,&quot;suppress-author&quot;:false,&quot;composite&quot;:false,&quot;author-only&quot;:false}]},{&quot;citationID&quot;:&quot;MENDELEY_CITATION_38a37ea1-6a6d-48fb-94b7-72f0fc8ff15d&quot;,&quot;properties&quot;:{&quot;noteIndex&quot;:0},&quot;isEdited&quot;:false,&quot;manualOverride&quot;:{&quot;isManuallyOverridden&quot;:false,&quot;citeprocText&quot;:&quot;(health.detik.com, 2025)&quot;,&quot;manualOverrideText&quot;:&quot;&quot;},&quot;citationTag&quot;:&quot;MENDELEY_CITATION_v3_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&quot;,&quot;citationItems&quot;:[{&quot;id&quot;:&quot;f58324ca-6b90-34a2-9db0-a796eb847196&quot;,&quot;itemData&quot;:{&quot;type&quot;:&quot;webpage&quot;,&quot;id&quot;:&quot;f58324ca-6b90-34a2-9db0-a796eb847196&quot;,&quot;title&quot;:&quot;Angka DBD RI Ngegas di Awal 2025, Kemenkes Catat 10 Ribu Kasus-48 Kematian&quot;,&quot;author&quot;:[{&quot;family&quot;:&quot;health.detik.com&quot;,&quot;given&quot;:&quot;&quot;,&quot;parse-names&quot;:false,&quot;dropping-particle&quot;:&quot;&quot;,&quot;non-dropping-particle&quot;:&quot;&quot;}],&quot;container-title&quot;:&quot;https://health.detik.com/berita-detikhealth/d-7786945/angka-dbd-ri-ngegas-di-awal-2025-kemenkes-catat-10-ribu-kasus-48-kematian&quot;,&quot;issued&quot;:{&quot;date-parts&quot;:[[2025,2,20]]},&quot;container-title-short&quot;:&quot;&quot;},&quot;isTemporary&quot;:false,&quot;suppress-author&quot;:false,&quot;composite&quot;:false,&quot;author-only&quot;:false}]},{&quot;citationID&quot;:&quot;MENDELEY_CITATION_3390f638-4ded-40e0-b4dc-0a02a0cbf048&quot;,&quot;properties&quot;:{&quot;noteIndex&quot;:0},&quot;isEdited&quot;:false,&quot;manualOverride&quot;:{&quot;isManuallyOverridden&quot;:true,&quot;citeprocText&quot;:&quot;(Kejadian Kasus Demam Berdarah Dengue di Kabupaten Kediri Tahun &amp;#38; Regina Istiqlala, 2024)&quot;,&quot;manualOverrideText&quot;:&quot;(Regina Istiqlala, 2024)&quot;},&quot;citationTag&quot;:&quot;MENDELEY_CITATION_v3_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&quot;,&quot;citationItems&quot;:[{&quot;id&quot;:&quot;f5358487-be47-37ad-85b3-82511dfae98c&quot;,&quot;itemData&quot;:{&quot;type&quot;:&quot;article-journal&quot;,&quot;id&quot;:&quot;f5358487-be47-37ad-85b3-82511dfae98c&quot;,&quot;title&quot;:&quot;E-ISSN : XXXX-XXXX Pemetaan Kejadian Kasus Demam Berdarah …&quot;,&quot;author&quot;:[{&quot;family&quot;:&quot;Kejadian Kasus Demam Berdarah Dengue di Kabupaten Kediri Tahun&quot;,&quot;given&quot;:&quot;Pemetaan&quot;,&quot;parse-names&quot;:false,&quot;dropping-particle&quot;:&quot;&quot;,&quot;non-dropping-particle&quot;:&quot;&quot;},{&quot;family&quot;:&quot;Regina Istiqlala&quot;,&quot;given&quot;:&quot;Dwi&quot;,&quot;parse-names&quot;:false,&quot;dropping-particle&quot;:&quot;&quot;,&quot;non-dropping-particle&quot;:&quot;&quot;}],&quot;container-title&quot;:&quot;Public Health Journal | Dwi Regina Istiqlala&quot;,&quot;DOI&quot;:&quot;10.5281/zenodo.14561193&quot;,&quot;ISSN&quot;:&quot;3047-9126&quot;,&quot;URL&quot;:&quot;https://doi.org/10.5281/zenodo.14561193&quot;,&quot;issued&quot;:{&quot;date-parts&quot;:[[2024]]},&quot;abstract&quot;:&quot;Background: The cases of dengue fever (DBD) in Indonesia show a fluctuating trend. DBD remains a public health issue because it affects all age groups and can lead to death. Efforts to control and prevent DBD are crucial to reduce its impact on the community. The purpose of this study is to illustrate the distribution pattern of DBD cases in Kediri Regency in the form of a map. Methods: This study uses a descriptive observational quantitative research design. The research analyzes secondary data obtained from the Kediri Regency Health Office using Geographic Information System (GIS). Data was collected from routine health reports and mapped to identify spatial patterns of DBD cases across the subdistricts. Results: The subdistrict with the highest DBD cases is Pare with the highest number of cases, totaling 106,968 cases, followed by Mojo subdistrict with 87,280 cases. The subdistrict with the lowest cases is Kunjang, with 32,641 DBD cases. The distribution pattern of these cases indicates areas with higher population density and environmental factors may contribute to the increased incidence in certain subdistricts. Conclusions: Optimal handling and prevention of DBD cases should be implemented to prevent an increase in DBD cases. Additionally, targeted interventions in high-risk subdistricts, such as Pare and Mojo, are essential to reduce the overall incidence of DBD.&quot;,&quot;issue&quot;:&quot;02&quot;,&quot;volume&quot;:&quot;01&quot;,&quot;container-title-short&quot;:&quot;&quot;},&quot;isTemporary&quot;:false,&quot;suppress-author&quot;:false,&quot;composite&quot;:false,&quot;author-only&quot;:false}]},{&quot;citationID&quot;:&quot;MENDELEY_CITATION_bcb94b3a-da6f-425d-977c-ba022e638b57&quot;,&quot;properties&quot;:{&quot;noteIndex&quot;:0},&quot;isEdited&quot;:false,&quot;manualOverride&quot;:{&quot;isManuallyOverridden&quot;:false,&quot;citeprocText&quot;:&quot;(Tahulending et al., 2024)&quot;,&quot;manualOverrideText&quot;:&quot;&quot;},&quot;citationTag&quot;:&quot;MENDELEY_CITATION_v3_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&quot;,&quot;citationItems&quot;:[{&quot;id&quot;:&quot;cc388acd-150d-332d-929c-822ccc2c96b4&quot;,&quot;itemData&quot;:{&quot;type&quot;:&quot;article-journal&quot;,&quot;id&quot;:&quot;cc388acd-150d-332d-929c-822ccc2c96b4&quot;,&quot;title&quot;:&quot;Perilaku Nyamuk Anopheles sp., Vektor Penyakit Malaria di Pulau Lembeh, Kota Bitung, Sulawesi Utara&quot;,&quot;author&quot;:[{&quot;family&quot;:&quot;Tahulending&quot;,&quot;given&quot;:&quot;Jane&quot;,&quot;parse-names&quot;:false,&quot;dropping-particle&quot;:&quot;&quot;,&quot;non-dropping-particle&quot;:&quot;&quot;},{&quot;family&quot;:&quot;Kawatu&quot;,&quot;given&quot;:&quot;Paul&quot;,&quot;parse-names&quot;:false,&quot;dropping-particle&quot;:&quot;&quot;,&quot;non-dropping-particle&quot;:&quot;&quot;},{&quot;family&quot;:&quot;Joseph&quot;,&quot;given&quot;:&quot;Woodford&quot;,&quot;parse-names&quot;:false,&quot;dropping-particle&quot;:&quot;&quot;,&quot;non-dropping-particle&quot;:&quot;&quot;}],&quot;container-title&quot;:&quot;JURNAL BIOS LOGOS&quot;,&quot;container-title-short&quot;:&quot;J Bios Logos&quot;,&quot;DOI&quot;:&quot;10.35799/jbl.v14i2.56195&quot;,&quot;ISSN&quot;:&quot;2088-9569&quot;,&quot;issued&quot;:{&quot;date-parts&quot;:[[2024,7,31]]},&quot;page&quot;:&quot;1-11&quot;,&quot;abstract&quot;:&quot;Malaria is an infectious disease still health problem, especially in eastern Indonesia. The Ministry of Health targets by 2030, Indonesia will achieve malaria-free areas starting from district/city level to provincial level. The Bitung City Government strongly supports this program, so that elimination efforts are increasingly focused on areas with high cases, namely Lembeh Island. Factors such as topographic conditions with hilly areas surrounded by sea, tropical climate, high rainfall, and lots of standing water create an ideal habitat for the breeding of Anopheles sp. Based on the malaria information system report, the incidence reached 95 cases (2022) and 32 cases (2023). The research aims to analyze the behavior of Anopheles sp. The research used qualitative analysis with secondary data from BTKLPP Class I Manado (2023). Anopheles subpictus is the dominant species (91.62%) which actively sucks blood inside and outside the house. There was no significant relationship between vector density and temperature (P = 0.147) and air humidity (P = 0.233). 36.79% of the area has potential to become receptive Pasir Panjang, Pamurutan and Ketang. The behavior of A. subpictus, very important in determining appropriate vector control methods.&quot;,&quot;publisher&quot;:&quot;Universitas Sam Ratulangi&quot;,&quot;issue&quot;:&quot;2&quot;,&quot;volume&quot;:&quot;14&quot;},&quot;isTemporary&quot;:false,&quot;suppress-author&quot;:false,&quot;composite&quot;:false,&quot;author-only&quot;:false}]},{&quot;citationID&quot;:&quot;MENDELEY_CITATION_9e7a8dcf-f4e4-41ef-9639-7332609fd090&quot;,&quot;properties&quot;:{&quot;noteIndex&quot;:0},&quot;isEdited&quot;:false,&quot;manualOverride&quot;:{&quot;isManuallyOverridden&quot;:false,&quot;citeprocText&quot;:&quot;(Dewi &amp;#38; Putri, 2024)&quot;,&quot;manualOverrideText&quot;:&quot;&quot;},&quot;citationTag&quot;:&quot;MENDELEY_CITATION_v3_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&quot;,&quot;citationItems&quot;:[{&quot;id&quot;:&quot;74a7ee67-9fae-303a-b7d9-2155e72203aa&quot;,&quot;itemData&quot;:{&quot;type&quot;:&quot;article-journal&quot;,&quot;id&quot;:&quot;74a7ee67-9fae-303a-b7d9-2155e72203aa&quot;,&quot;title&quot;:&quot;IDENTIFIKASI LARVA NYAMUK ANOPHELES SEBAGAI VEKTOR MALARIA DI KECAMATAN SAMIGALUH KABUPATEN KULON PROGO&quot;,&quot;author&quot;:[{&quot;family&quot;:&quot;Dewi&quot;,&quot;given&quot;:&quot;Sinta&quot;,&quot;parse-names&quot;:false,&quot;dropping-particle&quot;:&quot;&quot;,&quot;non-dropping-particle&quot;:&quot;&quot;},{&quot;family&quot;:&quot;Putri&quot;,&quot;given&quot;:&quot;Novita Eka&quot;,&quot;parse-names&quot;:false,&quot;dropping-particle&quot;:&quot;&quot;,&quot;non-dropping-particle&quot;:&quot;&quot;}],&quot;container-title&quot;:&quot;Jurnal Kesehatan Tambusai&quot;,&quot;DOI&quot;:&quot;10.31004/jkt.v5i4.34431&quot;,&quot;ISSN&quot;:&quot;2774-5848&quot;,&quot;issued&quot;:{&quot;date-parts&quot;:[[2024,11,29]]},&quot;page&quot;:&quot;11117-11123&quot;,&quot;abstract&quot;:&quot;&lt;p&gt;Malaria merupakan penyakit menular yang disebabkan oleh parasit (Protozoa) dari genus Plasmodium, yang hidup dan berkembang biak dalam sel darah merah manusia dan berpotensi menimbulkan kejadian luar biasa (KLB). Penyakit malaria secara alamiah menular dari gigitan nyamuk betina yaitu Anopheles sebagai vektor nya, tujuan dari penelitian ini mengidentifikasi larva nyamuk Anopheles  pada tempat perindukan nyamuk, mengetahui kepadatan larva nyamuk di Kecamatan Samigaluh serta mengetahui kecamatan samigaluh masih berisiko mengalami kejadian malaria . Penelitian ini menggunakan metode Deskriptif Kuantitatif dengan desain Cross  Sectional, populasi pada penelitian ini adalah seluruh tempat perindukan larva nyamuk Anopheles, sampel pada penelitian ini adalah berupa semua larva nyamuk Anopheles ditempat perindukan, metode sampling pada penelitan ini adalah menggunakan metode Purposive Sampling. Hasil penelitian disajikan dalam bentuk gambar dan tabel dengan menggunakan rumus untuk menghitung kepadatan larva, hasil penelitian larva Anopheles hanya di temukan tiga ekor untuk dua kali pencidukan, larva Anopheles ditemukan di genangan air yang sama saat pencidukan pertama dan kedua. Banyak ditemukan larva nyamuk Culex di karenakan tempat perindukan yang sama di luar rumah. Kepadatan larva tertinggi dengan dihitung semua larva antara Culex dan Anopheles ada di genangan air dengan kepadatan larva 5,22. Kepadatan larva Anopheles pada sungai yang ditemukan satu ekor larva yaitu 0,025 sedangkan pada genangan air diperoleh dua larva dengan hitung kepadatan larva yaitu 0,05. Kecamatan Samigaluh Kelurahan Banjarsari Padukuhan Kaliwunglon tahun 2024 tidak berisiko malaria tetapi tidak menutup kemungkinan malaria bisa terjadi.&lt;/p&gt;&quot;,&quot;issue&quot;:&quot;4&quot;,&quot;volume&quot;:&quot;5&quot;,&quot;container-title-short&quot;:&quot;&quot;},&quot;isTemporary&quot;:false,&quot;suppress-author&quot;:false,&quot;composite&quot;:false,&quot;author-only&quot;:false}]},{&quot;citationID&quot;:&quot;MENDELEY_CITATION_93716d1f-4afb-41d3-a94e-90a3ca86d95c&quot;,&quot;properties&quot;:{&quot;noteIndex&quot;:0},&quot;isEdited&quot;:false,&quot;manualOverride&quot;:{&quot;isManuallyOverridden&quot;:false,&quot;citeprocText&quot;:&quot;(Ayuningtiyas Tuti et al., 2024)&quot;,&quot;manualOverrideText&quot;:&quot;&quot;},&quot;citationTag&quot;:&quot;MENDELEY_CITATION_v3_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&quot;,&quot;citationItems&quot;:[{&quot;id&quot;:&quot;e67172da-bf35-3dfb-9b97-885d8564c05f&quot;,&quot;itemData&quot;:{&quot;type&quot;:&quot;article-journal&quot;,&quot;id&quot;:&quot;e67172da-bf35-3dfb-9b97-885d8564c05f&quot;,&quot;title&quot;:&quot;Efektivitas Larvasida Alami Terhadap Nyamuk Culex Quinquefasciatus di Kota Pekalongan&quot;,&quot;author&quot;:[{&quot;family&quot;:&quot;Ayuningtiyas Tuti&quot;,&quot;given&quot;:&quot;Dita&quot;,&quot;parse-names&quot;:false,&quot;dropping-particle&quot;:&quot;&quot;,&quot;non-dropping-particle&quot;:&quot;&quot;},{&quot;family&quot;:&quot;Lu’lu Fitriyani&quot;,&quot;given&quot;:&quot;Nur&quot;,&quot;parse-names&quot;:false,&quot;dropping-particle&quot;:&quot;&quot;,&quot;non-dropping-particle&quot;:&quot;&quot;},{&quot;family&quot;:&quot;Dara Juanita&quot;,&quot;given&quot;:&quot;Karoma&quot;,&quot;parse-names&quot;:false,&quot;dropping-particle&quot;:&quot;&quot;,&quot;non-dropping-particle&quot;:&quot;&quot;},{&quot;family&quot;:&quot;Salsabila&quot;,&quot;given&quot;:&quot;Intan&quot;,&quot;parse-names&quot;:false,&quot;dropping-particle&quot;:&quot;&quot;,&quot;non-dropping-particle&quot;:&quot;&quot;},{&quot;family&quot;:&quot;Adni&quot;,&quot;given&quot;:&quot;Lailatul&quot;,&quot;parse-names&quot;:false,&quot;dropping-particle&quot;:&quot;&quot;,&quot;non-dropping-particle&quot;:&quot;&quot;},{&quot;family&quot;:&quot;Aini Zahro&quot;,&quot;given&quot;:&quot;Reza&quot;,&quot;parse-names&quot;:false,&quot;dropping-particle&quot;:&quot;&quot;,&quot;non-dropping-particle&quot;:&quot;&quot;},{&quot;family&quot;:&quot;Fakarina&quot;,&quot;given&quot;:&quot;Fathimah&quot;,&quot;parse-names&quot;:false,&quot;dropping-particle&quot;:&quot;&quot;,&quot;non-dropping-particle&quot;:&quot;&quot;},{&quot;family&quot;:&quot;Irfiani&quot;,&quot;given&quot;:&quot;Widia&quot;,&quot;parse-names&quot;:false,&quot;dropping-particle&quot;:&quot;&quot;,&quot;non-dropping-particle&quot;:&quot;&quot;},{&quot;family&quot;:&quot;Fara Anindya&quot;,&quot;given&quot;:&quot;Labibah&quot;,&quot;parse-names&quot;:false,&quot;dropping-particle&quot;:&quot;&quot;,&quot;non-dropping-particle&quot;:&quot;&quot;}],&quot;container-title&quot;:&quot;JURNAL LITBANG KOTA PEKALONGAN&quot;,&quot;DOI&quot;:&quot;10.54911/litbang.v22i2.304&quot;,&quot;ISSN&quot;:&quot;2503-0728&quot;,&quot;URL&quot;:&quot;https://jurnal.pekalongankota.go.id/index.php/litbang/article/view/304&quot;,&quot;issued&quot;:{&quot;date-parts&quot;:[[2024,12,30]]},&quot;page&quot;:&quot;75-79&quot;,&quot;abstract&quot;:&quot;&lt;p&gt;Filariasis merupakan penyakit menular yang disebabkan oleh infeksi nematoda yang menyebar melalui vektor nyamuk Culex quinquefasciatus. Kota Pekalongan merupakan salah satu dari sembilan kabupaten/kota endemis filariasis di Provinsi Jawa Tengah. Oleh karena itu, diperlukan suatu upaya pengendalian yang tidak berdampak negatif terhadap lingkungan, yaitu melalui penggunaan larvasida nabati. Tujuan penelitian ini adalah untuk mengetahui efektivitas ekstrak larvasida nabati dari rimpang lengkuas, rimpang serai, daun sirih dan daun zodia. Penelitian ini menggunakan metode True Experiment. Sampel dalam penelitian ini adalah larva nyamuk Culex quinquefasciatus yang diambil secara acak. Ekstrak rimpang lengkuas, rimpang serai, dan daun sirih dibuat dengan variasi 1% dan 5% dengan volume 200 ml. Sedangkan ekstrak daun zodia dibuat dengan variasi 1% dengan volume 200 ml. Hasil penelitian menunjukkan bahwa semakin tinggi konsentrasi pakan maka persentase kematian larva semakin tinggi. Hal ini sejalan dengan penelitian yang dilakukan oleh Zunita (2018), bahwa semakin pekat konsentrasi suatu larutan maka semakin banyak racun yang tertelan oleh larva sehingga tingkat kematian larva semakin tinggi.&lt;/p&gt;&quot;,&quot;issue&quot;:&quot;2&quot;,&quot;volume&quot;:&quot;22&quot;,&quot;container-title-short&quot;:&quot;&quot;},&quot;isTemporary&quot;:false,&quot;suppress-author&quot;:false,&quot;composite&quot;:false,&quot;author-only&quot;:false}]},{&quot;citationID&quot;:&quot;MENDELEY_CITATION_8cec7227-c2e2-43cf-987c-573acf934ffa&quot;,&quot;properties&quot;:{&quot;noteIndex&quot;:0},&quot;isEdited&quot;:false,&quot;manualOverride&quot;:{&quot;isManuallyOverridden&quot;:false,&quot;citeprocText&quot;:&quot;(Ghiffari et al., 2024)&quot;,&quot;manualOverrideText&quot;:&quot;&quot;},&quot;citationTag&quot;:&quot;MENDELEY_CITATION_v3_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&quot;,&quot;citationItems&quot;:[{&quot;id&quot;:&quot;47376d19-4e61-394e-9444-b6d58662384b&quot;,&quot;itemData&quot;:{&quot;type&quot;:&quot;article-journal&quot;,&quot;id&quot;:&quot;47376d19-4e61-394e-9444-b6d58662384b&quot;,&quot;title&quot;:&quot;Penyuluhan Pencegahan Demam Dengue dan Pelatihan Juru Pemantau Jentik (Jumantik) di Desa Seri Kembang III Ogan Ilir&quot;,&quot;author&quot;:[{&quot;family&quot;:&quot;Ghiffari&quot;,&quot;given&quot;:&quot;Ahmad&quot;,&quot;parse-names&quot;:false,&quot;dropping-particle&quot;:&quot;&quot;,&quot;non-dropping-particle&quot;:&quot;&quot;},{&quot;family&quot;:&quot;Herudiansyah&quot;,&quot;given&quot;:&quot;Gumar&quot;,&quot;parse-names&quot;:false,&quot;dropping-particle&quot;:&quot;&quot;,&quot;non-dropping-particle&quot;:&quot;&quot;},{&quot;family&quot;:&quot;Gusmiatun&quot;,&quot;given&quot;:&quot;Gusmiatun&quot;,&quot;parse-names&quot;:false,&quot;dropping-particle&quot;:&quot;&quot;,&quot;non-dropping-particle&quot;:&quot;&quot;},{&quot;family&quot;:&quot;Kasra&quot;,&quot;given&quot;:&quot;Helwan&quot;,&quot;parse-names&quot;:false,&quot;dropping-particle&quot;:&quot;&quot;,&quot;non-dropping-particle&quot;:&quot;&quot;},{&quot;family&quot;:&quot;Nawawi&quot;,&quot;given&quot;:&quot;Sulton&quot;,&quot;parse-names&quot;:false,&quot;dropping-particle&quot;:&quot;&quot;,&quot;non-dropping-particle&quot;:&quot;&quot;},{&quot;family&quot;:&quot;Nabila&quot;,&quot;given&quot;:&quot;Amira Azza&quot;,&quot;parse-names&quot;:false,&quot;dropping-particle&quot;:&quot;&quot;,&quot;non-dropping-particle&quot;:&quot;&quot;},{&quot;family&quot;:&quot;Nabila&quot;,&quot;given&quot;:&quot;Sinta&quot;,&quot;parse-names&quot;:false,&quot;dropping-particle&quot;:&quot;&quot;,&quot;non-dropping-particle&quot;:&quot;&quot;}],&quot;container-title&quot;:&quot;Abdimas Universal&quot;,&quot;DOI&quot;:&quot;10.36277/abdimasuniversal.v6i1.430&quot;,&quot;ISSN&quot;:&quot;2684-7043&quot;,&quot;issued&quot;:{&quot;date-parts&quot;:[[2024,4,4]]},&quot;page&quot;:&quot;155-160&quot;,&quot;abstract&quot;:&quot;&lt;p&gt;Kasus Demam Dengue (DD) meningkat di Desa Seri Kembang III dengan satu orang anak meninggal dunia dan tiga orang dirawat di Rumah Sakit Daerah Kabupaten Ogan Ilir. Pemerintah meningkatkan kewaspadaan dengan cara mengadakan kegiatan peningkatan pengetahuan dan keterampilan masyarakat dengan berkolaborasi kepada akademia. Mahasiswa Kuliah Kerja Nyata Nyata (KKN) Universitas Muhammadiyah Palembang (UMP) bekerja sama dengan Fakultas Kedokteran UMP mengadakan kegiatan penyuluhan DD dan pelatihan Juru Pemantau Jentik (Jumantik). Kegiatan berupa penyuluhan serta evaluasi tingkat pengetahuan masyarakat melalui pretest dan posttest. Kegiatan selanjutnya berupa pelatihan keterampilan mengetahui jentik nyamuk, yang dilanjutkan dengan pengecekan ke rumah masyarakat terkena DD untuk mengedukasi dan mengetahui habitat perkembangbiakan jentik nyamuk Aedes aegypti di lingkungan sekitar pemukiman. Selesai kegiatan, diketahui pengetahuan masyarakat meningkat terkait gejala, penyebab, pencegahan dan peranan jumantik. Keterampilan peserta terkait habitat jentik nyamuk telah bertambah. Kegiatan seperti ini bermanfaat terkait pencegahan terhadap penularan DD.&lt;/p&gt;&quot;,&quot;issue&quot;:&quot;1&quot;,&quot;volume&quot;:&quot;6&quot;,&quot;container-title-short&quot;:&quot;&quot;},&quot;isTemporary&quot;:false,&quot;suppress-author&quot;:false,&quot;composite&quot;:false,&quot;author-only&quot;:false}]},{&quot;citationID&quot;:&quot;MENDELEY_CITATION_f71abdb8-6e45-42af-b8e0-dfde916e512a&quot;,&quot;properties&quot;:{&quot;noteIndex&quot;:0},&quot;isEdited&quot;:false,&quot;manualOverride&quot;:{&quot;isManuallyOverridden&quot;:false,&quot;citeprocText&quot;:&quot;(Made Hegard Sukmawati et al., 2022)&quot;,&quot;manualOverrideText&quot;:&quot;&quot;},&quot;citationTag&quot;:&quot;MENDELEY_CITATION_v3_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&quot;,&quot;citationItems&quot;:[{&quot;id&quot;:&quot;b682f3d6-857b-3331-a5ef-7fb2fc13f03c&quot;,&quot;itemData&quot;:{&quot;type&quot;:&quot;article-journal&quot;,&quot;id&quot;:&quot;b682f3d6-857b-3331-a5ef-7fb2fc13f03c&quot;,&quot;title&quot;:&quot;Pelatihan Kader Jumantik dalam Pemanfaatan Aplikasi Epicollect untuk Pemantauan Jentik Berkala&quot;,&quot;author&quot;:[{&quot;family&quot;:&quot;Made Hegard Sukmawati&quot;,&quot;given&quot;:&quot;Ni&quot;,&quot;parse-names&quot;:false,&quot;dropping-particle&quot;:&quot;&quot;,&quot;non-dropping-particle&quot;:&quot;&quot;},{&quot;family&quot;:&quot;Eka Pratiwi&quot;,&quot;given&quot;:&quot;Anny&quot;,&quot;parse-names&quot;:false,&quot;dropping-particle&quot;:&quot;&quot;,&quot;non-dropping-particle&quot;:&quot;&quot;},{&quot;family&quot;:&quot;Gede Pradnyawati&quot;,&quot;given&quot;:&quot;Luh&quot;,&quot;parse-names&quot;:false,&quot;dropping-particle&quot;:&quot;&quot;,&quot;non-dropping-particle&quot;:&quot;&quot;}],&quot;container-title&quot;:&quot;Warmadewa Minesterium Medical Journal |&quot;,&quot;ISSN&quot;:&quot;2829-0127&quot;,&quot;issued&quot;:{&quot;date-parts&quot;:[[2022]]},&quot;issue&quot;:&quot;2&quot;,&quot;volume&quot;:&quot;1&quot;,&quot;container-title-short&quot;:&quot;&quot;},&quot;isTemporary&quot;:false,&quot;suppress-author&quot;:false,&quot;composite&quot;:false,&quot;author-only&quot;:false}]},{&quot;citationID&quot;:&quot;MENDELEY_CITATION_92a8684c-2a75-4287-ab6d-02b79fbc4136&quot;,&quot;properties&quot;:{&quot;noteIndex&quot;:0},&quot;isEdited&quot;:false,&quot;manualOverride&quot;:{&quot;isManuallyOverridden&quot;:false,&quot;citeprocText&quot;:&quot;(Nurhakiki et al., 2024)&quot;,&quot;manualOverrideText&quot;:&quot;&quot;},&quot;citationTag&quot;:&quot;MENDELEY_CITATION_v3_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&quot;,&quot;citationItems&quot;:[{&quot;id&quot;:&quot;622c9882-cfc4-3346-a92d-b287ea225d8b&quot;,&quot;itemData&quot;:{&quot;type&quot;:&quot;article-journal&quot;,&quot;id&quot;:&quot;622c9882-cfc4-3346-a92d-b287ea225d8b&quot;,&quot;title&quot;:&quot;Studi Kepustakaan: Pengenalan 4 Algoritma Pada Pembelajaran Deep Learning Beserta Implikasinya&quot;,&quot;author&quot;:[{&quot;family&quot;:&quot;Nurhakiki&quot;,&quot;given&quot;:&quot;Jamiah&quot;,&quot;parse-names&quot;:false,&quot;dropping-particle&quot;:&quot;&quot;,&quot;non-dropping-particle&quot;:&quot;&quot;},{&quot;family&quot;:&quot;Yahfizham&quot;,&quot;given&quot;:&quot;Yahfizham&quot;,&quot;parse-names&quot;:false,&quot;dropping-particle&quot;:&quot;&quot;,&quot;non-dropping-particle&quot;:&quot;&quot;},{&quot;family&quot;:&quot;William&quot;,&quot;given&quot;:&quot;Jl&quot;,&quot;parse-names&quot;:false,&quot;dropping-particle&quot;:&quot;&quot;,&quot;non-dropping-particle&quot;:&quot;&quot;},{&quot;family&quot;:&quot;Ps&quot;,&quot;given&quot;:&quot;Iskandar&quot;,&quot;parse-names&quot;:false,&quot;dropping-particle&quot;:&quot;V&quot;,&quot;non-dropping-particle&quot;:&quot;&quot;},{&quot;family&quot;:&quot;Estate&quot;,&quot;given&quot;:&quot;Medan&quot;,&quot;parse-names&quot;:false,&quot;dropping-particle&quot;:&quot;&quot;,&quot;non-dropping-particle&quot;:&quot;&quot;},{&quot;family&quot;:&quot;Percut&quot;,&quot;given&quot;:&quot;Kec&quot;,&quot;parse-names&quot;:false,&quot;dropping-particle&quot;:&quot;&quot;,&quot;non-dropping-particle&quot;:&quot;&quot;},{&quot;family&quot;:&quot;Tuan&quot;,&quot;given&quot;:&quot;Sei&quot;,&quot;parse-names&quot;:false,&quot;dropping-particle&quot;:&quot;&quot;,&quot;non-dropping-particle&quot;:&quot;&quot;},{&quot;family&quot;:&quot;Serdang&quot;,&quot;given&quot;:&quot;Kabupaten Deli&quot;,&quot;parse-names&quot;:false,&quot;dropping-particle&quot;:&quot;&quot;,&quot;non-dropping-particle&quot;:&quot;&quot;}],&quot;container-title&quot;:&quot;Jurnal Pendidikan Berkarakter&quot;,&quot;DOI&quot;:&quot;10.51903/pendekar.v2i1.598&quot;,&quot;URL&quot;:&quot;https://doi.org/10.51903/pendekar.v2i1.598&quot;,&quot;issued&quot;:{&quot;date-parts&quot;:[[2024]]},&quot;page&quot;:&quot;270-281&quot;,&quot;abstract&quot;:&quot;In the past few years, deep learning has been very popular among IT users. Deep learning is one of the machine learning parts of artificial intelligence (AI). Deep learning has several algorithms in it. So in this paper, we will explain basically about four algorithms owned by deep learning, namely: CNN, RNN, LSTM and SOM along with an explanation of the application of the algorithm. With the explanation, it is hoped that some IT users can understand deep learning algorithms and their implications for work or applications.&quot;,&quot;issue&quot;:&quot;1&quot;,&quot;container-title-short&quot;:&quot;&quot;},&quot;isTemporary&quot;:false,&quot;suppress-author&quot;:false,&quot;composite&quot;:false,&quot;author-only&quot;:false}]},{&quot;citationID&quot;:&quot;MENDELEY_CITATION_6083c221-7136-4592-943d-4f4f1b287e8f&quot;,&quot;properties&quot;:{&quot;noteIndex&quot;:0},&quot;isEdited&quot;:false,&quot;manualOverride&quot;:{&quot;isManuallyOverridden&quot;:false,&quot;citeprocText&quot;:&quot;(Widya Ariestya et al., 2024)&quot;,&quot;manualOverrideText&quot;:&quot;&quot;},&quot;citationTag&quot;:&quot;MENDELEY_CITATION_v3_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&quot;,&quot;citationItems&quot;:[{&quot;id&quot;:&quot;fa660122-0921-3ca6-a546-370a9d23e78d&quot;,&quot;itemData&quot;:{&quot;type&quot;:&quot;report&quot;,&quot;id&quot;:&quot;fa660122-0921-3ca6-a546-370a9d23e78d&quot;,&quot;title&quot;:&quot;ALGORITMA CONVOLUTIONAL NEURAL NETWORK (CNN) UNTUK KLASIFIKASI PENYAKIT MALARIA&quot;,&quot;groupId&quot;:&quot;2d7fe911-ff2d-32bc-9535-ca044b772a07&quot;,&quot;author&quot;:[{&quot;family&quot;:&quot;Widya Ariestya&quot;,&quot;given&quot;:&quot;Winda&quot;,&quot;parse-names&quot;:false,&quot;dropping-particle&quot;:&quot;&quot;,&quot;non-dropping-particle&quot;:&quot;&quot;},{&quot;family&quot;:&quot;Wahyuni&quot;,&quot;given&quot;:&quot;Diny&quot;,&quot;parse-names&quot;:false,&quot;dropping-particle&quot;:&quot;&quot;,&quot;non-dropping-particle&quot;:&quot;&quot;},{&quot;family&quot;:&quot;Irawan&quot;,&quot;given&quot;:&quot;Bia&quot;,&quot;parse-names&quot;:false,&quot;dropping-particle&quot;:&quot;&quot;,&quot;non-dropping-particle&quot;:&quot;&quot;},{&quot;family&quot;:&quot;Ilmu Komputer dan Teknologi Informasi&quot;,&quot;given&quot;:&quot;Fakultas&quot;,&quot;parse-names&quot;:false,&quot;dropping-particle&quot;:&quot;&quot;,&quot;non-dropping-particle&quot;:&quot;&quot;},{&quot;family&quot;:&quot;Teknologi Industri&quot;,&quot;given&quot;:&quot;Fakultas&quot;,&quot;parse-names&quot;:false,&quot;dropping-particle&quot;:&quot;&quot;,&quot;non-dropping-particle&quot;:&quot;&quot;},{&quot;family&quot;:&quot;Gunadarma&quot;,&quot;given&quot;:&quot;Universitas&quot;,&quot;parse-names&quot;:false,&quot;dropping-particle&quot;:&quot;&quot;,&quot;non-dropping-particle&quot;:&quot;&quot;},{&quot;family&quot;:&quot;Margonda Raya No&quot;,&quot;given&quot;:&quot;Jl&quot;,&quot;parse-names&quot;:false,&quot;dropping-particle&quot;:&quot;&quot;,&quot;non-dropping-particle&quot;:&quot;&quot;}],&quot;container-title&quot;:&quot;JURNAL ILMU KOMPUTER DAN INFORMATIKA)&quot;,&quot;URL&quot;:&quot;www.kaggle.com&quot;,&quot;issued&quot;:{&quot;date-parts&quot;:[[2024]]},&quot;number-of-pages&quot;:&quot;18-26&quot;,&quot;abstract&quot;:&quot;Abstrak : Malaria adalah penyakit yang disebabkan oleh parasit plasmodium, yang berada di aliran darah. Penularan penyakit ini terjadi ketika seseorang digigit nyamuk Anopheles. Selain itu, Malaria juga dapat ditularkan melalui penggunaan jarum suntik atau transfusi darah. Proses klasifikasi melibatkan kategorisasi data mentah menjadi data diskrit. Tujuan dari penelitian ini adalah untuk memanfaatkan metode Convolutional Neural Network (CNN) untuk memprediksi keakuratan klasifikasi citra sel darah penyakit Malaria, khususnya yang termasuk dalam kategori terinfeksi (Infected) dan tidak terinfeksi (Uninfected). Data yang digunakan dalam penelitian ini terdiri dari citra sel darah merah yang diperoleh dari situs web https://www.kaggle.com/. Model dievaluasi menggunakan metode CNN, menggunakan pemisahan kumpulan data 80:20, pengoptimalan Adam, dan epoch 10 iterasi. Hasilnya menghasilkan tingkat akurasi 89,70% dan loss 25,47%. Selanjutnya, pengujian dilakukan pada 5512 data uji, menghasilkan tingkat akurasi 92%, nilai presisi, recall, dan skor F1 rata-rata 92%. Kata Kunci : Machine Learning, Klasifikasi, Penyakit Malaria, CNN. Abstract: Malaria is an illness caused by the plasmodium parasite, which resides within the bloodstream. The transmission of this illness occurs when an individual is bitten by an Anopheles mosquito. Furthermore, Malaria can also be transmitted through the utilization of injection needles or blood transfusions. The process of classification entails the categorization of raw data into discrete data. The objective of this study is to employ the Convolutional Neural Network (CNN) technique in order to forecast the accuracy of blood cell image classification for Malaria illness, particularly for those that fall under the infected and uninfected categories. The dataset utilized in this investigation comprises images of red blood cells that have been acquired from the website https://www.kaggle.com/. The CNN approach was used to test the model, with an 80:20 split in the data set, Adam optimization, and epoch 10 iterations. The statistics show an 89.70% accuracy rate and a loss of 25.47%. Furthermore, testing was performed on 5512 test data sets, yielding 92% accuracy, precision, recall, and F1 score averages.&quot;,&quot;issue&quot;:&quot;1&quot;,&quot;volume&quot;:&quot;5&quot;},&quot;isTemporary&quot;:false,&quot;suppress-author&quot;:false,&quot;composite&quot;:false,&quot;author-only&quot;:false}]},{&quot;citationID&quot;:&quot;MENDELEY_CITATION_2c868fb0-7a39-4b2e-91a2-e6d7402c9115&quot;,&quot;properties&quot;:{&quot;noteIndex&quot;:0},&quot;isEdited&quot;:false,&quot;manualOverride&quot;:{&quot;isManuallyOverridden&quot;:false,&quot;citeprocText&quot;:&quot;(Alfiano &amp;#38; Santi Rahayu, 2024)&quot;,&quot;manualOverrideText&quot;:&quot;&quot;},&quot;citationTag&quot;:&quot;MENDELEY_CITATION_v3_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&quot;,&quot;citationItems&quot;:[{&quot;id&quot;:&quot;0c480d03-a31e-3ab1-b99b-a1e26c3a4cb7&quot;,&quot;itemData&quot;:{&quot;type&quot;:&quot;article-journal&quot;,&quot;id&quot;:&quot;0c480d03-a31e-3ab1-b99b-a1e26c3a4cb7&quot;,&quot;title&quot;:&quot;IMPLEMENTASI ALGORITMA DEEP LEARNING YOLO (YOU ONLY LOOK ONCE) UNTUK DETEKSI KUALITAS KENTANG SEGAR DAN BUSUK SECARA REAL TIME&quot;,&quot;author&quot;:[{&quot;family&quot;:&quot;Alfiano&quot;,&quot;given&quot;:&quot;Ocha&quot;,&quot;parse-names&quot;:false,&quot;dropping-particle&quot;:&quot;&quot;,&quot;non-dropping-particle&quot;:&quot;&quot;},{&quot;family&quot;:&quot;Santi Rahayu&quot;,&quot;given&quot;:&quot;dan&quot;,&quot;parse-names&quot;:false,&quot;dropping-particle&quot;:&quot;&quot;,&quot;non-dropping-particle&quot;:&quot;&quot;}],&quot;container-title&quot;:&quot;JORAPI : Journal of Research and Publication Innovation&quot;,&quot;ISSN&quot;:&quot;2985-4768&quot;,&quot;URL&quot;:&quot;https://jurnal.portalpublikasi.id/index.php/JORAPI/index&quot;,&quot;issued&quot;:{&quot;date-parts&quot;:[[2024]]},&quot;abstract&quot;:&quot;Potatoes are one of the important sources of carbohydrates whose quality greatly affects the food industry. The potato quality inspection process that is still carried out manually is often time-consuming and prone to human error. This research developed a quality detection system for fresh and rotten potatoes using the YOLOv8n version of the You Only Look Once (YOLO) algorithm. The study began with the collection of 1000 potato photos that were split into 85% for training, 10% for validation, and 5% for testing. The dataset was then labeled using the Roboflow platform and was aggregated to bring the total to 2304 photos. The training results showed that the YOLOv8n model achieved 99.9% accuracy, 100% recall, 99.5% mAP50, and 97.9% mAP50-90. The model is implemented in a Flask-based website to enable real-time detection. Although the model produces good performance, there are some errors in recognizing object classes. Overall, this system is capable of effectively detecting the quality of potatoes, reducing waste, and maintaining product quality. Abstrak Kentang adalah salah satu sumber karbohidrat penting yang kualitasnya sangat mempengaruhi industri pangan. Proses inspeksi kualitas kentang yang masih dilakukan secara manual sering kali memakan waktu dan rentan terhadap kesalahan manusia. Penelitian ini mengembangkan sistem deteksi kualitas kentang segar dan busuk menggunakan algoritma You Only Look Once (YOLO) versi YOLOv8n. Penelitian dimulai dengan pengumpulan 1000 foto kentang yang di-split menjadi 85% untuk training, 10% untuk validation, dan 5% untuk testing. Dataset kemudian dilabeli menggunakan platform Roboflow dan diaugmentasi sehingga totalnya menjadi 2304 foto. Hasil pelatihan menunjukkan model YOLOv8n mencapai precision 99.9%, recall 100%, mAP50 99.5%, dan mAP50-90 97.9%. Model diimplementasikan dalam website berbasis Flask untuk memungkinkan deteksi secara real-time. Meskipun model menghasilkan performa yang baik, tetapi terdapat beberapa kesalahan dalam mengenali kelas objek. Secara keseluruhan, sistem ini mampu mendeteksi kualitas kentang dengan baik, mengurangi pemborosan, dan menjaga kualitas produk.&quot;,&quot;issue&quot;:&quot;3&quot;,&quot;volume&quot;:&quot;2&quot;,&quot;container-title-short&quot;:&quot;&quot;},&quot;isTemporary&quot;:false,&quot;suppress-author&quot;:false,&quot;composite&quot;:false,&quot;author-only&quot;:false}]},{&quot;citationID&quot;:&quot;MENDELEY_CITATION_e878ab18-32c3-4528-8a1b-660a6e2f6f14&quot;,&quot;properties&quot;:{&quot;noteIndex&quot;:0},&quot;isEdited&quot;:false,&quot;manualOverride&quot;:{&quot;isManuallyOverridden&quot;:false,&quot;citeprocText&quot;:&quot;(Rusdy Prasetyo et al., 2023)&quot;,&quot;manualOverrideText&quot;:&quot;&quot;},&quot;citationTag&quot;:&quot;MENDELEY_CITATION_v3_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&quot;,&quot;citationItems&quot;:[{&quot;id&quot;:&quot;ef0bee6d-cccc-3b9d-bdac-767f0013e291&quot;,&quot;itemData&quot;:{&quot;type&quot;:&quot;article-journal&quot;,&quot;id&quot;:&quot;ef0bee6d-cccc-3b9d-bdac-767f0013e291&quot;,&quot;title&quot;:&quot;ANALISIS PERBANDINGAN ALGORITMA SUPPORT VECTOR MACHINE (SVM) DAN CONVOLUTIONAL NEURAL NETWORK (CNN) UNTUK SISTEM DETEKSI KATARAK&quot;,&quot;author&quot;:[{&quot;family&quot;:&quot;Rusdy Prasetyo&quot;,&quot;given&quot;:&quot;Akmal&quot;,&quot;parse-names&quot;:false,&quot;dropping-particle&quot;:&quot;&quot;,&quot;non-dropping-particle&quot;:&quot;&quot;},{&quot;family&quot;:&quot;Sussi&quot;,&quot;given&quot;:&quot;&quot;,&quot;parse-names&quot;:false,&quot;dropping-particle&quot;:&quot;&quot;,&quot;non-dropping-particle&quot;:&quot;&quot;},{&quot;family&quot;:&quot;Aditya&quot;,&quot;given&quot;:&quot;Bagus&quot;,&quot;parse-names&quot;:false,&quot;dropping-particle&quot;:&quot;&quot;,&quot;non-dropping-particle&quot;:&quot;&quot;}],&quot;container-title&quot;:&quot;Jurnal Ilmiah Teknik Mesin, Elektro dan Komputer&quot;,&quot;DOI&quot;:&quot;10.51903/juritek.v3i1.604&quot;,&quot;ISSN&quot;:&quot;2809-0799&quot;,&quot;issued&quot;:{&quot;date-parts&quot;:[[2023,3,11]]},&quot;page&quot;:&quot;1-10&quot;,&quot;abstract&quot;:&quot;&lt;p&gt;One of the most vital senses for humans is sight. Humans utilize their eyes to take in visual information that is used for a variety of tasks, but vision problems are prevalent, ranging from minor disorders to serious disorders that can result in blindness. Cataracts are one of the factors contributing to this vision loss. In Indonesia, cataracts alone account for 81 percent of cases of blindness, and 40 percent of those affected don't even realize they have them. A technique for early cataract identification using digital photographs is one way to lower the incidence of cataract-related blindness. We used Support Vector Machine (SVM) and Convolutional Neural Network (CNN) techniques to create a cataract detection system. These two techniques are used to categorize normal eye classes, immature cataracts, and mature cataracts. A digital image that has been downsized to 64x64 pixels in Joint Photographic Group (JPG) format that was taken from earlier study serves as the input data. Support Vector Machine (SVM) and Convolutional Neural Network (CNN) methods used in the cataract detection process provide optimal results. The Support Vector Machine (SVM) method itself produces an accuracy value of 96.67%, while the Convolutional Neural Network method produces a better accuracy value of 98.89%.&amp;#13; Keywords: Cataract, Digital Image, Machine Learning, Support Vector Machine, Convolutional Neural Network&lt;/p&gt;&quot;,&quot;issue&quot;:&quot;1&quot;,&quot;volume&quot;:&quot;3&quot;,&quot;container-title-short&quot;:&quot;&quot;},&quot;isTemporary&quot;:false,&quot;suppress-author&quot;:false,&quot;composite&quot;:false,&quot;author-only&quot;:false}]},{&quot;citationID&quot;:&quot;MENDELEY_CITATION_1f64af93-083b-4f97-b3de-a1c454c10c1d&quot;,&quot;properties&quot;:{&quot;noteIndex&quot;:0},&quot;isEdited&quot;:false,&quot;manualOverride&quot;:{&quot;isManuallyOverridden&quot;:false,&quot;citeprocText&quot;:&quot;(Tri Pangestu et al., 2024)&quot;,&quot;manualOverrideText&quot;:&quot;&quot;},&quot;citationTag&quot;:&quot;MENDELEY_CITATION_v3_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&quot;,&quot;citationItems&quot;:[{&quot;id&quot;:&quot;cc4c8103-6f7d-3c5f-b46c-d36e991bae68&quot;,&quot;itemData&quot;:{&quot;type&quot;:&quot;article-journal&quot;,&quot;id&quot;:&quot;cc4c8103-6f7d-3c5f-b46c-d36e991bae68&quot;,&quot;title&quot;:&quot;Implementasi Metode YOLOv5 pada Sistem Pendeteksi Jentik Nyamuk Berbasis IoT&quot;,&quot;groupId&quot;:&quot;2d7fe911-ff2d-32bc-9535-ca044b772a07&quot;,&quot;author&quot;:[{&quot;family&quot;:&quot;Tri Pangestu&quot;,&quot;given&quot;:&quot;Rafif&quot;,&quot;parse-names&quot;:false,&quot;dropping-particle&quot;:&quot;&quot;,&quot;non-dropping-particle&quot;:&quot;&quot;},{&quot;family&quot;:&quot;Karimah&quot;,&quot;given&quot;:&quot;Savira&quot;,&quot;parse-names&quot;:false,&quot;dropping-particle&quot;:&quot;&quot;,&quot;non-dropping-particle&quot;:&quot;&quot;},{&quot;family&quot;:&quot;Febriansyah&quot;,&quot;given&quot;:&quot;Aan&quot;,&quot;parse-names&quot;:false,&quot;dropping-particle&quot;:&quot;&quot;,&quot;non-dropping-particle&quot;:&quot;&quot;},{&quot;family&quot;:&quot;Manufaktur Negeri Bangka Belitung&quot;,&quot;given&quot;:&quot;Politeknik&quot;,&quot;parse-names&quot;:false,&quot;dropping-particle&quot;:&quot;&quot;,&quot;non-dropping-particle&quot;:&quot;&quot;}],&quot;ISSN&quot;:&quot;3026-0213&quot;,&quot;issued&quot;:{&quot;date-parts&quot;:[[2024]]},&quot;page&quot;:&quot;417&quot;,&quot;abstract&quot;:&quot;Indonesia is a tropical country that generally faces the risk of widespread mosquito distribution in each of its regions. With the abudance of mosquito distribution, the spread of mosquito larvae will also increase. As a result, mosquito larvae fins suitable places to breed in hard-to-reach areas. Therefore, a tool is needed to monitor these mosquito larvae when they are in water reservoir or containers that are difficult to access. The method used in this final project is You Only Look Once (YOLO). Based on the system can perform detection but is not yet working optimally. The system can detect well in places with bright light intensity or not too dark. The test result of this system show that it can detect many mosquito larvae at once. The accuracy results obtained from testing range from 51%-89%.&quot;,&quot;issue&quot;:&quot;2&quot;,&quot;volume&quot;:&quot;02&quot;,&quot;container-title-short&quot;:&quot;&quot;},&quot;isTemporary&quot;:false,&quot;suppress-author&quot;:false,&quot;composite&quot;:false,&quot;author-only&quot;:false}]}]"/>
     <we:property name="MENDELEY_CITATIONS_STYLE" value="{&quot;id&quot;:&quot;https://www.zotero.org/styles/apa&quot;,&quot;title&quot;:&quot;American Psychological Association 7th edition&quot;,&quot;format&quot;:&quot;author-date&quot;,&quot;defaultLocale&quot;:null,&quot;isLocaleCodeValid&quot;:true}"/>
   </we:properties>
   <we:bindings/>

</xml_diff>

<commit_message>
revisi bab 1 bimbingan 1
</commit_message>
<xml_diff>
--- a/PROPOSAL/Proposal Skripsi.docx
+++ b/PROPOSAL/Proposal Skripsi.docx
@@ -836,25 +836,7 @@
           <w:sz w:val="24"/>
           <w:szCs w:val="24"/>
         </w:rPr>
-        <w:t>Sebagai salah satu syarat untuk memperoleh gelar Sarjana Sains Terapan Komputer (S.</w:t>
-      </w:r>
-      <w:proofErr w:type="gramStart"/>
-      <w:r>
-        <w:rPr>
-          <w:rFonts w:ascii="Times New Roman" w:hAnsi="Times New Roman" w:cs="Times New Roman"/>
-          <w:sz w:val="24"/>
-          <w:szCs w:val="24"/>
-        </w:rPr>
-        <w:t>Tr.Kom</w:t>
-      </w:r>
-      <w:proofErr w:type="gramEnd"/>
-      <w:r>
-        <w:rPr>
-          <w:rFonts w:ascii="Times New Roman" w:hAnsi="Times New Roman" w:cs="Times New Roman"/>
-          <w:sz w:val="24"/>
-          <w:szCs w:val="24"/>
-        </w:rPr>
-        <w:t>) di Program Studi Teknik Informatika Jurusan Teknologi Informasi</w:t>
+        <w:t>Sebagai salah satu syarat untuk memperoleh gelar Sarjana Sains Terapan Komputer (S.Tr.Kom) di Program Studi Teknik Informatika Jurusan Teknologi Informasi</w:t>
       </w:r>
     </w:p>
     <w:p>
@@ -2145,31 +2127,7 @@
                 <w:sz w:val="24"/>
                 <w:szCs w:val="24"/>
               </w:rPr>
-              <w:t>BAB 2 TINJAUAN PUSTA</w:t>
-            </w:r>
-            <w:r>
-              <w:rPr>
-                <w:rStyle w:val="Hyperlink"/>
-                <w:rFonts w:ascii="Times New Roman" w:hAnsi="Times New Roman" w:cs="Times New Roman"/>
-                <w:b/>
-                <w:bCs/>
-                <w:noProof/>
-                <w:sz w:val="24"/>
-                <w:szCs w:val="24"/>
-              </w:rPr>
-              <w:t>K</w:t>
-            </w:r>
-            <w:r>
-              <w:rPr>
-                <w:rStyle w:val="Hyperlink"/>
-                <w:rFonts w:ascii="Times New Roman" w:hAnsi="Times New Roman" w:cs="Times New Roman"/>
-                <w:b/>
-                <w:bCs/>
-                <w:noProof/>
-                <w:sz w:val="24"/>
-                <w:szCs w:val="24"/>
-              </w:rPr>
-              <w:t>A</w:t>
+              <w:t>BAB 2 TINJAUAN PUSTAKA</w:t>
             </w:r>
             <w:r>
               <w:rPr>
@@ -2771,7 +2729,18 @@
           <w:szCs w:val="24"/>
           <w:lang w:val="en-ID"/>
         </w:rPr>
-        <w:t>Kondisi ini</w:t>
+        <w:t xml:space="preserve">Kondisi </w:t>
+      </w:r>
+      <w:r>
+        <w:rPr>
+          <w:rFonts w:ascii="Times New Roman" w:hAnsi="Times New Roman" w:cs="Times New Roman"/>
+          <w:color w:val="000000"/>
+          <w:kern w:val="0"/>
+          <w:sz w:val="24"/>
+          <w:szCs w:val="24"/>
+          <w:lang w:val="en-ID"/>
+        </w:rPr>
+        <w:t>tersebut</w:t>
       </w:r>
       <w:r>
         <w:rPr>
@@ -7047,7 +7016,6 @@
             </w:rPr>
             <w:t xml:space="preserve">Alfiano, O., &amp; Santi Rahayu, dan. (2024). IMPLEMENTASI ALGORITMA DEEP LEARNING YOLO (YOU ONLY LOOK ONCE) UNTUK DETEKSI KUALITAS KENTANG SEGAR DAN BUSUK SECARA REAL TIME. </w:t>
           </w:r>
-          <w:proofErr w:type="gramStart"/>
           <w:r>
             <w:rPr>
               <w:rFonts w:ascii="Times New Roman" w:eastAsia="Times New Roman" w:hAnsi="Times New Roman" w:cs="Times New Roman"/>
@@ -7057,19 +7025,7 @@
               <w:sz w:val="24"/>
               <w:szCs w:val="24"/>
             </w:rPr>
-            <w:t>JORAPI :</w:t>
-          </w:r>
-          <w:proofErr w:type="gramEnd"/>
-          <w:r>
-            <w:rPr>
-              <w:rFonts w:ascii="Times New Roman" w:eastAsia="Times New Roman" w:hAnsi="Times New Roman" w:cs="Times New Roman"/>
-              <w:i/>
-              <w:iCs/>
-              <w:color w:val="000000"/>
-              <w:sz w:val="24"/>
-              <w:szCs w:val="24"/>
-            </w:rPr>
-            <w:t xml:space="preserve"> Journal of Research and Publication Innovation</w:t>
+            <w:t>JORAPI : Journal of Research and Publication Innovation</w:t>
           </w:r>
           <w:r>
             <w:rPr>
@@ -7310,27 +7266,7 @@
               <w:sz w:val="24"/>
               <w:szCs w:val="24"/>
             </w:rPr>
-            <w:t xml:space="preserve">Dwi Regina Istiqlala. (2024). Pemetaan Kejadian Kasus Demam Berdarah Dengue di Kabupaten </w:t>
-          </w:r>
-          <w:proofErr w:type="gramStart"/>
-          <w:r>
-            <w:rPr>
-              <w:rFonts w:ascii="Times New Roman" w:eastAsia="Times New Roman" w:hAnsi="Times New Roman" w:cs="Times New Roman"/>
-              <w:color w:val="000000"/>
-              <w:sz w:val="24"/>
-              <w:szCs w:val="24"/>
-            </w:rPr>
-            <w:t>Kediri  Tahun</w:t>
-          </w:r>
-          <w:proofErr w:type="gramEnd"/>
-          <w:r>
-            <w:rPr>
-              <w:rFonts w:ascii="Times New Roman" w:eastAsia="Times New Roman" w:hAnsi="Times New Roman" w:cs="Times New Roman"/>
-              <w:color w:val="000000"/>
-              <w:sz w:val="24"/>
-              <w:szCs w:val="24"/>
-            </w:rPr>
-            <w:t xml:space="preserve"> 2023. </w:t>
+            <w:t xml:space="preserve">Dwi Regina Istiqlala. (2024). Pemetaan Kejadian Kasus Demam Berdarah Dengue di Kabupaten Kediri  Tahun 2023. </w:t>
           </w:r>
           <w:r>
             <w:rPr>
@@ -7689,27 +7625,7 @@
               <w:sz w:val="24"/>
               <w:szCs w:val="24"/>
             </w:rPr>
-            <w:t xml:space="preserve">Nurmalasari, Wiwik Eko Pertiwi, &amp; Sadya Bustomi. (2021). Karakteristik Tempat Penampungan Air Bersih </w:t>
-          </w:r>
-          <w:proofErr w:type="gramStart"/>
-          <w:r>
-            <w:rPr>
-              <w:rFonts w:ascii="Times New Roman" w:eastAsia="Times New Roman" w:hAnsi="Times New Roman" w:cs="Times New Roman"/>
-              <w:color w:val="000000"/>
-              <w:sz w:val="24"/>
-              <w:szCs w:val="24"/>
-            </w:rPr>
-            <w:t>dengan  Keberadaan</w:t>
-          </w:r>
-          <w:proofErr w:type="gramEnd"/>
-          <w:r>
-            <w:rPr>
-              <w:rFonts w:ascii="Times New Roman" w:eastAsia="Times New Roman" w:hAnsi="Times New Roman" w:cs="Times New Roman"/>
-              <w:color w:val="000000"/>
-              <w:sz w:val="24"/>
-              <w:szCs w:val="24"/>
-            </w:rPr>
-            <w:t xml:space="preserve"> Jentik Nyamuk Aedes Aegypti . </w:t>
+            <w:t xml:space="preserve">Nurmalasari, Wiwik Eko Pertiwi, &amp; Sadya Bustomi. (2021). Karakteristik Tempat Penampungan Air Bersih dengan  Keberadaan Jentik Nyamuk Aedes Aegypti . </w:t>
           </w:r>
           <w:r>
             <w:rPr>
@@ -10561,6 +10477,7 @@
     <w:rsid w:val="002E7218"/>
     <w:rsid w:val="003C6CE8"/>
     <w:rsid w:val="004C2768"/>
+    <w:rsid w:val="004D2052"/>
     <w:rsid w:val="00540D67"/>
     <w:rsid w:val="00617D15"/>
     <w:rsid w:val="007F170A"/>
@@ -10574,11 +10491,16 @@
     <w:rsid w:val="00BC146D"/>
     <w:rsid w:val="00BE41A6"/>
     <w:rsid w:val="00C3728E"/>
+    <w:rsid w:val="00C76989"/>
     <w:rsid w:val="00C76ADD"/>
     <w:rsid w:val="00C82DC9"/>
+    <w:rsid w:val="00C86B83"/>
+    <w:rsid w:val="00CD183E"/>
     <w:rsid w:val="00D80902"/>
     <w:rsid w:val="00DA46F6"/>
     <w:rsid w:val="00DC7864"/>
+    <w:rsid w:val="00E80A81"/>
+    <w:rsid w:val="00EA17DC"/>
     <w:rsid w:val="00FB2474"/>
   </w:rsids>
   <m:mathPr>

</xml_diff>